<commit_message>
fix : corrigindo erro de esparçamento no caminho do tamplate
</commit_message>
<xml_diff>
--- a/FREQUÊNCIA ESTAGIÁRIOS - MODELO.docx
+++ b/FREQUÊNCIA ESTAGIÁRIOS - MODELO.docx
@@ -1,6 +1,6 @@
 
 <file path=word/document.xml><?xml version="1.0" encoding="utf-8"?>
-<w:document xmlns:wpc="http://schemas.microsoft.com/office/word/2010/wordprocessingCanvas" xmlns:cx="http://schemas.microsoft.com/office/drawing/2014/chartex" xmlns:cx1="http://schemas.microsoft.com/office/drawing/2015/9/8/chartex" xmlns:cx2="http://schemas.microsoft.com/office/drawing/2015/10/21/chartex" xmlns:cx3="http://schemas.microsoft.com/office/drawing/2016/5/9/chartex" xmlns:cx4="http://schemas.microsoft.com/office/drawing/2016/5/10/chartex" xmlns:cx5="http://schemas.microsoft.com/office/drawing/2016/5/11/chartex" xmlns:cx6="http://schemas.microsoft.com/office/drawing/2016/5/12/chartex" xmlns:cx7="http://schemas.microsoft.com/office/drawing/2016/5/13/chartex" xmlns:cx8="http://schemas.microsoft.com/office/drawing/2016/5/14/chartex" xmlns:mc="http://schemas.openxmlformats.org/markup-compatibility/2006" xmlns:aink="http://schemas.microsoft.com/office/drawing/2016/ink" xmlns:am3d="http://schemas.microsoft.com/office/drawing/2017/model3d" xmlns:o="urn:schemas-microsoft-com:office:office" xmlns:r="http://schemas.openxmlformats.org/officeDocument/2006/relationships" xmlns:m="http://schemas.openxmlformats.org/officeDocument/2006/math" xmlns:v="urn:schemas-microsoft-com:vml" xmlns:wp14="http://schemas.microsoft.com/office/word/2010/wordprocessingDrawing" xmlns:wp="http://schemas.openxmlformats.org/drawingml/2006/wordprocessingDrawing" xmlns:w10="urn:schemas-microsoft-com:office:word" xmlns:w="http://schemas.openxmlformats.org/wordprocessingml/2006/main" xmlns:w14="http://schemas.microsoft.com/office/word/2010/wordml" xmlns:w15="http://schemas.microsoft.com/office/word/2012/wordml" xmlns:w16cex="http://schemas.microsoft.com/office/word/2018/wordml/cex" xmlns:w16cid="http://schemas.microsoft.com/office/word/2016/wordml/cid" xmlns:w16="http://schemas.microsoft.com/office/word/2018/wordml" xmlns:w16sdtdh="http://schemas.microsoft.com/office/word/2020/wordml/sdtdatahash" xmlns:w16se="http://schemas.microsoft.com/office/word/2015/wordml/symex" xmlns:wpg="http://schemas.microsoft.com/office/word/2010/wordprocessingGroup" xmlns:wpi="http://schemas.microsoft.com/office/word/2010/wordprocessingInk" xmlns:wne="http://schemas.microsoft.com/office/word/2006/wordml" xmlns:wps="http://schemas.microsoft.com/office/word/2010/wordprocessingShape" mc:Ignorable="w14 w15 w16se w16cid w16 w16cex w16sdtdh wp14">
+<w:document xmlns:wpc="http://schemas.microsoft.com/office/word/2010/wordprocessingCanvas" xmlns:cx="http://schemas.microsoft.com/office/drawing/2014/chartex" xmlns:cx1="http://schemas.microsoft.com/office/drawing/2015/9/8/chartex" xmlns:cx2="http://schemas.microsoft.com/office/drawing/2015/10/21/chartex" xmlns:cx3="http://schemas.microsoft.com/office/drawing/2016/5/9/chartex" xmlns:cx4="http://schemas.microsoft.com/office/drawing/2016/5/10/chartex" xmlns:cx5="http://schemas.microsoft.com/office/drawing/2016/5/11/chartex" xmlns:cx6="http://schemas.microsoft.com/office/drawing/2016/5/12/chartex" xmlns:cx7="http://schemas.microsoft.com/office/drawing/2016/5/13/chartex" xmlns:cx8="http://schemas.microsoft.com/office/drawing/2016/5/14/chartex" xmlns:mc="http://schemas.openxmlformats.org/markup-compatibility/2006" xmlns:aink="http://schemas.microsoft.com/office/drawing/2016/ink" xmlns:am3d="http://schemas.microsoft.com/office/drawing/2017/model3d" xmlns:o="urn:schemas-microsoft-com:office:office" xmlns:oel="http://schemas.microsoft.com/office/2019/extlst" xmlns:r="http://schemas.openxmlformats.org/officeDocument/2006/relationships" xmlns:m="http://schemas.openxmlformats.org/officeDocument/2006/math" xmlns:v="urn:schemas-microsoft-com:vml" xmlns:wp14="http://schemas.microsoft.com/office/word/2010/wordprocessingDrawing" xmlns:wp="http://schemas.openxmlformats.org/drawingml/2006/wordprocessingDrawing" xmlns:w10="urn:schemas-microsoft-com:office:word" xmlns:w="http://schemas.openxmlformats.org/wordprocessingml/2006/main" xmlns:w14="http://schemas.microsoft.com/office/word/2010/wordml" xmlns:w15="http://schemas.microsoft.com/office/word/2012/wordml" xmlns:w16cex="http://schemas.microsoft.com/office/word/2018/wordml/cex" xmlns:w16cid="http://schemas.microsoft.com/office/word/2016/wordml/cid" xmlns:w16="http://schemas.microsoft.com/office/word/2018/wordml" xmlns:w16du="http://schemas.microsoft.com/office/word/2023/wordml/word16du" xmlns:w16sdtdh="http://schemas.microsoft.com/office/word/2020/wordml/sdtdatahash" xmlns:w16sdtfl="http://schemas.microsoft.com/office/word/2024/wordml/sdtformatlock" xmlns:w16se="http://schemas.microsoft.com/office/word/2015/wordml/symex" xmlns:wpg="http://schemas.microsoft.com/office/word/2010/wordprocessingGroup" xmlns:wpi="http://schemas.microsoft.com/office/word/2010/wordprocessingInk" xmlns:wne="http://schemas.microsoft.com/office/word/2006/wordml" xmlns:wps="http://schemas.microsoft.com/office/word/2010/wordprocessingShape" mc:Ignorable="w14 w15 w16se w16cid w16 w16cex w16sdtdh w16sdtfl w16du wp14">
   <w:body>
     <w:tbl>
       <w:tblPr>
@@ -1098,7 +1098,7 @@
               <w:top w:val="nil"/>
               <w:left w:val="single" w:sz="8" w:space="0" w:color="595959"/>
               <w:bottom w:val="single" w:sz="4" w:space="0" w:color="595959"/>
-              <w:right w:val="single" w:sz="4" w:space="0" w:color="595959"/>
+              <w:right w:val="single" w:sz="4" w:space="0" w:color="auto"/>
             </w:tcBorders>
             <w:vAlign w:val="center"/>
             <w:hideMark/>
@@ -1123,10 +1123,10 @@
             <w:tcW w:w="5483" w:type="dxa"/>
             <w:gridSpan w:val="5"/>
             <w:tcBorders>
-              <w:top w:val="dashed" w:sz="4" w:space="0" w:color="808080"/>
-              <w:left w:val="single" w:sz="4" w:space="0" w:color="808080"/>
-              <w:bottom w:val="dashed" w:sz="4" w:space="0" w:color="808080"/>
-              <w:right w:val="single" w:sz="4" w:space="0" w:color="808080"/>
+              <w:top w:val="single" w:sz="4" w:space="0" w:color="auto"/>
+              <w:left w:val="single" w:sz="4" w:space="0" w:color="auto"/>
+              <w:bottom w:val="single" w:sz="4" w:space="0" w:color="auto"/>
+              <w:right w:val="single" w:sz="4" w:space="0" w:color="auto"/>
             </w:tcBorders>
             <w:shd w:val="clear" w:color="000000" w:fill="FFFFFF"/>
             <w:vAlign w:val="bottom"/>
@@ -1178,7 +1178,7 @@
             <w:gridSpan w:val="8"/>
             <w:tcBorders>
               <w:top w:val="single" w:sz="4" w:space="0" w:color="595959"/>
-              <w:left w:val="nil"/>
+              <w:left w:val="single" w:sz="4" w:space="0" w:color="auto"/>
               <w:bottom w:val="single" w:sz="4" w:space="0" w:color="595959"/>
               <w:right w:val="single" w:sz="8" w:space="0" w:color="595959"/>
             </w:tcBorders>
@@ -1228,7 +1228,7 @@
             <w:tcBorders>
               <w:top w:val="nil"/>
               <w:left w:val="single" w:sz="8" w:space="0" w:color="595959"/>
-              <w:bottom w:val="single" w:sz="4" w:space="0" w:color="595959"/>
+              <w:bottom w:val="single" w:sz="4" w:space="0" w:color="auto"/>
               <w:right w:val="single" w:sz="4" w:space="0" w:color="595959"/>
             </w:tcBorders>
             <w:vAlign w:val="center"/>
@@ -1253,9 +1253,9 @@
           <w:tcPr>
             <w:tcW w:w="947" w:type="dxa"/>
             <w:tcBorders>
-              <w:top w:val="nil"/>
+              <w:top w:val="single" w:sz="4" w:space="0" w:color="auto"/>
               <w:left w:val="single" w:sz="4" w:space="0" w:color="808080"/>
-              <w:bottom w:val="dashed" w:sz="4" w:space="0" w:color="808080"/>
+              <w:bottom w:val="single" w:sz="4" w:space="0" w:color="auto"/>
               <w:right w:val="single" w:sz="4" w:space="0" w:color="808080"/>
             </w:tcBorders>
             <w:shd w:val="clear" w:color="000000" w:fill="FFFFFF"/>
@@ -1294,7 +1294,7 @@
                 <w:szCs w:val="16"/>
                 <w:lang w:eastAsia="pt-BR"/>
               </w:rPr>
-              <w:t xml:space="preserve"> </w:t>
+              <w:t xml:space="preserve"> HORA</w:t>
             </w:r>
             <w:r>
               <w:rPr>
@@ -1304,9 +1304,28 @@
                 <w:szCs w:val="16"/>
                 <w:lang w:eastAsia="pt-BR"/>
               </w:rPr>
-              <w:t>HORA</w:t>
-            </w:r>
-            <w:r>
+              <w:br/>
+              <w:t>ENTRADA</w:t>
+            </w:r>
+          </w:p>
+        </w:tc>
+        <w:tc>
+          <w:tcPr>
+            <w:tcW w:w="1701" w:type="dxa"/>
+            <w:tcBorders>
+              <w:top w:val="single" w:sz="4" w:space="0" w:color="auto"/>
+              <w:left w:val="nil"/>
+              <w:bottom w:val="single" w:sz="4" w:space="0" w:color="auto"/>
+              <w:right w:val="single" w:sz="4" w:space="0" w:color="595959"/>
+            </w:tcBorders>
+            <w:shd w:val="clear" w:color="auto" w:fill="auto"/>
+            <w:vAlign w:val="center"/>
+            <w:hideMark/>
+          </w:tcPr>
+          <w:p>
+            <w:pPr>
+              <w:spacing w:after="0" w:line="240" w:lineRule="auto"/>
+              <w:jc w:val="center"/>
               <w:rPr>
                 <w:rFonts w:ascii="Tahoma" w:eastAsia="Times New Roman" w:hAnsi="Tahoma" w:cs="Tahoma"/>
                 <w:color w:val="404040"/>
@@ -1314,6 +1333,149 @@
                 <w:szCs w:val="16"/>
                 <w:lang w:eastAsia="pt-BR"/>
               </w:rPr>
+            </w:pPr>
+            <w:r>
+              <w:rPr>
+                <w:rFonts w:ascii="Tahoma" w:eastAsia="Times New Roman" w:hAnsi="Tahoma" w:cs="Tahoma"/>
+                <w:color w:val="404040"/>
+                <w:sz w:val="16"/>
+                <w:szCs w:val="16"/>
+                <w:lang w:eastAsia="pt-BR"/>
+              </w:rPr>
+              <w:t>ASSINATURA</w:t>
+            </w:r>
+          </w:p>
+        </w:tc>
+        <w:tc>
+          <w:tcPr>
+            <w:tcW w:w="992" w:type="dxa"/>
+            <w:gridSpan w:val="2"/>
+            <w:tcBorders>
+              <w:top w:val="single" w:sz="4" w:space="0" w:color="auto"/>
+              <w:left w:val="nil"/>
+              <w:bottom w:val="single" w:sz="4" w:space="0" w:color="auto"/>
+              <w:right w:val="single" w:sz="4" w:space="0" w:color="595959"/>
+            </w:tcBorders>
+            <w:shd w:val="clear" w:color="auto" w:fill="auto"/>
+            <w:vAlign w:val="center"/>
+            <w:hideMark/>
+          </w:tcPr>
+          <w:p>
+            <w:pPr>
+              <w:spacing w:after="0" w:line="240" w:lineRule="auto"/>
+              <w:jc w:val="center"/>
+              <w:rPr>
+                <w:rFonts w:ascii="Tahoma" w:eastAsia="Times New Roman" w:hAnsi="Tahoma" w:cs="Tahoma"/>
+                <w:color w:val="404040"/>
+                <w:sz w:val="16"/>
+                <w:szCs w:val="16"/>
+                <w:lang w:eastAsia="pt-BR"/>
+              </w:rPr>
+            </w:pPr>
+            <w:r>
+              <w:rPr>
+                <w:rFonts w:ascii="Tahoma" w:eastAsia="Times New Roman" w:hAnsi="Tahoma" w:cs="Tahoma"/>
+                <w:color w:val="404040"/>
+                <w:sz w:val="16"/>
+                <w:szCs w:val="16"/>
+                <w:lang w:eastAsia="pt-BR"/>
+              </w:rPr>
+              <w:t>HORA</w:t>
+            </w:r>
+            <w:r>
+              <w:rPr>
+                <w:rFonts w:ascii="Tahoma" w:eastAsia="Times New Roman" w:hAnsi="Tahoma" w:cs="Tahoma"/>
+                <w:color w:val="404040"/>
+                <w:sz w:val="16"/>
+                <w:szCs w:val="16"/>
+                <w:lang w:eastAsia="pt-BR"/>
+              </w:rPr>
+              <w:br/>
+              <w:t>SAÍDA</w:t>
+            </w:r>
+          </w:p>
+        </w:tc>
+        <w:tc>
+          <w:tcPr>
+            <w:tcW w:w="1843" w:type="dxa"/>
+            <w:tcBorders>
+              <w:top w:val="single" w:sz="4" w:space="0" w:color="auto"/>
+              <w:left w:val="nil"/>
+              <w:bottom w:val="single" w:sz="4" w:space="0" w:color="auto"/>
+              <w:right w:val="single" w:sz="4" w:space="0" w:color="595959"/>
+            </w:tcBorders>
+            <w:shd w:val="clear" w:color="auto" w:fill="auto"/>
+            <w:vAlign w:val="center"/>
+            <w:hideMark/>
+          </w:tcPr>
+          <w:p>
+            <w:pPr>
+              <w:spacing w:after="0" w:line="240" w:lineRule="auto"/>
+              <w:jc w:val="center"/>
+              <w:rPr>
+                <w:rFonts w:ascii="Tahoma" w:eastAsia="Times New Roman" w:hAnsi="Tahoma" w:cs="Tahoma"/>
+                <w:color w:val="404040"/>
+                <w:sz w:val="16"/>
+                <w:szCs w:val="16"/>
+                <w:lang w:eastAsia="pt-BR"/>
+              </w:rPr>
+            </w:pPr>
+            <w:r>
+              <w:rPr>
+                <w:rFonts w:ascii="Tahoma" w:eastAsia="Times New Roman" w:hAnsi="Tahoma" w:cs="Tahoma"/>
+                <w:color w:val="404040"/>
+                <w:sz w:val="16"/>
+                <w:szCs w:val="16"/>
+                <w:lang w:eastAsia="pt-BR"/>
+              </w:rPr>
+              <w:t>ASSINATURA</w:t>
+            </w:r>
+          </w:p>
+        </w:tc>
+        <w:tc>
+          <w:tcPr>
+            <w:tcW w:w="992" w:type="dxa"/>
+            <w:gridSpan w:val="2"/>
+            <w:tcBorders>
+              <w:top w:val="nil"/>
+              <w:left w:val="nil"/>
+              <w:bottom w:val="single" w:sz="4" w:space="0" w:color="auto"/>
+              <w:right w:val="single" w:sz="4" w:space="0" w:color="595959"/>
+            </w:tcBorders>
+            <w:shd w:val="clear" w:color="auto" w:fill="auto"/>
+            <w:vAlign w:val="center"/>
+            <w:hideMark/>
+          </w:tcPr>
+          <w:p>
+            <w:pPr>
+              <w:spacing w:after="0" w:line="240" w:lineRule="auto"/>
+              <w:jc w:val="center"/>
+              <w:rPr>
+                <w:rFonts w:ascii="Tahoma" w:eastAsia="Times New Roman" w:hAnsi="Tahoma" w:cs="Tahoma"/>
+                <w:color w:val="404040"/>
+                <w:sz w:val="16"/>
+                <w:szCs w:val="16"/>
+                <w:lang w:eastAsia="pt-BR"/>
+              </w:rPr>
+            </w:pPr>
+            <w:r>
+              <w:rPr>
+                <w:rFonts w:ascii="Tahoma" w:eastAsia="Times New Roman" w:hAnsi="Tahoma" w:cs="Tahoma"/>
+                <w:color w:val="404040"/>
+                <w:sz w:val="16"/>
+                <w:szCs w:val="16"/>
+                <w:lang w:eastAsia="pt-BR"/>
+              </w:rPr>
+              <w:t>HORA</w:t>
+            </w:r>
+            <w:r>
+              <w:rPr>
+                <w:rFonts w:ascii="Tahoma" w:eastAsia="Times New Roman" w:hAnsi="Tahoma" w:cs="Tahoma"/>
+                <w:color w:val="404040"/>
+                <w:sz w:val="16"/>
+                <w:szCs w:val="16"/>
+                <w:lang w:eastAsia="pt-BR"/>
+              </w:rPr>
               <w:br/>
               <w:t>ENTRADA</w:t>
             </w:r>
@@ -1321,11 +1483,12 @@
         </w:tc>
         <w:tc>
           <w:tcPr>
-            <w:tcW w:w="1701" w:type="dxa"/>
+            <w:tcW w:w="1583" w:type="dxa"/>
+            <w:gridSpan w:val="2"/>
             <w:tcBorders>
               <w:top w:val="nil"/>
               <w:left w:val="nil"/>
-              <w:bottom w:val="single" w:sz="4" w:space="0" w:color="595959"/>
+              <w:bottom w:val="single" w:sz="4" w:space="0" w:color="auto"/>
               <w:right w:val="single" w:sz="4" w:space="0" w:color="595959"/>
             </w:tcBorders>
             <w:shd w:val="clear" w:color="auto" w:fill="auto"/>
@@ -1358,12 +1521,12 @@
         </w:tc>
         <w:tc>
           <w:tcPr>
-            <w:tcW w:w="992" w:type="dxa"/>
+            <w:tcW w:w="1009" w:type="dxa"/>
             <w:gridSpan w:val="2"/>
             <w:tcBorders>
               <w:top w:val="nil"/>
               <w:left w:val="nil"/>
-              <w:bottom w:val="single" w:sz="4" w:space="0" w:color="595959"/>
+              <w:bottom w:val="single" w:sz="4" w:space="0" w:color="auto"/>
               <w:right w:val="single" w:sz="4" w:space="0" w:color="595959"/>
             </w:tcBorders>
             <w:shd w:val="clear" w:color="auto" w:fill="auto"/>
@@ -1407,185 +1570,12 @@
         </w:tc>
         <w:tc>
           <w:tcPr>
-            <w:tcW w:w="1843" w:type="dxa"/>
+            <w:tcW w:w="1660" w:type="dxa"/>
+            <w:gridSpan w:val="2"/>
             <w:tcBorders>
               <w:top w:val="nil"/>
               <w:left w:val="nil"/>
-              <w:bottom w:val="single" w:sz="4" w:space="0" w:color="595959"/>
-              <w:right w:val="single" w:sz="4" w:space="0" w:color="595959"/>
-            </w:tcBorders>
-            <w:shd w:val="clear" w:color="auto" w:fill="auto"/>
-            <w:vAlign w:val="center"/>
-            <w:hideMark/>
-          </w:tcPr>
-          <w:p>
-            <w:pPr>
-              <w:spacing w:after="0" w:line="240" w:lineRule="auto"/>
-              <w:jc w:val="center"/>
-              <w:rPr>
-                <w:rFonts w:ascii="Tahoma" w:eastAsia="Times New Roman" w:hAnsi="Tahoma" w:cs="Tahoma"/>
-                <w:color w:val="404040"/>
-                <w:sz w:val="16"/>
-                <w:szCs w:val="16"/>
-                <w:lang w:eastAsia="pt-BR"/>
-              </w:rPr>
-            </w:pPr>
-            <w:r>
-              <w:rPr>
-                <w:rFonts w:ascii="Tahoma" w:eastAsia="Times New Roman" w:hAnsi="Tahoma" w:cs="Tahoma"/>
-                <w:color w:val="404040"/>
-                <w:sz w:val="16"/>
-                <w:szCs w:val="16"/>
-                <w:lang w:eastAsia="pt-BR"/>
-              </w:rPr>
-              <w:t>ASSINATURA</w:t>
-            </w:r>
-          </w:p>
-        </w:tc>
-        <w:tc>
-          <w:tcPr>
-            <w:tcW w:w="992" w:type="dxa"/>
-            <w:gridSpan w:val="2"/>
-            <w:tcBorders>
-              <w:top w:val="nil"/>
-              <w:left w:val="nil"/>
-              <w:bottom w:val="single" w:sz="4" w:space="0" w:color="595959"/>
-              <w:right w:val="single" w:sz="4" w:space="0" w:color="595959"/>
-            </w:tcBorders>
-            <w:shd w:val="clear" w:color="auto" w:fill="auto"/>
-            <w:vAlign w:val="center"/>
-            <w:hideMark/>
-          </w:tcPr>
-          <w:p>
-            <w:pPr>
-              <w:spacing w:after="0" w:line="240" w:lineRule="auto"/>
-              <w:jc w:val="center"/>
-              <w:rPr>
-                <w:rFonts w:ascii="Tahoma" w:eastAsia="Times New Roman" w:hAnsi="Tahoma" w:cs="Tahoma"/>
-                <w:color w:val="404040"/>
-                <w:sz w:val="16"/>
-                <w:szCs w:val="16"/>
-                <w:lang w:eastAsia="pt-BR"/>
-              </w:rPr>
-            </w:pPr>
-            <w:r>
-              <w:rPr>
-                <w:rFonts w:ascii="Tahoma" w:eastAsia="Times New Roman" w:hAnsi="Tahoma" w:cs="Tahoma"/>
-                <w:color w:val="404040"/>
-                <w:sz w:val="16"/>
-                <w:szCs w:val="16"/>
-                <w:lang w:eastAsia="pt-BR"/>
-              </w:rPr>
-              <w:t>HORA</w:t>
-            </w:r>
-            <w:r>
-              <w:rPr>
-                <w:rFonts w:ascii="Tahoma" w:eastAsia="Times New Roman" w:hAnsi="Tahoma" w:cs="Tahoma"/>
-                <w:color w:val="404040"/>
-                <w:sz w:val="16"/>
-                <w:szCs w:val="16"/>
-                <w:lang w:eastAsia="pt-BR"/>
-              </w:rPr>
-              <w:br/>
-              <w:t>ENTRADA</w:t>
-            </w:r>
-          </w:p>
-        </w:tc>
-        <w:tc>
-          <w:tcPr>
-            <w:tcW w:w="1583" w:type="dxa"/>
-            <w:gridSpan w:val="2"/>
-            <w:tcBorders>
-              <w:top w:val="nil"/>
-              <w:left w:val="nil"/>
-              <w:bottom w:val="single" w:sz="4" w:space="0" w:color="595959"/>
-              <w:right w:val="single" w:sz="4" w:space="0" w:color="595959"/>
-            </w:tcBorders>
-            <w:shd w:val="clear" w:color="auto" w:fill="auto"/>
-            <w:vAlign w:val="center"/>
-            <w:hideMark/>
-          </w:tcPr>
-          <w:p>
-            <w:pPr>
-              <w:spacing w:after="0" w:line="240" w:lineRule="auto"/>
-              <w:jc w:val="center"/>
-              <w:rPr>
-                <w:rFonts w:ascii="Tahoma" w:eastAsia="Times New Roman" w:hAnsi="Tahoma" w:cs="Tahoma"/>
-                <w:color w:val="404040"/>
-                <w:sz w:val="16"/>
-                <w:szCs w:val="16"/>
-                <w:lang w:eastAsia="pt-BR"/>
-              </w:rPr>
-            </w:pPr>
-            <w:r>
-              <w:rPr>
-                <w:rFonts w:ascii="Tahoma" w:eastAsia="Times New Roman" w:hAnsi="Tahoma" w:cs="Tahoma"/>
-                <w:color w:val="404040"/>
-                <w:sz w:val="16"/>
-                <w:szCs w:val="16"/>
-                <w:lang w:eastAsia="pt-BR"/>
-              </w:rPr>
-              <w:t>ASSINATURA</w:t>
-            </w:r>
-          </w:p>
-        </w:tc>
-        <w:tc>
-          <w:tcPr>
-            <w:tcW w:w="1009" w:type="dxa"/>
-            <w:gridSpan w:val="2"/>
-            <w:tcBorders>
-              <w:top w:val="nil"/>
-              <w:left w:val="nil"/>
-              <w:bottom w:val="single" w:sz="4" w:space="0" w:color="595959"/>
-              <w:right w:val="single" w:sz="4" w:space="0" w:color="595959"/>
-            </w:tcBorders>
-            <w:shd w:val="clear" w:color="auto" w:fill="auto"/>
-            <w:vAlign w:val="center"/>
-            <w:hideMark/>
-          </w:tcPr>
-          <w:p>
-            <w:pPr>
-              <w:spacing w:after="0" w:line="240" w:lineRule="auto"/>
-              <w:jc w:val="center"/>
-              <w:rPr>
-                <w:rFonts w:ascii="Tahoma" w:eastAsia="Times New Roman" w:hAnsi="Tahoma" w:cs="Tahoma"/>
-                <w:color w:val="404040"/>
-                <w:sz w:val="16"/>
-                <w:szCs w:val="16"/>
-                <w:lang w:eastAsia="pt-BR"/>
-              </w:rPr>
-            </w:pPr>
-            <w:r>
-              <w:rPr>
-                <w:rFonts w:ascii="Tahoma" w:eastAsia="Times New Roman" w:hAnsi="Tahoma" w:cs="Tahoma"/>
-                <w:color w:val="404040"/>
-                <w:sz w:val="16"/>
-                <w:szCs w:val="16"/>
-                <w:lang w:eastAsia="pt-BR"/>
-              </w:rPr>
-              <w:t>HORA</w:t>
-            </w:r>
-            <w:r>
-              <w:rPr>
-                <w:rFonts w:ascii="Tahoma" w:eastAsia="Times New Roman" w:hAnsi="Tahoma" w:cs="Tahoma"/>
-                <w:color w:val="404040"/>
-                <w:sz w:val="16"/>
-                <w:szCs w:val="16"/>
-                <w:lang w:eastAsia="pt-BR"/>
-              </w:rPr>
-              <w:br/>
-              <w:t>SAÍDA</w:t>
-            </w:r>
-          </w:p>
-        </w:tc>
-        <w:tc>
-          <w:tcPr>
-            <w:tcW w:w="1660" w:type="dxa"/>
-            <w:gridSpan w:val="2"/>
-            <w:tcBorders>
-              <w:top w:val="nil"/>
-              <w:left w:val="nil"/>
-              <w:bottom w:val="single" w:sz="4" w:space="0" w:color="595959"/>
+              <w:bottom w:val="single" w:sz="4" w:space="0" w:color="auto"/>
               <w:right w:val="single" w:sz="8" w:space="0" w:color="595959"/>
             </w:tcBorders>
             <w:shd w:val="clear" w:color="auto" w:fill="auto"/>
@@ -1627,10 +1617,10 @@
           <w:tcPr>
             <w:tcW w:w="774" w:type="dxa"/>
             <w:tcBorders>
-              <w:top w:val="nil"/>
-              <w:left w:val="single" w:sz="8" w:space="0" w:color="595959"/>
-              <w:bottom w:val="single" w:sz="4" w:space="0" w:color="595959"/>
-              <w:right w:val="single" w:sz="4" w:space="0" w:color="595959"/>
+              <w:top w:val="single" w:sz="4" w:space="0" w:color="auto"/>
+              <w:left w:val="single" w:sz="4" w:space="0" w:color="auto"/>
+              <w:bottom w:val="single" w:sz="4" w:space="0" w:color="auto"/>
+              <w:right w:val="single" w:sz="4" w:space="0" w:color="auto"/>
             </w:tcBorders>
             <w:shd w:val="clear" w:color="auto" w:fill="auto"/>
             <w:vAlign w:val="bottom"/>
@@ -1654,10 +1644,10 @@
           <w:tcPr>
             <w:tcW w:w="947" w:type="dxa"/>
             <w:tcBorders>
-              <w:top w:val="nil"/>
-              <w:left w:val="single" w:sz="4" w:space="0" w:color="808080"/>
-              <w:bottom w:val="dashed" w:sz="4" w:space="0" w:color="808080"/>
-              <w:right w:val="single" w:sz="4" w:space="0" w:color="808080"/>
+              <w:top w:val="single" w:sz="4" w:space="0" w:color="auto"/>
+              <w:left w:val="single" w:sz="4" w:space="0" w:color="auto"/>
+              <w:bottom w:val="single" w:sz="4" w:space="0" w:color="auto"/>
+              <w:right w:val="single" w:sz="4" w:space="0" w:color="auto"/>
             </w:tcBorders>
             <w:shd w:val="clear" w:color="000000" w:fill="FFFFFF"/>
             <w:vAlign w:val="bottom"/>
@@ -1695,10 +1685,10 @@
           <w:tcPr>
             <w:tcW w:w="1701" w:type="dxa"/>
             <w:tcBorders>
-              <w:top w:val="single" w:sz="4" w:space="0" w:color="808080"/>
-              <w:left w:val="nil"/>
-              <w:bottom w:val="single" w:sz="4" w:space="0" w:color="808080"/>
-              <w:right w:val="single" w:sz="4" w:space="0" w:color="808080"/>
+              <w:top w:val="single" w:sz="4" w:space="0" w:color="auto"/>
+              <w:left w:val="single" w:sz="4" w:space="0" w:color="auto"/>
+              <w:bottom w:val="single" w:sz="4" w:space="0" w:color="auto"/>
+              <w:right w:val="single" w:sz="4" w:space="0" w:color="auto"/>
             </w:tcBorders>
             <w:shd w:val="clear" w:color="000000" w:fill="FFFFFF"/>
             <w:vAlign w:val="bottom"/>
@@ -1735,10 +1725,10 @@
             <w:tcW w:w="992" w:type="dxa"/>
             <w:gridSpan w:val="2"/>
             <w:tcBorders>
-              <w:top w:val="dashed" w:sz="4" w:space="0" w:color="808080"/>
-              <w:left w:val="nil"/>
-              <w:bottom w:val="dashed" w:sz="4" w:space="0" w:color="808080"/>
-              <w:right w:val="single" w:sz="4" w:space="0" w:color="808080"/>
+              <w:top w:val="single" w:sz="4" w:space="0" w:color="auto"/>
+              <w:left w:val="single" w:sz="4" w:space="0" w:color="auto"/>
+              <w:bottom w:val="single" w:sz="4" w:space="0" w:color="auto"/>
+              <w:right w:val="single" w:sz="4" w:space="0" w:color="auto"/>
             </w:tcBorders>
             <w:shd w:val="clear" w:color="000000" w:fill="FFFFFF"/>
             <w:noWrap/>
@@ -1777,10 +1767,10 @@
           <w:tcPr>
             <w:tcW w:w="1843" w:type="dxa"/>
             <w:tcBorders>
-              <w:top w:val="single" w:sz="4" w:space="0" w:color="808080"/>
-              <w:left w:val="nil"/>
-              <w:bottom w:val="single" w:sz="4" w:space="0" w:color="808080"/>
-              <w:right w:val="single" w:sz="4" w:space="0" w:color="808080"/>
+              <w:top w:val="single" w:sz="4" w:space="0" w:color="auto"/>
+              <w:left w:val="single" w:sz="4" w:space="0" w:color="auto"/>
+              <w:bottom w:val="single" w:sz="4" w:space="0" w:color="auto"/>
+              <w:right w:val="single" w:sz="4" w:space="0" w:color="auto"/>
             </w:tcBorders>
             <w:shd w:val="clear" w:color="000000" w:fill="FFFFFF"/>
             <w:vAlign w:val="bottom"/>
@@ -1807,10 +1797,10 @@
             <w:tcW w:w="992" w:type="dxa"/>
             <w:gridSpan w:val="2"/>
             <w:tcBorders>
-              <w:top w:val="dashed" w:sz="4" w:space="0" w:color="808080"/>
-              <w:left w:val="nil"/>
-              <w:bottom w:val="dashed" w:sz="4" w:space="0" w:color="808080"/>
-              <w:right w:val="single" w:sz="4" w:space="0" w:color="808080"/>
+              <w:top w:val="single" w:sz="4" w:space="0" w:color="auto"/>
+              <w:left w:val="single" w:sz="4" w:space="0" w:color="auto"/>
+              <w:bottom w:val="single" w:sz="4" w:space="0" w:color="auto"/>
+              <w:right w:val="single" w:sz="4" w:space="0" w:color="auto"/>
             </w:tcBorders>
             <w:shd w:val="clear" w:color="000000" w:fill="FFFFFF"/>
             <w:vAlign w:val="bottom"/>
@@ -1849,10 +1839,10 @@
             <w:tcW w:w="1583" w:type="dxa"/>
             <w:gridSpan w:val="2"/>
             <w:tcBorders>
-              <w:top w:val="single" w:sz="4" w:space="0" w:color="808080"/>
-              <w:left w:val="nil"/>
-              <w:bottom w:val="single" w:sz="4" w:space="0" w:color="808080"/>
-              <w:right w:val="single" w:sz="4" w:space="0" w:color="808080"/>
+              <w:top w:val="single" w:sz="4" w:space="0" w:color="auto"/>
+              <w:left w:val="single" w:sz="4" w:space="0" w:color="auto"/>
+              <w:bottom w:val="single" w:sz="4" w:space="0" w:color="auto"/>
+              <w:right w:val="single" w:sz="4" w:space="0" w:color="auto"/>
             </w:tcBorders>
             <w:shd w:val="clear" w:color="000000" w:fill="FFFFFF"/>
             <w:vAlign w:val="bottom"/>
@@ -1880,7 +1870,7 @@
                 <w:szCs w:val="16"/>
                 <w:lang w:eastAsia="pt-BR"/>
               </w:rPr>
-              <w:t xml:space="preserve">   _</w:t>
+              <w:t xml:space="preserve">   </w:t>
             </w:r>
           </w:p>
         </w:tc>
@@ -1889,10 +1879,10 @@
             <w:tcW w:w="1009" w:type="dxa"/>
             <w:gridSpan w:val="2"/>
             <w:tcBorders>
-              <w:top w:val="dashed" w:sz="4" w:space="0" w:color="808080"/>
-              <w:left w:val="nil"/>
-              <w:bottom w:val="dashed" w:sz="4" w:space="0" w:color="808080"/>
-              <w:right w:val="single" w:sz="4" w:space="0" w:color="808080"/>
+              <w:top w:val="single" w:sz="4" w:space="0" w:color="auto"/>
+              <w:left w:val="single" w:sz="4" w:space="0" w:color="auto"/>
+              <w:bottom w:val="single" w:sz="4" w:space="0" w:color="auto"/>
+              <w:right w:val="single" w:sz="4" w:space="0" w:color="auto"/>
             </w:tcBorders>
             <w:shd w:val="clear" w:color="000000" w:fill="FFFFFF"/>
             <w:noWrap/>
@@ -1932,10 +1922,10 @@
             <w:tcW w:w="1660" w:type="dxa"/>
             <w:gridSpan w:val="2"/>
             <w:tcBorders>
-              <w:top w:val="single" w:sz="4" w:space="0" w:color="808080"/>
-              <w:left w:val="nil"/>
-              <w:bottom w:val="single" w:sz="4" w:space="0" w:color="808080"/>
-              <w:right w:val="single" w:sz="8" w:space="0" w:color="595959"/>
+              <w:top w:val="single" w:sz="4" w:space="0" w:color="auto"/>
+              <w:left w:val="single" w:sz="4" w:space="0" w:color="auto"/>
+              <w:bottom w:val="single" w:sz="4" w:space="0" w:color="auto"/>
+              <w:right w:val="single" w:sz="4" w:space="0" w:color="auto"/>
             </w:tcBorders>
             <w:shd w:val="clear" w:color="000000" w:fill="FFFFFF"/>
             <w:vAlign w:val="bottom"/>
@@ -1967,10 +1957,10 @@
           <w:tcPr>
             <w:tcW w:w="774" w:type="dxa"/>
             <w:tcBorders>
-              <w:top w:val="nil"/>
-              <w:left w:val="single" w:sz="8" w:space="0" w:color="595959"/>
-              <w:bottom w:val="single" w:sz="4" w:space="0" w:color="595959"/>
-              <w:right w:val="single" w:sz="4" w:space="0" w:color="595959"/>
+              <w:top w:val="single" w:sz="4" w:space="0" w:color="auto"/>
+              <w:left w:val="single" w:sz="4" w:space="0" w:color="auto"/>
+              <w:bottom w:val="single" w:sz="4" w:space="0" w:color="auto"/>
+              <w:right w:val="single" w:sz="4" w:space="0" w:color="auto"/>
             </w:tcBorders>
             <w:shd w:val="clear" w:color="auto" w:fill="auto"/>
             <w:vAlign w:val="bottom"/>
@@ -2004,10 +1994,10 @@
           <w:tcPr>
             <w:tcW w:w="947" w:type="dxa"/>
             <w:tcBorders>
-              <w:top w:val="nil"/>
-              <w:left w:val="single" w:sz="4" w:space="0" w:color="808080"/>
-              <w:bottom w:val="dashed" w:sz="4" w:space="0" w:color="808080"/>
-              <w:right w:val="single" w:sz="4" w:space="0" w:color="808080"/>
+              <w:top w:val="single" w:sz="4" w:space="0" w:color="auto"/>
+              <w:left w:val="single" w:sz="4" w:space="0" w:color="auto"/>
+              <w:bottom w:val="single" w:sz="4" w:space="0" w:color="auto"/>
+              <w:right w:val="single" w:sz="4" w:space="0" w:color="auto"/>
             </w:tcBorders>
             <w:shd w:val="clear" w:color="000000" w:fill="FFFFFF"/>
             <w:vAlign w:val="bottom"/>
@@ -2045,10 +2035,10 @@
           <w:tcPr>
             <w:tcW w:w="1701" w:type="dxa"/>
             <w:tcBorders>
-              <w:top w:val="nil"/>
-              <w:left w:val="nil"/>
-              <w:bottom w:val="single" w:sz="4" w:space="0" w:color="808080"/>
-              <w:right w:val="single" w:sz="4" w:space="0" w:color="808080"/>
+              <w:top w:val="single" w:sz="4" w:space="0" w:color="auto"/>
+              <w:left w:val="single" w:sz="4" w:space="0" w:color="auto"/>
+              <w:bottom w:val="single" w:sz="4" w:space="0" w:color="auto"/>
+              <w:right w:val="single" w:sz="4" w:space="0" w:color="auto"/>
             </w:tcBorders>
             <w:shd w:val="clear" w:color="000000" w:fill="FFFFFF"/>
             <w:vAlign w:val="bottom"/>
@@ -2075,10 +2065,10 @@
             <w:tcW w:w="992" w:type="dxa"/>
             <w:gridSpan w:val="2"/>
             <w:tcBorders>
-              <w:top w:val="nil"/>
-              <w:left w:val="nil"/>
-              <w:bottom w:val="dashed" w:sz="4" w:space="0" w:color="808080"/>
-              <w:right w:val="single" w:sz="4" w:space="0" w:color="808080"/>
+              <w:top w:val="single" w:sz="4" w:space="0" w:color="auto"/>
+              <w:left w:val="single" w:sz="4" w:space="0" w:color="auto"/>
+              <w:bottom w:val="single" w:sz="4" w:space="0" w:color="auto"/>
+              <w:right w:val="single" w:sz="4" w:space="0" w:color="auto"/>
             </w:tcBorders>
             <w:shd w:val="clear" w:color="000000" w:fill="FFFFFF"/>
             <w:noWrap/>
@@ -2117,10 +2107,10 @@
           <w:tcPr>
             <w:tcW w:w="1843" w:type="dxa"/>
             <w:tcBorders>
-              <w:top w:val="nil"/>
-              <w:left w:val="nil"/>
-              <w:bottom w:val="single" w:sz="4" w:space="0" w:color="808080"/>
-              <w:right w:val="single" w:sz="4" w:space="0" w:color="808080"/>
+              <w:top w:val="single" w:sz="4" w:space="0" w:color="auto"/>
+              <w:left w:val="single" w:sz="4" w:space="0" w:color="auto"/>
+              <w:bottom w:val="single" w:sz="4" w:space="0" w:color="auto"/>
+              <w:right w:val="single" w:sz="4" w:space="0" w:color="auto"/>
             </w:tcBorders>
             <w:shd w:val="clear" w:color="000000" w:fill="FFFFFF"/>
             <w:vAlign w:val="bottom"/>
@@ -2147,10 +2137,10 @@
             <w:tcW w:w="992" w:type="dxa"/>
             <w:gridSpan w:val="2"/>
             <w:tcBorders>
-              <w:top w:val="nil"/>
-              <w:left w:val="nil"/>
-              <w:bottom w:val="dashed" w:sz="4" w:space="0" w:color="808080"/>
-              <w:right w:val="single" w:sz="4" w:space="0" w:color="808080"/>
+              <w:top w:val="single" w:sz="4" w:space="0" w:color="auto"/>
+              <w:left w:val="single" w:sz="4" w:space="0" w:color="auto"/>
+              <w:bottom w:val="single" w:sz="4" w:space="0" w:color="auto"/>
+              <w:right w:val="single" w:sz="4" w:space="0" w:color="auto"/>
             </w:tcBorders>
             <w:shd w:val="clear" w:color="000000" w:fill="FFFFFF"/>
             <w:vAlign w:val="bottom"/>
@@ -2189,10 +2179,10 @@
             <w:tcW w:w="1583" w:type="dxa"/>
             <w:gridSpan w:val="2"/>
             <w:tcBorders>
-              <w:top w:val="nil"/>
-              <w:left w:val="nil"/>
-              <w:bottom w:val="single" w:sz="4" w:space="0" w:color="808080"/>
-              <w:right w:val="single" w:sz="4" w:space="0" w:color="808080"/>
+              <w:top w:val="single" w:sz="4" w:space="0" w:color="auto"/>
+              <w:left w:val="single" w:sz="4" w:space="0" w:color="auto"/>
+              <w:bottom w:val="single" w:sz="4" w:space="0" w:color="auto"/>
+              <w:right w:val="single" w:sz="4" w:space="0" w:color="auto"/>
             </w:tcBorders>
             <w:shd w:val="clear" w:color="000000" w:fill="FFFFFF"/>
             <w:vAlign w:val="bottom"/>
@@ -2241,10 +2231,10 @@
             <w:tcW w:w="1009" w:type="dxa"/>
             <w:gridSpan w:val="2"/>
             <w:tcBorders>
-              <w:top w:val="nil"/>
-              <w:left w:val="nil"/>
-              <w:bottom w:val="dashed" w:sz="4" w:space="0" w:color="808080"/>
-              <w:right w:val="single" w:sz="4" w:space="0" w:color="808080"/>
+              <w:top w:val="single" w:sz="4" w:space="0" w:color="auto"/>
+              <w:left w:val="single" w:sz="4" w:space="0" w:color="auto"/>
+              <w:bottom w:val="single" w:sz="4" w:space="0" w:color="auto"/>
+              <w:right w:val="single" w:sz="4" w:space="0" w:color="auto"/>
             </w:tcBorders>
             <w:shd w:val="clear" w:color="000000" w:fill="FFFFFF"/>
             <w:noWrap/>
@@ -2284,10 +2274,10 @@
             <w:tcW w:w="1660" w:type="dxa"/>
             <w:gridSpan w:val="2"/>
             <w:tcBorders>
-              <w:top w:val="nil"/>
-              <w:left w:val="nil"/>
-              <w:bottom w:val="single" w:sz="4" w:space="0" w:color="808080"/>
-              <w:right w:val="single" w:sz="8" w:space="0" w:color="595959"/>
+              <w:top w:val="single" w:sz="4" w:space="0" w:color="auto"/>
+              <w:left w:val="single" w:sz="4" w:space="0" w:color="auto"/>
+              <w:bottom w:val="single" w:sz="4" w:space="0" w:color="auto"/>
+              <w:right w:val="single" w:sz="4" w:space="0" w:color="auto"/>
             </w:tcBorders>
             <w:shd w:val="clear" w:color="000000" w:fill="FFFFFF"/>
             <w:vAlign w:val="bottom"/>
@@ -2319,10 +2309,10 @@
           <w:tcPr>
             <w:tcW w:w="774" w:type="dxa"/>
             <w:tcBorders>
-              <w:top w:val="nil"/>
-              <w:left w:val="single" w:sz="8" w:space="0" w:color="595959"/>
-              <w:bottom w:val="single" w:sz="4" w:space="0" w:color="595959"/>
-              <w:right w:val="single" w:sz="4" w:space="0" w:color="595959"/>
+              <w:top w:val="single" w:sz="4" w:space="0" w:color="auto"/>
+              <w:left w:val="single" w:sz="4" w:space="0" w:color="auto"/>
+              <w:bottom w:val="single" w:sz="4" w:space="0" w:color="auto"/>
+              <w:right w:val="single" w:sz="4" w:space="0" w:color="auto"/>
             </w:tcBorders>
             <w:shd w:val="clear" w:color="auto" w:fill="auto"/>
             <w:vAlign w:val="bottom"/>
@@ -2356,10 +2346,10 @@
           <w:tcPr>
             <w:tcW w:w="947" w:type="dxa"/>
             <w:tcBorders>
-              <w:top w:val="nil"/>
-              <w:left w:val="single" w:sz="4" w:space="0" w:color="808080"/>
-              <w:bottom w:val="dashed" w:sz="4" w:space="0" w:color="808080"/>
-              <w:right w:val="single" w:sz="4" w:space="0" w:color="808080"/>
+              <w:top w:val="single" w:sz="4" w:space="0" w:color="auto"/>
+              <w:left w:val="single" w:sz="4" w:space="0" w:color="auto"/>
+              <w:bottom w:val="single" w:sz="4" w:space="0" w:color="auto"/>
+              <w:right w:val="single" w:sz="4" w:space="0" w:color="auto"/>
             </w:tcBorders>
             <w:shd w:val="clear" w:color="auto" w:fill="auto"/>
             <w:vAlign w:val="bottom"/>
@@ -2397,10 +2387,10 @@
           <w:tcPr>
             <w:tcW w:w="1701" w:type="dxa"/>
             <w:tcBorders>
-              <w:top w:val="nil"/>
-              <w:left w:val="nil"/>
-              <w:bottom w:val="single" w:sz="4" w:space="0" w:color="808080"/>
-              <w:right w:val="single" w:sz="4" w:space="0" w:color="808080"/>
+              <w:top w:val="single" w:sz="4" w:space="0" w:color="auto"/>
+              <w:left w:val="single" w:sz="4" w:space="0" w:color="auto"/>
+              <w:bottom w:val="single" w:sz="4" w:space="0" w:color="auto"/>
+              <w:right w:val="single" w:sz="4" w:space="0" w:color="auto"/>
             </w:tcBorders>
             <w:shd w:val="clear" w:color="000000" w:fill="FFFFFF"/>
             <w:vAlign w:val="bottom"/>
@@ -2449,10 +2439,10 @@
             <w:tcW w:w="992" w:type="dxa"/>
             <w:gridSpan w:val="2"/>
             <w:tcBorders>
-              <w:top w:val="nil"/>
-              <w:left w:val="nil"/>
-              <w:bottom w:val="dashed" w:sz="4" w:space="0" w:color="808080"/>
-              <w:right w:val="single" w:sz="4" w:space="0" w:color="808080"/>
+              <w:top w:val="single" w:sz="4" w:space="0" w:color="auto"/>
+              <w:left w:val="single" w:sz="4" w:space="0" w:color="auto"/>
+              <w:bottom w:val="single" w:sz="4" w:space="0" w:color="auto"/>
+              <w:right w:val="single" w:sz="4" w:space="0" w:color="auto"/>
             </w:tcBorders>
             <w:shd w:val="clear" w:color="000000" w:fill="FFFFFF"/>
             <w:noWrap/>
@@ -2491,10 +2481,10 @@
           <w:tcPr>
             <w:tcW w:w="1843" w:type="dxa"/>
             <w:tcBorders>
-              <w:top w:val="nil"/>
-              <w:left w:val="nil"/>
-              <w:bottom w:val="single" w:sz="4" w:space="0" w:color="808080"/>
-              <w:right w:val="single" w:sz="4" w:space="0" w:color="808080"/>
+              <w:top w:val="single" w:sz="4" w:space="0" w:color="auto"/>
+              <w:left w:val="single" w:sz="4" w:space="0" w:color="auto"/>
+              <w:bottom w:val="single" w:sz="4" w:space="0" w:color="auto"/>
+              <w:right w:val="single" w:sz="4" w:space="0" w:color="auto"/>
             </w:tcBorders>
             <w:shd w:val="clear" w:color="000000" w:fill="FFFFFF"/>
             <w:vAlign w:val="bottom"/>
@@ -2521,10 +2511,10 @@
             <w:tcW w:w="992" w:type="dxa"/>
             <w:gridSpan w:val="2"/>
             <w:tcBorders>
-              <w:top w:val="nil"/>
-              <w:left w:val="nil"/>
-              <w:bottom w:val="dashed" w:sz="4" w:space="0" w:color="808080"/>
-              <w:right w:val="single" w:sz="4" w:space="0" w:color="808080"/>
+              <w:top w:val="single" w:sz="4" w:space="0" w:color="auto"/>
+              <w:left w:val="single" w:sz="4" w:space="0" w:color="auto"/>
+              <w:bottom w:val="single" w:sz="4" w:space="0" w:color="auto"/>
+              <w:right w:val="single" w:sz="4" w:space="0" w:color="auto"/>
             </w:tcBorders>
             <w:shd w:val="clear" w:color="000000" w:fill="FFFFFF"/>
             <w:vAlign w:val="bottom"/>
@@ -2563,10 +2553,10 @@
             <w:tcW w:w="1583" w:type="dxa"/>
             <w:gridSpan w:val="2"/>
             <w:tcBorders>
-              <w:top w:val="nil"/>
-              <w:left w:val="nil"/>
-              <w:bottom w:val="single" w:sz="4" w:space="0" w:color="808080"/>
-              <w:right w:val="single" w:sz="4" w:space="0" w:color="808080"/>
+              <w:top w:val="single" w:sz="4" w:space="0" w:color="auto"/>
+              <w:left w:val="single" w:sz="4" w:space="0" w:color="auto"/>
+              <w:bottom w:val="single" w:sz="4" w:space="0" w:color="auto"/>
+              <w:right w:val="single" w:sz="4" w:space="0" w:color="auto"/>
             </w:tcBorders>
             <w:shd w:val="clear" w:color="000000" w:fill="FFFFFF"/>
             <w:vAlign w:val="bottom"/>
@@ -2593,10 +2583,10 @@
             <w:tcW w:w="1009" w:type="dxa"/>
             <w:gridSpan w:val="2"/>
             <w:tcBorders>
-              <w:top w:val="nil"/>
-              <w:left w:val="nil"/>
-              <w:bottom w:val="dashed" w:sz="4" w:space="0" w:color="808080"/>
-              <w:right w:val="single" w:sz="4" w:space="0" w:color="808080"/>
+              <w:top w:val="single" w:sz="4" w:space="0" w:color="auto"/>
+              <w:left w:val="single" w:sz="4" w:space="0" w:color="auto"/>
+              <w:bottom w:val="single" w:sz="4" w:space="0" w:color="auto"/>
+              <w:right w:val="single" w:sz="4" w:space="0" w:color="auto"/>
             </w:tcBorders>
             <w:shd w:val="clear" w:color="000000" w:fill="FFFFFF"/>
             <w:noWrap/>
@@ -2636,10 +2626,10 @@
             <w:tcW w:w="1660" w:type="dxa"/>
             <w:gridSpan w:val="2"/>
             <w:tcBorders>
-              <w:top w:val="nil"/>
-              <w:left w:val="nil"/>
-              <w:bottom w:val="single" w:sz="4" w:space="0" w:color="808080"/>
-              <w:right w:val="single" w:sz="8" w:space="0" w:color="595959"/>
+              <w:top w:val="single" w:sz="4" w:space="0" w:color="auto"/>
+              <w:left w:val="single" w:sz="4" w:space="0" w:color="auto"/>
+              <w:bottom w:val="single" w:sz="4" w:space="0" w:color="auto"/>
+              <w:right w:val="single" w:sz="4" w:space="0" w:color="auto"/>
             </w:tcBorders>
             <w:shd w:val="clear" w:color="000000" w:fill="FFFFFF"/>
             <w:vAlign w:val="bottom"/>
@@ -2671,10 +2661,10 @@
           <w:tcPr>
             <w:tcW w:w="774" w:type="dxa"/>
             <w:tcBorders>
-              <w:top w:val="nil"/>
-              <w:left w:val="single" w:sz="8" w:space="0" w:color="595959"/>
-              <w:bottom w:val="single" w:sz="4" w:space="0" w:color="595959"/>
-              <w:right w:val="single" w:sz="4" w:space="0" w:color="595959"/>
+              <w:top w:val="single" w:sz="4" w:space="0" w:color="auto"/>
+              <w:left w:val="single" w:sz="4" w:space="0" w:color="auto"/>
+              <w:bottom w:val="single" w:sz="4" w:space="0" w:color="auto"/>
+              <w:right w:val="single" w:sz="4" w:space="0" w:color="auto"/>
             </w:tcBorders>
             <w:shd w:val="clear" w:color="auto" w:fill="auto"/>
             <w:vAlign w:val="bottom"/>
@@ -2708,10 +2698,10 @@
           <w:tcPr>
             <w:tcW w:w="947" w:type="dxa"/>
             <w:tcBorders>
-              <w:top w:val="nil"/>
-              <w:left w:val="single" w:sz="4" w:space="0" w:color="808080"/>
-              <w:bottom w:val="dashed" w:sz="4" w:space="0" w:color="808080"/>
-              <w:right w:val="single" w:sz="4" w:space="0" w:color="808080"/>
+              <w:top w:val="single" w:sz="4" w:space="0" w:color="auto"/>
+              <w:left w:val="single" w:sz="4" w:space="0" w:color="auto"/>
+              <w:bottom w:val="single" w:sz="4" w:space="0" w:color="auto"/>
+              <w:right w:val="single" w:sz="4" w:space="0" w:color="auto"/>
             </w:tcBorders>
             <w:shd w:val="clear" w:color="auto" w:fill="auto"/>
             <w:vAlign w:val="bottom"/>
@@ -2749,10 +2739,10 @@
           <w:tcPr>
             <w:tcW w:w="1701" w:type="dxa"/>
             <w:tcBorders>
-              <w:top w:val="nil"/>
-              <w:left w:val="nil"/>
-              <w:bottom w:val="single" w:sz="4" w:space="0" w:color="808080"/>
-              <w:right w:val="single" w:sz="4" w:space="0" w:color="808080"/>
+              <w:top w:val="single" w:sz="4" w:space="0" w:color="auto"/>
+              <w:left w:val="single" w:sz="4" w:space="0" w:color="auto"/>
+              <w:bottom w:val="single" w:sz="4" w:space="0" w:color="auto"/>
+              <w:right w:val="single" w:sz="4" w:space="0" w:color="auto"/>
             </w:tcBorders>
             <w:shd w:val="clear" w:color="000000" w:fill="FFFFFF"/>
             <w:vAlign w:val="bottom"/>
@@ -2799,10 +2789,10 @@
             <w:tcW w:w="992" w:type="dxa"/>
             <w:gridSpan w:val="2"/>
             <w:tcBorders>
-              <w:top w:val="nil"/>
-              <w:left w:val="nil"/>
-              <w:bottom w:val="dashed" w:sz="4" w:space="0" w:color="808080"/>
-              <w:right w:val="single" w:sz="4" w:space="0" w:color="808080"/>
+              <w:top w:val="single" w:sz="4" w:space="0" w:color="auto"/>
+              <w:left w:val="single" w:sz="4" w:space="0" w:color="auto"/>
+              <w:bottom w:val="single" w:sz="4" w:space="0" w:color="auto"/>
+              <w:right w:val="single" w:sz="4" w:space="0" w:color="auto"/>
             </w:tcBorders>
             <w:shd w:val="clear" w:color="000000" w:fill="FFFFFF"/>
             <w:noWrap/>
@@ -2841,10 +2831,10 @@
           <w:tcPr>
             <w:tcW w:w="1843" w:type="dxa"/>
             <w:tcBorders>
-              <w:top w:val="nil"/>
-              <w:left w:val="nil"/>
-              <w:bottom w:val="single" w:sz="4" w:space="0" w:color="808080"/>
-              <w:right w:val="single" w:sz="4" w:space="0" w:color="808080"/>
+              <w:top w:val="single" w:sz="4" w:space="0" w:color="auto"/>
+              <w:left w:val="single" w:sz="4" w:space="0" w:color="auto"/>
+              <w:bottom w:val="single" w:sz="4" w:space="0" w:color="auto"/>
+              <w:right w:val="single" w:sz="4" w:space="0" w:color="auto"/>
             </w:tcBorders>
             <w:shd w:val="clear" w:color="000000" w:fill="FFFFFF"/>
             <w:vAlign w:val="bottom"/>
@@ -2893,10 +2883,10 @@
             <w:tcW w:w="992" w:type="dxa"/>
             <w:gridSpan w:val="2"/>
             <w:tcBorders>
-              <w:top w:val="nil"/>
-              <w:left w:val="nil"/>
-              <w:bottom w:val="dashed" w:sz="4" w:space="0" w:color="808080"/>
-              <w:right w:val="single" w:sz="4" w:space="0" w:color="808080"/>
+              <w:top w:val="single" w:sz="4" w:space="0" w:color="auto"/>
+              <w:left w:val="single" w:sz="4" w:space="0" w:color="auto"/>
+              <w:bottom w:val="single" w:sz="4" w:space="0" w:color="auto"/>
+              <w:right w:val="single" w:sz="4" w:space="0" w:color="auto"/>
             </w:tcBorders>
             <w:shd w:val="clear" w:color="000000" w:fill="FFFFFF"/>
             <w:vAlign w:val="bottom"/>
@@ -2935,10 +2925,10 @@
             <w:tcW w:w="1583" w:type="dxa"/>
             <w:gridSpan w:val="2"/>
             <w:tcBorders>
-              <w:top w:val="nil"/>
-              <w:left w:val="nil"/>
-              <w:bottom w:val="single" w:sz="4" w:space="0" w:color="808080"/>
-              <w:right w:val="single" w:sz="4" w:space="0" w:color="808080"/>
+              <w:top w:val="single" w:sz="4" w:space="0" w:color="auto"/>
+              <w:left w:val="single" w:sz="4" w:space="0" w:color="auto"/>
+              <w:bottom w:val="single" w:sz="4" w:space="0" w:color="auto"/>
+              <w:right w:val="single" w:sz="4" w:space="0" w:color="auto"/>
             </w:tcBorders>
             <w:shd w:val="clear" w:color="000000" w:fill="FFFFFF"/>
             <w:vAlign w:val="bottom"/>
@@ -2965,10 +2955,10 @@
             <w:tcW w:w="1009" w:type="dxa"/>
             <w:gridSpan w:val="2"/>
             <w:tcBorders>
-              <w:top w:val="nil"/>
-              <w:left w:val="nil"/>
-              <w:bottom w:val="dashed" w:sz="4" w:space="0" w:color="808080"/>
-              <w:right w:val="single" w:sz="4" w:space="0" w:color="808080"/>
+              <w:top w:val="single" w:sz="4" w:space="0" w:color="auto"/>
+              <w:left w:val="single" w:sz="4" w:space="0" w:color="auto"/>
+              <w:bottom w:val="single" w:sz="4" w:space="0" w:color="auto"/>
+              <w:right w:val="single" w:sz="4" w:space="0" w:color="auto"/>
             </w:tcBorders>
             <w:shd w:val="clear" w:color="000000" w:fill="FFFFFF"/>
             <w:noWrap/>
@@ -3008,10 +2998,10 @@
             <w:tcW w:w="1660" w:type="dxa"/>
             <w:gridSpan w:val="2"/>
             <w:tcBorders>
-              <w:top w:val="nil"/>
-              <w:left w:val="nil"/>
-              <w:bottom w:val="single" w:sz="4" w:space="0" w:color="808080"/>
-              <w:right w:val="single" w:sz="8" w:space="0" w:color="595959"/>
+              <w:top w:val="single" w:sz="4" w:space="0" w:color="auto"/>
+              <w:left w:val="single" w:sz="4" w:space="0" w:color="auto"/>
+              <w:bottom w:val="single" w:sz="4" w:space="0" w:color="auto"/>
+              <w:right w:val="single" w:sz="4" w:space="0" w:color="auto"/>
             </w:tcBorders>
             <w:shd w:val="clear" w:color="000000" w:fill="FFFFFF"/>
             <w:vAlign w:val="bottom"/>
@@ -3043,10 +3033,10 @@
           <w:tcPr>
             <w:tcW w:w="774" w:type="dxa"/>
             <w:tcBorders>
-              <w:top w:val="nil"/>
-              <w:left w:val="single" w:sz="8" w:space="0" w:color="595959"/>
-              <w:bottom w:val="single" w:sz="4" w:space="0" w:color="595959"/>
-              <w:right w:val="single" w:sz="4" w:space="0" w:color="595959"/>
+              <w:top w:val="single" w:sz="4" w:space="0" w:color="auto"/>
+              <w:left w:val="single" w:sz="4" w:space="0" w:color="auto"/>
+              <w:bottom w:val="single" w:sz="4" w:space="0" w:color="auto"/>
+              <w:right w:val="single" w:sz="4" w:space="0" w:color="auto"/>
             </w:tcBorders>
             <w:shd w:val="clear" w:color="auto" w:fill="auto"/>
             <w:vAlign w:val="bottom"/>
@@ -3080,10 +3070,10 @@
           <w:tcPr>
             <w:tcW w:w="947" w:type="dxa"/>
             <w:tcBorders>
-              <w:top w:val="nil"/>
-              <w:left w:val="single" w:sz="4" w:space="0" w:color="808080"/>
-              <w:bottom w:val="dashed" w:sz="4" w:space="0" w:color="808080"/>
-              <w:right w:val="single" w:sz="4" w:space="0" w:color="808080"/>
+              <w:top w:val="single" w:sz="4" w:space="0" w:color="auto"/>
+              <w:left w:val="single" w:sz="4" w:space="0" w:color="auto"/>
+              <w:bottom w:val="single" w:sz="4" w:space="0" w:color="auto"/>
+              <w:right w:val="single" w:sz="4" w:space="0" w:color="auto"/>
             </w:tcBorders>
             <w:shd w:val="clear" w:color="000000" w:fill="FFFFFF"/>
             <w:vAlign w:val="bottom"/>
@@ -3121,10 +3111,10 @@
           <w:tcPr>
             <w:tcW w:w="1701" w:type="dxa"/>
             <w:tcBorders>
-              <w:top w:val="nil"/>
-              <w:left w:val="nil"/>
-              <w:bottom w:val="single" w:sz="4" w:space="0" w:color="808080"/>
-              <w:right w:val="single" w:sz="4" w:space="0" w:color="808080"/>
+              <w:top w:val="single" w:sz="4" w:space="0" w:color="auto"/>
+              <w:left w:val="single" w:sz="4" w:space="0" w:color="auto"/>
+              <w:bottom w:val="single" w:sz="4" w:space="0" w:color="auto"/>
+              <w:right w:val="single" w:sz="4" w:space="0" w:color="auto"/>
             </w:tcBorders>
             <w:shd w:val="clear" w:color="auto" w:fill="auto"/>
             <w:vAlign w:val="bottom"/>
@@ -3173,10 +3163,10 @@
             <w:tcW w:w="992" w:type="dxa"/>
             <w:gridSpan w:val="2"/>
             <w:tcBorders>
-              <w:top w:val="nil"/>
-              <w:left w:val="nil"/>
-              <w:bottom w:val="dashed" w:sz="4" w:space="0" w:color="808080"/>
-              <w:right w:val="single" w:sz="4" w:space="0" w:color="808080"/>
+              <w:top w:val="single" w:sz="4" w:space="0" w:color="auto"/>
+              <w:left w:val="single" w:sz="4" w:space="0" w:color="auto"/>
+              <w:bottom w:val="single" w:sz="4" w:space="0" w:color="auto"/>
+              <w:right w:val="single" w:sz="4" w:space="0" w:color="auto"/>
             </w:tcBorders>
             <w:shd w:val="clear" w:color="auto" w:fill="auto"/>
             <w:noWrap/>
@@ -3215,10 +3205,10 @@
           <w:tcPr>
             <w:tcW w:w="1843" w:type="dxa"/>
             <w:tcBorders>
-              <w:top w:val="nil"/>
-              <w:left w:val="nil"/>
-              <w:bottom w:val="single" w:sz="4" w:space="0" w:color="808080"/>
-              <w:right w:val="single" w:sz="4" w:space="0" w:color="808080"/>
+              <w:top w:val="single" w:sz="4" w:space="0" w:color="auto"/>
+              <w:left w:val="single" w:sz="4" w:space="0" w:color="auto"/>
+              <w:bottom w:val="single" w:sz="4" w:space="0" w:color="auto"/>
+              <w:right w:val="single" w:sz="4" w:space="0" w:color="auto"/>
             </w:tcBorders>
             <w:shd w:val="clear" w:color="auto" w:fill="auto"/>
             <w:vAlign w:val="bottom"/>
@@ -3267,10 +3257,10 @@
             <w:tcW w:w="992" w:type="dxa"/>
             <w:gridSpan w:val="2"/>
             <w:tcBorders>
-              <w:top w:val="nil"/>
-              <w:left w:val="nil"/>
-              <w:bottom w:val="dashed" w:sz="4" w:space="0" w:color="808080"/>
-              <w:right w:val="single" w:sz="4" w:space="0" w:color="808080"/>
+              <w:top w:val="single" w:sz="4" w:space="0" w:color="auto"/>
+              <w:left w:val="single" w:sz="4" w:space="0" w:color="auto"/>
+              <w:bottom w:val="single" w:sz="4" w:space="0" w:color="auto"/>
+              <w:right w:val="single" w:sz="4" w:space="0" w:color="auto"/>
             </w:tcBorders>
             <w:shd w:val="clear" w:color="auto" w:fill="auto"/>
             <w:vAlign w:val="bottom"/>
@@ -3309,10 +3299,10 @@
             <w:tcW w:w="1583" w:type="dxa"/>
             <w:gridSpan w:val="2"/>
             <w:tcBorders>
-              <w:top w:val="nil"/>
-              <w:left w:val="nil"/>
-              <w:bottom w:val="single" w:sz="4" w:space="0" w:color="808080"/>
-              <w:right w:val="single" w:sz="4" w:space="0" w:color="808080"/>
+              <w:top w:val="single" w:sz="4" w:space="0" w:color="auto"/>
+              <w:left w:val="single" w:sz="4" w:space="0" w:color="auto"/>
+              <w:bottom w:val="single" w:sz="4" w:space="0" w:color="auto"/>
+              <w:right w:val="single" w:sz="4" w:space="0" w:color="auto"/>
             </w:tcBorders>
             <w:shd w:val="clear" w:color="auto" w:fill="auto"/>
             <w:vAlign w:val="bottom"/>
@@ -3339,10 +3329,10 @@
             <w:tcW w:w="1009" w:type="dxa"/>
             <w:gridSpan w:val="2"/>
             <w:tcBorders>
-              <w:top w:val="nil"/>
-              <w:left w:val="nil"/>
-              <w:bottom w:val="dashed" w:sz="4" w:space="0" w:color="808080"/>
-              <w:right w:val="single" w:sz="4" w:space="0" w:color="808080"/>
+              <w:top w:val="single" w:sz="4" w:space="0" w:color="auto"/>
+              <w:left w:val="single" w:sz="4" w:space="0" w:color="auto"/>
+              <w:bottom w:val="single" w:sz="4" w:space="0" w:color="auto"/>
+              <w:right w:val="single" w:sz="4" w:space="0" w:color="auto"/>
             </w:tcBorders>
             <w:shd w:val="clear" w:color="auto" w:fill="auto"/>
             <w:noWrap/>
@@ -3382,10 +3372,10 @@
             <w:tcW w:w="1660" w:type="dxa"/>
             <w:gridSpan w:val="2"/>
             <w:tcBorders>
-              <w:top w:val="nil"/>
-              <w:left w:val="nil"/>
-              <w:bottom w:val="single" w:sz="4" w:space="0" w:color="808080"/>
-              <w:right w:val="single" w:sz="8" w:space="0" w:color="595959"/>
+              <w:top w:val="single" w:sz="4" w:space="0" w:color="auto"/>
+              <w:left w:val="single" w:sz="4" w:space="0" w:color="auto"/>
+              <w:bottom w:val="single" w:sz="4" w:space="0" w:color="auto"/>
+              <w:right w:val="single" w:sz="4" w:space="0" w:color="auto"/>
             </w:tcBorders>
             <w:shd w:val="clear" w:color="auto" w:fill="auto"/>
             <w:vAlign w:val="bottom"/>
@@ -3417,10 +3407,10 @@
           <w:tcPr>
             <w:tcW w:w="774" w:type="dxa"/>
             <w:tcBorders>
-              <w:top w:val="nil"/>
-              <w:left w:val="single" w:sz="8" w:space="0" w:color="595959"/>
-              <w:bottom w:val="single" w:sz="4" w:space="0" w:color="595959"/>
-              <w:right w:val="single" w:sz="4" w:space="0" w:color="595959"/>
+              <w:top w:val="single" w:sz="4" w:space="0" w:color="auto"/>
+              <w:left w:val="single" w:sz="4" w:space="0" w:color="auto"/>
+              <w:bottom w:val="single" w:sz="4" w:space="0" w:color="auto"/>
+              <w:right w:val="single" w:sz="4" w:space="0" w:color="auto"/>
             </w:tcBorders>
             <w:shd w:val="clear" w:color="auto" w:fill="auto"/>
             <w:vAlign w:val="bottom"/>
@@ -3454,10 +3444,10 @@
           <w:tcPr>
             <w:tcW w:w="947" w:type="dxa"/>
             <w:tcBorders>
-              <w:top w:val="nil"/>
-              <w:left w:val="single" w:sz="4" w:space="0" w:color="808080"/>
-              <w:bottom w:val="dashed" w:sz="4" w:space="0" w:color="808080"/>
-              <w:right w:val="single" w:sz="4" w:space="0" w:color="808080"/>
+              <w:top w:val="single" w:sz="4" w:space="0" w:color="auto"/>
+              <w:left w:val="single" w:sz="4" w:space="0" w:color="auto"/>
+              <w:bottom w:val="single" w:sz="4" w:space="0" w:color="auto"/>
+              <w:right w:val="single" w:sz="4" w:space="0" w:color="auto"/>
             </w:tcBorders>
             <w:shd w:val="clear" w:color="000000" w:fill="FFFFFF"/>
             <w:vAlign w:val="bottom"/>
@@ -3495,10 +3485,10 @@
           <w:tcPr>
             <w:tcW w:w="1701" w:type="dxa"/>
             <w:tcBorders>
-              <w:top w:val="nil"/>
-              <w:left w:val="nil"/>
-              <w:bottom w:val="single" w:sz="4" w:space="0" w:color="808080"/>
-              <w:right w:val="single" w:sz="4" w:space="0" w:color="808080"/>
+              <w:top w:val="single" w:sz="4" w:space="0" w:color="auto"/>
+              <w:left w:val="single" w:sz="4" w:space="0" w:color="auto"/>
+              <w:bottom w:val="single" w:sz="4" w:space="0" w:color="auto"/>
+              <w:right w:val="single" w:sz="4" w:space="0" w:color="auto"/>
             </w:tcBorders>
             <w:shd w:val="clear" w:color="auto" w:fill="auto"/>
             <w:vAlign w:val="bottom"/>
@@ -3547,10 +3537,10 @@
             <w:tcW w:w="992" w:type="dxa"/>
             <w:gridSpan w:val="2"/>
             <w:tcBorders>
-              <w:top w:val="nil"/>
-              <w:left w:val="nil"/>
-              <w:bottom w:val="dashed" w:sz="4" w:space="0" w:color="808080"/>
-              <w:right w:val="single" w:sz="4" w:space="0" w:color="808080"/>
+              <w:top w:val="single" w:sz="4" w:space="0" w:color="auto"/>
+              <w:left w:val="single" w:sz="4" w:space="0" w:color="auto"/>
+              <w:bottom w:val="single" w:sz="4" w:space="0" w:color="auto"/>
+              <w:right w:val="single" w:sz="4" w:space="0" w:color="auto"/>
             </w:tcBorders>
             <w:shd w:val="clear" w:color="auto" w:fill="auto"/>
             <w:noWrap/>
@@ -3589,10 +3579,10 @@
           <w:tcPr>
             <w:tcW w:w="1843" w:type="dxa"/>
             <w:tcBorders>
-              <w:top w:val="nil"/>
-              <w:left w:val="nil"/>
-              <w:bottom w:val="single" w:sz="4" w:space="0" w:color="808080"/>
-              <w:right w:val="single" w:sz="4" w:space="0" w:color="808080"/>
+              <w:top w:val="single" w:sz="4" w:space="0" w:color="auto"/>
+              <w:left w:val="single" w:sz="4" w:space="0" w:color="auto"/>
+              <w:bottom w:val="single" w:sz="4" w:space="0" w:color="auto"/>
+              <w:right w:val="single" w:sz="4" w:space="0" w:color="auto"/>
             </w:tcBorders>
             <w:shd w:val="clear" w:color="auto" w:fill="auto"/>
             <w:vAlign w:val="bottom"/>
@@ -3641,10 +3631,10 @@
             <w:tcW w:w="992" w:type="dxa"/>
             <w:gridSpan w:val="2"/>
             <w:tcBorders>
-              <w:top w:val="nil"/>
-              <w:left w:val="nil"/>
-              <w:bottom w:val="dashed" w:sz="4" w:space="0" w:color="808080"/>
-              <w:right w:val="single" w:sz="4" w:space="0" w:color="808080"/>
+              <w:top w:val="single" w:sz="4" w:space="0" w:color="auto"/>
+              <w:left w:val="single" w:sz="4" w:space="0" w:color="auto"/>
+              <w:bottom w:val="single" w:sz="4" w:space="0" w:color="auto"/>
+              <w:right w:val="single" w:sz="4" w:space="0" w:color="auto"/>
             </w:tcBorders>
             <w:shd w:val="clear" w:color="auto" w:fill="auto"/>
             <w:vAlign w:val="bottom"/>
@@ -3683,10 +3673,10 @@
             <w:tcW w:w="1583" w:type="dxa"/>
             <w:gridSpan w:val="2"/>
             <w:tcBorders>
-              <w:top w:val="nil"/>
-              <w:left w:val="nil"/>
-              <w:bottom w:val="single" w:sz="4" w:space="0" w:color="808080"/>
-              <w:right w:val="single" w:sz="4" w:space="0" w:color="808080"/>
+              <w:top w:val="single" w:sz="4" w:space="0" w:color="auto"/>
+              <w:left w:val="single" w:sz="4" w:space="0" w:color="auto"/>
+              <w:bottom w:val="single" w:sz="4" w:space="0" w:color="auto"/>
+              <w:right w:val="single" w:sz="4" w:space="0" w:color="auto"/>
             </w:tcBorders>
             <w:shd w:val="clear" w:color="auto" w:fill="auto"/>
             <w:vAlign w:val="bottom"/>
@@ -3713,10 +3703,10 @@
             <w:tcW w:w="1009" w:type="dxa"/>
             <w:gridSpan w:val="2"/>
             <w:tcBorders>
-              <w:top w:val="nil"/>
-              <w:left w:val="nil"/>
-              <w:bottom w:val="dashed" w:sz="4" w:space="0" w:color="808080"/>
-              <w:right w:val="single" w:sz="4" w:space="0" w:color="808080"/>
+              <w:top w:val="single" w:sz="4" w:space="0" w:color="auto"/>
+              <w:left w:val="single" w:sz="4" w:space="0" w:color="auto"/>
+              <w:bottom w:val="single" w:sz="4" w:space="0" w:color="auto"/>
+              <w:right w:val="single" w:sz="4" w:space="0" w:color="auto"/>
             </w:tcBorders>
             <w:shd w:val="clear" w:color="auto" w:fill="auto"/>
             <w:noWrap/>
@@ -3756,10 +3746,10 @@
             <w:tcW w:w="1660" w:type="dxa"/>
             <w:gridSpan w:val="2"/>
             <w:tcBorders>
-              <w:top w:val="nil"/>
-              <w:left w:val="nil"/>
-              <w:bottom w:val="single" w:sz="4" w:space="0" w:color="808080"/>
-              <w:right w:val="single" w:sz="8" w:space="0" w:color="595959"/>
+              <w:top w:val="single" w:sz="4" w:space="0" w:color="auto"/>
+              <w:left w:val="single" w:sz="4" w:space="0" w:color="auto"/>
+              <w:bottom w:val="single" w:sz="4" w:space="0" w:color="auto"/>
+              <w:right w:val="single" w:sz="4" w:space="0" w:color="auto"/>
             </w:tcBorders>
             <w:shd w:val="clear" w:color="auto" w:fill="auto"/>
             <w:vAlign w:val="bottom"/>
@@ -3791,10 +3781,10 @@
           <w:tcPr>
             <w:tcW w:w="774" w:type="dxa"/>
             <w:tcBorders>
-              <w:top w:val="nil"/>
-              <w:left w:val="single" w:sz="8" w:space="0" w:color="595959"/>
-              <w:bottom w:val="single" w:sz="4" w:space="0" w:color="595959"/>
-              <w:right w:val="single" w:sz="4" w:space="0" w:color="595959"/>
+              <w:top w:val="single" w:sz="4" w:space="0" w:color="auto"/>
+              <w:left w:val="single" w:sz="4" w:space="0" w:color="auto"/>
+              <w:bottom w:val="single" w:sz="4" w:space="0" w:color="auto"/>
+              <w:right w:val="single" w:sz="4" w:space="0" w:color="auto"/>
             </w:tcBorders>
             <w:shd w:val="clear" w:color="auto" w:fill="auto"/>
             <w:vAlign w:val="bottom"/>
@@ -3818,10 +3808,10 @@
           <w:tcPr>
             <w:tcW w:w="947" w:type="dxa"/>
             <w:tcBorders>
-              <w:top w:val="nil"/>
-              <w:left w:val="single" w:sz="4" w:space="0" w:color="808080"/>
-              <w:bottom w:val="dashed" w:sz="4" w:space="0" w:color="808080"/>
-              <w:right w:val="single" w:sz="4" w:space="0" w:color="808080"/>
+              <w:top w:val="single" w:sz="4" w:space="0" w:color="auto"/>
+              <w:left w:val="single" w:sz="4" w:space="0" w:color="auto"/>
+              <w:bottom w:val="single" w:sz="4" w:space="0" w:color="auto"/>
+              <w:right w:val="single" w:sz="4" w:space="0" w:color="auto"/>
             </w:tcBorders>
             <w:shd w:val="clear" w:color="000000" w:fill="FFFFFF"/>
             <w:vAlign w:val="bottom"/>
@@ -3859,10 +3849,10 @@
           <w:tcPr>
             <w:tcW w:w="1701" w:type="dxa"/>
             <w:tcBorders>
-              <w:top w:val="nil"/>
-              <w:left w:val="nil"/>
-              <w:bottom w:val="single" w:sz="4" w:space="0" w:color="808080"/>
-              <w:right w:val="single" w:sz="4" w:space="0" w:color="808080"/>
+              <w:top w:val="single" w:sz="4" w:space="0" w:color="auto"/>
+              <w:left w:val="single" w:sz="4" w:space="0" w:color="auto"/>
+              <w:bottom w:val="single" w:sz="4" w:space="0" w:color="auto"/>
+              <w:right w:val="single" w:sz="4" w:space="0" w:color="auto"/>
             </w:tcBorders>
             <w:shd w:val="clear" w:color="000000" w:fill="FFFFFF"/>
             <w:vAlign w:val="bottom"/>
@@ -3911,10 +3901,10 @@
             <w:tcW w:w="992" w:type="dxa"/>
             <w:gridSpan w:val="2"/>
             <w:tcBorders>
-              <w:top w:val="nil"/>
-              <w:left w:val="nil"/>
-              <w:bottom w:val="dashed" w:sz="4" w:space="0" w:color="808080"/>
-              <w:right w:val="single" w:sz="4" w:space="0" w:color="808080"/>
+              <w:top w:val="single" w:sz="4" w:space="0" w:color="auto"/>
+              <w:left w:val="single" w:sz="4" w:space="0" w:color="auto"/>
+              <w:bottom w:val="single" w:sz="4" w:space="0" w:color="auto"/>
+              <w:right w:val="single" w:sz="4" w:space="0" w:color="auto"/>
             </w:tcBorders>
             <w:shd w:val="clear" w:color="000000" w:fill="FFFFFF"/>
             <w:noWrap/>
@@ -3953,10 +3943,10 @@
           <w:tcPr>
             <w:tcW w:w="1843" w:type="dxa"/>
             <w:tcBorders>
-              <w:top w:val="nil"/>
-              <w:left w:val="nil"/>
-              <w:bottom w:val="single" w:sz="4" w:space="0" w:color="808080"/>
-              <w:right w:val="single" w:sz="4" w:space="0" w:color="808080"/>
+              <w:top w:val="single" w:sz="4" w:space="0" w:color="auto"/>
+              <w:left w:val="single" w:sz="4" w:space="0" w:color="auto"/>
+              <w:bottom w:val="single" w:sz="4" w:space="0" w:color="auto"/>
+              <w:right w:val="single" w:sz="4" w:space="0" w:color="auto"/>
             </w:tcBorders>
             <w:shd w:val="clear" w:color="000000" w:fill="FFFFFF"/>
             <w:vAlign w:val="bottom"/>
@@ -4005,10 +3995,10 @@
             <w:tcW w:w="992" w:type="dxa"/>
             <w:gridSpan w:val="2"/>
             <w:tcBorders>
-              <w:top w:val="nil"/>
-              <w:left w:val="nil"/>
-              <w:bottom w:val="dashed" w:sz="4" w:space="0" w:color="808080"/>
-              <w:right w:val="single" w:sz="4" w:space="0" w:color="808080"/>
+              <w:top w:val="single" w:sz="4" w:space="0" w:color="auto"/>
+              <w:left w:val="single" w:sz="4" w:space="0" w:color="auto"/>
+              <w:bottom w:val="single" w:sz="4" w:space="0" w:color="auto"/>
+              <w:right w:val="single" w:sz="4" w:space="0" w:color="auto"/>
             </w:tcBorders>
             <w:shd w:val="clear" w:color="000000" w:fill="FFFFFF"/>
             <w:vAlign w:val="bottom"/>
@@ -4047,10 +4037,10 @@
             <w:tcW w:w="1583" w:type="dxa"/>
             <w:gridSpan w:val="2"/>
             <w:tcBorders>
-              <w:top w:val="nil"/>
-              <w:left w:val="nil"/>
-              <w:bottom w:val="single" w:sz="4" w:space="0" w:color="808080"/>
-              <w:right w:val="single" w:sz="4" w:space="0" w:color="808080"/>
+              <w:top w:val="single" w:sz="4" w:space="0" w:color="auto"/>
+              <w:left w:val="single" w:sz="4" w:space="0" w:color="auto"/>
+              <w:bottom w:val="single" w:sz="4" w:space="0" w:color="auto"/>
+              <w:right w:val="single" w:sz="4" w:space="0" w:color="auto"/>
             </w:tcBorders>
             <w:shd w:val="clear" w:color="000000" w:fill="FFFFFF"/>
             <w:vAlign w:val="bottom"/>
@@ -4076,10 +4066,10 @@
             <w:tcW w:w="1009" w:type="dxa"/>
             <w:gridSpan w:val="2"/>
             <w:tcBorders>
-              <w:top w:val="nil"/>
-              <w:left w:val="nil"/>
-              <w:bottom w:val="dashed" w:sz="4" w:space="0" w:color="808080"/>
-              <w:right w:val="single" w:sz="4" w:space="0" w:color="808080"/>
+              <w:top w:val="single" w:sz="4" w:space="0" w:color="auto"/>
+              <w:left w:val="single" w:sz="4" w:space="0" w:color="auto"/>
+              <w:bottom w:val="single" w:sz="4" w:space="0" w:color="auto"/>
+              <w:right w:val="single" w:sz="4" w:space="0" w:color="auto"/>
             </w:tcBorders>
             <w:shd w:val="clear" w:color="000000" w:fill="FFFFFF"/>
             <w:noWrap/>
@@ -4119,10 +4109,10 @@
             <w:tcW w:w="1660" w:type="dxa"/>
             <w:gridSpan w:val="2"/>
             <w:tcBorders>
-              <w:top w:val="nil"/>
-              <w:left w:val="nil"/>
-              <w:bottom w:val="single" w:sz="4" w:space="0" w:color="808080"/>
-              <w:right w:val="single" w:sz="8" w:space="0" w:color="595959"/>
+              <w:top w:val="single" w:sz="4" w:space="0" w:color="auto"/>
+              <w:left w:val="single" w:sz="4" w:space="0" w:color="auto"/>
+              <w:bottom w:val="single" w:sz="4" w:space="0" w:color="auto"/>
+              <w:right w:val="single" w:sz="4" w:space="0" w:color="auto"/>
             </w:tcBorders>
             <w:shd w:val="clear" w:color="000000" w:fill="FFFFFF"/>
             <w:vAlign w:val="bottom"/>
@@ -4154,10 +4144,10 @@
           <w:tcPr>
             <w:tcW w:w="774" w:type="dxa"/>
             <w:tcBorders>
-              <w:top w:val="nil"/>
-              <w:left w:val="single" w:sz="8" w:space="0" w:color="595959"/>
-              <w:bottom w:val="single" w:sz="4" w:space="0" w:color="595959"/>
-              <w:right w:val="single" w:sz="4" w:space="0" w:color="595959"/>
+              <w:top w:val="single" w:sz="4" w:space="0" w:color="auto"/>
+              <w:left w:val="single" w:sz="4" w:space="0" w:color="auto"/>
+              <w:bottom w:val="single" w:sz="4" w:space="0" w:color="auto"/>
+              <w:right w:val="single" w:sz="4" w:space="0" w:color="auto"/>
             </w:tcBorders>
             <w:shd w:val="clear" w:color="auto" w:fill="auto"/>
             <w:vAlign w:val="bottom"/>
@@ -4191,10 +4181,10 @@
           <w:tcPr>
             <w:tcW w:w="947" w:type="dxa"/>
             <w:tcBorders>
-              <w:top w:val="nil"/>
-              <w:left w:val="single" w:sz="4" w:space="0" w:color="808080"/>
-              <w:bottom w:val="dashed" w:sz="4" w:space="0" w:color="808080"/>
-              <w:right w:val="single" w:sz="4" w:space="0" w:color="808080"/>
+              <w:top w:val="single" w:sz="4" w:space="0" w:color="auto"/>
+              <w:left w:val="single" w:sz="4" w:space="0" w:color="auto"/>
+              <w:bottom w:val="single" w:sz="4" w:space="0" w:color="auto"/>
+              <w:right w:val="single" w:sz="4" w:space="0" w:color="auto"/>
             </w:tcBorders>
             <w:shd w:val="clear" w:color="000000" w:fill="FFFFFF"/>
             <w:vAlign w:val="bottom"/>
@@ -4232,10 +4222,10 @@
           <w:tcPr>
             <w:tcW w:w="1701" w:type="dxa"/>
             <w:tcBorders>
-              <w:top w:val="nil"/>
-              <w:left w:val="nil"/>
-              <w:bottom w:val="single" w:sz="4" w:space="0" w:color="808080"/>
-              <w:right w:val="single" w:sz="4" w:space="0" w:color="808080"/>
+              <w:top w:val="single" w:sz="4" w:space="0" w:color="auto"/>
+              <w:left w:val="single" w:sz="4" w:space="0" w:color="auto"/>
+              <w:bottom w:val="single" w:sz="4" w:space="0" w:color="auto"/>
+              <w:right w:val="single" w:sz="4" w:space="0" w:color="auto"/>
             </w:tcBorders>
             <w:shd w:val="clear" w:color="000000" w:fill="FFFFFF"/>
             <w:vAlign w:val="bottom"/>
@@ -4284,10 +4274,10 @@
             <w:tcW w:w="992" w:type="dxa"/>
             <w:gridSpan w:val="2"/>
             <w:tcBorders>
-              <w:top w:val="nil"/>
-              <w:left w:val="nil"/>
-              <w:bottom w:val="dashed" w:sz="4" w:space="0" w:color="808080"/>
-              <w:right w:val="single" w:sz="4" w:space="0" w:color="808080"/>
+              <w:top w:val="single" w:sz="4" w:space="0" w:color="auto"/>
+              <w:left w:val="single" w:sz="4" w:space="0" w:color="auto"/>
+              <w:bottom w:val="single" w:sz="4" w:space="0" w:color="auto"/>
+              <w:right w:val="single" w:sz="4" w:space="0" w:color="auto"/>
             </w:tcBorders>
             <w:shd w:val="clear" w:color="000000" w:fill="FFFFFF"/>
             <w:noWrap/>
@@ -4326,10 +4316,10 @@
           <w:tcPr>
             <w:tcW w:w="1843" w:type="dxa"/>
             <w:tcBorders>
-              <w:top w:val="nil"/>
-              <w:left w:val="nil"/>
-              <w:bottom w:val="single" w:sz="4" w:space="0" w:color="808080"/>
-              <w:right w:val="single" w:sz="4" w:space="0" w:color="808080"/>
+              <w:top w:val="single" w:sz="4" w:space="0" w:color="auto"/>
+              <w:left w:val="single" w:sz="4" w:space="0" w:color="auto"/>
+              <w:bottom w:val="single" w:sz="4" w:space="0" w:color="auto"/>
+              <w:right w:val="single" w:sz="4" w:space="0" w:color="auto"/>
             </w:tcBorders>
             <w:shd w:val="clear" w:color="000000" w:fill="FFFFFF"/>
             <w:vAlign w:val="bottom"/>
@@ -4355,10 +4345,10 @@
             <w:tcW w:w="992" w:type="dxa"/>
             <w:gridSpan w:val="2"/>
             <w:tcBorders>
-              <w:top w:val="nil"/>
-              <w:left w:val="nil"/>
-              <w:bottom w:val="dashed" w:sz="4" w:space="0" w:color="808080"/>
-              <w:right w:val="single" w:sz="4" w:space="0" w:color="808080"/>
+              <w:top w:val="single" w:sz="4" w:space="0" w:color="auto"/>
+              <w:left w:val="single" w:sz="4" w:space="0" w:color="auto"/>
+              <w:bottom w:val="single" w:sz="4" w:space="0" w:color="auto"/>
+              <w:right w:val="single" w:sz="4" w:space="0" w:color="auto"/>
             </w:tcBorders>
             <w:shd w:val="clear" w:color="000000" w:fill="FFFFFF"/>
             <w:vAlign w:val="bottom"/>
@@ -4397,10 +4387,10 @@
             <w:tcW w:w="1583" w:type="dxa"/>
             <w:gridSpan w:val="2"/>
             <w:tcBorders>
-              <w:top w:val="nil"/>
-              <w:left w:val="nil"/>
-              <w:bottom w:val="single" w:sz="4" w:space="0" w:color="808080"/>
-              <w:right w:val="single" w:sz="4" w:space="0" w:color="808080"/>
+              <w:top w:val="single" w:sz="4" w:space="0" w:color="auto"/>
+              <w:left w:val="single" w:sz="4" w:space="0" w:color="auto"/>
+              <w:bottom w:val="single" w:sz="4" w:space="0" w:color="auto"/>
+              <w:right w:val="single" w:sz="4" w:space="0" w:color="auto"/>
             </w:tcBorders>
             <w:shd w:val="clear" w:color="000000" w:fill="FFFFFF"/>
             <w:vAlign w:val="bottom"/>
@@ -4426,10 +4416,10 @@
             <w:tcW w:w="1009" w:type="dxa"/>
             <w:gridSpan w:val="2"/>
             <w:tcBorders>
-              <w:top w:val="nil"/>
-              <w:left w:val="nil"/>
-              <w:bottom w:val="dashed" w:sz="4" w:space="0" w:color="808080"/>
-              <w:right w:val="single" w:sz="4" w:space="0" w:color="808080"/>
+              <w:top w:val="single" w:sz="4" w:space="0" w:color="auto"/>
+              <w:left w:val="single" w:sz="4" w:space="0" w:color="auto"/>
+              <w:bottom w:val="single" w:sz="4" w:space="0" w:color="auto"/>
+              <w:right w:val="single" w:sz="4" w:space="0" w:color="auto"/>
             </w:tcBorders>
             <w:shd w:val="clear" w:color="000000" w:fill="FFFFFF"/>
             <w:noWrap/>
@@ -4469,10 +4459,10 @@
             <w:tcW w:w="1660" w:type="dxa"/>
             <w:gridSpan w:val="2"/>
             <w:tcBorders>
-              <w:top w:val="nil"/>
-              <w:left w:val="nil"/>
-              <w:bottom w:val="single" w:sz="4" w:space="0" w:color="808080"/>
-              <w:right w:val="single" w:sz="8" w:space="0" w:color="595959"/>
+              <w:top w:val="single" w:sz="4" w:space="0" w:color="auto"/>
+              <w:left w:val="single" w:sz="4" w:space="0" w:color="auto"/>
+              <w:bottom w:val="single" w:sz="4" w:space="0" w:color="auto"/>
+              <w:right w:val="single" w:sz="4" w:space="0" w:color="auto"/>
             </w:tcBorders>
             <w:shd w:val="clear" w:color="000000" w:fill="FFFFFF"/>
             <w:vAlign w:val="bottom"/>
@@ -4504,10 +4494,10 @@
           <w:tcPr>
             <w:tcW w:w="774" w:type="dxa"/>
             <w:tcBorders>
-              <w:top w:val="nil"/>
-              <w:left w:val="single" w:sz="8" w:space="0" w:color="595959"/>
-              <w:bottom w:val="single" w:sz="4" w:space="0" w:color="595959"/>
-              <w:right w:val="single" w:sz="4" w:space="0" w:color="595959"/>
+              <w:top w:val="single" w:sz="4" w:space="0" w:color="auto"/>
+              <w:left w:val="single" w:sz="4" w:space="0" w:color="auto"/>
+              <w:bottom w:val="single" w:sz="4" w:space="0" w:color="auto"/>
+              <w:right w:val="single" w:sz="4" w:space="0" w:color="auto"/>
             </w:tcBorders>
             <w:shd w:val="clear" w:color="auto" w:fill="auto"/>
             <w:vAlign w:val="bottom"/>
@@ -4541,10 +4531,10 @@
           <w:tcPr>
             <w:tcW w:w="947" w:type="dxa"/>
             <w:tcBorders>
-              <w:top w:val="nil"/>
-              <w:left w:val="single" w:sz="4" w:space="0" w:color="808080"/>
-              <w:bottom w:val="dashed" w:sz="4" w:space="0" w:color="808080"/>
-              <w:right w:val="single" w:sz="4" w:space="0" w:color="808080"/>
+              <w:top w:val="single" w:sz="4" w:space="0" w:color="auto"/>
+              <w:left w:val="single" w:sz="4" w:space="0" w:color="auto"/>
+              <w:bottom w:val="single" w:sz="4" w:space="0" w:color="auto"/>
+              <w:right w:val="single" w:sz="4" w:space="0" w:color="auto"/>
             </w:tcBorders>
             <w:shd w:val="clear" w:color="000000" w:fill="FFFFFF"/>
             <w:vAlign w:val="bottom"/>
@@ -4582,10 +4572,10 @@
           <w:tcPr>
             <w:tcW w:w="1701" w:type="dxa"/>
             <w:tcBorders>
-              <w:top w:val="nil"/>
-              <w:left w:val="nil"/>
-              <w:bottom w:val="single" w:sz="4" w:space="0" w:color="808080"/>
-              <w:right w:val="single" w:sz="4" w:space="0" w:color="808080"/>
+              <w:top w:val="single" w:sz="4" w:space="0" w:color="auto"/>
+              <w:left w:val="single" w:sz="4" w:space="0" w:color="auto"/>
+              <w:bottom w:val="single" w:sz="4" w:space="0" w:color="auto"/>
+              <w:right w:val="single" w:sz="4" w:space="0" w:color="auto"/>
             </w:tcBorders>
             <w:shd w:val="clear" w:color="000000" w:fill="FFFFFF"/>
             <w:vAlign w:val="bottom"/>
@@ -4634,10 +4624,10 @@
             <w:tcW w:w="992" w:type="dxa"/>
             <w:gridSpan w:val="2"/>
             <w:tcBorders>
-              <w:top w:val="nil"/>
-              <w:left w:val="nil"/>
-              <w:bottom w:val="dashed" w:sz="4" w:space="0" w:color="808080"/>
-              <w:right w:val="single" w:sz="4" w:space="0" w:color="808080"/>
+              <w:top w:val="single" w:sz="4" w:space="0" w:color="auto"/>
+              <w:left w:val="single" w:sz="4" w:space="0" w:color="auto"/>
+              <w:bottom w:val="single" w:sz="4" w:space="0" w:color="auto"/>
+              <w:right w:val="single" w:sz="4" w:space="0" w:color="auto"/>
             </w:tcBorders>
             <w:shd w:val="clear" w:color="000000" w:fill="FFFFFF"/>
             <w:noWrap/>
@@ -4676,10 +4666,10 @@
           <w:tcPr>
             <w:tcW w:w="1843" w:type="dxa"/>
             <w:tcBorders>
-              <w:top w:val="nil"/>
-              <w:left w:val="nil"/>
-              <w:bottom w:val="single" w:sz="4" w:space="0" w:color="808080"/>
-              <w:right w:val="single" w:sz="4" w:space="0" w:color="808080"/>
+              <w:top w:val="single" w:sz="4" w:space="0" w:color="auto"/>
+              <w:left w:val="single" w:sz="4" w:space="0" w:color="auto"/>
+              <w:bottom w:val="single" w:sz="4" w:space="0" w:color="auto"/>
+              <w:right w:val="single" w:sz="4" w:space="0" w:color="auto"/>
             </w:tcBorders>
             <w:shd w:val="clear" w:color="000000" w:fill="FFFFFF"/>
             <w:vAlign w:val="bottom"/>
@@ -4718,10 +4708,10 @@
             <w:tcW w:w="992" w:type="dxa"/>
             <w:gridSpan w:val="2"/>
             <w:tcBorders>
-              <w:top w:val="nil"/>
-              <w:left w:val="nil"/>
-              <w:bottom w:val="dashed" w:sz="4" w:space="0" w:color="808080"/>
-              <w:right w:val="single" w:sz="4" w:space="0" w:color="808080"/>
+              <w:top w:val="single" w:sz="4" w:space="0" w:color="auto"/>
+              <w:left w:val="single" w:sz="4" w:space="0" w:color="auto"/>
+              <w:bottom w:val="single" w:sz="4" w:space="0" w:color="auto"/>
+              <w:right w:val="single" w:sz="4" w:space="0" w:color="auto"/>
             </w:tcBorders>
             <w:shd w:val="clear" w:color="000000" w:fill="FFFFFF"/>
             <w:vAlign w:val="bottom"/>
@@ -4760,10 +4750,10 @@
             <w:tcW w:w="1583" w:type="dxa"/>
             <w:gridSpan w:val="2"/>
             <w:tcBorders>
-              <w:top w:val="nil"/>
-              <w:left w:val="nil"/>
-              <w:bottom w:val="single" w:sz="4" w:space="0" w:color="808080"/>
-              <w:right w:val="single" w:sz="4" w:space="0" w:color="808080"/>
+              <w:top w:val="single" w:sz="4" w:space="0" w:color="auto"/>
+              <w:left w:val="single" w:sz="4" w:space="0" w:color="auto"/>
+              <w:bottom w:val="single" w:sz="4" w:space="0" w:color="auto"/>
+              <w:right w:val="single" w:sz="4" w:space="0" w:color="auto"/>
             </w:tcBorders>
             <w:shd w:val="clear" w:color="000000" w:fill="FFFFFF"/>
             <w:vAlign w:val="bottom"/>
@@ -4811,10 +4801,10 @@
             <w:tcW w:w="1009" w:type="dxa"/>
             <w:gridSpan w:val="2"/>
             <w:tcBorders>
-              <w:top w:val="nil"/>
-              <w:left w:val="nil"/>
-              <w:bottom w:val="dashed" w:sz="4" w:space="0" w:color="808080"/>
-              <w:right w:val="single" w:sz="4" w:space="0" w:color="808080"/>
+              <w:top w:val="single" w:sz="4" w:space="0" w:color="auto"/>
+              <w:left w:val="single" w:sz="4" w:space="0" w:color="auto"/>
+              <w:bottom w:val="single" w:sz="4" w:space="0" w:color="auto"/>
+              <w:right w:val="single" w:sz="4" w:space="0" w:color="auto"/>
             </w:tcBorders>
             <w:shd w:val="clear" w:color="000000" w:fill="FFFFFF"/>
             <w:noWrap/>
@@ -4854,10 +4844,10 @@
             <w:tcW w:w="1660" w:type="dxa"/>
             <w:gridSpan w:val="2"/>
             <w:tcBorders>
-              <w:top w:val="nil"/>
-              <w:left w:val="nil"/>
-              <w:bottom w:val="single" w:sz="4" w:space="0" w:color="808080"/>
-              <w:right w:val="single" w:sz="8" w:space="0" w:color="595959"/>
+              <w:top w:val="single" w:sz="4" w:space="0" w:color="auto"/>
+              <w:left w:val="single" w:sz="4" w:space="0" w:color="auto"/>
+              <w:bottom w:val="single" w:sz="4" w:space="0" w:color="auto"/>
+              <w:right w:val="single" w:sz="4" w:space="0" w:color="auto"/>
             </w:tcBorders>
             <w:shd w:val="clear" w:color="000000" w:fill="FFFFFF"/>
             <w:vAlign w:val="bottom"/>
@@ -4889,10 +4879,10 @@
           <w:tcPr>
             <w:tcW w:w="774" w:type="dxa"/>
             <w:tcBorders>
-              <w:top w:val="nil"/>
-              <w:left w:val="single" w:sz="8" w:space="0" w:color="595959"/>
-              <w:bottom w:val="single" w:sz="4" w:space="0" w:color="595959"/>
-              <w:right w:val="single" w:sz="4" w:space="0" w:color="595959"/>
+              <w:top w:val="single" w:sz="4" w:space="0" w:color="auto"/>
+              <w:left w:val="single" w:sz="4" w:space="0" w:color="auto"/>
+              <w:bottom w:val="single" w:sz="4" w:space="0" w:color="auto"/>
+              <w:right w:val="single" w:sz="4" w:space="0" w:color="auto"/>
             </w:tcBorders>
             <w:shd w:val="clear" w:color="auto" w:fill="auto"/>
             <w:vAlign w:val="bottom"/>
@@ -4916,10 +4906,10 @@
           <w:tcPr>
             <w:tcW w:w="947" w:type="dxa"/>
             <w:tcBorders>
-              <w:top w:val="nil"/>
-              <w:left w:val="single" w:sz="4" w:space="0" w:color="808080"/>
-              <w:bottom w:val="dashed" w:sz="4" w:space="0" w:color="808080"/>
-              <w:right w:val="single" w:sz="4" w:space="0" w:color="808080"/>
+              <w:top w:val="single" w:sz="4" w:space="0" w:color="auto"/>
+              <w:left w:val="single" w:sz="4" w:space="0" w:color="auto"/>
+              <w:bottom w:val="single" w:sz="4" w:space="0" w:color="auto"/>
+              <w:right w:val="single" w:sz="4" w:space="0" w:color="auto"/>
             </w:tcBorders>
             <w:shd w:val="clear" w:color="auto" w:fill="auto"/>
             <w:vAlign w:val="bottom"/>
@@ -4957,10 +4947,10 @@
           <w:tcPr>
             <w:tcW w:w="1701" w:type="dxa"/>
             <w:tcBorders>
-              <w:top w:val="nil"/>
-              <w:left w:val="nil"/>
-              <w:bottom w:val="single" w:sz="4" w:space="0" w:color="808080"/>
-              <w:right w:val="single" w:sz="4" w:space="0" w:color="808080"/>
+              <w:top w:val="single" w:sz="4" w:space="0" w:color="auto"/>
+              <w:left w:val="single" w:sz="4" w:space="0" w:color="auto"/>
+              <w:bottom w:val="single" w:sz="4" w:space="0" w:color="auto"/>
+              <w:right w:val="single" w:sz="4" w:space="0" w:color="auto"/>
             </w:tcBorders>
             <w:shd w:val="clear" w:color="000000" w:fill="FFFFFF"/>
             <w:vAlign w:val="bottom"/>
@@ -5009,10 +4999,10 @@
             <w:tcW w:w="992" w:type="dxa"/>
             <w:gridSpan w:val="2"/>
             <w:tcBorders>
-              <w:top w:val="nil"/>
-              <w:left w:val="nil"/>
-              <w:bottom w:val="dashed" w:sz="4" w:space="0" w:color="808080"/>
-              <w:right w:val="single" w:sz="4" w:space="0" w:color="808080"/>
+              <w:top w:val="single" w:sz="4" w:space="0" w:color="auto"/>
+              <w:left w:val="single" w:sz="4" w:space="0" w:color="auto"/>
+              <w:bottom w:val="single" w:sz="4" w:space="0" w:color="auto"/>
+              <w:right w:val="single" w:sz="4" w:space="0" w:color="auto"/>
             </w:tcBorders>
             <w:shd w:val="clear" w:color="000000" w:fill="FFFFFF"/>
             <w:noWrap/>
@@ -5051,10 +5041,10 @@
           <w:tcPr>
             <w:tcW w:w="1843" w:type="dxa"/>
             <w:tcBorders>
-              <w:top w:val="nil"/>
-              <w:left w:val="nil"/>
-              <w:bottom w:val="single" w:sz="4" w:space="0" w:color="808080"/>
-              <w:right w:val="single" w:sz="4" w:space="0" w:color="808080"/>
+              <w:top w:val="single" w:sz="4" w:space="0" w:color="auto"/>
+              <w:left w:val="single" w:sz="4" w:space="0" w:color="auto"/>
+              <w:bottom w:val="single" w:sz="4" w:space="0" w:color="auto"/>
+              <w:right w:val="single" w:sz="4" w:space="0" w:color="auto"/>
             </w:tcBorders>
             <w:shd w:val="clear" w:color="000000" w:fill="FFFFFF"/>
             <w:vAlign w:val="bottom"/>
@@ -5093,10 +5083,10 @@
             <w:tcW w:w="992" w:type="dxa"/>
             <w:gridSpan w:val="2"/>
             <w:tcBorders>
-              <w:top w:val="nil"/>
-              <w:left w:val="nil"/>
-              <w:bottom w:val="dashed" w:sz="4" w:space="0" w:color="808080"/>
-              <w:right w:val="single" w:sz="4" w:space="0" w:color="808080"/>
+              <w:top w:val="single" w:sz="4" w:space="0" w:color="auto"/>
+              <w:left w:val="single" w:sz="4" w:space="0" w:color="auto"/>
+              <w:bottom w:val="single" w:sz="4" w:space="0" w:color="auto"/>
+              <w:right w:val="single" w:sz="4" w:space="0" w:color="auto"/>
             </w:tcBorders>
             <w:shd w:val="clear" w:color="000000" w:fill="FFFFFF"/>
             <w:vAlign w:val="bottom"/>
@@ -5135,10 +5125,10 @@
             <w:tcW w:w="1583" w:type="dxa"/>
             <w:gridSpan w:val="2"/>
             <w:tcBorders>
-              <w:top w:val="nil"/>
-              <w:left w:val="nil"/>
-              <w:bottom w:val="single" w:sz="4" w:space="0" w:color="808080"/>
-              <w:right w:val="single" w:sz="4" w:space="0" w:color="808080"/>
+              <w:top w:val="single" w:sz="4" w:space="0" w:color="auto"/>
+              <w:left w:val="single" w:sz="4" w:space="0" w:color="auto"/>
+              <w:bottom w:val="single" w:sz="4" w:space="0" w:color="auto"/>
+              <w:right w:val="single" w:sz="4" w:space="0" w:color="auto"/>
             </w:tcBorders>
             <w:shd w:val="clear" w:color="000000" w:fill="FFFFFF"/>
             <w:vAlign w:val="bottom"/>
@@ -5164,10 +5154,10 @@
             <w:tcW w:w="1009" w:type="dxa"/>
             <w:gridSpan w:val="2"/>
             <w:tcBorders>
-              <w:top w:val="nil"/>
-              <w:left w:val="nil"/>
-              <w:bottom w:val="dashed" w:sz="4" w:space="0" w:color="808080"/>
-              <w:right w:val="single" w:sz="4" w:space="0" w:color="808080"/>
+              <w:top w:val="single" w:sz="4" w:space="0" w:color="auto"/>
+              <w:left w:val="single" w:sz="4" w:space="0" w:color="auto"/>
+              <w:bottom w:val="single" w:sz="4" w:space="0" w:color="auto"/>
+              <w:right w:val="single" w:sz="4" w:space="0" w:color="auto"/>
             </w:tcBorders>
             <w:shd w:val="clear" w:color="000000" w:fill="FFFFFF"/>
             <w:noWrap/>
@@ -5207,10 +5197,10 @@
             <w:tcW w:w="1660" w:type="dxa"/>
             <w:gridSpan w:val="2"/>
             <w:tcBorders>
-              <w:top w:val="nil"/>
-              <w:left w:val="nil"/>
-              <w:bottom w:val="single" w:sz="4" w:space="0" w:color="808080"/>
-              <w:right w:val="single" w:sz="8" w:space="0" w:color="595959"/>
+              <w:top w:val="single" w:sz="4" w:space="0" w:color="auto"/>
+              <w:left w:val="single" w:sz="4" w:space="0" w:color="auto"/>
+              <w:bottom w:val="single" w:sz="4" w:space="0" w:color="auto"/>
+              <w:right w:val="single" w:sz="4" w:space="0" w:color="auto"/>
             </w:tcBorders>
             <w:shd w:val="clear" w:color="000000" w:fill="FFFFFF"/>
             <w:vAlign w:val="bottom"/>
@@ -5242,10 +5232,10 @@
           <w:tcPr>
             <w:tcW w:w="774" w:type="dxa"/>
             <w:tcBorders>
-              <w:top w:val="nil"/>
-              <w:left w:val="single" w:sz="8" w:space="0" w:color="595959"/>
-              <w:bottom w:val="single" w:sz="4" w:space="0" w:color="595959"/>
-              <w:right w:val="single" w:sz="4" w:space="0" w:color="595959"/>
+              <w:top w:val="single" w:sz="4" w:space="0" w:color="auto"/>
+              <w:left w:val="single" w:sz="4" w:space="0" w:color="auto"/>
+              <w:bottom w:val="single" w:sz="4" w:space="0" w:color="auto"/>
+              <w:right w:val="single" w:sz="4" w:space="0" w:color="auto"/>
             </w:tcBorders>
             <w:shd w:val="clear" w:color="auto" w:fill="auto"/>
             <w:vAlign w:val="bottom"/>
@@ -5279,10 +5269,10 @@
           <w:tcPr>
             <w:tcW w:w="947" w:type="dxa"/>
             <w:tcBorders>
-              <w:top w:val="nil"/>
-              <w:left w:val="single" w:sz="4" w:space="0" w:color="808080"/>
-              <w:bottom w:val="dashed" w:sz="4" w:space="0" w:color="808080"/>
-              <w:right w:val="single" w:sz="4" w:space="0" w:color="808080"/>
+              <w:top w:val="single" w:sz="4" w:space="0" w:color="auto"/>
+              <w:left w:val="single" w:sz="4" w:space="0" w:color="auto"/>
+              <w:bottom w:val="single" w:sz="4" w:space="0" w:color="auto"/>
+              <w:right w:val="single" w:sz="4" w:space="0" w:color="auto"/>
             </w:tcBorders>
             <w:shd w:val="clear" w:color="auto" w:fill="auto"/>
             <w:vAlign w:val="bottom"/>
@@ -5320,10 +5310,10 @@
           <w:tcPr>
             <w:tcW w:w="1701" w:type="dxa"/>
             <w:tcBorders>
-              <w:top w:val="nil"/>
-              <w:left w:val="nil"/>
-              <w:bottom w:val="single" w:sz="4" w:space="0" w:color="808080"/>
-              <w:right w:val="single" w:sz="4" w:space="0" w:color="808080"/>
+              <w:top w:val="single" w:sz="4" w:space="0" w:color="auto"/>
+              <w:left w:val="single" w:sz="4" w:space="0" w:color="auto"/>
+              <w:bottom w:val="single" w:sz="4" w:space="0" w:color="auto"/>
+              <w:right w:val="single" w:sz="4" w:space="0" w:color="auto"/>
             </w:tcBorders>
             <w:shd w:val="clear" w:color="000000" w:fill="FFFFFF"/>
             <w:vAlign w:val="bottom"/>
@@ -5372,10 +5362,10 @@
             <w:tcW w:w="992" w:type="dxa"/>
             <w:gridSpan w:val="2"/>
             <w:tcBorders>
-              <w:top w:val="nil"/>
-              <w:left w:val="nil"/>
-              <w:bottom w:val="dashed" w:sz="4" w:space="0" w:color="808080"/>
-              <w:right w:val="single" w:sz="4" w:space="0" w:color="808080"/>
+              <w:top w:val="single" w:sz="4" w:space="0" w:color="auto"/>
+              <w:left w:val="single" w:sz="4" w:space="0" w:color="auto"/>
+              <w:bottom w:val="single" w:sz="4" w:space="0" w:color="auto"/>
+              <w:right w:val="single" w:sz="4" w:space="0" w:color="auto"/>
             </w:tcBorders>
             <w:shd w:val="clear" w:color="000000" w:fill="FFFFFF"/>
             <w:noWrap/>
@@ -5414,10 +5404,10 @@
           <w:tcPr>
             <w:tcW w:w="1843" w:type="dxa"/>
             <w:tcBorders>
-              <w:top w:val="nil"/>
-              <w:left w:val="nil"/>
-              <w:bottom w:val="single" w:sz="4" w:space="0" w:color="808080"/>
-              <w:right w:val="single" w:sz="4" w:space="0" w:color="808080"/>
+              <w:top w:val="single" w:sz="4" w:space="0" w:color="auto"/>
+              <w:left w:val="single" w:sz="4" w:space="0" w:color="auto"/>
+              <w:bottom w:val="single" w:sz="4" w:space="0" w:color="auto"/>
+              <w:right w:val="single" w:sz="4" w:space="0" w:color="auto"/>
             </w:tcBorders>
             <w:shd w:val="clear" w:color="000000" w:fill="FFFFFF"/>
             <w:vAlign w:val="bottom"/>
@@ -5443,10 +5433,10 @@
             <w:tcW w:w="992" w:type="dxa"/>
             <w:gridSpan w:val="2"/>
             <w:tcBorders>
-              <w:top w:val="nil"/>
-              <w:left w:val="nil"/>
-              <w:bottom w:val="dashed" w:sz="4" w:space="0" w:color="808080"/>
-              <w:right w:val="single" w:sz="4" w:space="0" w:color="808080"/>
+              <w:top w:val="single" w:sz="4" w:space="0" w:color="auto"/>
+              <w:left w:val="single" w:sz="4" w:space="0" w:color="auto"/>
+              <w:bottom w:val="single" w:sz="4" w:space="0" w:color="auto"/>
+              <w:right w:val="single" w:sz="4" w:space="0" w:color="auto"/>
             </w:tcBorders>
             <w:shd w:val="clear" w:color="000000" w:fill="FFFFFF"/>
             <w:vAlign w:val="bottom"/>
@@ -5485,10 +5475,10 @@
             <w:tcW w:w="1583" w:type="dxa"/>
             <w:gridSpan w:val="2"/>
             <w:tcBorders>
-              <w:top w:val="nil"/>
-              <w:left w:val="nil"/>
-              <w:bottom w:val="single" w:sz="4" w:space="0" w:color="808080"/>
-              <w:right w:val="single" w:sz="4" w:space="0" w:color="808080"/>
+              <w:top w:val="single" w:sz="4" w:space="0" w:color="auto"/>
+              <w:left w:val="single" w:sz="4" w:space="0" w:color="auto"/>
+              <w:bottom w:val="single" w:sz="4" w:space="0" w:color="auto"/>
+              <w:right w:val="single" w:sz="4" w:space="0" w:color="auto"/>
             </w:tcBorders>
             <w:shd w:val="clear" w:color="000000" w:fill="FFFFFF"/>
             <w:vAlign w:val="bottom"/>
@@ -5514,10 +5504,10 @@
             <w:tcW w:w="1009" w:type="dxa"/>
             <w:gridSpan w:val="2"/>
             <w:tcBorders>
-              <w:top w:val="nil"/>
-              <w:left w:val="nil"/>
-              <w:bottom w:val="dashed" w:sz="4" w:space="0" w:color="808080"/>
-              <w:right w:val="single" w:sz="4" w:space="0" w:color="808080"/>
+              <w:top w:val="single" w:sz="4" w:space="0" w:color="auto"/>
+              <w:left w:val="single" w:sz="4" w:space="0" w:color="auto"/>
+              <w:bottom w:val="single" w:sz="4" w:space="0" w:color="auto"/>
+              <w:right w:val="single" w:sz="4" w:space="0" w:color="auto"/>
             </w:tcBorders>
             <w:shd w:val="clear" w:color="000000" w:fill="FFFFFF"/>
             <w:noWrap/>
@@ -5557,10 +5547,10 @@
             <w:tcW w:w="1660" w:type="dxa"/>
             <w:gridSpan w:val="2"/>
             <w:tcBorders>
-              <w:top w:val="nil"/>
-              <w:left w:val="nil"/>
-              <w:bottom w:val="single" w:sz="4" w:space="0" w:color="808080"/>
-              <w:right w:val="single" w:sz="8" w:space="0" w:color="595959"/>
+              <w:top w:val="single" w:sz="4" w:space="0" w:color="auto"/>
+              <w:left w:val="single" w:sz="4" w:space="0" w:color="auto"/>
+              <w:bottom w:val="single" w:sz="4" w:space="0" w:color="auto"/>
+              <w:right w:val="single" w:sz="4" w:space="0" w:color="auto"/>
             </w:tcBorders>
             <w:shd w:val="clear" w:color="000000" w:fill="FFFFFF"/>
             <w:vAlign w:val="bottom"/>
@@ -5592,10 +5582,10 @@
           <w:tcPr>
             <w:tcW w:w="774" w:type="dxa"/>
             <w:tcBorders>
-              <w:top w:val="nil"/>
-              <w:left w:val="single" w:sz="8" w:space="0" w:color="595959"/>
-              <w:bottom w:val="single" w:sz="4" w:space="0" w:color="595959"/>
-              <w:right w:val="single" w:sz="4" w:space="0" w:color="595959"/>
+              <w:top w:val="single" w:sz="4" w:space="0" w:color="auto"/>
+              <w:left w:val="single" w:sz="4" w:space="0" w:color="auto"/>
+              <w:bottom w:val="single" w:sz="4" w:space="0" w:color="auto"/>
+              <w:right w:val="single" w:sz="4" w:space="0" w:color="auto"/>
             </w:tcBorders>
             <w:shd w:val="clear" w:color="auto" w:fill="auto"/>
             <w:vAlign w:val="bottom"/>
@@ -5629,10 +5619,10 @@
           <w:tcPr>
             <w:tcW w:w="947" w:type="dxa"/>
             <w:tcBorders>
-              <w:top w:val="nil"/>
-              <w:left w:val="single" w:sz="4" w:space="0" w:color="808080"/>
-              <w:bottom w:val="dashed" w:sz="4" w:space="0" w:color="808080"/>
-              <w:right w:val="single" w:sz="4" w:space="0" w:color="808080"/>
+              <w:top w:val="single" w:sz="4" w:space="0" w:color="auto"/>
+              <w:left w:val="single" w:sz="4" w:space="0" w:color="auto"/>
+              <w:bottom w:val="single" w:sz="4" w:space="0" w:color="auto"/>
+              <w:right w:val="single" w:sz="4" w:space="0" w:color="auto"/>
             </w:tcBorders>
             <w:shd w:val="clear" w:color="000000" w:fill="FFFFFF"/>
             <w:vAlign w:val="bottom"/>
@@ -5670,10 +5660,10 @@
           <w:tcPr>
             <w:tcW w:w="1701" w:type="dxa"/>
             <w:tcBorders>
-              <w:top w:val="nil"/>
-              <w:left w:val="nil"/>
-              <w:bottom w:val="single" w:sz="4" w:space="0" w:color="808080"/>
-              <w:right w:val="single" w:sz="4" w:space="0" w:color="808080"/>
+              <w:top w:val="single" w:sz="4" w:space="0" w:color="auto"/>
+              <w:left w:val="single" w:sz="4" w:space="0" w:color="auto"/>
+              <w:bottom w:val="single" w:sz="4" w:space="0" w:color="auto"/>
+              <w:right w:val="single" w:sz="4" w:space="0" w:color="auto"/>
             </w:tcBorders>
             <w:shd w:val="clear" w:color="auto" w:fill="auto"/>
             <w:vAlign w:val="bottom"/>
@@ -5722,10 +5712,10 @@
             <w:tcW w:w="992" w:type="dxa"/>
             <w:gridSpan w:val="2"/>
             <w:tcBorders>
-              <w:top w:val="nil"/>
-              <w:left w:val="nil"/>
-              <w:bottom w:val="dashed" w:sz="4" w:space="0" w:color="808080"/>
-              <w:right w:val="single" w:sz="4" w:space="0" w:color="808080"/>
+              <w:top w:val="single" w:sz="4" w:space="0" w:color="auto"/>
+              <w:left w:val="single" w:sz="4" w:space="0" w:color="auto"/>
+              <w:bottom w:val="single" w:sz="4" w:space="0" w:color="auto"/>
+              <w:right w:val="single" w:sz="4" w:space="0" w:color="auto"/>
             </w:tcBorders>
             <w:shd w:val="clear" w:color="auto" w:fill="auto"/>
             <w:noWrap/>
@@ -5764,10 +5754,10 @@
           <w:tcPr>
             <w:tcW w:w="1843" w:type="dxa"/>
             <w:tcBorders>
-              <w:top w:val="nil"/>
-              <w:left w:val="nil"/>
-              <w:bottom w:val="single" w:sz="4" w:space="0" w:color="808080"/>
-              <w:right w:val="single" w:sz="4" w:space="0" w:color="808080"/>
+              <w:top w:val="single" w:sz="4" w:space="0" w:color="auto"/>
+              <w:left w:val="single" w:sz="4" w:space="0" w:color="auto"/>
+              <w:bottom w:val="single" w:sz="4" w:space="0" w:color="auto"/>
+              <w:right w:val="single" w:sz="4" w:space="0" w:color="auto"/>
             </w:tcBorders>
             <w:shd w:val="clear" w:color="auto" w:fill="auto"/>
             <w:vAlign w:val="bottom"/>
@@ -5793,10 +5783,10 @@
             <w:tcW w:w="992" w:type="dxa"/>
             <w:gridSpan w:val="2"/>
             <w:tcBorders>
-              <w:top w:val="nil"/>
-              <w:left w:val="nil"/>
-              <w:bottom w:val="dashed" w:sz="4" w:space="0" w:color="808080"/>
-              <w:right w:val="single" w:sz="4" w:space="0" w:color="808080"/>
+              <w:top w:val="single" w:sz="4" w:space="0" w:color="auto"/>
+              <w:left w:val="single" w:sz="4" w:space="0" w:color="auto"/>
+              <w:bottom w:val="single" w:sz="4" w:space="0" w:color="auto"/>
+              <w:right w:val="single" w:sz="4" w:space="0" w:color="auto"/>
             </w:tcBorders>
             <w:shd w:val="clear" w:color="auto" w:fill="auto"/>
             <w:vAlign w:val="bottom"/>
@@ -5835,10 +5825,10 @@
             <w:tcW w:w="1583" w:type="dxa"/>
             <w:gridSpan w:val="2"/>
             <w:tcBorders>
-              <w:top w:val="nil"/>
-              <w:left w:val="nil"/>
-              <w:bottom w:val="single" w:sz="4" w:space="0" w:color="808080"/>
-              <w:right w:val="single" w:sz="4" w:space="0" w:color="808080"/>
+              <w:top w:val="single" w:sz="4" w:space="0" w:color="auto"/>
+              <w:left w:val="single" w:sz="4" w:space="0" w:color="auto"/>
+              <w:bottom w:val="single" w:sz="4" w:space="0" w:color="auto"/>
+              <w:right w:val="single" w:sz="4" w:space="0" w:color="auto"/>
             </w:tcBorders>
             <w:shd w:val="clear" w:color="auto" w:fill="auto"/>
             <w:vAlign w:val="bottom"/>
@@ -5865,10 +5855,10 @@
             <w:tcW w:w="1009" w:type="dxa"/>
             <w:gridSpan w:val="2"/>
             <w:tcBorders>
-              <w:top w:val="nil"/>
-              <w:left w:val="nil"/>
-              <w:bottom w:val="dashed" w:sz="4" w:space="0" w:color="808080"/>
-              <w:right w:val="single" w:sz="4" w:space="0" w:color="808080"/>
+              <w:top w:val="single" w:sz="4" w:space="0" w:color="auto"/>
+              <w:left w:val="single" w:sz="4" w:space="0" w:color="auto"/>
+              <w:bottom w:val="single" w:sz="4" w:space="0" w:color="auto"/>
+              <w:right w:val="single" w:sz="4" w:space="0" w:color="auto"/>
             </w:tcBorders>
             <w:shd w:val="clear" w:color="auto" w:fill="auto"/>
             <w:noWrap/>
@@ -5908,10 +5898,10 @@
             <w:tcW w:w="1660" w:type="dxa"/>
             <w:gridSpan w:val="2"/>
             <w:tcBorders>
-              <w:top w:val="nil"/>
-              <w:left w:val="nil"/>
-              <w:bottom w:val="single" w:sz="4" w:space="0" w:color="808080"/>
-              <w:right w:val="single" w:sz="8" w:space="0" w:color="595959"/>
+              <w:top w:val="single" w:sz="4" w:space="0" w:color="auto"/>
+              <w:left w:val="single" w:sz="4" w:space="0" w:color="auto"/>
+              <w:bottom w:val="single" w:sz="4" w:space="0" w:color="auto"/>
+              <w:right w:val="single" w:sz="4" w:space="0" w:color="auto"/>
             </w:tcBorders>
             <w:shd w:val="clear" w:color="auto" w:fill="auto"/>
             <w:vAlign w:val="bottom"/>
@@ -5943,10 +5933,10 @@
           <w:tcPr>
             <w:tcW w:w="774" w:type="dxa"/>
             <w:tcBorders>
-              <w:top w:val="nil"/>
-              <w:left w:val="single" w:sz="8" w:space="0" w:color="595959"/>
-              <w:bottom w:val="single" w:sz="4" w:space="0" w:color="595959"/>
-              <w:right w:val="single" w:sz="4" w:space="0" w:color="595959"/>
+              <w:top w:val="single" w:sz="4" w:space="0" w:color="auto"/>
+              <w:left w:val="single" w:sz="4" w:space="0" w:color="auto"/>
+              <w:bottom w:val="single" w:sz="4" w:space="0" w:color="auto"/>
+              <w:right w:val="single" w:sz="4" w:space="0" w:color="auto"/>
             </w:tcBorders>
             <w:shd w:val="clear" w:color="auto" w:fill="auto"/>
             <w:vAlign w:val="bottom"/>
@@ -5980,10 +5970,10 @@
           <w:tcPr>
             <w:tcW w:w="947" w:type="dxa"/>
             <w:tcBorders>
-              <w:top w:val="nil"/>
-              <w:left w:val="single" w:sz="4" w:space="0" w:color="808080"/>
-              <w:bottom w:val="dashed" w:sz="4" w:space="0" w:color="808080"/>
-              <w:right w:val="single" w:sz="4" w:space="0" w:color="808080"/>
+              <w:top w:val="single" w:sz="4" w:space="0" w:color="auto"/>
+              <w:left w:val="single" w:sz="4" w:space="0" w:color="auto"/>
+              <w:bottom w:val="single" w:sz="4" w:space="0" w:color="auto"/>
+              <w:right w:val="single" w:sz="4" w:space="0" w:color="auto"/>
             </w:tcBorders>
             <w:shd w:val="clear" w:color="000000" w:fill="FFFFFF"/>
             <w:vAlign w:val="bottom"/>
@@ -6021,10 +6011,10 @@
           <w:tcPr>
             <w:tcW w:w="1701" w:type="dxa"/>
             <w:tcBorders>
-              <w:top w:val="nil"/>
-              <w:left w:val="nil"/>
-              <w:bottom w:val="single" w:sz="4" w:space="0" w:color="808080"/>
-              <w:right w:val="single" w:sz="4" w:space="0" w:color="808080"/>
+              <w:top w:val="single" w:sz="4" w:space="0" w:color="auto"/>
+              <w:left w:val="single" w:sz="4" w:space="0" w:color="auto"/>
+              <w:bottom w:val="single" w:sz="4" w:space="0" w:color="auto"/>
+              <w:right w:val="single" w:sz="4" w:space="0" w:color="auto"/>
             </w:tcBorders>
             <w:shd w:val="clear" w:color="auto" w:fill="auto"/>
             <w:vAlign w:val="bottom"/>
@@ -6073,10 +6063,10 @@
             <w:tcW w:w="992" w:type="dxa"/>
             <w:gridSpan w:val="2"/>
             <w:tcBorders>
-              <w:top w:val="nil"/>
-              <w:left w:val="nil"/>
-              <w:bottom w:val="dashed" w:sz="4" w:space="0" w:color="808080"/>
-              <w:right w:val="single" w:sz="4" w:space="0" w:color="808080"/>
+              <w:top w:val="single" w:sz="4" w:space="0" w:color="auto"/>
+              <w:left w:val="single" w:sz="4" w:space="0" w:color="auto"/>
+              <w:bottom w:val="single" w:sz="4" w:space="0" w:color="auto"/>
+              <w:right w:val="single" w:sz="4" w:space="0" w:color="auto"/>
             </w:tcBorders>
             <w:shd w:val="clear" w:color="auto" w:fill="auto"/>
             <w:noWrap/>
@@ -6115,10 +6105,10 @@
           <w:tcPr>
             <w:tcW w:w="1843" w:type="dxa"/>
             <w:tcBorders>
-              <w:top w:val="nil"/>
-              <w:left w:val="nil"/>
-              <w:bottom w:val="single" w:sz="4" w:space="0" w:color="808080"/>
-              <w:right w:val="single" w:sz="4" w:space="0" w:color="808080"/>
+              <w:top w:val="single" w:sz="4" w:space="0" w:color="auto"/>
+              <w:left w:val="single" w:sz="4" w:space="0" w:color="auto"/>
+              <w:bottom w:val="single" w:sz="4" w:space="0" w:color="auto"/>
+              <w:right w:val="single" w:sz="4" w:space="0" w:color="auto"/>
             </w:tcBorders>
             <w:shd w:val="clear" w:color="auto" w:fill="auto"/>
             <w:vAlign w:val="bottom"/>
@@ -6144,10 +6134,10 @@
             <w:tcW w:w="992" w:type="dxa"/>
             <w:gridSpan w:val="2"/>
             <w:tcBorders>
-              <w:top w:val="nil"/>
-              <w:left w:val="nil"/>
-              <w:bottom w:val="dashed" w:sz="4" w:space="0" w:color="808080"/>
-              <w:right w:val="single" w:sz="4" w:space="0" w:color="808080"/>
+              <w:top w:val="single" w:sz="4" w:space="0" w:color="auto"/>
+              <w:left w:val="single" w:sz="4" w:space="0" w:color="auto"/>
+              <w:bottom w:val="single" w:sz="4" w:space="0" w:color="auto"/>
+              <w:right w:val="single" w:sz="4" w:space="0" w:color="auto"/>
             </w:tcBorders>
             <w:shd w:val="clear" w:color="auto" w:fill="auto"/>
             <w:vAlign w:val="bottom"/>
@@ -6186,10 +6176,10 @@
             <w:tcW w:w="1583" w:type="dxa"/>
             <w:gridSpan w:val="2"/>
             <w:tcBorders>
-              <w:top w:val="nil"/>
-              <w:left w:val="nil"/>
-              <w:bottom w:val="single" w:sz="4" w:space="0" w:color="808080"/>
-              <w:right w:val="single" w:sz="4" w:space="0" w:color="808080"/>
+              <w:top w:val="single" w:sz="4" w:space="0" w:color="auto"/>
+              <w:left w:val="single" w:sz="4" w:space="0" w:color="auto"/>
+              <w:bottom w:val="single" w:sz="4" w:space="0" w:color="auto"/>
+              <w:right w:val="single" w:sz="4" w:space="0" w:color="auto"/>
             </w:tcBorders>
             <w:shd w:val="clear" w:color="auto" w:fill="auto"/>
             <w:vAlign w:val="bottom"/>
@@ -6215,10 +6205,10 @@
             <w:tcW w:w="1009" w:type="dxa"/>
             <w:gridSpan w:val="2"/>
             <w:tcBorders>
-              <w:top w:val="nil"/>
-              <w:left w:val="nil"/>
-              <w:bottom w:val="dashed" w:sz="4" w:space="0" w:color="808080"/>
-              <w:right w:val="single" w:sz="4" w:space="0" w:color="808080"/>
+              <w:top w:val="single" w:sz="4" w:space="0" w:color="auto"/>
+              <w:left w:val="single" w:sz="4" w:space="0" w:color="auto"/>
+              <w:bottom w:val="single" w:sz="4" w:space="0" w:color="auto"/>
+              <w:right w:val="single" w:sz="4" w:space="0" w:color="auto"/>
             </w:tcBorders>
             <w:shd w:val="clear" w:color="auto" w:fill="auto"/>
             <w:noWrap/>
@@ -6258,10 +6248,10 @@
             <w:tcW w:w="1660" w:type="dxa"/>
             <w:gridSpan w:val="2"/>
             <w:tcBorders>
-              <w:top w:val="nil"/>
-              <w:left w:val="nil"/>
-              <w:bottom w:val="single" w:sz="4" w:space="0" w:color="808080"/>
-              <w:right w:val="single" w:sz="8" w:space="0" w:color="595959"/>
+              <w:top w:val="single" w:sz="4" w:space="0" w:color="auto"/>
+              <w:left w:val="single" w:sz="4" w:space="0" w:color="auto"/>
+              <w:bottom w:val="single" w:sz="4" w:space="0" w:color="auto"/>
+              <w:right w:val="single" w:sz="4" w:space="0" w:color="auto"/>
             </w:tcBorders>
             <w:shd w:val="clear" w:color="auto" w:fill="auto"/>
             <w:vAlign w:val="bottom"/>
@@ -6293,10 +6283,10 @@
           <w:tcPr>
             <w:tcW w:w="774" w:type="dxa"/>
             <w:tcBorders>
-              <w:top w:val="nil"/>
-              <w:left w:val="single" w:sz="8" w:space="0" w:color="595959"/>
-              <w:bottom w:val="single" w:sz="4" w:space="0" w:color="595959"/>
-              <w:right w:val="single" w:sz="4" w:space="0" w:color="595959"/>
+              <w:top w:val="single" w:sz="4" w:space="0" w:color="auto"/>
+              <w:left w:val="single" w:sz="4" w:space="0" w:color="auto"/>
+              <w:bottom w:val="single" w:sz="4" w:space="0" w:color="auto"/>
+              <w:right w:val="single" w:sz="4" w:space="0" w:color="auto"/>
             </w:tcBorders>
             <w:shd w:val="clear" w:color="auto" w:fill="auto"/>
             <w:vAlign w:val="bottom"/>
@@ -6330,10 +6320,10 @@
           <w:tcPr>
             <w:tcW w:w="947" w:type="dxa"/>
             <w:tcBorders>
-              <w:top w:val="nil"/>
-              <w:left w:val="single" w:sz="4" w:space="0" w:color="808080"/>
-              <w:bottom w:val="dashed" w:sz="4" w:space="0" w:color="808080"/>
-              <w:right w:val="single" w:sz="4" w:space="0" w:color="808080"/>
+              <w:top w:val="single" w:sz="4" w:space="0" w:color="auto"/>
+              <w:left w:val="single" w:sz="4" w:space="0" w:color="auto"/>
+              <w:bottom w:val="single" w:sz="4" w:space="0" w:color="auto"/>
+              <w:right w:val="single" w:sz="4" w:space="0" w:color="auto"/>
             </w:tcBorders>
             <w:shd w:val="clear" w:color="000000" w:fill="FFFFFF"/>
             <w:vAlign w:val="bottom"/>
@@ -6371,10 +6361,10 @@
           <w:tcPr>
             <w:tcW w:w="1701" w:type="dxa"/>
             <w:tcBorders>
-              <w:top w:val="nil"/>
-              <w:left w:val="nil"/>
-              <w:bottom w:val="single" w:sz="4" w:space="0" w:color="808080"/>
-              <w:right w:val="single" w:sz="4" w:space="0" w:color="808080"/>
+              <w:top w:val="single" w:sz="4" w:space="0" w:color="auto"/>
+              <w:left w:val="single" w:sz="4" w:space="0" w:color="auto"/>
+              <w:bottom w:val="single" w:sz="4" w:space="0" w:color="auto"/>
+              <w:right w:val="single" w:sz="4" w:space="0" w:color="auto"/>
             </w:tcBorders>
             <w:shd w:val="clear" w:color="000000" w:fill="FFFFFF"/>
             <w:vAlign w:val="bottom"/>
@@ -6423,10 +6413,10 @@
             <w:tcW w:w="992" w:type="dxa"/>
             <w:gridSpan w:val="2"/>
             <w:tcBorders>
-              <w:top w:val="nil"/>
-              <w:left w:val="nil"/>
-              <w:bottom w:val="dashed" w:sz="4" w:space="0" w:color="808080"/>
-              <w:right w:val="single" w:sz="4" w:space="0" w:color="808080"/>
+              <w:top w:val="single" w:sz="4" w:space="0" w:color="auto"/>
+              <w:left w:val="single" w:sz="4" w:space="0" w:color="auto"/>
+              <w:bottom w:val="single" w:sz="4" w:space="0" w:color="auto"/>
+              <w:right w:val="single" w:sz="4" w:space="0" w:color="auto"/>
             </w:tcBorders>
             <w:shd w:val="clear" w:color="000000" w:fill="FFFFFF"/>
             <w:noWrap/>
@@ -6465,10 +6455,10 @@
           <w:tcPr>
             <w:tcW w:w="1843" w:type="dxa"/>
             <w:tcBorders>
-              <w:top w:val="nil"/>
-              <w:left w:val="nil"/>
-              <w:bottom w:val="single" w:sz="4" w:space="0" w:color="808080"/>
-              <w:right w:val="single" w:sz="4" w:space="0" w:color="808080"/>
+              <w:top w:val="single" w:sz="4" w:space="0" w:color="auto"/>
+              <w:left w:val="single" w:sz="4" w:space="0" w:color="auto"/>
+              <w:bottom w:val="single" w:sz="4" w:space="0" w:color="auto"/>
+              <w:right w:val="single" w:sz="4" w:space="0" w:color="auto"/>
             </w:tcBorders>
             <w:shd w:val="clear" w:color="000000" w:fill="FFFFFF"/>
             <w:vAlign w:val="bottom"/>
@@ -6494,10 +6484,10 @@
             <w:tcW w:w="992" w:type="dxa"/>
             <w:gridSpan w:val="2"/>
             <w:tcBorders>
-              <w:top w:val="nil"/>
-              <w:left w:val="nil"/>
-              <w:bottom w:val="dashed" w:sz="4" w:space="0" w:color="808080"/>
-              <w:right w:val="single" w:sz="4" w:space="0" w:color="808080"/>
+              <w:top w:val="single" w:sz="4" w:space="0" w:color="auto"/>
+              <w:left w:val="single" w:sz="4" w:space="0" w:color="auto"/>
+              <w:bottom w:val="single" w:sz="4" w:space="0" w:color="auto"/>
+              <w:right w:val="single" w:sz="4" w:space="0" w:color="auto"/>
             </w:tcBorders>
             <w:shd w:val="clear" w:color="000000" w:fill="FFFFFF"/>
             <w:vAlign w:val="bottom"/>
@@ -6536,10 +6526,10 @@
             <w:tcW w:w="1583" w:type="dxa"/>
             <w:gridSpan w:val="2"/>
             <w:tcBorders>
-              <w:top w:val="nil"/>
-              <w:left w:val="nil"/>
-              <w:bottom w:val="single" w:sz="4" w:space="0" w:color="808080"/>
-              <w:right w:val="single" w:sz="4" w:space="0" w:color="808080"/>
+              <w:top w:val="single" w:sz="4" w:space="0" w:color="auto"/>
+              <w:left w:val="single" w:sz="4" w:space="0" w:color="auto"/>
+              <w:bottom w:val="single" w:sz="4" w:space="0" w:color="auto"/>
+              <w:right w:val="single" w:sz="4" w:space="0" w:color="auto"/>
             </w:tcBorders>
             <w:shd w:val="clear" w:color="000000" w:fill="FFFFFF"/>
             <w:vAlign w:val="bottom"/>
@@ -6565,10 +6555,10 @@
             <w:tcW w:w="1009" w:type="dxa"/>
             <w:gridSpan w:val="2"/>
             <w:tcBorders>
-              <w:top w:val="nil"/>
-              <w:left w:val="nil"/>
-              <w:bottom w:val="dashed" w:sz="4" w:space="0" w:color="808080"/>
-              <w:right w:val="single" w:sz="4" w:space="0" w:color="808080"/>
+              <w:top w:val="single" w:sz="4" w:space="0" w:color="auto"/>
+              <w:left w:val="single" w:sz="4" w:space="0" w:color="auto"/>
+              <w:bottom w:val="single" w:sz="4" w:space="0" w:color="auto"/>
+              <w:right w:val="single" w:sz="4" w:space="0" w:color="auto"/>
             </w:tcBorders>
             <w:shd w:val="clear" w:color="000000" w:fill="FFFFFF"/>
             <w:noWrap/>
@@ -6608,10 +6598,10 @@
             <w:tcW w:w="1660" w:type="dxa"/>
             <w:gridSpan w:val="2"/>
             <w:tcBorders>
-              <w:top w:val="nil"/>
-              <w:left w:val="nil"/>
-              <w:bottom w:val="single" w:sz="4" w:space="0" w:color="808080"/>
-              <w:right w:val="single" w:sz="8" w:space="0" w:color="595959"/>
+              <w:top w:val="single" w:sz="4" w:space="0" w:color="auto"/>
+              <w:left w:val="single" w:sz="4" w:space="0" w:color="auto"/>
+              <w:bottom w:val="single" w:sz="4" w:space="0" w:color="auto"/>
+              <w:right w:val="single" w:sz="4" w:space="0" w:color="auto"/>
             </w:tcBorders>
             <w:shd w:val="clear" w:color="000000" w:fill="FFFFFF"/>
             <w:vAlign w:val="bottom"/>
@@ -6643,10 +6633,10 @@
           <w:tcPr>
             <w:tcW w:w="774" w:type="dxa"/>
             <w:tcBorders>
-              <w:top w:val="nil"/>
-              <w:left w:val="single" w:sz="8" w:space="0" w:color="595959"/>
-              <w:bottom w:val="single" w:sz="4" w:space="0" w:color="595959"/>
-              <w:right w:val="single" w:sz="4" w:space="0" w:color="595959"/>
+              <w:top w:val="single" w:sz="4" w:space="0" w:color="auto"/>
+              <w:left w:val="single" w:sz="4" w:space="0" w:color="auto"/>
+              <w:bottom w:val="single" w:sz="4" w:space="0" w:color="auto"/>
+              <w:right w:val="single" w:sz="4" w:space="0" w:color="auto"/>
             </w:tcBorders>
             <w:shd w:val="clear" w:color="auto" w:fill="auto"/>
             <w:vAlign w:val="bottom"/>
@@ -6680,10 +6670,10 @@
           <w:tcPr>
             <w:tcW w:w="947" w:type="dxa"/>
             <w:tcBorders>
-              <w:top w:val="nil"/>
-              <w:left w:val="single" w:sz="4" w:space="0" w:color="808080"/>
-              <w:bottom w:val="dashed" w:sz="4" w:space="0" w:color="808080"/>
-              <w:right w:val="single" w:sz="4" w:space="0" w:color="808080"/>
+              <w:top w:val="single" w:sz="4" w:space="0" w:color="auto"/>
+              <w:left w:val="single" w:sz="4" w:space="0" w:color="auto"/>
+              <w:bottom w:val="single" w:sz="4" w:space="0" w:color="auto"/>
+              <w:right w:val="single" w:sz="4" w:space="0" w:color="auto"/>
             </w:tcBorders>
             <w:shd w:val="clear" w:color="000000" w:fill="FFFFFF"/>
             <w:vAlign w:val="bottom"/>
@@ -6721,10 +6711,10 @@
           <w:tcPr>
             <w:tcW w:w="1701" w:type="dxa"/>
             <w:tcBorders>
-              <w:top w:val="nil"/>
-              <w:left w:val="nil"/>
-              <w:bottom w:val="single" w:sz="4" w:space="0" w:color="808080"/>
-              <w:right w:val="single" w:sz="4" w:space="0" w:color="808080"/>
+              <w:top w:val="single" w:sz="4" w:space="0" w:color="auto"/>
+              <w:left w:val="single" w:sz="4" w:space="0" w:color="auto"/>
+              <w:bottom w:val="single" w:sz="4" w:space="0" w:color="auto"/>
+              <w:right w:val="single" w:sz="4" w:space="0" w:color="auto"/>
             </w:tcBorders>
             <w:shd w:val="clear" w:color="000000" w:fill="FFFFFF"/>
             <w:vAlign w:val="bottom"/>
@@ -6773,10 +6763,10 @@
             <w:tcW w:w="992" w:type="dxa"/>
             <w:gridSpan w:val="2"/>
             <w:tcBorders>
-              <w:top w:val="nil"/>
-              <w:left w:val="nil"/>
-              <w:bottom w:val="dashed" w:sz="4" w:space="0" w:color="808080"/>
-              <w:right w:val="single" w:sz="4" w:space="0" w:color="808080"/>
+              <w:top w:val="single" w:sz="4" w:space="0" w:color="auto"/>
+              <w:left w:val="single" w:sz="4" w:space="0" w:color="auto"/>
+              <w:bottom w:val="single" w:sz="4" w:space="0" w:color="auto"/>
+              <w:right w:val="single" w:sz="4" w:space="0" w:color="auto"/>
             </w:tcBorders>
             <w:shd w:val="clear" w:color="000000" w:fill="FFFFFF"/>
             <w:noWrap/>
@@ -6815,10 +6805,10 @@
           <w:tcPr>
             <w:tcW w:w="1843" w:type="dxa"/>
             <w:tcBorders>
-              <w:top w:val="nil"/>
-              <w:left w:val="nil"/>
-              <w:bottom w:val="single" w:sz="4" w:space="0" w:color="808080"/>
-              <w:right w:val="single" w:sz="4" w:space="0" w:color="808080"/>
+              <w:top w:val="single" w:sz="4" w:space="0" w:color="auto"/>
+              <w:left w:val="single" w:sz="4" w:space="0" w:color="auto"/>
+              <w:bottom w:val="single" w:sz="4" w:space="0" w:color="auto"/>
+              <w:right w:val="single" w:sz="4" w:space="0" w:color="auto"/>
             </w:tcBorders>
             <w:shd w:val="clear" w:color="000000" w:fill="FFFFFF"/>
             <w:vAlign w:val="bottom"/>
@@ -6845,10 +6835,10 @@
             <w:tcW w:w="992" w:type="dxa"/>
             <w:gridSpan w:val="2"/>
             <w:tcBorders>
-              <w:top w:val="nil"/>
-              <w:left w:val="nil"/>
-              <w:bottom w:val="dashed" w:sz="4" w:space="0" w:color="808080"/>
-              <w:right w:val="single" w:sz="4" w:space="0" w:color="808080"/>
+              <w:top w:val="single" w:sz="4" w:space="0" w:color="auto"/>
+              <w:left w:val="single" w:sz="4" w:space="0" w:color="auto"/>
+              <w:bottom w:val="single" w:sz="4" w:space="0" w:color="auto"/>
+              <w:right w:val="single" w:sz="4" w:space="0" w:color="auto"/>
             </w:tcBorders>
             <w:shd w:val="clear" w:color="000000" w:fill="FFFFFF"/>
             <w:vAlign w:val="bottom"/>
@@ -6887,10 +6877,10 @@
             <w:tcW w:w="1583" w:type="dxa"/>
             <w:gridSpan w:val="2"/>
             <w:tcBorders>
-              <w:top w:val="nil"/>
-              <w:left w:val="nil"/>
-              <w:bottom w:val="single" w:sz="4" w:space="0" w:color="808080"/>
-              <w:right w:val="single" w:sz="4" w:space="0" w:color="808080"/>
+              <w:top w:val="single" w:sz="4" w:space="0" w:color="auto"/>
+              <w:left w:val="single" w:sz="4" w:space="0" w:color="auto"/>
+              <w:bottom w:val="single" w:sz="4" w:space="0" w:color="auto"/>
+              <w:right w:val="single" w:sz="4" w:space="0" w:color="auto"/>
             </w:tcBorders>
             <w:shd w:val="clear" w:color="000000" w:fill="FFFFFF"/>
             <w:vAlign w:val="bottom"/>
@@ -6917,10 +6907,10 @@
             <w:tcW w:w="1009" w:type="dxa"/>
             <w:gridSpan w:val="2"/>
             <w:tcBorders>
-              <w:top w:val="nil"/>
-              <w:left w:val="nil"/>
-              <w:bottom w:val="dashed" w:sz="4" w:space="0" w:color="808080"/>
-              <w:right w:val="single" w:sz="4" w:space="0" w:color="808080"/>
+              <w:top w:val="single" w:sz="4" w:space="0" w:color="auto"/>
+              <w:left w:val="single" w:sz="4" w:space="0" w:color="auto"/>
+              <w:bottom w:val="single" w:sz="4" w:space="0" w:color="auto"/>
+              <w:right w:val="single" w:sz="4" w:space="0" w:color="auto"/>
             </w:tcBorders>
             <w:shd w:val="clear" w:color="000000" w:fill="FFFFFF"/>
             <w:noWrap/>
@@ -6960,10 +6950,10 @@
             <w:tcW w:w="1660" w:type="dxa"/>
             <w:gridSpan w:val="2"/>
             <w:tcBorders>
-              <w:top w:val="nil"/>
-              <w:left w:val="nil"/>
-              <w:bottom w:val="single" w:sz="4" w:space="0" w:color="808080"/>
-              <w:right w:val="single" w:sz="8" w:space="0" w:color="595959"/>
+              <w:top w:val="single" w:sz="4" w:space="0" w:color="auto"/>
+              <w:left w:val="single" w:sz="4" w:space="0" w:color="auto"/>
+              <w:bottom w:val="single" w:sz="4" w:space="0" w:color="auto"/>
+              <w:right w:val="single" w:sz="4" w:space="0" w:color="auto"/>
             </w:tcBorders>
             <w:shd w:val="clear" w:color="000000" w:fill="FFFFFF"/>
             <w:vAlign w:val="bottom"/>
@@ -6995,10 +6985,10 @@
           <w:tcPr>
             <w:tcW w:w="774" w:type="dxa"/>
             <w:tcBorders>
-              <w:top w:val="nil"/>
-              <w:left w:val="single" w:sz="8" w:space="0" w:color="595959"/>
-              <w:bottom w:val="single" w:sz="4" w:space="0" w:color="595959"/>
-              <w:right w:val="single" w:sz="4" w:space="0" w:color="595959"/>
+              <w:top w:val="single" w:sz="4" w:space="0" w:color="auto"/>
+              <w:left w:val="single" w:sz="4" w:space="0" w:color="auto"/>
+              <w:bottom w:val="single" w:sz="4" w:space="0" w:color="auto"/>
+              <w:right w:val="single" w:sz="4" w:space="0" w:color="auto"/>
             </w:tcBorders>
             <w:shd w:val="clear" w:color="auto" w:fill="auto"/>
             <w:vAlign w:val="bottom"/>
@@ -7032,10 +7022,10 @@
           <w:tcPr>
             <w:tcW w:w="947" w:type="dxa"/>
             <w:tcBorders>
-              <w:top w:val="nil"/>
-              <w:left w:val="single" w:sz="4" w:space="0" w:color="808080"/>
-              <w:bottom w:val="dashed" w:sz="4" w:space="0" w:color="808080"/>
-              <w:right w:val="single" w:sz="4" w:space="0" w:color="808080"/>
+              <w:top w:val="single" w:sz="4" w:space="0" w:color="auto"/>
+              <w:left w:val="single" w:sz="4" w:space="0" w:color="auto"/>
+              <w:bottom w:val="single" w:sz="4" w:space="0" w:color="auto"/>
+              <w:right w:val="single" w:sz="4" w:space="0" w:color="auto"/>
             </w:tcBorders>
             <w:shd w:val="clear" w:color="000000" w:fill="FFFFFF"/>
             <w:vAlign w:val="bottom"/>
@@ -7073,10 +7063,10 @@
           <w:tcPr>
             <w:tcW w:w="1701" w:type="dxa"/>
             <w:tcBorders>
-              <w:top w:val="nil"/>
-              <w:left w:val="nil"/>
-              <w:bottom w:val="single" w:sz="4" w:space="0" w:color="808080"/>
-              <w:right w:val="single" w:sz="4" w:space="0" w:color="808080"/>
+              <w:top w:val="single" w:sz="4" w:space="0" w:color="auto"/>
+              <w:left w:val="single" w:sz="4" w:space="0" w:color="auto"/>
+              <w:bottom w:val="single" w:sz="4" w:space="0" w:color="auto"/>
+              <w:right w:val="single" w:sz="4" w:space="0" w:color="auto"/>
             </w:tcBorders>
             <w:shd w:val="clear" w:color="000000" w:fill="FFFFFF"/>
             <w:vAlign w:val="bottom"/>
@@ -7125,10 +7115,10 @@
             <w:tcW w:w="992" w:type="dxa"/>
             <w:gridSpan w:val="2"/>
             <w:tcBorders>
-              <w:top w:val="nil"/>
-              <w:left w:val="nil"/>
-              <w:bottom w:val="dashed" w:sz="4" w:space="0" w:color="808080"/>
-              <w:right w:val="single" w:sz="4" w:space="0" w:color="808080"/>
+              <w:top w:val="single" w:sz="4" w:space="0" w:color="auto"/>
+              <w:left w:val="single" w:sz="4" w:space="0" w:color="auto"/>
+              <w:bottom w:val="single" w:sz="4" w:space="0" w:color="auto"/>
+              <w:right w:val="single" w:sz="4" w:space="0" w:color="auto"/>
             </w:tcBorders>
             <w:shd w:val="clear" w:color="000000" w:fill="FFFFFF"/>
             <w:noWrap/>
@@ -7167,10 +7157,10 @@
           <w:tcPr>
             <w:tcW w:w="1843" w:type="dxa"/>
             <w:tcBorders>
-              <w:top w:val="nil"/>
-              <w:left w:val="nil"/>
-              <w:bottom w:val="single" w:sz="4" w:space="0" w:color="808080"/>
-              <w:right w:val="single" w:sz="4" w:space="0" w:color="808080"/>
+              <w:top w:val="single" w:sz="4" w:space="0" w:color="auto"/>
+              <w:left w:val="single" w:sz="4" w:space="0" w:color="auto"/>
+              <w:bottom w:val="single" w:sz="4" w:space="0" w:color="auto"/>
+              <w:right w:val="single" w:sz="4" w:space="0" w:color="auto"/>
             </w:tcBorders>
             <w:shd w:val="clear" w:color="000000" w:fill="FFFFFF"/>
             <w:vAlign w:val="bottom"/>
@@ -7197,10 +7187,10 @@
             <w:tcW w:w="992" w:type="dxa"/>
             <w:gridSpan w:val="2"/>
             <w:tcBorders>
-              <w:top w:val="nil"/>
-              <w:left w:val="nil"/>
-              <w:bottom w:val="dashed" w:sz="4" w:space="0" w:color="808080"/>
-              <w:right w:val="single" w:sz="4" w:space="0" w:color="808080"/>
+              <w:top w:val="single" w:sz="4" w:space="0" w:color="auto"/>
+              <w:left w:val="single" w:sz="4" w:space="0" w:color="auto"/>
+              <w:bottom w:val="single" w:sz="4" w:space="0" w:color="auto"/>
+              <w:right w:val="single" w:sz="4" w:space="0" w:color="auto"/>
             </w:tcBorders>
             <w:shd w:val="clear" w:color="000000" w:fill="FFFFFF"/>
             <w:vAlign w:val="bottom"/>
@@ -7239,10 +7229,10 @@
             <w:tcW w:w="1583" w:type="dxa"/>
             <w:gridSpan w:val="2"/>
             <w:tcBorders>
-              <w:top w:val="nil"/>
-              <w:left w:val="nil"/>
-              <w:bottom w:val="single" w:sz="4" w:space="0" w:color="808080"/>
-              <w:right w:val="single" w:sz="4" w:space="0" w:color="808080"/>
+              <w:top w:val="single" w:sz="4" w:space="0" w:color="auto"/>
+              <w:left w:val="single" w:sz="4" w:space="0" w:color="auto"/>
+              <w:bottom w:val="single" w:sz="4" w:space="0" w:color="auto"/>
+              <w:right w:val="single" w:sz="4" w:space="0" w:color="auto"/>
             </w:tcBorders>
             <w:shd w:val="clear" w:color="000000" w:fill="FFFFFF"/>
             <w:vAlign w:val="bottom"/>
@@ -7281,10 +7271,10 @@
             <w:tcW w:w="1009" w:type="dxa"/>
             <w:gridSpan w:val="2"/>
             <w:tcBorders>
-              <w:top w:val="nil"/>
-              <w:left w:val="nil"/>
-              <w:bottom w:val="dashed" w:sz="4" w:space="0" w:color="808080"/>
-              <w:right w:val="single" w:sz="4" w:space="0" w:color="808080"/>
+              <w:top w:val="single" w:sz="4" w:space="0" w:color="auto"/>
+              <w:left w:val="single" w:sz="4" w:space="0" w:color="auto"/>
+              <w:bottom w:val="single" w:sz="4" w:space="0" w:color="auto"/>
+              <w:right w:val="single" w:sz="4" w:space="0" w:color="auto"/>
             </w:tcBorders>
             <w:shd w:val="clear" w:color="000000" w:fill="FFFFFF"/>
             <w:noWrap/>
@@ -7324,10 +7314,10 @@
             <w:tcW w:w="1660" w:type="dxa"/>
             <w:gridSpan w:val="2"/>
             <w:tcBorders>
-              <w:top w:val="nil"/>
-              <w:left w:val="nil"/>
-              <w:bottom w:val="single" w:sz="4" w:space="0" w:color="808080"/>
-              <w:right w:val="single" w:sz="8" w:space="0" w:color="595959"/>
+              <w:top w:val="single" w:sz="4" w:space="0" w:color="auto"/>
+              <w:left w:val="single" w:sz="4" w:space="0" w:color="auto"/>
+              <w:bottom w:val="single" w:sz="4" w:space="0" w:color="auto"/>
+              <w:right w:val="single" w:sz="4" w:space="0" w:color="auto"/>
             </w:tcBorders>
             <w:shd w:val="clear" w:color="000000" w:fill="FFFFFF"/>
             <w:vAlign w:val="bottom"/>
@@ -7359,10 +7349,10 @@
           <w:tcPr>
             <w:tcW w:w="774" w:type="dxa"/>
             <w:tcBorders>
-              <w:top w:val="nil"/>
-              <w:left w:val="single" w:sz="8" w:space="0" w:color="595959"/>
-              <w:bottom w:val="single" w:sz="4" w:space="0" w:color="595959"/>
-              <w:right w:val="single" w:sz="4" w:space="0" w:color="595959"/>
+              <w:top w:val="single" w:sz="4" w:space="0" w:color="auto"/>
+              <w:left w:val="single" w:sz="4" w:space="0" w:color="auto"/>
+              <w:bottom w:val="single" w:sz="4" w:space="0" w:color="auto"/>
+              <w:right w:val="single" w:sz="4" w:space="0" w:color="auto"/>
             </w:tcBorders>
             <w:shd w:val="clear" w:color="auto" w:fill="auto"/>
             <w:vAlign w:val="bottom"/>
@@ -7396,10 +7386,10 @@
           <w:tcPr>
             <w:tcW w:w="947" w:type="dxa"/>
             <w:tcBorders>
-              <w:top w:val="nil"/>
-              <w:left w:val="single" w:sz="4" w:space="0" w:color="808080"/>
-              <w:bottom w:val="dashed" w:sz="4" w:space="0" w:color="808080"/>
-              <w:right w:val="single" w:sz="4" w:space="0" w:color="808080"/>
+              <w:top w:val="single" w:sz="4" w:space="0" w:color="auto"/>
+              <w:left w:val="single" w:sz="4" w:space="0" w:color="auto"/>
+              <w:bottom w:val="single" w:sz="4" w:space="0" w:color="auto"/>
+              <w:right w:val="single" w:sz="4" w:space="0" w:color="auto"/>
             </w:tcBorders>
             <w:shd w:val="clear" w:color="auto" w:fill="auto"/>
             <w:vAlign w:val="bottom"/>
@@ -7437,10 +7427,10 @@
           <w:tcPr>
             <w:tcW w:w="1701" w:type="dxa"/>
             <w:tcBorders>
-              <w:top w:val="nil"/>
-              <w:left w:val="nil"/>
-              <w:bottom w:val="single" w:sz="4" w:space="0" w:color="808080"/>
-              <w:right w:val="single" w:sz="4" w:space="0" w:color="808080"/>
+              <w:top w:val="single" w:sz="4" w:space="0" w:color="auto"/>
+              <w:left w:val="single" w:sz="4" w:space="0" w:color="auto"/>
+              <w:bottom w:val="single" w:sz="4" w:space="0" w:color="auto"/>
+              <w:right w:val="single" w:sz="4" w:space="0" w:color="auto"/>
             </w:tcBorders>
             <w:shd w:val="clear" w:color="000000" w:fill="FFFFFF"/>
             <w:vAlign w:val="bottom"/>
@@ -7467,10 +7457,10 @@
             <w:tcW w:w="992" w:type="dxa"/>
             <w:gridSpan w:val="2"/>
             <w:tcBorders>
-              <w:top w:val="nil"/>
-              <w:left w:val="nil"/>
-              <w:bottom w:val="dashed" w:sz="4" w:space="0" w:color="808080"/>
-              <w:right w:val="single" w:sz="4" w:space="0" w:color="808080"/>
+              <w:top w:val="single" w:sz="4" w:space="0" w:color="auto"/>
+              <w:left w:val="single" w:sz="4" w:space="0" w:color="auto"/>
+              <w:bottom w:val="single" w:sz="4" w:space="0" w:color="auto"/>
+              <w:right w:val="single" w:sz="4" w:space="0" w:color="auto"/>
             </w:tcBorders>
             <w:shd w:val="clear" w:color="000000" w:fill="FFFFFF"/>
             <w:noWrap/>
@@ -7509,10 +7499,10 @@
           <w:tcPr>
             <w:tcW w:w="1843" w:type="dxa"/>
             <w:tcBorders>
-              <w:top w:val="nil"/>
-              <w:left w:val="nil"/>
-              <w:bottom w:val="single" w:sz="4" w:space="0" w:color="808080"/>
-              <w:right w:val="single" w:sz="4" w:space="0" w:color="808080"/>
+              <w:top w:val="single" w:sz="4" w:space="0" w:color="auto"/>
+              <w:left w:val="single" w:sz="4" w:space="0" w:color="auto"/>
+              <w:bottom w:val="single" w:sz="4" w:space="0" w:color="auto"/>
+              <w:right w:val="single" w:sz="4" w:space="0" w:color="auto"/>
             </w:tcBorders>
             <w:shd w:val="clear" w:color="000000" w:fill="FFFFFF"/>
             <w:vAlign w:val="bottom"/>
@@ -7551,10 +7541,10 @@
             <w:tcW w:w="992" w:type="dxa"/>
             <w:gridSpan w:val="2"/>
             <w:tcBorders>
-              <w:top w:val="nil"/>
-              <w:left w:val="nil"/>
-              <w:bottom w:val="dashed" w:sz="4" w:space="0" w:color="808080"/>
-              <w:right w:val="single" w:sz="4" w:space="0" w:color="808080"/>
+              <w:top w:val="single" w:sz="4" w:space="0" w:color="auto"/>
+              <w:left w:val="single" w:sz="4" w:space="0" w:color="auto"/>
+              <w:bottom w:val="single" w:sz="4" w:space="0" w:color="auto"/>
+              <w:right w:val="single" w:sz="4" w:space="0" w:color="auto"/>
             </w:tcBorders>
             <w:shd w:val="clear" w:color="000000" w:fill="FFFFFF"/>
             <w:vAlign w:val="bottom"/>
@@ -7593,10 +7583,10 @@
             <w:tcW w:w="1583" w:type="dxa"/>
             <w:gridSpan w:val="2"/>
             <w:tcBorders>
-              <w:top w:val="nil"/>
-              <w:left w:val="nil"/>
-              <w:bottom w:val="single" w:sz="4" w:space="0" w:color="808080"/>
-              <w:right w:val="single" w:sz="4" w:space="0" w:color="808080"/>
+              <w:top w:val="single" w:sz="4" w:space="0" w:color="auto"/>
+              <w:left w:val="single" w:sz="4" w:space="0" w:color="auto"/>
+              <w:bottom w:val="single" w:sz="4" w:space="0" w:color="auto"/>
+              <w:right w:val="single" w:sz="4" w:space="0" w:color="auto"/>
             </w:tcBorders>
             <w:shd w:val="clear" w:color="000000" w:fill="FFFFFF"/>
             <w:vAlign w:val="bottom"/>
@@ -7635,10 +7625,10 @@
             <w:tcW w:w="1009" w:type="dxa"/>
             <w:gridSpan w:val="2"/>
             <w:tcBorders>
-              <w:top w:val="nil"/>
-              <w:left w:val="nil"/>
-              <w:bottom w:val="dashed" w:sz="4" w:space="0" w:color="808080"/>
-              <w:right w:val="single" w:sz="4" w:space="0" w:color="808080"/>
+              <w:top w:val="single" w:sz="4" w:space="0" w:color="auto"/>
+              <w:left w:val="single" w:sz="4" w:space="0" w:color="auto"/>
+              <w:bottom w:val="single" w:sz="4" w:space="0" w:color="auto"/>
+              <w:right w:val="single" w:sz="4" w:space="0" w:color="auto"/>
             </w:tcBorders>
             <w:shd w:val="clear" w:color="000000" w:fill="FFFFFF"/>
             <w:noWrap/>
@@ -7678,10 +7668,10 @@
             <w:tcW w:w="1660" w:type="dxa"/>
             <w:gridSpan w:val="2"/>
             <w:tcBorders>
-              <w:top w:val="nil"/>
-              <w:left w:val="nil"/>
-              <w:bottom w:val="single" w:sz="4" w:space="0" w:color="808080"/>
-              <w:right w:val="single" w:sz="8" w:space="0" w:color="595959"/>
+              <w:top w:val="single" w:sz="4" w:space="0" w:color="auto"/>
+              <w:left w:val="single" w:sz="4" w:space="0" w:color="auto"/>
+              <w:bottom w:val="single" w:sz="4" w:space="0" w:color="auto"/>
+              <w:right w:val="single" w:sz="4" w:space="0" w:color="auto"/>
             </w:tcBorders>
             <w:shd w:val="clear" w:color="000000" w:fill="FFFFFF"/>
             <w:vAlign w:val="bottom"/>
@@ -7713,10 +7703,10 @@
           <w:tcPr>
             <w:tcW w:w="774" w:type="dxa"/>
             <w:tcBorders>
-              <w:top w:val="nil"/>
-              <w:left w:val="single" w:sz="8" w:space="0" w:color="595959"/>
-              <w:bottom w:val="single" w:sz="4" w:space="0" w:color="595959"/>
-              <w:right w:val="single" w:sz="4" w:space="0" w:color="595959"/>
+              <w:top w:val="single" w:sz="4" w:space="0" w:color="auto"/>
+              <w:left w:val="single" w:sz="4" w:space="0" w:color="auto"/>
+              <w:bottom w:val="single" w:sz="4" w:space="0" w:color="auto"/>
+              <w:right w:val="single" w:sz="4" w:space="0" w:color="auto"/>
             </w:tcBorders>
             <w:shd w:val="clear" w:color="auto" w:fill="auto"/>
             <w:vAlign w:val="bottom"/>
@@ -7750,10 +7740,10 @@
           <w:tcPr>
             <w:tcW w:w="947" w:type="dxa"/>
             <w:tcBorders>
-              <w:top w:val="nil"/>
-              <w:left w:val="single" w:sz="4" w:space="0" w:color="808080"/>
-              <w:bottom w:val="dashed" w:sz="4" w:space="0" w:color="808080"/>
-              <w:right w:val="single" w:sz="4" w:space="0" w:color="808080"/>
+              <w:top w:val="single" w:sz="4" w:space="0" w:color="auto"/>
+              <w:left w:val="single" w:sz="4" w:space="0" w:color="auto"/>
+              <w:bottom w:val="single" w:sz="4" w:space="0" w:color="auto"/>
+              <w:right w:val="single" w:sz="4" w:space="0" w:color="auto"/>
             </w:tcBorders>
             <w:shd w:val="clear" w:color="auto" w:fill="auto"/>
             <w:vAlign w:val="bottom"/>
@@ -7791,10 +7781,10 @@
           <w:tcPr>
             <w:tcW w:w="1701" w:type="dxa"/>
             <w:tcBorders>
-              <w:top w:val="nil"/>
-              <w:left w:val="nil"/>
-              <w:bottom w:val="single" w:sz="4" w:space="0" w:color="808080"/>
-              <w:right w:val="single" w:sz="4" w:space="0" w:color="808080"/>
+              <w:top w:val="single" w:sz="4" w:space="0" w:color="auto"/>
+              <w:left w:val="single" w:sz="4" w:space="0" w:color="auto"/>
+              <w:bottom w:val="single" w:sz="4" w:space="0" w:color="auto"/>
+              <w:right w:val="single" w:sz="4" w:space="0" w:color="auto"/>
             </w:tcBorders>
             <w:shd w:val="clear" w:color="000000" w:fill="FFFFFF"/>
             <w:vAlign w:val="bottom"/>
@@ -7821,10 +7811,10 @@
             <w:tcW w:w="992" w:type="dxa"/>
             <w:gridSpan w:val="2"/>
             <w:tcBorders>
-              <w:top w:val="nil"/>
-              <w:left w:val="nil"/>
-              <w:bottom w:val="dashed" w:sz="4" w:space="0" w:color="808080"/>
-              <w:right w:val="single" w:sz="4" w:space="0" w:color="808080"/>
+              <w:top w:val="single" w:sz="4" w:space="0" w:color="auto"/>
+              <w:left w:val="single" w:sz="4" w:space="0" w:color="auto"/>
+              <w:bottom w:val="single" w:sz="4" w:space="0" w:color="auto"/>
+              <w:right w:val="single" w:sz="4" w:space="0" w:color="auto"/>
             </w:tcBorders>
             <w:shd w:val="clear" w:color="000000" w:fill="FFFFFF"/>
             <w:noWrap/>
@@ -7863,10 +7853,10 @@
           <w:tcPr>
             <w:tcW w:w="1843" w:type="dxa"/>
             <w:tcBorders>
-              <w:top w:val="nil"/>
-              <w:left w:val="nil"/>
-              <w:bottom w:val="single" w:sz="4" w:space="0" w:color="808080"/>
-              <w:right w:val="single" w:sz="4" w:space="0" w:color="808080"/>
+              <w:top w:val="single" w:sz="4" w:space="0" w:color="auto"/>
+              <w:left w:val="single" w:sz="4" w:space="0" w:color="auto"/>
+              <w:bottom w:val="single" w:sz="4" w:space="0" w:color="auto"/>
+              <w:right w:val="single" w:sz="4" w:space="0" w:color="auto"/>
             </w:tcBorders>
             <w:shd w:val="clear" w:color="000000" w:fill="FFFFFF"/>
             <w:vAlign w:val="bottom"/>
@@ -7892,10 +7882,10 @@
             <w:tcW w:w="992" w:type="dxa"/>
             <w:gridSpan w:val="2"/>
             <w:tcBorders>
-              <w:top w:val="nil"/>
-              <w:left w:val="nil"/>
-              <w:bottom w:val="dashed" w:sz="4" w:space="0" w:color="808080"/>
-              <w:right w:val="single" w:sz="4" w:space="0" w:color="808080"/>
+              <w:top w:val="single" w:sz="4" w:space="0" w:color="auto"/>
+              <w:left w:val="single" w:sz="4" w:space="0" w:color="auto"/>
+              <w:bottom w:val="single" w:sz="4" w:space="0" w:color="auto"/>
+              <w:right w:val="single" w:sz="4" w:space="0" w:color="auto"/>
             </w:tcBorders>
             <w:shd w:val="clear" w:color="000000" w:fill="FFFFFF"/>
             <w:vAlign w:val="bottom"/>
@@ -7934,10 +7924,10 @@
             <w:tcW w:w="1583" w:type="dxa"/>
             <w:gridSpan w:val="2"/>
             <w:tcBorders>
-              <w:top w:val="nil"/>
-              <w:left w:val="nil"/>
-              <w:bottom w:val="single" w:sz="4" w:space="0" w:color="808080"/>
-              <w:right w:val="single" w:sz="4" w:space="0" w:color="808080"/>
+              <w:top w:val="single" w:sz="4" w:space="0" w:color="auto"/>
+              <w:left w:val="single" w:sz="4" w:space="0" w:color="auto"/>
+              <w:bottom w:val="single" w:sz="4" w:space="0" w:color="auto"/>
+              <w:right w:val="single" w:sz="4" w:space="0" w:color="auto"/>
             </w:tcBorders>
             <w:shd w:val="clear" w:color="000000" w:fill="FFFFFF"/>
             <w:vAlign w:val="bottom"/>
@@ -7963,10 +7953,10 @@
             <w:tcW w:w="1009" w:type="dxa"/>
             <w:gridSpan w:val="2"/>
             <w:tcBorders>
-              <w:top w:val="nil"/>
-              <w:left w:val="nil"/>
-              <w:bottom w:val="dashed" w:sz="4" w:space="0" w:color="808080"/>
-              <w:right w:val="single" w:sz="4" w:space="0" w:color="808080"/>
+              <w:top w:val="single" w:sz="4" w:space="0" w:color="auto"/>
+              <w:left w:val="single" w:sz="4" w:space="0" w:color="auto"/>
+              <w:bottom w:val="single" w:sz="4" w:space="0" w:color="auto"/>
+              <w:right w:val="single" w:sz="4" w:space="0" w:color="auto"/>
             </w:tcBorders>
             <w:shd w:val="clear" w:color="000000" w:fill="FFFFFF"/>
             <w:noWrap/>
@@ -8006,10 +7996,10 @@
             <w:tcW w:w="1660" w:type="dxa"/>
             <w:gridSpan w:val="2"/>
             <w:tcBorders>
-              <w:top w:val="nil"/>
-              <w:left w:val="nil"/>
-              <w:bottom w:val="single" w:sz="4" w:space="0" w:color="808080"/>
-              <w:right w:val="single" w:sz="8" w:space="0" w:color="595959"/>
+              <w:top w:val="single" w:sz="4" w:space="0" w:color="auto"/>
+              <w:left w:val="single" w:sz="4" w:space="0" w:color="auto"/>
+              <w:bottom w:val="single" w:sz="4" w:space="0" w:color="auto"/>
+              <w:right w:val="single" w:sz="4" w:space="0" w:color="auto"/>
             </w:tcBorders>
             <w:shd w:val="clear" w:color="000000" w:fill="FFFFFF"/>
             <w:vAlign w:val="bottom"/>
@@ -8041,10 +8031,10 @@
           <w:tcPr>
             <w:tcW w:w="774" w:type="dxa"/>
             <w:tcBorders>
-              <w:top w:val="nil"/>
-              <w:left w:val="single" w:sz="8" w:space="0" w:color="595959"/>
-              <w:bottom w:val="single" w:sz="4" w:space="0" w:color="595959"/>
-              <w:right w:val="single" w:sz="4" w:space="0" w:color="595959"/>
+              <w:top w:val="single" w:sz="4" w:space="0" w:color="auto"/>
+              <w:left w:val="single" w:sz="4" w:space="0" w:color="auto"/>
+              <w:bottom w:val="single" w:sz="4" w:space="0" w:color="auto"/>
+              <w:right w:val="single" w:sz="4" w:space="0" w:color="auto"/>
             </w:tcBorders>
             <w:shd w:val="clear" w:color="auto" w:fill="auto"/>
             <w:vAlign w:val="bottom"/>
@@ -8078,10 +8068,10 @@
           <w:tcPr>
             <w:tcW w:w="947" w:type="dxa"/>
             <w:tcBorders>
-              <w:top w:val="nil"/>
-              <w:left w:val="single" w:sz="4" w:space="0" w:color="808080"/>
-              <w:bottom w:val="dashed" w:sz="4" w:space="0" w:color="808080"/>
-              <w:right w:val="single" w:sz="4" w:space="0" w:color="808080"/>
+              <w:top w:val="single" w:sz="4" w:space="0" w:color="auto"/>
+              <w:left w:val="single" w:sz="4" w:space="0" w:color="auto"/>
+              <w:bottom w:val="single" w:sz="4" w:space="0" w:color="auto"/>
+              <w:right w:val="single" w:sz="4" w:space="0" w:color="auto"/>
             </w:tcBorders>
             <w:shd w:val="clear" w:color="000000" w:fill="FFFFFF"/>
             <w:vAlign w:val="bottom"/>
@@ -8119,10 +8109,10 @@
           <w:tcPr>
             <w:tcW w:w="1701" w:type="dxa"/>
             <w:tcBorders>
-              <w:top w:val="nil"/>
-              <w:left w:val="nil"/>
-              <w:bottom w:val="single" w:sz="4" w:space="0" w:color="808080"/>
-              <w:right w:val="single" w:sz="4" w:space="0" w:color="808080"/>
+              <w:top w:val="single" w:sz="4" w:space="0" w:color="auto"/>
+              <w:left w:val="single" w:sz="4" w:space="0" w:color="auto"/>
+              <w:bottom w:val="single" w:sz="4" w:space="0" w:color="auto"/>
+              <w:right w:val="single" w:sz="4" w:space="0" w:color="auto"/>
             </w:tcBorders>
             <w:shd w:val="clear" w:color="auto" w:fill="auto"/>
             <w:vAlign w:val="bottom"/>
@@ -8171,10 +8161,10 @@
             <w:tcW w:w="992" w:type="dxa"/>
             <w:gridSpan w:val="2"/>
             <w:tcBorders>
-              <w:top w:val="nil"/>
-              <w:left w:val="nil"/>
-              <w:bottom w:val="dashed" w:sz="4" w:space="0" w:color="808080"/>
-              <w:right w:val="single" w:sz="4" w:space="0" w:color="808080"/>
+              <w:top w:val="single" w:sz="4" w:space="0" w:color="auto"/>
+              <w:left w:val="single" w:sz="4" w:space="0" w:color="auto"/>
+              <w:bottom w:val="single" w:sz="4" w:space="0" w:color="auto"/>
+              <w:right w:val="single" w:sz="4" w:space="0" w:color="auto"/>
             </w:tcBorders>
             <w:shd w:val="clear" w:color="auto" w:fill="auto"/>
             <w:noWrap/>
@@ -8213,10 +8203,10 @@
           <w:tcPr>
             <w:tcW w:w="1843" w:type="dxa"/>
             <w:tcBorders>
-              <w:top w:val="nil"/>
-              <w:left w:val="nil"/>
-              <w:bottom w:val="single" w:sz="4" w:space="0" w:color="808080"/>
-              <w:right w:val="single" w:sz="4" w:space="0" w:color="808080"/>
+              <w:top w:val="single" w:sz="4" w:space="0" w:color="auto"/>
+              <w:left w:val="single" w:sz="4" w:space="0" w:color="auto"/>
+              <w:bottom w:val="single" w:sz="4" w:space="0" w:color="auto"/>
+              <w:right w:val="single" w:sz="4" w:space="0" w:color="auto"/>
             </w:tcBorders>
             <w:shd w:val="clear" w:color="auto" w:fill="auto"/>
             <w:vAlign w:val="bottom"/>
@@ -8242,10 +8232,10 @@
             <w:tcW w:w="992" w:type="dxa"/>
             <w:gridSpan w:val="2"/>
             <w:tcBorders>
-              <w:top w:val="nil"/>
-              <w:left w:val="nil"/>
-              <w:bottom w:val="dashed" w:sz="4" w:space="0" w:color="808080"/>
-              <w:right w:val="single" w:sz="4" w:space="0" w:color="808080"/>
+              <w:top w:val="single" w:sz="4" w:space="0" w:color="auto"/>
+              <w:left w:val="single" w:sz="4" w:space="0" w:color="auto"/>
+              <w:bottom w:val="single" w:sz="4" w:space="0" w:color="auto"/>
+              <w:right w:val="single" w:sz="4" w:space="0" w:color="auto"/>
             </w:tcBorders>
             <w:shd w:val="clear" w:color="auto" w:fill="auto"/>
             <w:vAlign w:val="bottom"/>
@@ -8284,10 +8274,10 @@
             <w:tcW w:w="1583" w:type="dxa"/>
             <w:gridSpan w:val="2"/>
             <w:tcBorders>
-              <w:top w:val="nil"/>
-              <w:left w:val="nil"/>
-              <w:bottom w:val="single" w:sz="4" w:space="0" w:color="808080"/>
-              <w:right w:val="single" w:sz="4" w:space="0" w:color="808080"/>
+              <w:top w:val="single" w:sz="4" w:space="0" w:color="auto"/>
+              <w:left w:val="single" w:sz="4" w:space="0" w:color="auto"/>
+              <w:bottom w:val="single" w:sz="4" w:space="0" w:color="auto"/>
+              <w:right w:val="single" w:sz="4" w:space="0" w:color="auto"/>
             </w:tcBorders>
             <w:shd w:val="clear" w:color="auto" w:fill="auto"/>
             <w:vAlign w:val="bottom"/>
@@ -8313,10 +8303,10 @@
             <w:tcW w:w="1009" w:type="dxa"/>
             <w:gridSpan w:val="2"/>
             <w:tcBorders>
-              <w:top w:val="nil"/>
-              <w:left w:val="nil"/>
-              <w:bottom w:val="dashed" w:sz="4" w:space="0" w:color="808080"/>
-              <w:right w:val="single" w:sz="4" w:space="0" w:color="808080"/>
+              <w:top w:val="single" w:sz="4" w:space="0" w:color="auto"/>
+              <w:left w:val="single" w:sz="4" w:space="0" w:color="auto"/>
+              <w:bottom w:val="single" w:sz="4" w:space="0" w:color="auto"/>
+              <w:right w:val="single" w:sz="4" w:space="0" w:color="auto"/>
             </w:tcBorders>
             <w:shd w:val="clear" w:color="auto" w:fill="auto"/>
             <w:noWrap/>
@@ -8356,10 +8346,10 @@
             <w:tcW w:w="1660" w:type="dxa"/>
             <w:gridSpan w:val="2"/>
             <w:tcBorders>
-              <w:top w:val="nil"/>
-              <w:left w:val="nil"/>
-              <w:bottom w:val="single" w:sz="4" w:space="0" w:color="808080"/>
-              <w:right w:val="single" w:sz="8" w:space="0" w:color="595959"/>
+              <w:top w:val="single" w:sz="4" w:space="0" w:color="auto"/>
+              <w:left w:val="single" w:sz="4" w:space="0" w:color="auto"/>
+              <w:bottom w:val="single" w:sz="4" w:space="0" w:color="auto"/>
+              <w:right w:val="single" w:sz="4" w:space="0" w:color="auto"/>
             </w:tcBorders>
             <w:shd w:val="clear" w:color="auto" w:fill="auto"/>
             <w:vAlign w:val="bottom"/>
@@ -8391,10 +8381,10 @@
           <w:tcPr>
             <w:tcW w:w="774" w:type="dxa"/>
             <w:tcBorders>
-              <w:top w:val="nil"/>
-              <w:left w:val="single" w:sz="8" w:space="0" w:color="595959"/>
-              <w:bottom w:val="single" w:sz="4" w:space="0" w:color="595959"/>
-              <w:right w:val="single" w:sz="4" w:space="0" w:color="595959"/>
+              <w:top w:val="single" w:sz="4" w:space="0" w:color="auto"/>
+              <w:left w:val="single" w:sz="4" w:space="0" w:color="auto"/>
+              <w:bottom w:val="single" w:sz="4" w:space="0" w:color="auto"/>
+              <w:right w:val="single" w:sz="4" w:space="0" w:color="auto"/>
             </w:tcBorders>
             <w:shd w:val="clear" w:color="auto" w:fill="auto"/>
             <w:vAlign w:val="bottom"/>
@@ -8428,10 +8418,10 @@
           <w:tcPr>
             <w:tcW w:w="947" w:type="dxa"/>
             <w:tcBorders>
-              <w:top w:val="nil"/>
-              <w:left w:val="single" w:sz="4" w:space="0" w:color="808080"/>
-              <w:bottom w:val="dashed" w:sz="4" w:space="0" w:color="808080"/>
-              <w:right w:val="single" w:sz="4" w:space="0" w:color="808080"/>
+              <w:top w:val="single" w:sz="4" w:space="0" w:color="auto"/>
+              <w:left w:val="single" w:sz="4" w:space="0" w:color="auto"/>
+              <w:bottom w:val="single" w:sz="4" w:space="0" w:color="auto"/>
+              <w:right w:val="single" w:sz="4" w:space="0" w:color="auto"/>
             </w:tcBorders>
             <w:shd w:val="clear" w:color="000000" w:fill="FFFFFF"/>
             <w:vAlign w:val="bottom"/>
@@ -8469,10 +8459,10 @@
           <w:tcPr>
             <w:tcW w:w="1701" w:type="dxa"/>
             <w:tcBorders>
-              <w:top w:val="nil"/>
-              <w:left w:val="nil"/>
-              <w:bottom w:val="single" w:sz="4" w:space="0" w:color="808080"/>
-              <w:right w:val="single" w:sz="4" w:space="0" w:color="808080"/>
+              <w:top w:val="single" w:sz="4" w:space="0" w:color="auto"/>
+              <w:left w:val="single" w:sz="4" w:space="0" w:color="auto"/>
+              <w:bottom w:val="single" w:sz="4" w:space="0" w:color="auto"/>
+              <w:right w:val="single" w:sz="4" w:space="0" w:color="auto"/>
             </w:tcBorders>
             <w:shd w:val="clear" w:color="auto" w:fill="auto"/>
             <w:vAlign w:val="bottom"/>
@@ -8521,10 +8511,10 @@
             <w:tcW w:w="992" w:type="dxa"/>
             <w:gridSpan w:val="2"/>
             <w:tcBorders>
-              <w:top w:val="nil"/>
-              <w:left w:val="nil"/>
-              <w:bottom w:val="dashed" w:sz="4" w:space="0" w:color="808080"/>
-              <w:right w:val="single" w:sz="4" w:space="0" w:color="808080"/>
+              <w:top w:val="single" w:sz="4" w:space="0" w:color="auto"/>
+              <w:left w:val="single" w:sz="4" w:space="0" w:color="auto"/>
+              <w:bottom w:val="single" w:sz="4" w:space="0" w:color="auto"/>
+              <w:right w:val="single" w:sz="4" w:space="0" w:color="auto"/>
             </w:tcBorders>
             <w:shd w:val="clear" w:color="auto" w:fill="auto"/>
             <w:noWrap/>
@@ -8563,10 +8553,10 @@
           <w:tcPr>
             <w:tcW w:w="1843" w:type="dxa"/>
             <w:tcBorders>
-              <w:top w:val="nil"/>
-              <w:left w:val="nil"/>
-              <w:bottom w:val="single" w:sz="4" w:space="0" w:color="808080"/>
-              <w:right w:val="single" w:sz="4" w:space="0" w:color="808080"/>
+              <w:top w:val="single" w:sz="4" w:space="0" w:color="auto"/>
+              <w:left w:val="single" w:sz="4" w:space="0" w:color="auto"/>
+              <w:bottom w:val="single" w:sz="4" w:space="0" w:color="auto"/>
+              <w:right w:val="single" w:sz="4" w:space="0" w:color="auto"/>
             </w:tcBorders>
             <w:shd w:val="clear" w:color="auto" w:fill="auto"/>
             <w:vAlign w:val="bottom"/>
@@ -8592,10 +8582,10 @@
             <w:tcW w:w="992" w:type="dxa"/>
             <w:gridSpan w:val="2"/>
             <w:tcBorders>
-              <w:top w:val="nil"/>
-              <w:left w:val="nil"/>
-              <w:bottom w:val="dashed" w:sz="4" w:space="0" w:color="808080"/>
-              <w:right w:val="single" w:sz="4" w:space="0" w:color="808080"/>
+              <w:top w:val="single" w:sz="4" w:space="0" w:color="auto"/>
+              <w:left w:val="single" w:sz="4" w:space="0" w:color="auto"/>
+              <w:bottom w:val="single" w:sz="4" w:space="0" w:color="auto"/>
+              <w:right w:val="single" w:sz="4" w:space="0" w:color="auto"/>
             </w:tcBorders>
             <w:shd w:val="clear" w:color="auto" w:fill="auto"/>
             <w:vAlign w:val="bottom"/>
@@ -8634,10 +8624,10 @@
             <w:tcW w:w="1583" w:type="dxa"/>
             <w:gridSpan w:val="2"/>
             <w:tcBorders>
-              <w:top w:val="nil"/>
-              <w:left w:val="nil"/>
-              <w:bottom w:val="single" w:sz="4" w:space="0" w:color="808080"/>
-              <w:right w:val="single" w:sz="4" w:space="0" w:color="808080"/>
+              <w:top w:val="single" w:sz="4" w:space="0" w:color="auto"/>
+              <w:left w:val="single" w:sz="4" w:space="0" w:color="auto"/>
+              <w:bottom w:val="single" w:sz="4" w:space="0" w:color="auto"/>
+              <w:right w:val="single" w:sz="4" w:space="0" w:color="auto"/>
             </w:tcBorders>
             <w:shd w:val="clear" w:color="auto" w:fill="auto"/>
             <w:vAlign w:val="bottom"/>
@@ -8676,10 +8666,10 @@
             <w:tcW w:w="1009" w:type="dxa"/>
             <w:gridSpan w:val="2"/>
             <w:tcBorders>
-              <w:top w:val="nil"/>
-              <w:left w:val="nil"/>
-              <w:bottom w:val="dashed" w:sz="4" w:space="0" w:color="808080"/>
-              <w:right w:val="single" w:sz="4" w:space="0" w:color="808080"/>
+              <w:top w:val="single" w:sz="4" w:space="0" w:color="auto"/>
+              <w:left w:val="single" w:sz="4" w:space="0" w:color="auto"/>
+              <w:bottom w:val="single" w:sz="4" w:space="0" w:color="auto"/>
+              <w:right w:val="single" w:sz="4" w:space="0" w:color="auto"/>
             </w:tcBorders>
             <w:shd w:val="clear" w:color="auto" w:fill="auto"/>
             <w:noWrap/>
@@ -8719,10 +8709,10 @@
             <w:tcW w:w="1660" w:type="dxa"/>
             <w:gridSpan w:val="2"/>
             <w:tcBorders>
-              <w:top w:val="nil"/>
-              <w:left w:val="nil"/>
-              <w:bottom w:val="single" w:sz="4" w:space="0" w:color="808080"/>
-              <w:right w:val="single" w:sz="8" w:space="0" w:color="595959"/>
+              <w:top w:val="single" w:sz="4" w:space="0" w:color="auto"/>
+              <w:left w:val="single" w:sz="4" w:space="0" w:color="auto"/>
+              <w:bottom w:val="single" w:sz="4" w:space="0" w:color="auto"/>
+              <w:right w:val="single" w:sz="4" w:space="0" w:color="auto"/>
             </w:tcBorders>
             <w:shd w:val="clear" w:color="auto" w:fill="auto"/>
             <w:vAlign w:val="bottom"/>
@@ -8754,10 +8744,10 @@
           <w:tcPr>
             <w:tcW w:w="774" w:type="dxa"/>
             <w:tcBorders>
-              <w:top w:val="nil"/>
-              <w:left w:val="single" w:sz="8" w:space="0" w:color="595959"/>
-              <w:bottom w:val="single" w:sz="4" w:space="0" w:color="595959"/>
-              <w:right w:val="single" w:sz="4" w:space="0" w:color="595959"/>
+              <w:top w:val="single" w:sz="4" w:space="0" w:color="auto"/>
+              <w:left w:val="single" w:sz="4" w:space="0" w:color="auto"/>
+              <w:bottom w:val="single" w:sz="4" w:space="0" w:color="auto"/>
+              <w:right w:val="single" w:sz="4" w:space="0" w:color="auto"/>
             </w:tcBorders>
             <w:shd w:val="clear" w:color="auto" w:fill="auto"/>
             <w:vAlign w:val="bottom"/>
@@ -8791,10 +8781,10 @@
           <w:tcPr>
             <w:tcW w:w="947" w:type="dxa"/>
             <w:tcBorders>
-              <w:top w:val="nil"/>
-              <w:left w:val="single" w:sz="4" w:space="0" w:color="808080"/>
-              <w:bottom w:val="dashed" w:sz="4" w:space="0" w:color="808080"/>
-              <w:right w:val="single" w:sz="4" w:space="0" w:color="808080"/>
+              <w:top w:val="single" w:sz="4" w:space="0" w:color="auto"/>
+              <w:left w:val="single" w:sz="4" w:space="0" w:color="auto"/>
+              <w:bottom w:val="single" w:sz="4" w:space="0" w:color="auto"/>
+              <w:right w:val="single" w:sz="4" w:space="0" w:color="auto"/>
             </w:tcBorders>
             <w:shd w:val="clear" w:color="000000" w:fill="FFFFFF"/>
             <w:vAlign w:val="bottom"/>
@@ -8832,10 +8822,10 @@
           <w:tcPr>
             <w:tcW w:w="1701" w:type="dxa"/>
             <w:tcBorders>
-              <w:top w:val="nil"/>
-              <w:left w:val="nil"/>
-              <w:bottom w:val="single" w:sz="4" w:space="0" w:color="808080"/>
-              <w:right w:val="single" w:sz="4" w:space="0" w:color="808080"/>
+              <w:top w:val="single" w:sz="4" w:space="0" w:color="auto"/>
+              <w:left w:val="single" w:sz="4" w:space="0" w:color="auto"/>
+              <w:bottom w:val="single" w:sz="4" w:space="0" w:color="auto"/>
+              <w:right w:val="single" w:sz="4" w:space="0" w:color="auto"/>
             </w:tcBorders>
             <w:shd w:val="clear" w:color="000000" w:fill="FFFFFF"/>
             <w:vAlign w:val="bottom"/>
@@ -8874,10 +8864,10 @@
             <w:tcW w:w="992" w:type="dxa"/>
             <w:gridSpan w:val="2"/>
             <w:tcBorders>
-              <w:top w:val="nil"/>
-              <w:left w:val="nil"/>
-              <w:bottom w:val="dashed" w:sz="4" w:space="0" w:color="808080"/>
-              <w:right w:val="single" w:sz="4" w:space="0" w:color="808080"/>
+              <w:top w:val="single" w:sz="4" w:space="0" w:color="auto"/>
+              <w:left w:val="single" w:sz="4" w:space="0" w:color="auto"/>
+              <w:bottom w:val="single" w:sz="4" w:space="0" w:color="auto"/>
+              <w:right w:val="single" w:sz="4" w:space="0" w:color="auto"/>
             </w:tcBorders>
             <w:shd w:val="clear" w:color="000000" w:fill="FFFFFF"/>
             <w:noWrap/>
@@ -8916,10 +8906,10 @@
           <w:tcPr>
             <w:tcW w:w="1843" w:type="dxa"/>
             <w:tcBorders>
-              <w:top w:val="nil"/>
-              <w:left w:val="nil"/>
-              <w:bottom w:val="single" w:sz="4" w:space="0" w:color="808080"/>
-              <w:right w:val="single" w:sz="4" w:space="0" w:color="808080"/>
+              <w:top w:val="single" w:sz="4" w:space="0" w:color="auto"/>
+              <w:left w:val="single" w:sz="4" w:space="0" w:color="auto"/>
+              <w:bottom w:val="single" w:sz="4" w:space="0" w:color="auto"/>
+              <w:right w:val="single" w:sz="4" w:space="0" w:color="auto"/>
             </w:tcBorders>
             <w:shd w:val="clear" w:color="000000" w:fill="FFFFFF"/>
             <w:vAlign w:val="bottom"/>
@@ -8945,10 +8935,10 @@
             <w:tcW w:w="992" w:type="dxa"/>
             <w:gridSpan w:val="2"/>
             <w:tcBorders>
-              <w:top w:val="nil"/>
-              <w:left w:val="nil"/>
-              <w:bottom w:val="dashed" w:sz="4" w:space="0" w:color="808080"/>
-              <w:right w:val="single" w:sz="4" w:space="0" w:color="808080"/>
+              <w:top w:val="single" w:sz="4" w:space="0" w:color="auto"/>
+              <w:left w:val="single" w:sz="4" w:space="0" w:color="auto"/>
+              <w:bottom w:val="single" w:sz="4" w:space="0" w:color="auto"/>
+              <w:right w:val="single" w:sz="4" w:space="0" w:color="auto"/>
             </w:tcBorders>
             <w:shd w:val="clear" w:color="000000" w:fill="FFFFFF"/>
             <w:vAlign w:val="bottom"/>
@@ -8987,10 +8977,10 @@
             <w:tcW w:w="1583" w:type="dxa"/>
             <w:gridSpan w:val="2"/>
             <w:tcBorders>
-              <w:top w:val="nil"/>
-              <w:left w:val="nil"/>
-              <w:bottom w:val="single" w:sz="4" w:space="0" w:color="808080"/>
-              <w:right w:val="single" w:sz="4" w:space="0" w:color="808080"/>
+              <w:top w:val="single" w:sz="4" w:space="0" w:color="auto"/>
+              <w:left w:val="single" w:sz="4" w:space="0" w:color="auto"/>
+              <w:bottom w:val="single" w:sz="4" w:space="0" w:color="auto"/>
+              <w:right w:val="single" w:sz="4" w:space="0" w:color="auto"/>
             </w:tcBorders>
             <w:shd w:val="clear" w:color="000000" w:fill="FFFFFF"/>
             <w:vAlign w:val="bottom"/>
@@ -9016,10 +9006,10 @@
             <w:tcW w:w="1009" w:type="dxa"/>
             <w:gridSpan w:val="2"/>
             <w:tcBorders>
-              <w:top w:val="nil"/>
-              <w:left w:val="nil"/>
-              <w:bottom w:val="dashed" w:sz="4" w:space="0" w:color="808080"/>
-              <w:right w:val="single" w:sz="4" w:space="0" w:color="808080"/>
+              <w:top w:val="single" w:sz="4" w:space="0" w:color="auto"/>
+              <w:left w:val="single" w:sz="4" w:space="0" w:color="auto"/>
+              <w:bottom w:val="single" w:sz="4" w:space="0" w:color="auto"/>
+              <w:right w:val="single" w:sz="4" w:space="0" w:color="auto"/>
             </w:tcBorders>
             <w:shd w:val="clear" w:color="000000" w:fill="FFFFFF"/>
             <w:noWrap/>
@@ -9059,10 +9049,10 @@
             <w:tcW w:w="1660" w:type="dxa"/>
             <w:gridSpan w:val="2"/>
             <w:tcBorders>
-              <w:top w:val="nil"/>
-              <w:left w:val="nil"/>
-              <w:bottom w:val="single" w:sz="4" w:space="0" w:color="808080"/>
-              <w:right w:val="single" w:sz="8" w:space="0" w:color="595959"/>
+              <w:top w:val="single" w:sz="4" w:space="0" w:color="auto"/>
+              <w:left w:val="single" w:sz="4" w:space="0" w:color="auto"/>
+              <w:bottom w:val="single" w:sz="4" w:space="0" w:color="auto"/>
+              <w:right w:val="single" w:sz="4" w:space="0" w:color="auto"/>
             </w:tcBorders>
             <w:shd w:val="clear" w:color="000000" w:fill="FFFFFF"/>
             <w:vAlign w:val="bottom"/>
@@ -9094,10 +9084,10 @@
           <w:tcPr>
             <w:tcW w:w="774" w:type="dxa"/>
             <w:tcBorders>
-              <w:top w:val="nil"/>
-              <w:left w:val="single" w:sz="8" w:space="0" w:color="595959"/>
-              <w:bottom w:val="single" w:sz="4" w:space="0" w:color="595959"/>
-              <w:right w:val="single" w:sz="4" w:space="0" w:color="595959"/>
+              <w:top w:val="single" w:sz="4" w:space="0" w:color="auto"/>
+              <w:left w:val="single" w:sz="4" w:space="0" w:color="auto"/>
+              <w:bottom w:val="single" w:sz="4" w:space="0" w:color="auto"/>
+              <w:right w:val="single" w:sz="4" w:space="0" w:color="auto"/>
             </w:tcBorders>
             <w:shd w:val="clear" w:color="auto" w:fill="auto"/>
             <w:vAlign w:val="bottom"/>
@@ -9131,10 +9121,10 @@
           <w:tcPr>
             <w:tcW w:w="947" w:type="dxa"/>
             <w:tcBorders>
-              <w:top w:val="nil"/>
-              <w:left w:val="single" w:sz="4" w:space="0" w:color="808080"/>
-              <w:bottom w:val="dashed" w:sz="4" w:space="0" w:color="808080"/>
-              <w:right w:val="single" w:sz="4" w:space="0" w:color="808080"/>
+              <w:top w:val="single" w:sz="4" w:space="0" w:color="auto"/>
+              <w:left w:val="single" w:sz="4" w:space="0" w:color="auto"/>
+              <w:bottom w:val="single" w:sz="4" w:space="0" w:color="auto"/>
+              <w:right w:val="single" w:sz="4" w:space="0" w:color="auto"/>
             </w:tcBorders>
             <w:shd w:val="clear" w:color="000000" w:fill="FFFFFF"/>
             <w:vAlign w:val="bottom"/>
@@ -9172,10 +9162,10 @@
           <w:tcPr>
             <w:tcW w:w="1701" w:type="dxa"/>
             <w:tcBorders>
-              <w:top w:val="nil"/>
-              <w:left w:val="nil"/>
-              <w:bottom w:val="single" w:sz="4" w:space="0" w:color="808080"/>
-              <w:right w:val="single" w:sz="4" w:space="0" w:color="808080"/>
+              <w:top w:val="single" w:sz="4" w:space="0" w:color="auto"/>
+              <w:left w:val="single" w:sz="4" w:space="0" w:color="auto"/>
+              <w:bottom w:val="single" w:sz="4" w:space="0" w:color="auto"/>
+              <w:right w:val="single" w:sz="4" w:space="0" w:color="auto"/>
             </w:tcBorders>
             <w:shd w:val="clear" w:color="000000" w:fill="FFFFFF"/>
             <w:vAlign w:val="bottom"/>
@@ -9202,10 +9192,10 @@
             <w:tcW w:w="992" w:type="dxa"/>
             <w:gridSpan w:val="2"/>
             <w:tcBorders>
-              <w:top w:val="nil"/>
-              <w:left w:val="nil"/>
-              <w:bottom w:val="dashed" w:sz="4" w:space="0" w:color="808080"/>
-              <w:right w:val="single" w:sz="4" w:space="0" w:color="808080"/>
+              <w:top w:val="single" w:sz="4" w:space="0" w:color="auto"/>
+              <w:left w:val="single" w:sz="4" w:space="0" w:color="auto"/>
+              <w:bottom w:val="single" w:sz="4" w:space="0" w:color="auto"/>
+              <w:right w:val="single" w:sz="4" w:space="0" w:color="auto"/>
             </w:tcBorders>
             <w:shd w:val="clear" w:color="000000" w:fill="FFFFFF"/>
             <w:noWrap/>
@@ -9244,10 +9234,10 @@
           <w:tcPr>
             <w:tcW w:w="1843" w:type="dxa"/>
             <w:tcBorders>
-              <w:top w:val="nil"/>
-              <w:left w:val="nil"/>
-              <w:bottom w:val="single" w:sz="4" w:space="0" w:color="808080"/>
-              <w:right w:val="single" w:sz="4" w:space="0" w:color="808080"/>
+              <w:top w:val="single" w:sz="4" w:space="0" w:color="auto"/>
+              <w:left w:val="single" w:sz="4" w:space="0" w:color="auto"/>
+              <w:bottom w:val="single" w:sz="4" w:space="0" w:color="auto"/>
+              <w:right w:val="single" w:sz="4" w:space="0" w:color="auto"/>
             </w:tcBorders>
             <w:shd w:val="clear" w:color="000000" w:fill="FFFFFF"/>
             <w:vAlign w:val="bottom"/>
@@ -9273,10 +9263,10 @@
             <w:tcW w:w="992" w:type="dxa"/>
             <w:gridSpan w:val="2"/>
             <w:tcBorders>
-              <w:top w:val="nil"/>
-              <w:left w:val="nil"/>
-              <w:bottom w:val="dashed" w:sz="4" w:space="0" w:color="808080"/>
-              <w:right w:val="single" w:sz="4" w:space="0" w:color="808080"/>
+              <w:top w:val="single" w:sz="4" w:space="0" w:color="auto"/>
+              <w:left w:val="single" w:sz="4" w:space="0" w:color="auto"/>
+              <w:bottom w:val="single" w:sz="4" w:space="0" w:color="auto"/>
+              <w:right w:val="single" w:sz="4" w:space="0" w:color="auto"/>
             </w:tcBorders>
             <w:shd w:val="clear" w:color="000000" w:fill="FFFFFF"/>
             <w:vAlign w:val="bottom"/>
@@ -9315,10 +9305,10 @@
             <w:tcW w:w="1583" w:type="dxa"/>
             <w:gridSpan w:val="2"/>
             <w:tcBorders>
-              <w:top w:val="nil"/>
-              <w:left w:val="nil"/>
-              <w:bottom w:val="single" w:sz="4" w:space="0" w:color="808080"/>
-              <w:right w:val="single" w:sz="4" w:space="0" w:color="808080"/>
+              <w:top w:val="single" w:sz="4" w:space="0" w:color="auto"/>
+              <w:left w:val="single" w:sz="4" w:space="0" w:color="auto"/>
+              <w:bottom w:val="single" w:sz="4" w:space="0" w:color="auto"/>
+              <w:right w:val="single" w:sz="4" w:space="0" w:color="auto"/>
             </w:tcBorders>
             <w:shd w:val="clear" w:color="000000" w:fill="FFFFFF"/>
             <w:vAlign w:val="bottom"/>
@@ -9357,10 +9347,10 @@
             <w:tcW w:w="1009" w:type="dxa"/>
             <w:gridSpan w:val="2"/>
             <w:tcBorders>
-              <w:top w:val="nil"/>
-              <w:left w:val="nil"/>
-              <w:bottom w:val="dashed" w:sz="4" w:space="0" w:color="808080"/>
-              <w:right w:val="single" w:sz="4" w:space="0" w:color="808080"/>
+              <w:top w:val="single" w:sz="4" w:space="0" w:color="auto"/>
+              <w:left w:val="single" w:sz="4" w:space="0" w:color="auto"/>
+              <w:bottom w:val="single" w:sz="4" w:space="0" w:color="auto"/>
+              <w:right w:val="single" w:sz="4" w:space="0" w:color="auto"/>
             </w:tcBorders>
             <w:shd w:val="clear" w:color="000000" w:fill="FFFFFF"/>
             <w:noWrap/>
@@ -9400,10 +9390,10 @@
             <w:tcW w:w="1660" w:type="dxa"/>
             <w:gridSpan w:val="2"/>
             <w:tcBorders>
-              <w:top w:val="nil"/>
-              <w:left w:val="nil"/>
-              <w:bottom w:val="single" w:sz="4" w:space="0" w:color="808080"/>
-              <w:right w:val="single" w:sz="8" w:space="0" w:color="595959"/>
+              <w:top w:val="single" w:sz="4" w:space="0" w:color="auto"/>
+              <w:left w:val="single" w:sz="4" w:space="0" w:color="auto"/>
+              <w:bottom w:val="single" w:sz="4" w:space="0" w:color="auto"/>
+              <w:right w:val="single" w:sz="4" w:space="0" w:color="auto"/>
             </w:tcBorders>
             <w:shd w:val="clear" w:color="000000" w:fill="FFFFFF"/>
             <w:vAlign w:val="bottom"/>
@@ -9435,10 +9425,10 @@
           <w:tcPr>
             <w:tcW w:w="774" w:type="dxa"/>
             <w:tcBorders>
-              <w:top w:val="nil"/>
-              <w:left w:val="single" w:sz="8" w:space="0" w:color="595959"/>
-              <w:bottom w:val="single" w:sz="4" w:space="0" w:color="595959"/>
-              <w:right w:val="single" w:sz="4" w:space="0" w:color="595959"/>
+              <w:top w:val="single" w:sz="4" w:space="0" w:color="auto"/>
+              <w:left w:val="single" w:sz="4" w:space="0" w:color="auto"/>
+              <w:bottom w:val="single" w:sz="4" w:space="0" w:color="auto"/>
+              <w:right w:val="single" w:sz="4" w:space="0" w:color="auto"/>
             </w:tcBorders>
             <w:shd w:val="clear" w:color="auto" w:fill="auto"/>
             <w:vAlign w:val="bottom"/>
@@ -9472,10 +9462,10 @@
           <w:tcPr>
             <w:tcW w:w="947" w:type="dxa"/>
             <w:tcBorders>
-              <w:top w:val="nil"/>
-              <w:left w:val="single" w:sz="4" w:space="0" w:color="808080"/>
-              <w:bottom w:val="dashed" w:sz="4" w:space="0" w:color="808080"/>
-              <w:right w:val="single" w:sz="4" w:space="0" w:color="808080"/>
+              <w:top w:val="single" w:sz="4" w:space="0" w:color="auto"/>
+              <w:left w:val="single" w:sz="4" w:space="0" w:color="auto"/>
+              <w:bottom w:val="single" w:sz="4" w:space="0" w:color="auto"/>
+              <w:right w:val="single" w:sz="4" w:space="0" w:color="auto"/>
             </w:tcBorders>
             <w:shd w:val="clear" w:color="000000" w:fill="FFFFFF"/>
             <w:vAlign w:val="bottom"/>
@@ -9513,10 +9503,10 @@
           <w:tcPr>
             <w:tcW w:w="1701" w:type="dxa"/>
             <w:tcBorders>
-              <w:top w:val="nil"/>
-              <w:left w:val="nil"/>
-              <w:bottom w:val="single" w:sz="4" w:space="0" w:color="808080"/>
-              <w:right w:val="single" w:sz="4" w:space="0" w:color="808080"/>
+              <w:top w:val="single" w:sz="4" w:space="0" w:color="auto"/>
+              <w:left w:val="single" w:sz="4" w:space="0" w:color="auto"/>
+              <w:bottom w:val="single" w:sz="4" w:space="0" w:color="auto"/>
+              <w:right w:val="single" w:sz="4" w:space="0" w:color="auto"/>
             </w:tcBorders>
             <w:shd w:val="clear" w:color="000000" w:fill="FFFFFF"/>
             <w:vAlign w:val="bottom"/>
@@ -9555,10 +9545,10 @@
             <w:tcW w:w="992" w:type="dxa"/>
             <w:gridSpan w:val="2"/>
             <w:tcBorders>
-              <w:top w:val="nil"/>
-              <w:left w:val="nil"/>
-              <w:bottom w:val="dashed" w:sz="4" w:space="0" w:color="808080"/>
-              <w:right w:val="single" w:sz="4" w:space="0" w:color="808080"/>
+              <w:top w:val="single" w:sz="4" w:space="0" w:color="auto"/>
+              <w:left w:val="single" w:sz="4" w:space="0" w:color="auto"/>
+              <w:bottom w:val="single" w:sz="4" w:space="0" w:color="auto"/>
+              <w:right w:val="single" w:sz="4" w:space="0" w:color="auto"/>
             </w:tcBorders>
             <w:shd w:val="clear" w:color="000000" w:fill="FFFFFF"/>
             <w:noWrap/>
@@ -9597,10 +9587,10 @@
           <w:tcPr>
             <w:tcW w:w="1843" w:type="dxa"/>
             <w:tcBorders>
-              <w:top w:val="nil"/>
-              <w:left w:val="nil"/>
-              <w:bottom w:val="single" w:sz="4" w:space="0" w:color="808080"/>
-              <w:right w:val="single" w:sz="4" w:space="0" w:color="808080"/>
+              <w:top w:val="single" w:sz="4" w:space="0" w:color="auto"/>
+              <w:left w:val="single" w:sz="4" w:space="0" w:color="auto"/>
+              <w:bottom w:val="single" w:sz="4" w:space="0" w:color="auto"/>
+              <w:right w:val="single" w:sz="4" w:space="0" w:color="auto"/>
             </w:tcBorders>
             <w:shd w:val="clear" w:color="000000" w:fill="FFFFFF"/>
             <w:vAlign w:val="bottom"/>
@@ -9626,10 +9616,10 @@
             <w:tcW w:w="992" w:type="dxa"/>
             <w:gridSpan w:val="2"/>
             <w:tcBorders>
-              <w:top w:val="nil"/>
-              <w:left w:val="nil"/>
-              <w:bottom w:val="dashed" w:sz="4" w:space="0" w:color="808080"/>
-              <w:right w:val="single" w:sz="4" w:space="0" w:color="808080"/>
+              <w:top w:val="single" w:sz="4" w:space="0" w:color="auto"/>
+              <w:left w:val="single" w:sz="4" w:space="0" w:color="auto"/>
+              <w:bottom w:val="single" w:sz="4" w:space="0" w:color="auto"/>
+              <w:right w:val="single" w:sz="4" w:space="0" w:color="auto"/>
             </w:tcBorders>
             <w:shd w:val="clear" w:color="000000" w:fill="FFFFFF"/>
             <w:vAlign w:val="bottom"/>
@@ -9668,10 +9658,10 @@
             <w:tcW w:w="1583" w:type="dxa"/>
             <w:gridSpan w:val="2"/>
             <w:tcBorders>
-              <w:top w:val="nil"/>
-              <w:left w:val="nil"/>
-              <w:bottom w:val="single" w:sz="4" w:space="0" w:color="808080"/>
-              <w:right w:val="single" w:sz="4" w:space="0" w:color="808080"/>
+              <w:top w:val="single" w:sz="4" w:space="0" w:color="auto"/>
+              <w:left w:val="single" w:sz="4" w:space="0" w:color="auto"/>
+              <w:bottom w:val="single" w:sz="4" w:space="0" w:color="auto"/>
+              <w:right w:val="single" w:sz="4" w:space="0" w:color="auto"/>
             </w:tcBorders>
             <w:shd w:val="clear" w:color="000000" w:fill="FFFFFF"/>
             <w:vAlign w:val="bottom"/>
@@ -9697,10 +9687,10 @@
             <w:tcW w:w="1009" w:type="dxa"/>
             <w:gridSpan w:val="2"/>
             <w:tcBorders>
-              <w:top w:val="nil"/>
-              <w:left w:val="nil"/>
-              <w:bottom w:val="dashed" w:sz="4" w:space="0" w:color="808080"/>
-              <w:right w:val="single" w:sz="4" w:space="0" w:color="808080"/>
+              <w:top w:val="single" w:sz="4" w:space="0" w:color="auto"/>
+              <w:left w:val="single" w:sz="4" w:space="0" w:color="auto"/>
+              <w:bottom w:val="single" w:sz="4" w:space="0" w:color="auto"/>
+              <w:right w:val="single" w:sz="4" w:space="0" w:color="auto"/>
             </w:tcBorders>
             <w:shd w:val="clear" w:color="000000" w:fill="FFFFFF"/>
             <w:noWrap/>
@@ -9740,10 +9730,10 @@
             <w:tcW w:w="1660" w:type="dxa"/>
             <w:gridSpan w:val="2"/>
             <w:tcBorders>
-              <w:top w:val="nil"/>
-              <w:left w:val="nil"/>
-              <w:bottom w:val="single" w:sz="4" w:space="0" w:color="808080"/>
-              <w:right w:val="single" w:sz="8" w:space="0" w:color="595959"/>
+              <w:top w:val="single" w:sz="4" w:space="0" w:color="auto"/>
+              <w:left w:val="single" w:sz="4" w:space="0" w:color="auto"/>
+              <w:bottom w:val="single" w:sz="4" w:space="0" w:color="auto"/>
+              <w:right w:val="single" w:sz="4" w:space="0" w:color="auto"/>
             </w:tcBorders>
             <w:shd w:val="clear" w:color="000000" w:fill="FFFFFF"/>
             <w:vAlign w:val="bottom"/>
@@ -9775,10 +9765,10 @@
           <w:tcPr>
             <w:tcW w:w="774" w:type="dxa"/>
             <w:tcBorders>
-              <w:top w:val="nil"/>
-              <w:left w:val="single" w:sz="8" w:space="0" w:color="595959"/>
-              <w:bottom w:val="single" w:sz="4" w:space="0" w:color="595959"/>
-              <w:right w:val="single" w:sz="4" w:space="0" w:color="595959"/>
+              <w:top w:val="single" w:sz="4" w:space="0" w:color="auto"/>
+              <w:left w:val="single" w:sz="4" w:space="0" w:color="auto"/>
+              <w:bottom w:val="single" w:sz="4" w:space="0" w:color="auto"/>
+              <w:right w:val="single" w:sz="4" w:space="0" w:color="auto"/>
             </w:tcBorders>
             <w:shd w:val="clear" w:color="auto" w:fill="auto"/>
             <w:vAlign w:val="bottom"/>
@@ -9812,10 +9802,10 @@
           <w:tcPr>
             <w:tcW w:w="947" w:type="dxa"/>
             <w:tcBorders>
-              <w:top w:val="nil"/>
-              <w:left w:val="single" w:sz="4" w:space="0" w:color="808080"/>
-              <w:bottom w:val="dashed" w:sz="4" w:space="0" w:color="808080"/>
-              <w:right w:val="single" w:sz="4" w:space="0" w:color="808080"/>
+              <w:top w:val="single" w:sz="4" w:space="0" w:color="auto"/>
+              <w:left w:val="single" w:sz="4" w:space="0" w:color="auto"/>
+              <w:bottom w:val="single" w:sz="4" w:space="0" w:color="auto"/>
+              <w:right w:val="single" w:sz="4" w:space="0" w:color="auto"/>
             </w:tcBorders>
             <w:shd w:val="clear" w:color="auto" w:fill="auto"/>
             <w:vAlign w:val="bottom"/>
@@ -9853,10 +9843,10 @@
           <w:tcPr>
             <w:tcW w:w="1701" w:type="dxa"/>
             <w:tcBorders>
-              <w:top w:val="nil"/>
-              <w:left w:val="nil"/>
-              <w:bottom w:val="single" w:sz="4" w:space="0" w:color="808080"/>
-              <w:right w:val="single" w:sz="4" w:space="0" w:color="808080"/>
+              <w:top w:val="single" w:sz="4" w:space="0" w:color="auto"/>
+              <w:left w:val="single" w:sz="4" w:space="0" w:color="auto"/>
+              <w:bottom w:val="single" w:sz="4" w:space="0" w:color="auto"/>
+              <w:right w:val="single" w:sz="4" w:space="0" w:color="auto"/>
             </w:tcBorders>
             <w:shd w:val="clear" w:color="000000" w:fill="FFFFFF"/>
             <w:vAlign w:val="bottom"/>
@@ -9882,10 +9872,10 @@
             <w:tcW w:w="992" w:type="dxa"/>
             <w:gridSpan w:val="2"/>
             <w:tcBorders>
-              <w:top w:val="nil"/>
-              <w:left w:val="nil"/>
-              <w:bottom w:val="dashed" w:sz="4" w:space="0" w:color="808080"/>
-              <w:right w:val="single" w:sz="4" w:space="0" w:color="808080"/>
+              <w:top w:val="single" w:sz="4" w:space="0" w:color="auto"/>
+              <w:left w:val="single" w:sz="4" w:space="0" w:color="auto"/>
+              <w:bottom w:val="single" w:sz="4" w:space="0" w:color="auto"/>
+              <w:right w:val="single" w:sz="4" w:space="0" w:color="auto"/>
             </w:tcBorders>
             <w:shd w:val="clear" w:color="000000" w:fill="FFFFFF"/>
             <w:noWrap/>
@@ -9924,10 +9914,10 @@
           <w:tcPr>
             <w:tcW w:w="1843" w:type="dxa"/>
             <w:tcBorders>
-              <w:top w:val="nil"/>
-              <w:left w:val="nil"/>
-              <w:bottom w:val="single" w:sz="4" w:space="0" w:color="808080"/>
-              <w:right w:val="single" w:sz="4" w:space="0" w:color="808080"/>
+              <w:top w:val="single" w:sz="4" w:space="0" w:color="auto"/>
+              <w:left w:val="single" w:sz="4" w:space="0" w:color="auto"/>
+              <w:bottom w:val="single" w:sz="4" w:space="0" w:color="auto"/>
+              <w:right w:val="single" w:sz="4" w:space="0" w:color="auto"/>
             </w:tcBorders>
             <w:shd w:val="clear" w:color="000000" w:fill="FFFFFF"/>
             <w:vAlign w:val="bottom"/>
@@ -9953,10 +9943,10 @@
             <w:tcW w:w="992" w:type="dxa"/>
             <w:gridSpan w:val="2"/>
             <w:tcBorders>
-              <w:top w:val="nil"/>
-              <w:left w:val="nil"/>
-              <w:bottom w:val="dashed" w:sz="4" w:space="0" w:color="808080"/>
-              <w:right w:val="single" w:sz="4" w:space="0" w:color="808080"/>
+              <w:top w:val="single" w:sz="4" w:space="0" w:color="auto"/>
+              <w:left w:val="single" w:sz="4" w:space="0" w:color="auto"/>
+              <w:bottom w:val="single" w:sz="4" w:space="0" w:color="auto"/>
+              <w:right w:val="single" w:sz="4" w:space="0" w:color="auto"/>
             </w:tcBorders>
             <w:shd w:val="clear" w:color="000000" w:fill="FFFFFF"/>
             <w:vAlign w:val="bottom"/>
@@ -9995,10 +9985,10 @@
             <w:tcW w:w="1583" w:type="dxa"/>
             <w:gridSpan w:val="2"/>
             <w:tcBorders>
-              <w:top w:val="nil"/>
-              <w:left w:val="nil"/>
-              <w:bottom w:val="single" w:sz="4" w:space="0" w:color="808080"/>
-              <w:right w:val="single" w:sz="4" w:space="0" w:color="808080"/>
+              <w:top w:val="single" w:sz="4" w:space="0" w:color="auto"/>
+              <w:left w:val="single" w:sz="4" w:space="0" w:color="auto"/>
+              <w:bottom w:val="single" w:sz="4" w:space="0" w:color="auto"/>
+              <w:right w:val="single" w:sz="4" w:space="0" w:color="auto"/>
             </w:tcBorders>
             <w:shd w:val="clear" w:color="000000" w:fill="FFFFFF"/>
             <w:vAlign w:val="bottom"/>
@@ -10024,10 +10014,10 @@
             <w:tcW w:w="1009" w:type="dxa"/>
             <w:gridSpan w:val="2"/>
             <w:tcBorders>
-              <w:top w:val="nil"/>
-              <w:left w:val="nil"/>
-              <w:bottom w:val="dashed" w:sz="4" w:space="0" w:color="808080"/>
-              <w:right w:val="single" w:sz="4" w:space="0" w:color="808080"/>
+              <w:top w:val="single" w:sz="4" w:space="0" w:color="auto"/>
+              <w:left w:val="single" w:sz="4" w:space="0" w:color="auto"/>
+              <w:bottom w:val="single" w:sz="4" w:space="0" w:color="auto"/>
+              <w:right w:val="single" w:sz="4" w:space="0" w:color="auto"/>
             </w:tcBorders>
             <w:shd w:val="clear" w:color="000000" w:fill="FFFFFF"/>
             <w:noWrap/>
@@ -10067,10 +10057,10 @@
             <w:tcW w:w="1660" w:type="dxa"/>
             <w:gridSpan w:val="2"/>
             <w:tcBorders>
-              <w:top w:val="nil"/>
-              <w:left w:val="nil"/>
-              <w:bottom w:val="single" w:sz="4" w:space="0" w:color="808080"/>
-              <w:right w:val="single" w:sz="8" w:space="0" w:color="595959"/>
+              <w:top w:val="single" w:sz="4" w:space="0" w:color="auto"/>
+              <w:left w:val="single" w:sz="4" w:space="0" w:color="auto"/>
+              <w:bottom w:val="single" w:sz="4" w:space="0" w:color="auto"/>
+              <w:right w:val="single" w:sz="4" w:space="0" w:color="auto"/>
             </w:tcBorders>
             <w:shd w:val="clear" w:color="000000" w:fill="FFFFFF"/>
             <w:vAlign w:val="bottom"/>
@@ -10102,10 +10092,10 @@
           <w:tcPr>
             <w:tcW w:w="774" w:type="dxa"/>
             <w:tcBorders>
-              <w:top w:val="nil"/>
-              <w:left w:val="single" w:sz="8" w:space="0" w:color="595959"/>
-              <w:bottom w:val="single" w:sz="4" w:space="0" w:color="595959"/>
-              <w:right w:val="single" w:sz="4" w:space="0" w:color="595959"/>
+              <w:top w:val="single" w:sz="4" w:space="0" w:color="auto"/>
+              <w:left w:val="single" w:sz="4" w:space="0" w:color="auto"/>
+              <w:bottom w:val="single" w:sz="4" w:space="0" w:color="auto"/>
+              <w:right w:val="single" w:sz="4" w:space="0" w:color="auto"/>
             </w:tcBorders>
             <w:shd w:val="clear" w:color="auto" w:fill="auto"/>
             <w:vAlign w:val="bottom"/>
@@ -10139,10 +10129,10 @@
           <w:tcPr>
             <w:tcW w:w="947" w:type="dxa"/>
             <w:tcBorders>
-              <w:top w:val="nil"/>
-              <w:left w:val="single" w:sz="4" w:space="0" w:color="808080"/>
-              <w:bottom w:val="dashed" w:sz="4" w:space="0" w:color="808080"/>
-              <w:right w:val="single" w:sz="4" w:space="0" w:color="808080"/>
+              <w:top w:val="single" w:sz="4" w:space="0" w:color="auto"/>
+              <w:left w:val="single" w:sz="4" w:space="0" w:color="auto"/>
+              <w:bottom w:val="single" w:sz="4" w:space="0" w:color="auto"/>
+              <w:right w:val="single" w:sz="4" w:space="0" w:color="auto"/>
             </w:tcBorders>
             <w:shd w:val="clear" w:color="auto" w:fill="auto"/>
             <w:vAlign w:val="bottom"/>
@@ -10180,10 +10170,10 @@
           <w:tcPr>
             <w:tcW w:w="1701" w:type="dxa"/>
             <w:tcBorders>
-              <w:top w:val="nil"/>
-              <w:left w:val="nil"/>
-              <w:bottom w:val="single" w:sz="4" w:space="0" w:color="808080"/>
-              <w:right w:val="single" w:sz="4" w:space="0" w:color="808080"/>
+              <w:top w:val="single" w:sz="4" w:space="0" w:color="auto"/>
+              <w:left w:val="single" w:sz="4" w:space="0" w:color="auto"/>
+              <w:bottom w:val="single" w:sz="4" w:space="0" w:color="auto"/>
+              <w:right w:val="single" w:sz="4" w:space="0" w:color="auto"/>
             </w:tcBorders>
             <w:shd w:val="clear" w:color="000000" w:fill="FFFFFF"/>
             <w:vAlign w:val="bottom"/>
@@ -10209,10 +10199,10 @@
             <w:tcW w:w="992" w:type="dxa"/>
             <w:gridSpan w:val="2"/>
             <w:tcBorders>
-              <w:top w:val="nil"/>
-              <w:left w:val="nil"/>
-              <w:bottom w:val="dashed" w:sz="4" w:space="0" w:color="808080"/>
-              <w:right w:val="single" w:sz="4" w:space="0" w:color="808080"/>
+              <w:top w:val="single" w:sz="4" w:space="0" w:color="auto"/>
+              <w:left w:val="single" w:sz="4" w:space="0" w:color="auto"/>
+              <w:bottom w:val="single" w:sz="4" w:space="0" w:color="auto"/>
+              <w:right w:val="single" w:sz="4" w:space="0" w:color="auto"/>
             </w:tcBorders>
             <w:shd w:val="clear" w:color="000000" w:fill="FFFFFF"/>
             <w:noWrap/>
@@ -10251,10 +10241,10 @@
           <w:tcPr>
             <w:tcW w:w="1843" w:type="dxa"/>
             <w:tcBorders>
-              <w:top w:val="nil"/>
-              <w:left w:val="nil"/>
-              <w:bottom w:val="single" w:sz="4" w:space="0" w:color="808080"/>
-              <w:right w:val="single" w:sz="4" w:space="0" w:color="808080"/>
+              <w:top w:val="single" w:sz="4" w:space="0" w:color="auto"/>
+              <w:left w:val="single" w:sz="4" w:space="0" w:color="auto"/>
+              <w:bottom w:val="single" w:sz="4" w:space="0" w:color="auto"/>
+              <w:right w:val="single" w:sz="4" w:space="0" w:color="auto"/>
             </w:tcBorders>
             <w:shd w:val="clear" w:color="000000" w:fill="FFFFFF"/>
             <w:vAlign w:val="bottom"/>
@@ -10280,10 +10270,10 @@
             <w:tcW w:w="992" w:type="dxa"/>
             <w:gridSpan w:val="2"/>
             <w:tcBorders>
-              <w:top w:val="nil"/>
-              <w:left w:val="nil"/>
-              <w:bottom w:val="dashed" w:sz="4" w:space="0" w:color="808080"/>
-              <w:right w:val="single" w:sz="4" w:space="0" w:color="808080"/>
+              <w:top w:val="single" w:sz="4" w:space="0" w:color="auto"/>
+              <w:left w:val="single" w:sz="4" w:space="0" w:color="auto"/>
+              <w:bottom w:val="single" w:sz="4" w:space="0" w:color="auto"/>
+              <w:right w:val="single" w:sz="4" w:space="0" w:color="auto"/>
             </w:tcBorders>
             <w:shd w:val="clear" w:color="000000" w:fill="FFFFFF"/>
             <w:vAlign w:val="bottom"/>
@@ -10322,10 +10312,10 @@
             <w:tcW w:w="1583" w:type="dxa"/>
             <w:gridSpan w:val="2"/>
             <w:tcBorders>
-              <w:top w:val="nil"/>
-              <w:left w:val="nil"/>
-              <w:bottom w:val="single" w:sz="4" w:space="0" w:color="808080"/>
-              <w:right w:val="single" w:sz="4" w:space="0" w:color="808080"/>
+              <w:top w:val="single" w:sz="4" w:space="0" w:color="auto"/>
+              <w:left w:val="single" w:sz="4" w:space="0" w:color="auto"/>
+              <w:bottom w:val="single" w:sz="4" w:space="0" w:color="auto"/>
+              <w:right w:val="single" w:sz="4" w:space="0" w:color="auto"/>
             </w:tcBorders>
             <w:shd w:val="clear" w:color="000000" w:fill="FFFFFF"/>
             <w:vAlign w:val="bottom"/>
@@ -10351,10 +10341,10 @@
             <w:tcW w:w="1009" w:type="dxa"/>
             <w:gridSpan w:val="2"/>
             <w:tcBorders>
-              <w:top w:val="nil"/>
-              <w:left w:val="nil"/>
-              <w:bottom w:val="dashed" w:sz="4" w:space="0" w:color="808080"/>
-              <w:right w:val="single" w:sz="4" w:space="0" w:color="808080"/>
+              <w:top w:val="single" w:sz="4" w:space="0" w:color="auto"/>
+              <w:left w:val="single" w:sz="4" w:space="0" w:color="auto"/>
+              <w:bottom w:val="single" w:sz="4" w:space="0" w:color="auto"/>
+              <w:right w:val="single" w:sz="4" w:space="0" w:color="auto"/>
             </w:tcBorders>
             <w:shd w:val="clear" w:color="000000" w:fill="FFFFFF"/>
             <w:noWrap/>
@@ -10394,10 +10384,10 @@
             <w:tcW w:w="1660" w:type="dxa"/>
             <w:gridSpan w:val="2"/>
             <w:tcBorders>
-              <w:top w:val="nil"/>
-              <w:left w:val="nil"/>
-              <w:bottom w:val="single" w:sz="4" w:space="0" w:color="808080"/>
-              <w:right w:val="single" w:sz="8" w:space="0" w:color="595959"/>
+              <w:top w:val="single" w:sz="4" w:space="0" w:color="auto"/>
+              <w:left w:val="single" w:sz="4" w:space="0" w:color="auto"/>
+              <w:bottom w:val="single" w:sz="4" w:space="0" w:color="auto"/>
+              <w:right w:val="single" w:sz="4" w:space="0" w:color="auto"/>
             </w:tcBorders>
             <w:shd w:val="clear" w:color="000000" w:fill="FFFFFF"/>
             <w:vAlign w:val="bottom"/>
@@ -10429,10 +10419,10 @@
           <w:tcPr>
             <w:tcW w:w="774" w:type="dxa"/>
             <w:tcBorders>
-              <w:top w:val="nil"/>
-              <w:left w:val="single" w:sz="8" w:space="0" w:color="595959"/>
-              <w:bottom w:val="single" w:sz="4" w:space="0" w:color="595959"/>
-              <w:right w:val="single" w:sz="4" w:space="0" w:color="595959"/>
+              <w:top w:val="single" w:sz="4" w:space="0" w:color="auto"/>
+              <w:left w:val="single" w:sz="4" w:space="0" w:color="auto"/>
+              <w:bottom w:val="single" w:sz="4" w:space="0" w:color="auto"/>
+              <w:right w:val="single" w:sz="4" w:space="0" w:color="auto"/>
             </w:tcBorders>
             <w:shd w:val="clear" w:color="auto" w:fill="auto"/>
             <w:vAlign w:val="bottom"/>
@@ -10466,10 +10456,10 @@
           <w:tcPr>
             <w:tcW w:w="947" w:type="dxa"/>
             <w:tcBorders>
-              <w:top w:val="nil"/>
-              <w:left w:val="single" w:sz="4" w:space="0" w:color="808080"/>
-              <w:bottom w:val="dashed" w:sz="4" w:space="0" w:color="808080"/>
-              <w:right w:val="single" w:sz="4" w:space="0" w:color="808080"/>
+              <w:top w:val="single" w:sz="4" w:space="0" w:color="auto"/>
+              <w:left w:val="single" w:sz="4" w:space="0" w:color="auto"/>
+              <w:bottom w:val="single" w:sz="4" w:space="0" w:color="auto"/>
+              <w:right w:val="single" w:sz="4" w:space="0" w:color="auto"/>
             </w:tcBorders>
             <w:shd w:val="clear" w:color="000000" w:fill="FFFFFF"/>
             <w:vAlign w:val="bottom"/>
@@ -10507,10 +10497,10 @@
           <w:tcPr>
             <w:tcW w:w="1701" w:type="dxa"/>
             <w:tcBorders>
-              <w:top w:val="nil"/>
-              <w:left w:val="nil"/>
-              <w:bottom w:val="single" w:sz="4" w:space="0" w:color="808080"/>
-              <w:right w:val="single" w:sz="4" w:space="0" w:color="808080"/>
+              <w:top w:val="single" w:sz="4" w:space="0" w:color="auto"/>
+              <w:left w:val="single" w:sz="4" w:space="0" w:color="auto"/>
+              <w:bottom w:val="single" w:sz="4" w:space="0" w:color="auto"/>
+              <w:right w:val="single" w:sz="4" w:space="0" w:color="auto"/>
             </w:tcBorders>
             <w:shd w:val="clear" w:color="auto" w:fill="auto"/>
             <w:vAlign w:val="bottom"/>
@@ -10536,10 +10526,10 @@
             <w:tcW w:w="992" w:type="dxa"/>
             <w:gridSpan w:val="2"/>
             <w:tcBorders>
-              <w:top w:val="nil"/>
-              <w:left w:val="nil"/>
-              <w:bottom w:val="dashed" w:sz="4" w:space="0" w:color="808080"/>
-              <w:right w:val="single" w:sz="4" w:space="0" w:color="808080"/>
+              <w:top w:val="single" w:sz="4" w:space="0" w:color="auto"/>
+              <w:left w:val="single" w:sz="4" w:space="0" w:color="auto"/>
+              <w:bottom w:val="single" w:sz="4" w:space="0" w:color="auto"/>
+              <w:right w:val="single" w:sz="4" w:space="0" w:color="auto"/>
             </w:tcBorders>
             <w:shd w:val="clear" w:color="auto" w:fill="auto"/>
             <w:noWrap/>
@@ -10578,10 +10568,10 @@
           <w:tcPr>
             <w:tcW w:w="1843" w:type="dxa"/>
             <w:tcBorders>
-              <w:top w:val="nil"/>
-              <w:left w:val="nil"/>
-              <w:bottom w:val="single" w:sz="4" w:space="0" w:color="808080"/>
-              <w:right w:val="single" w:sz="4" w:space="0" w:color="808080"/>
+              <w:top w:val="single" w:sz="4" w:space="0" w:color="auto"/>
+              <w:left w:val="single" w:sz="4" w:space="0" w:color="auto"/>
+              <w:bottom w:val="single" w:sz="4" w:space="0" w:color="auto"/>
+              <w:right w:val="single" w:sz="4" w:space="0" w:color="auto"/>
             </w:tcBorders>
             <w:shd w:val="clear" w:color="auto" w:fill="auto"/>
             <w:vAlign w:val="bottom"/>
@@ -10607,10 +10597,10 @@
             <w:tcW w:w="992" w:type="dxa"/>
             <w:gridSpan w:val="2"/>
             <w:tcBorders>
-              <w:top w:val="nil"/>
-              <w:left w:val="nil"/>
-              <w:bottom w:val="dashed" w:sz="4" w:space="0" w:color="808080"/>
-              <w:right w:val="single" w:sz="4" w:space="0" w:color="808080"/>
+              <w:top w:val="single" w:sz="4" w:space="0" w:color="auto"/>
+              <w:left w:val="single" w:sz="4" w:space="0" w:color="auto"/>
+              <w:bottom w:val="single" w:sz="4" w:space="0" w:color="auto"/>
+              <w:right w:val="single" w:sz="4" w:space="0" w:color="auto"/>
             </w:tcBorders>
             <w:shd w:val="clear" w:color="auto" w:fill="auto"/>
             <w:vAlign w:val="bottom"/>
@@ -10649,10 +10639,10 @@
             <w:tcW w:w="1583" w:type="dxa"/>
             <w:gridSpan w:val="2"/>
             <w:tcBorders>
-              <w:top w:val="nil"/>
-              <w:left w:val="nil"/>
-              <w:bottom w:val="single" w:sz="4" w:space="0" w:color="808080"/>
-              <w:right w:val="single" w:sz="4" w:space="0" w:color="808080"/>
+              <w:top w:val="single" w:sz="4" w:space="0" w:color="auto"/>
+              <w:left w:val="single" w:sz="4" w:space="0" w:color="auto"/>
+              <w:bottom w:val="single" w:sz="4" w:space="0" w:color="auto"/>
+              <w:right w:val="single" w:sz="4" w:space="0" w:color="auto"/>
             </w:tcBorders>
             <w:shd w:val="clear" w:color="auto" w:fill="auto"/>
             <w:vAlign w:val="bottom"/>
@@ -10678,10 +10668,10 @@
             <w:tcW w:w="1009" w:type="dxa"/>
             <w:gridSpan w:val="2"/>
             <w:tcBorders>
-              <w:top w:val="nil"/>
-              <w:left w:val="nil"/>
-              <w:bottom w:val="dashed" w:sz="4" w:space="0" w:color="808080"/>
-              <w:right w:val="single" w:sz="4" w:space="0" w:color="808080"/>
+              <w:top w:val="single" w:sz="4" w:space="0" w:color="auto"/>
+              <w:left w:val="single" w:sz="4" w:space="0" w:color="auto"/>
+              <w:bottom w:val="single" w:sz="4" w:space="0" w:color="auto"/>
+              <w:right w:val="single" w:sz="4" w:space="0" w:color="auto"/>
             </w:tcBorders>
             <w:shd w:val="clear" w:color="auto" w:fill="auto"/>
             <w:noWrap/>
@@ -10721,10 +10711,10 @@
             <w:tcW w:w="1660" w:type="dxa"/>
             <w:gridSpan w:val="2"/>
             <w:tcBorders>
-              <w:top w:val="nil"/>
-              <w:left w:val="nil"/>
-              <w:bottom w:val="single" w:sz="4" w:space="0" w:color="808080"/>
-              <w:right w:val="single" w:sz="8" w:space="0" w:color="595959"/>
+              <w:top w:val="single" w:sz="4" w:space="0" w:color="auto"/>
+              <w:left w:val="single" w:sz="4" w:space="0" w:color="auto"/>
+              <w:bottom w:val="single" w:sz="4" w:space="0" w:color="auto"/>
+              <w:right w:val="single" w:sz="4" w:space="0" w:color="auto"/>
             </w:tcBorders>
             <w:shd w:val="clear" w:color="auto" w:fill="auto"/>
             <w:vAlign w:val="bottom"/>
@@ -10756,10 +10746,10 @@
           <w:tcPr>
             <w:tcW w:w="774" w:type="dxa"/>
             <w:tcBorders>
-              <w:top w:val="nil"/>
-              <w:left w:val="single" w:sz="8" w:space="0" w:color="595959"/>
-              <w:bottom w:val="single" w:sz="4" w:space="0" w:color="595959"/>
-              <w:right w:val="single" w:sz="4" w:space="0" w:color="595959"/>
+              <w:top w:val="single" w:sz="4" w:space="0" w:color="auto"/>
+              <w:left w:val="single" w:sz="4" w:space="0" w:color="auto"/>
+              <w:bottom w:val="single" w:sz="4" w:space="0" w:color="auto"/>
+              <w:right w:val="single" w:sz="4" w:space="0" w:color="auto"/>
             </w:tcBorders>
             <w:shd w:val="clear" w:color="auto" w:fill="auto"/>
             <w:vAlign w:val="bottom"/>
@@ -10793,10 +10783,10 @@
           <w:tcPr>
             <w:tcW w:w="947" w:type="dxa"/>
             <w:tcBorders>
-              <w:top w:val="nil"/>
-              <w:left w:val="single" w:sz="4" w:space="0" w:color="808080"/>
-              <w:bottom w:val="dashed" w:sz="4" w:space="0" w:color="808080"/>
-              <w:right w:val="single" w:sz="4" w:space="0" w:color="808080"/>
+              <w:top w:val="single" w:sz="4" w:space="0" w:color="auto"/>
+              <w:left w:val="single" w:sz="4" w:space="0" w:color="auto"/>
+              <w:bottom w:val="single" w:sz="4" w:space="0" w:color="auto"/>
+              <w:right w:val="single" w:sz="4" w:space="0" w:color="auto"/>
             </w:tcBorders>
             <w:shd w:val="clear" w:color="000000" w:fill="FFFFFF"/>
             <w:vAlign w:val="bottom"/>
@@ -10834,10 +10824,10 @@
           <w:tcPr>
             <w:tcW w:w="1701" w:type="dxa"/>
             <w:tcBorders>
-              <w:top w:val="nil"/>
-              <w:left w:val="nil"/>
-              <w:bottom w:val="single" w:sz="4" w:space="0" w:color="808080"/>
-              <w:right w:val="single" w:sz="4" w:space="0" w:color="808080"/>
+              <w:top w:val="single" w:sz="4" w:space="0" w:color="auto"/>
+              <w:left w:val="single" w:sz="4" w:space="0" w:color="auto"/>
+              <w:bottom w:val="single" w:sz="4" w:space="0" w:color="auto"/>
+              <w:right w:val="single" w:sz="4" w:space="0" w:color="auto"/>
             </w:tcBorders>
             <w:shd w:val="clear" w:color="auto" w:fill="auto"/>
             <w:vAlign w:val="bottom"/>
@@ -10863,10 +10853,10 @@
             <w:tcW w:w="992" w:type="dxa"/>
             <w:gridSpan w:val="2"/>
             <w:tcBorders>
-              <w:top w:val="nil"/>
-              <w:left w:val="nil"/>
-              <w:bottom w:val="dashed" w:sz="4" w:space="0" w:color="808080"/>
-              <w:right w:val="single" w:sz="4" w:space="0" w:color="808080"/>
+              <w:top w:val="single" w:sz="4" w:space="0" w:color="auto"/>
+              <w:left w:val="single" w:sz="4" w:space="0" w:color="auto"/>
+              <w:bottom w:val="single" w:sz="4" w:space="0" w:color="auto"/>
+              <w:right w:val="single" w:sz="4" w:space="0" w:color="auto"/>
             </w:tcBorders>
             <w:shd w:val="clear" w:color="auto" w:fill="auto"/>
             <w:noWrap/>
@@ -10905,10 +10895,10 @@
           <w:tcPr>
             <w:tcW w:w="1843" w:type="dxa"/>
             <w:tcBorders>
-              <w:top w:val="nil"/>
-              <w:left w:val="nil"/>
-              <w:bottom w:val="single" w:sz="4" w:space="0" w:color="808080"/>
-              <w:right w:val="single" w:sz="4" w:space="0" w:color="808080"/>
+              <w:top w:val="single" w:sz="4" w:space="0" w:color="auto"/>
+              <w:left w:val="single" w:sz="4" w:space="0" w:color="auto"/>
+              <w:bottom w:val="single" w:sz="4" w:space="0" w:color="auto"/>
+              <w:right w:val="single" w:sz="4" w:space="0" w:color="auto"/>
             </w:tcBorders>
             <w:shd w:val="clear" w:color="auto" w:fill="auto"/>
             <w:vAlign w:val="bottom"/>
@@ -10934,10 +10924,10 @@
             <w:tcW w:w="992" w:type="dxa"/>
             <w:gridSpan w:val="2"/>
             <w:tcBorders>
-              <w:top w:val="nil"/>
-              <w:left w:val="nil"/>
-              <w:bottom w:val="dashed" w:sz="4" w:space="0" w:color="808080"/>
-              <w:right w:val="single" w:sz="4" w:space="0" w:color="808080"/>
+              <w:top w:val="single" w:sz="4" w:space="0" w:color="auto"/>
+              <w:left w:val="single" w:sz="4" w:space="0" w:color="auto"/>
+              <w:bottom w:val="single" w:sz="4" w:space="0" w:color="auto"/>
+              <w:right w:val="single" w:sz="4" w:space="0" w:color="auto"/>
             </w:tcBorders>
             <w:shd w:val="clear" w:color="auto" w:fill="auto"/>
             <w:vAlign w:val="bottom"/>
@@ -10976,10 +10966,10 @@
             <w:tcW w:w="1583" w:type="dxa"/>
             <w:gridSpan w:val="2"/>
             <w:tcBorders>
-              <w:top w:val="nil"/>
-              <w:left w:val="nil"/>
-              <w:bottom w:val="single" w:sz="4" w:space="0" w:color="808080"/>
-              <w:right w:val="single" w:sz="4" w:space="0" w:color="808080"/>
+              <w:top w:val="single" w:sz="4" w:space="0" w:color="auto"/>
+              <w:left w:val="single" w:sz="4" w:space="0" w:color="auto"/>
+              <w:bottom w:val="single" w:sz="4" w:space="0" w:color="auto"/>
+              <w:right w:val="single" w:sz="4" w:space="0" w:color="auto"/>
             </w:tcBorders>
             <w:shd w:val="clear" w:color="auto" w:fill="auto"/>
             <w:vAlign w:val="bottom"/>
@@ -11005,10 +10995,10 @@
             <w:tcW w:w="1009" w:type="dxa"/>
             <w:gridSpan w:val="2"/>
             <w:tcBorders>
-              <w:top w:val="nil"/>
-              <w:left w:val="nil"/>
-              <w:bottom w:val="dashed" w:sz="4" w:space="0" w:color="808080"/>
-              <w:right w:val="single" w:sz="4" w:space="0" w:color="808080"/>
+              <w:top w:val="single" w:sz="4" w:space="0" w:color="auto"/>
+              <w:left w:val="single" w:sz="4" w:space="0" w:color="auto"/>
+              <w:bottom w:val="single" w:sz="4" w:space="0" w:color="auto"/>
+              <w:right w:val="single" w:sz="4" w:space="0" w:color="auto"/>
             </w:tcBorders>
             <w:shd w:val="clear" w:color="auto" w:fill="auto"/>
             <w:noWrap/>
@@ -11048,10 +11038,10 @@
             <w:tcW w:w="1660" w:type="dxa"/>
             <w:gridSpan w:val="2"/>
             <w:tcBorders>
-              <w:top w:val="nil"/>
-              <w:left w:val="nil"/>
-              <w:bottom w:val="single" w:sz="4" w:space="0" w:color="808080"/>
-              <w:right w:val="single" w:sz="8" w:space="0" w:color="595959"/>
+              <w:top w:val="single" w:sz="4" w:space="0" w:color="auto"/>
+              <w:left w:val="single" w:sz="4" w:space="0" w:color="auto"/>
+              <w:bottom w:val="single" w:sz="4" w:space="0" w:color="auto"/>
+              <w:right w:val="single" w:sz="4" w:space="0" w:color="auto"/>
             </w:tcBorders>
             <w:shd w:val="clear" w:color="auto" w:fill="auto"/>
             <w:vAlign w:val="bottom"/>
@@ -11083,10 +11073,10 @@
           <w:tcPr>
             <w:tcW w:w="774" w:type="dxa"/>
             <w:tcBorders>
-              <w:top w:val="nil"/>
-              <w:left w:val="single" w:sz="8" w:space="0" w:color="595959"/>
-              <w:bottom w:val="single" w:sz="4" w:space="0" w:color="595959"/>
-              <w:right w:val="single" w:sz="4" w:space="0" w:color="595959"/>
+              <w:top w:val="single" w:sz="4" w:space="0" w:color="auto"/>
+              <w:left w:val="single" w:sz="4" w:space="0" w:color="auto"/>
+              <w:bottom w:val="single" w:sz="4" w:space="0" w:color="auto"/>
+              <w:right w:val="single" w:sz="4" w:space="0" w:color="auto"/>
             </w:tcBorders>
             <w:shd w:val="clear" w:color="auto" w:fill="auto"/>
             <w:vAlign w:val="bottom"/>
@@ -11120,10 +11110,10 @@
           <w:tcPr>
             <w:tcW w:w="947" w:type="dxa"/>
             <w:tcBorders>
-              <w:top w:val="nil"/>
-              <w:left w:val="single" w:sz="4" w:space="0" w:color="808080"/>
-              <w:bottom w:val="dashed" w:sz="4" w:space="0" w:color="808080"/>
-              <w:right w:val="single" w:sz="4" w:space="0" w:color="808080"/>
+              <w:top w:val="single" w:sz="4" w:space="0" w:color="auto"/>
+              <w:left w:val="single" w:sz="4" w:space="0" w:color="auto"/>
+              <w:bottom w:val="single" w:sz="4" w:space="0" w:color="auto"/>
+              <w:right w:val="single" w:sz="4" w:space="0" w:color="auto"/>
             </w:tcBorders>
             <w:shd w:val="clear" w:color="000000" w:fill="FFFFFF"/>
             <w:vAlign w:val="bottom"/>
@@ -11161,10 +11151,10 @@
           <w:tcPr>
             <w:tcW w:w="1701" w:type="dxa"/>
             <w:tcBorders>
-              <w:top w:val="nil"/>
-              <w:left w:val="nil"/>
-              <w:bottom w:val="single" w:sz="4" w:space="0" w:color="808080"/>
-              <w:right w:val="single" w:sz="4" w:space="0" w:color="808080"/>
+              <w:top w:val="single" w:sz="4" w:space="0" w:color="auto"/>
+              <w:left w:val="single" w:sz="4" w:space="0" w:color="auto"/>
+              <w:bottom w:val="single" w:sz="4" w:space="0" w:color="auto"/>
+              <w:right w:val="single" w:sz="4" w:space="0" w:color="auto"/>
             </w:tcBorders>
             <w:shd w:val="clear" w:color="000000" w:fill="FFFFFF"/>
             <w:vAlign w:val="bottom"/>
@@ -11190,10 +11180,10 @@
             <w:tcW w:w="992" w:type="dxa"/>
             <w:gridSpan w:val="2"/>
             <w:tcBorders>
-              <w:top w:val="nil"/>
-              <w:left w:val="nil"/>
-              <w:bottom w:val="dashed" w:sz="4" w:space="0" w:color="808080"/>
-              <w:right w:val="single" w:sz="4" w:space="0" w:color="808080"/>
+              <w:top w:val="single" w:sz="4" w:space="0" w:color="auto"/>
+              <w:left w:val="single" w:sz="4" w:space="0" w:color="auto"/>
+              <w:bottom w:val="single" w:sz="4" w:space="0" w:color="auto"/>
+              <w:right w:val="single" w:sz="4" w:space="0" w:color="auto"/>
             </w:tcBorders>
             <w:shd w:val="clear" w:color="000000" w:fill="FFFFFF"/>
             <w:noWrap/>
@@ -11232,10 +11222,10 @@
           <w:tcPr>
             <w:tcW w:w="1843" w:type="dxa"/>
             <w:tcBorders>
-              <w:top w:val="nil"/>
-              <w:left w:val="nil"/>
-              <w:bottom w:val="single" w:sz="4" w:space="0" w:color="808080"/>
-              <w:right w:val="single" w:sz="4" w:space="0" w:color="808080"/>
+              <w:top w:val="single" w:sz="4" w:space="0" w:color="auto"/>
+              <w:left w:val="single" w:sz="4" w:space="0" w:color="auto"/>
+              <w:bottom w:val="single" w:sz="4" w:space="0" w:color="auto"/>
+              <w:right w:val="single" w:sz="4" w:space="0" w:color="auto"/>
             </w:tcBorders>
             <w:shd w:val="clear" w:color="000000" w:fill="FFFFFF"/>
             <w:vAlign w:val="bottom"/>
@@ -11261,10 +11251,10 @@
             <w:tcW w:w="992" w:type="dxa"/>
             <w:gridSpan w:val="2"/>
             <w:tcBorders>
-              <w:top w:val="nil"/>
-              <w:left w:val="nil"/>
-              <w:bottom w:val="dashed" w:sz="4" w:space="0" w:color="808080"/>
-              <w:right w:val="single" w:sz="4" w:space="0" w:color="808080"/>
+              <w:top w:val="single" w:sz="4" w:space="0" w:color="auto"/>
+              <w:left w:val="single" w:sz="4" w:space="0" w:color="auto"/>
+              <w:bottom w:val="single" w:sz="4" w:space="0" w:color="auto"/>
+              <w:right w:val="single" w:sz="4" w:space="0" w:color="auto"/>
             </w:tcBorders>
             <w:shd w:val="clear" w:color="000000" w:fill="FFFFFF"/>
             <w:vAlign w:val="bottom"/>
@@ -11303,10 +11293,10 @@
             <w:tcW w:w="1583" w:type="dxa"/>
             <w:gridSpan w:val="2"/>
             <w:tcBorders>
-              <w:top w:val="nil"/>
-              <w:left w:val="nil"/>
-              <w:bottom w:val="single" w:sz="4" w:space="0" w:color="808080"/>
-              <w:right w:val="single" w:sz="4" w:space="0" w:color="808080"/>
+              <w:top w:val="single" w:sz="4" w:space="0" w:color="auto"/>
+              <w:left w:val="single" w:sz="4" w:space="0" w:color="auto"/>
+              <w:bottom w:val="single" w:sz="4" w:space="0" w:color="auto"/>
+              <w:right w:val="single" w:sz="4" w:space="0" w:color="auto"/>
             </w:tcBorders>
             <w:shd w:val="clear" w:color="000000" w:fill="FFFFFF"/>
             <w:vAlign w:val="bottom"/>
@@ -11332,10 +11322,10 @@
             <w:tcW w:w="1009" w:type="dxa"/>
             <w:gridSpan w:val="2"/>
             <w:tcBorders>
-              <w:top w:val="nil"/>
-              <w:left w:val="nil"/>
-              <w:bottom w:val="dashed" w:sz="4" w:space="0" w:color="808080"/>
-              <w:right w:val="single" w:sz="4" w:space="0" w:color="808080"/>
+              <w:top w:val="single" w:sz="4" w:space="0" w:color="auto"/>
+              <w:left w:val="single" w:sz="4" w:space="0" w:color="auto"/>
+              <w:bottom w:val="single" w:sz="4" w:space="0" w:color="auto"/>
+              <w:right w:val="single" w:sz="4" w:space="0" w:color="auto"/>
             </w:tcBorders>
             <w:shd w:val="clear" w:color="000000" w:fill="FFFFFF"/>
             <w:noWrap/>
@@ -11375,10 +11365,10 @@
             <w:tcW w:w="1660" w:type="dxa"/>
             <w:gridSpan w:val="2"/>
             <w:tcBorders>
-              <w:top w:val="nil"/>
-              <w:left w:val="nil"/>
-              <w:bottom w:val="single" w:sz="4" w:space="0" w:color="808080"/>
-              <w:right w:val="single" w:sz="8" w:space="0" w:color="595959"/>
+              <w:top w:val="single" w:sz="4" w:space="0" w:color="auto"/>
+              <w:left w:val="single" w:sz="4" w:space="0" w:color="auto"/>
+              <w:bottom w:val="single" w:sz="4" w:space="0" w:color="auto"/>
+              <w:right w:val="single" w:sz="4" w:space="0" w:color="auto"/>
             </w:tcBorders>
             <w:shd w:val="clear" w:color="000000" w:fill="FFFFFF"/>
             <w:vAlign w:val="bottom"/>
@@ -11410,10 +11400,10 @@
           <w:tcPr>
             <w:tcW w:w="774" w:type="dxa"/>
             <w:tcBorders>
-              <w:top w:val="nil"/>
-              <w:left w:val="single" w:sz="8" w:space="0" w:color="595959"/>
-              <w:bottom w:val="single" w:sz="4" w:space="0" w:color="595959"/>
-              <w:right w:val="single" w:sz="4" w:space="0" w:color="595959"/>
+              <w:top w:val="single" w:sz="4" w:space="0" w:color="auto"/>
+              <w:left w:val="single" w:sz="4" w:space="0" w:color="auto"/>
+              <w:bottom w:val="single" w:sz="4" w:space="0" w:color="auto"/>
+              <w:right w:val="single" w:sz="4" w:space="0" w:color="auto"/>
             </w:tcBorders>
             <w:shd w:val="clear" w:color="auto" w:fill="auto"/>
             <w:vAlign w:val="bottom"/>
@@ -11437,10 +11427,10 @@
           <w:tcPr>
             <w:tcW w:w="947" w:type="dxa"/>
             <w:tcBorders>
-              <w:top w:val="nil"/>
-              <w:left w:val="single" w:sz="4" w:space="0" w:color="808080"/>
-              <w:bottom w:val="dashed" w:sz="4" w:space="0" w:color="808080"/>
-              <w:right w:val="single" w:sz="4" w:space="0" w:color="808080"/>
+              <w:top w:val="single" w:sz="4" w:space="0" w:color="auto"/>
+              <w:left w:val="single" w:sz="4" w:space="0" w:color="auto"/>
+              <w:bottom w:val="single" w:sz="4" w:space="0" w:color="auto"/>
+              <w:right w:val="single" w:sz="4" w:space="0" w:color="auto"/>
             </w:tcBorders>
             <w:shd w:val="clear" w:color="000000" w:fill="FFFFFF"/>
             <w:vAlign w:val="bottom"/>
@@ -11478,10 +11468,10 @@
           <w:tcPr>
             <w:tcW w:w="1701" w:type="dxa"/>
             <w:tcBorders>
-              <w:top w:val="nil"/>
-              <w:left w:val="nil"/>
-              <w:bottom w:val="single" w:sz="4" w:space="0" w:color="808080"/>
-              <w:right w:val="single" w:sz="4" w:space="0" w:color="808080"/>
+              <w:top w:val="single" w:sz="4" w:space="0" w:color="auto"/>
+              <w:left w:val="single" w:sz="4" w:space="0" w:color="auto"/>
+              <w:bottom w:val="single" w:sz="4" w:space="0" w:color="auto"/>
+              <w:right w:val="single" w:sz="4" w:space="0" w:color="auto"/>
             </w:tcBorders>
             <w:shd w:val="clear" w:color="000000" w:fill="FFFFFF"/>
             <w:vAlign w:val="bottom"/>
@@ -11507,10 +11497,10 @@
             <w:tcW w:w="992" w:type="dxa"/>
             <w:gridSpan w:val="2"/>
             <w:tcBorders>
-              <w:top w:val="nil"/>
-              <w:left w:val="nil"/>
-              <w:bottom w:val="dashed" w:sz="4" w:space="0" w:color="808080"/>
-              <w:right w:val="single" w:sz="4" w:space="0" w:color="808080"/>
+              <w:top w:val="single" w:sz="4" w:space="0" w:color="auto"/>
+              <w:left w:val="single" w:sz="4" w:space="0" w:color="auto"/>
+              <w:bottom w:val="single" w:sz="4" w:space="0" w:color="auto"/>
+              <w:right w:val="single" w:sz="4" w:space="0" w:color="auto"/>
             </w:tcBorders>
             <w:shd w:val="clear" w:color="000000" w:fill="FFFFFF"/>
             <w:noWrap/>
@@ -11549,10 +11539,10 @@
           <w:tcPr>
             <w:tcW w:w="1843" w:type="dxa"/>
             <w:tcBorders>
-              <w:top w:val="nil"/>
-              <w:left w:val="nil"/>
-              <w:bottom w:val="single" w:sz="4" w:space="0" w:color="808080"/>
-              <w:right w:val="single" w:sz="4" w:space="0" w:color="808080"/>
+              <w:top w:val="single" w:sz="4" w:space="0" w:color="auto"/>
+              <w:left w:val="single" w:sz="4" w:space="0" w:color="auto"/>
+              <w:bottom w:val="single" w:sz="4" w:space="0" w:color="auto"/>
+              <w:right w:val="single" w:sz="4" w:space="0" w:color="auto"/>
             </w:tcBorders>
             <w:shd w:val="clear" w:color="000000" w:fill="FFFFFF"/>
             <w:vAlign w:val="bottom"/>
@@ -11578,10 +11568,10 @@
             <w:tcW w:w="992" w:type="dxa"/>
             <w:gridSpan w:val="2"/>
             <w:tcBorders>
-              <w:top w:val="nil"/>
-              <w:left w:val="nil"/>
-              <w:bottom w:val="dashed" w:sz="4" w:space="0" w:color="808080"/>
-              <w:right w:val="single" w:sz="4" w:space="0" w:color="808080"/>
+              <w:top w:val="single" w:sz="4" w:space="0" w:color="auto"/>
+              <w:left w:val="single" w:sz="4" w:space="0" w:color="auto"/>
+              <w:bottom w:val="single" w:sz="4" w:space="0" w:color="auto"/>
+              <w:right w:val="single" w:sz="4" w:space="0" w:color="auto"/>
             </w:tcBorders>
             <w:shd w:val="clear" w:color="000000" w:fill="FFFFFF"/>
             <w:vAlign w:val="bottom"/>
@@ -11620,10 +11610,10 @@
             <w:tcW w:w="1583" w:type="dxa"/>
             <w:gridSpan w:val="2"/>
             <w:tcBorders>
-              <w:top w:val="nil"/>
-              <w:left w:val="nil"/>
-              <w:bottom w:val="single" w:sz="4" w:space="0" w:color="808080"/>
-              <w:right w:val="single" w:sz="4" w:space="0" w:color="808080"/>
+              <w:top w:val="single" w:sz="4" w:space="0" w:color="auto"/>
+              <w:left w:val="single" w:sz="4" w:space="0" w:color="auto"/>
+              <w:bottom w:val="single" w:sz="4" w:space="0" w:color="auto"/>
+              <w:right w:val="single" w:sz="4" w:space="0" w:color="auto"/>
             </w:tcBorders>
             <w:shd w:val="clear" w:color="000000" w:fill="FFFFFF"/>
             <w:vAlign w:val="bottom"/>
@@ -11649,10 +11639,10 @@
             <w:tcW w:w="1009" w:type="dxa"/>
             <w:gridSpan w:val="2"/>
             <w:tcBorders>
-              <w:top w:val="nil"/>
-              <w:left w:val="nil"/>
-              <w:bottom w:val="dashed" w:sz="4" w:space="0" w:color="808080"/>
-              <w:right w:val="single" w:sz="4" w:space="0" w:color="808080"/>
+              <w:top w:val="single" w:sz="4" w:space="0" w:color="auto"/>
+              <w:left w:val="single" w:sz="4" w:space="0" w:color="auto"/>
+              <w:bottom w:val="single" w:sz="4" w:space="0" w:color="auto"/>
+              <w:right w:val="single" w:sz="4" w:space="0" w:color="auto"/>
             </w:tcBorders>
             <w:shd w:val="clear" w:color="000000" w:fill="FFFFFF"/>
             <w:noWrap/>
@@ -11692,10 +11682,10 @@
             <w:tcW w:w="1660" w:type="dxa"/>
             <w:gridSpan w:val="2"/>
             <w:tcBorders>
-              <w:top w:val="nil"/>
-              <w:left w:val="nil"/>
-              <w:bottom w:val="single" w:sz="4" w:space="0" w:color="808080"/>
-              <w:right w:val="single" w:sz="8" w:space="0" w:color="595959"/>
+              <w:top w:val="single" w:sz="4" w:space="0" w:color="auto"/>
+              <w:left w:val="single" w:sz="4" w:space="0" w:color="auto"/>
+              <w:bottom w:val="single" w:sz="4" w:space="0" w:color="auto"/>
+              <w:right w:val="single" w:sz="4" w:space="0" w:color="auto"/>
             </w:tcBorders>
             <w:shd w:val="clear" w:color="000000" w:fill="FFFFFF"/>
             <w:vAlign w:val="bottom"/>
@@ -11727,10 +11717,10 @@
           <w:tcPr>
             <w:tcW w:w="774" w:type="dxa"/>
             <w:tcBorders>
-              <w:top w:val="nil"/>
-              <w:left w:val="single" w:sz="8" w:space="0" w:color="595959"/>
-              <w:bottom w:val="single" w:sz="4" w:space="0" w:color="595959"/>
-              <w:right w:val="single" w:sz="4" w:space="0" w:color="595959"/>
+              <w:top w:val="single" w:sz="4" w:space="0" w:color="auto"/>
+              <w:left w:val="single" w:sz="4" w:space="0" w:color="auto"/>
+              <w:bottom w:val="single" w:sz="4" w:space="0" w:color="auto"/>
+              <w:right w:val="single" w:sz="4" w:space="0" w:color="auto"/>
             </w:tcBorders>
             <w:shd w:val="clear" w:color="auto" w:fill="auto"/>
             <w:vAlign w:val="bottom"/>
@@ -11754,10 +11744,10 @@
           <w:tcPr>
             <w:tcW w:w="947" w:type="dxa"/>
             <w:tcBorders>
-              <w:top w:val="nil"/>
-              <w:left w:val="single" w:sz="4" w:space="0" w:color="808080"/>
-              <w:bottom w:val="dashed" w:sz="4" w:space="0" w:color="808080"/>
-              <w:right w:val="single" w:sz="4" w:space="0" w:color="808080"/>
+              <w:top w:val="single" w:sz="4" w:space="0" w:color="auto"/>
+              <w:left w:val="single" w:sz="4" w:space="0" w:color="auto"/>
+              <w:bottom w:val="single" w:sz="4" w:space="0" w:color="auto"/>
+              <w:right w:val="single" w:sz="4" w:space="0" w:color="auto"/>
             </w:tcBorders>
             <w:shd w:val="clear" w:color="000000" w:fill="FFFFFF"/>
             <w:vAlign w:val="bottom"/>
@@ -11795,10 +11785,10 @@
           <w:tcPr>
             <w:tcW w:w="1701" w:type="dxa"/>
             <w:tcBorders>
-              <w:top w:val="nil"/>
-              <w:left w:val="nil"/>
-              <w:bottom w:val="single" w:sz="4" w:space="0" w:color="808080"/>
-              <w:right w:val="single" w:sz="4" w:space="0" w:color="808080"/>
+              <w:top w:val="single" w:sz="4" w:space="0" w:color="auto"/>
+              <w:left w:val="single" w:sz="4" w:space="0" w:color="auto"/>
+              <w:bottom w:val="single" w:sz="4" w:space="0" w:color="auto"/>
+              <w:right w:val="single" w:sz="4" w:space="0" w:color="auto"/>
             </w:tcBorders>
             <w:shd w:val="clear" w:color="000000" w:fill="FFFFFF"/>
             <w:vAlign w:val="bottom"/>
@@ -11824,10 +11814,10 @@
             <w:tcW w:w="992" w:type="dxa"/>
             <w:gridSpan w:val="2"/>
             <w:tcBorders>
-              <w:top w:val="nil"/>
-              <w:left w:val="nil"/>
-              <w:bottom w:val="dashed" w:sz="4" w:space="0" w:color="808080"/>
-              <w:right w:val="single" w:sz="4" w:space="0" w:color="808080"/>
+              <w:top w:val="single" w:sz="4" w:space="0" w:color="auto"/>
+              <w:left w:val="single" w:sz="4" w:space="0" w:color="auto"/>
+              <w:bottom w:val="single" w:sz="4" w:space="0" w:color="auto"/>
+              <w:right w:val="single" w:sz="4" w:space="0" w:color="auto"/>
             </w:tcBorders>
             <w:shd w:val="clear" w:color="000000" w:fill="FFFFFF"/>
             <w:noWrap/>
@@ -11866,10 +11856,10 @@
           <w:tcPr>
             <w:tcW w:w="1843" w:type="dxa"/>
             <w:tcBorders>
-              <w:top w:val="nil"/>
-              <w:left w:val="nil"/>
-              <w:bottom w:val="single" w:sz="4" w:space="0" w:color="808080"/>
-              <w:right w:val="single" w:sz="4" w:space="0" w:color="808080"/>
+              <w:top w:val="single" w:sz="4" w:space="0" w:color="auto"/>
+              <w:left w:val="single" w:sz="4" w:space="0" w:color="auto"/>
+              <w:bottom w:val="single" w:sz="4" w:space="0" w:color="auto"/>
+              <w:right w:val="single" w:sz="4" w:space="0" w:color="auto"/>
             </w:tcBorders>
             <w:shd w:val="clear" w:color="000000" w:fill="FFFFFF"/>
             <w:vAlign w:val="bottom"/>
@@ -11894,10 +11884,10 @@
             <w:tcW w:w="992" w:type="dxa"/>
             <w:gridSpan w:val="2"/>
             <w:tcBorders>
-              <w:top w:val="nil"/>
-              <w:left w:val="nil"/>
-              <w:bottom w:val="dashed" w:sz="4" w:space="0" w:color="808080"/>
-              <w:right w:val="single" w:sz="4" w:space="0" w:color="808080"/>
+              <w:top w:val="single" w:sz="4" w:space="0" w:color="auto"/>
+              <w:left w:val="single" w:sz="4" w:space="0" w:color="auto"/>
+              <w:bottom w:val="single" w:sz="4" w:space="0" w:color="auto"/>
+              <w:right w:val="single" w:sz="4" w:space="0" w:color="auto"/>
             </w:tcBorders>
             <w:shd w:val="clear" w:color="000000" w:fill="FFFFFF"/>
             <w:vAlign w:val="bottom"/>
@@ -11923,10 +11913,10 @@
             <w:tcW w:w="1583" w:type="dxa"/>
             <w:gridSpan w:val="2"/>
             <w:tcBorders>
-              <w:top w:val="nil"/>
-              <w:left w:val="nil"/>
-              <w:bottom w:val="single" w:sz="4" w:space="0" w:color="808080"/>
-              <w:right w:val="single" w:sz="4" w:space="0" w:color="808080"/>
+              <w:top w:val="single" w:sz="4" w:space="0" w:color="auto"/>
+              <w:left w:val="single" w:sz="4" w:space="0" w:color="auto"/>
+              <w:bottom w:val="single" w:sz="4" w:space="0" w:color="auto"/>
+              <w:right w:val="single" w:sz="4" w:space="0" w:color="auto"/>
             </w:tcBorders>
             <w:shd w:val="clear" w:color="000000" w:fill="FFFFFF"/>
             <w:vAlign w:val="bottom"/>
@@ -11952,10 +11942,10 @@
             <w:tcW w:w="1009" w:type="dxa"/>
             <w:gridSpan w:val="2"/>
             <w:tcBorders>
-              <w:top w:val="nil"/>
-              <w:left w:val="nil"/>
-              <w:bottom w:val="dashed" w:sz="4" w:space="0" w:color="808080"/>
-              <w:right w:val="single" w:sz="4" w:space="0" w:color="808080"/>
+              <w:top w:val="single" w:sz="4" w:space="0" w:color="auto"/>
+              <w:left w:val="single" w:sz="4" w:space="0" w:color="auto"/>
+              <w:bottom w:val="single" w:sz="4" w:space="0" w:color="auto"/>
+              <w:right w:val="single" w:sz="4" w:space="0" w:color="auto"/>
             </w:tcBorders>
             <w:shd w:val="clear" w:color="000000" w:fill="FFFFFF"/>
             <w:noWrap/>
@@ -11995,10 +11985,10 @@
             <w:tcW w:w="1660" w:type="dxa"/>
             <w:gridSpan w:val="2"/>
             <w:tcBorders>
-              <w:top w:val="nil"/>
-              <w:left w:val="nil"/>
-              <w:bottom w:val="single" w:sz="4" w:space="0" w:color="808080"/>
-              <w:right w:val="single" w:sz="8" w:space="0" w:color="595959"/>
+              <w:top w:val="single" w:sz="4" w:space="0" w:color="auto"/>
+              <w:left w:val="single" w:sz="4" w:space="0" w:color="auto"/>
+              <w:bottom w:val="single" w:sz="4" w:space="0" w:color="auto"/>
+              <w:right w:val="single" w:sz="4" w:space="0" w:color="auto"/>
             </w:tcBorders>
             <w:shd w:val="clear" w:color="000000" w:fill="FFFFFF"/>
             <w:vAlign w:val="bottom"/>
@@ -12030,10 +12020,10 @@
           <w:tcPr>
             <w:tcW w:w="774" w:type="dxa"/>
             <w:tcBorders>
-              <w:top w:val="nil"/>
-              <w:left w:val="single" w:sz="8" w:space="0" w:color="595959"/>
-              <w:bottom w:val="single" w:sz="4" w:space="0" w:color="595959"/>
-              <w:right w:val="single" w:sz="4" w:space="0" w:color="595959"/>
+              <w:top w:val="single" w:sz="4" w:space="0" w:color="auto"/>
+              <w:left w:val="single" w:sz="4" w:space="0" w:color="auto"/>
+              <w:bottom w:val="single" w:sz="4" w:space="0" w:color="auto"/>
+              <w:right w:val="single" w:sz="4" w:space="0" w:color="auto"/>
             </w:tcBorders>
             <w:shd w:val="clear" w:color="auto" w:fill="auto"/>
             <w:vAlign w:val="bottom"/>
@@ -12067,10 +12057,10 @@
           <w:tcPr>
             <w:tcW w:w="947" w:type="dxa"/>
             <w:tcBorders>
-              <w:top w:val="nil"/>
-              <w:left w:val="single" w:sz="4" w:space="0" w:color="808080"/>
-              <w:bottom w:val="dashed" w:sz="4" w:space="0" w:color="808080"/>
-              <w:right w:val="single" w:sz="4" w:space="0" w:color="808080"/>
+              <w:top w:val="single" w:sz="4" w:space="0" w:color="auto"/>
+              <w:left w:val="single" w:sz="4" w:space="0" w:color="auto"/>
+              <w:bottom w:val="single" w:sz="4" w:space="0" w:color="auto"/>
+              <w:right w:val="single" w:sz="4" w:space="0" w:color="auto"/>
             </w:tcBorders>
             <w:shd w:val="clear" w:color="000000" w:fill="FFFFFF"/>
             <w:vAlign w:val="bottom"/>
@@ -12108,10 +12098,10 @@
           <w:tcPr>
             <w:tcW w:w="1701" w:type="dxa"/>
             <w:tcBorders>
-              <w:top w:val="nil"/>
-              <w:left w:val="nil"/>
-              <w:bottom w:val="single" w:sz="4" w:space="0" w:color="808080"/>
-              <w:right w:val="single" w:sz="4" w:space="0" w:color="808080"/>
+              <w:top w:val="single" w:sz="4" w:space="0" w:color="auto"/>
+              <w:left w:val="single" w:sz="4" w:space="0" w:color="auto"/>
+              <w:bottom w:val="single" w:sz="4" w:space="0" w:color="auto"/>
+              <w:right w:val="single" w:sz="4" w:space="0" w:color="auto"/>
             </w:tcBorders>
             <w:shd w:val="clear" w:color="000000" w:fill="FFFFFF"/>
             <w:vAlign w:val="bottom"/>
@@ -12137,10 +12127,10 @@
             <w:tcW w:w="992" w:type="dxa"/>
             <w:gridSpan w:val="2"/>
             <w:tcBorders>
-              <w:top w:val="nil"/>
-              <w:left w:val="nil"/>
-              <w:bottom w:val="dashed" w:sz="4" w:space="0" w:color="808080"/>
-              <w:right w:val="single" w:sz="4" w:space="0" w:color="808080"/>
+              <w:top w:val="single" w:sz="4" w:space="0" w:color="auto"/>
+              <w:left w:val="single" w:sz="4" w:space="0" w:color="auto"/>
+              <w:bottom w:val="single" w:sz="4" w:space="0" w:color="auto"/>
+              <w:right w:val="single" w:sz="4" w:space="0" w:color="auto"/>
             </w:tcBorders>
             <w:shd w:val="clear" w:color="000000" w:fill="FFFFFF"/>
             <w:noWrap/>
@@ -12179,10 +12169,10 @@
           <w:tcPr>
             <w:tcW w:w="1843" w:type="dxa"/>
             <w:tcBorders>
-              <w:top w:val="nil"/>
-              <w:left w:val="nil"/>
-              <w:bottom w:val="single" w:sz="4" w:space="0" w:color="808080"/>
-              <w:right w:val="single" w:sz="4" w:space="0" w:color="808080"/>
+              <w:top w:val="single" w:sz="4" w:space="0" w:color="auto"/>
+              <w:left w:val="single" w:sz="4" w:space="0" w:color="auto"/>
+              <w:bottom w:val="single" w:sz="4" w:space="0" w:color="auto"/>
+              <w:right w:val="single" w:sz="4" w:space="0" w:color="auto"/>
             </w:tcBorders>
             <w:shd w:val="clear" w:color="000000" w:fill="FFFFFF"/>
             <w:vAlign w:val="bottom"/>
@@ -12207,10 +12197,10 @@
             <w:tcW w:w="992" w:type="dxa"/>
             <w:gridSpan w:val="2"/>
             <w:tcBorders>
-              <w:top w:val="nil"/>
-              <w:left w:val="nil"/>
-              <w:bottom w:val="dashed" w:sz="4" w:space="0" w:color="808080"/>
-              <w:right w:val="single" w:sz="4" w:space="0" w:color="808080"/>
+              <w:top w:val="single" w:sz="4" w:space="0" w:color="auto"/>
+              <w:left w:val="single" w:sz="4" w:space="0" w:color="auto"/>
+              <w:bottom w:val="single" w:sz="4" w:space="0" w:color="auto"/>
+              <w:right w:val="single" w:sz="4" w:space="0" w:color="auto"/>
             </w:tcBorders>
             <w:shd w:val="clear" w:color="000000" w:fill="FFFFFF"/>
             <w:vAlign w:val="bottom"/>
@@ -12236,10 +12226,10 @@
             <w:tcW w:w="1583" w:type="dxa"/>
             <w:gridSpan w:val="2"/>
             <w:tcBorders>
-              <w:top w:val="nil"/>
-              <w:left w:val="nil"/>
-              <w:bottom w:val="single" w:sz="4" w:space="0" w:color="808080"/>
-              <w:right w:val="single" w:sz="4" w:space="0" w:color="808080"/>
+              <w:top w:val="single" w:sz="4" w:space="0" w:color="auto"/>
+              <w:left w:val="single" w:sz="4" w:space="0" w:color="auto"/>
+              <w:bottom w:val="single" w:sz="4" w:space="0" w:color="auto"/>
+              <w:right w:val="single" w:sz="4" w:space="0" w:color="auto"/>
             </w:tcBorders>
             <w:shd w:val="clear" w:color="000000" w:fill="FFFFFF"/>
             <w:vAlign w:val="bottom"/>
@@ -12265,10 +12255,10 @@
             <w:tcW w:w="1009" w:type="dxa"/>
             <w:gridSpan w:val="2"/>
             <w:tcBorders>
-              <w:top w:val="nil"/>
-              <w:left w:val="nil"/>
-              <w:bottom w:val="dashed" w:sz="4" w:space="0" w:color="808080"/>
-              <w:right w:val="single" w:sz="4" w:space="0" w:color="808080"/>
+              <w:top w:val="single" w:sz="4" w:space="0" w:color="auto"/>
+              <w:left w:val="single" w:sz="4" w:space="0" w:color="auto"/>
+              <w:bottom w:val="single" w:sz="4" w:space="0" w:color="auto"/>
+              <w:right w:val="single" w:sz="4" w:space="0" w:color="auto"/>
             </w:tcBorders>
             <w:shd w:val="clear" w:color="000000" w:fill="FFFFFF"/>
             <w:noWrap/>
@@ -12308,10 +12298,10 @@
             <w:tcW w:w="1660" w:type="dxa"/>
             <w:gridSpan w:val="2"/>
             <w:tcBorders>
-              <w:top w:val="nil"/>
-              <w:left w:val="nil"/>
-              <w:bottom w:val="single" w:sz="4" w:space="0" w:color="808080"/>
-              <w:right w:val="single" w:sz="8" w:space="0" w:color="595959"/>
+              <w:top w:val="single" w:sz="4" w:space="0" w:color="auto"/>
+              <w:left w:val="single" w:sz="4" w:space="0" w:color="auto"/>
+              <w:bottom w:val="single" w:sz="4" w:space="0" w:color="auto"/>
+              <w:right w:val="single" w:sz="4" w:space="0" w:color="auto"/>
             </w:tcBorders>
             <w:shd w:val="clear" w:color="000000" w:fill="FFFFFF"/>
             <w:vAlign w:val="bottom"/>
@@ -12334,7 +12324,13 @@
         </w:tc>
       </w:tr>
     </w:tbl>
-    <w:p/>
+    <w:p>
+      <w:pPr>
+        <w:pBdr>
+          <w:bottom w:val="single" w:sz="4" w:space="1" w:color="auto"/>
+        </w:pBdr>
+      </w:pPr>
+    </w:p>
     <w:sectPr>
       <w:headerReference w:type="even" r:id="rId10"/>
       <w:headerReference w:type="default" r:id="rId11"/>
@@ -12352,7 +12348,7 @@
 </file>
 
 <file path=word/endnotes.xml><?xml version="1.0" encoding="utf-8"?>
-<w:endnotes xmlns:wpc="http://schemas.microsoft.com/office/word/2010/wordprocessingCanvas" xmlns:cx="http://schemas.microsoft.com/office/drawing/2014/chartex" xmlns:cx1="http://schemas.microsoft.com/office/drawing/2015/9/8/chartex" xmlns:cx2="http://schemas.microsoft.com/office/drawing/2015/10/21/chartex" xmlns:cx3="http://schemas.microsoft.com/office/drawing/2016/5/9/chartex" xmlns:cx4="http://schemas.microsoft.com/office/drawing/2016/5/10/chartex" xmlns:cx5="http://schemas.microsoft.com/office/drawing/2016/5/11/chartex" xmlns:cx6="http://schemas.microsoft.com/office/drawing/2016/5/12/chartex" xmlns:cx7="http://schemas.microsoft.com/office/drawing/2016/5/13/chartex" xmlns:cx8="http://schemas.microsoft.com/office/drawing/2016/5/14/chartex" xmlns:mc="http://schemas.openxmlformats.org/markup-compatibility/2006" xmlns:aink="http://schemas.microsoft.com/office/drawing/2016/ink" xmlns:am3d="http://schemas.microsoft.com/office/drawing/2017/model3d" xmlns:o="urn:schemas-microsoft-com:office:office" xmlns:r="http://schemas.openxmlformats.org/officeDocument/2006/relationships" xmlns:m="http://schemas.openxmlformats.org/officeDocument/2006/math" xmlns:v="urn:schemas-microsoft-com:vml" xmlns:wp14="http://schemas.microsoft.com/office/word/2010/wordprocessingDrawing" xmlns:wp="http://schemas.openxmlformats.org/drawingml/2006/wordprocessingDrawing" xmlns:w10="urn:schemas-microsoft-com:office:word" xmlns:w="http://schemas.openxmlformats.org/wordprocessingml/2006/main" xmlns:w14="http://schemas.microsoft.com/office/word/2010/wordml" xmlns:w15="http://schemas.microsoft.com/office/word/2012/wordml" xmlns:w16cex="http://schemas.microsoft.com/office/word/2018/wordml/cex" xmlns:w16cid="http://schemas.microsoft.com/office/word/2016/wordml/cid" xmlns:w16="http://schemas.microsoft.com/office/word/2018/wordml" xmlns:w16sdtdh="http://schemas.microsoft.com/office/word/2020/wordml/sdtdatahash" xmlns:w16se="http://schemas.microsoft.com/office/word/2015/wordml/symex" xmlns:wpg="http://schemas.microsoft.com/office/word/2010/wordprocessingGroup" xmlns:wpi="http://schemas.microsoft.com/office/word/2010/wordprocessingInk" xmlns:wne="http://schemas.microsoft.com/office/word/2006/wordml" xmlns:wps="http://schemas.microsoft.com/office/word/2010/wordprocessingShape" mc:Ignorable="w14 w15 w16se w16cid w16 w16cex w16sdtdh wp14">
+<w:endnotes xmlns:wpc="http://schemas.microsoft.com/office/word/2010/wordprocessingCanvas" xmlns:cx="http://schemas.microsoft.com/office/drawing/2014/chartex" xmlns:cx1="http://schemas.microsoft.com/office/drawing/2015/9/8/chartex" xmlns:cx2="http://schemas.microsoft.com/office/drawing/2015/10/21/chartex" xmlns:cx3="http://schemas.microsoft.com/office/drawing/2016/5/9/chartex" xmlns:cx4="http://schemas.microsoft.com/office/drawing/2016/5/10/chartex" xmlns:cx5="http://schemas.microsoft.com/office/drawing/2016/5/11/chartex" xmlns:cx6="http://schemas.microsoft.com/office/drawing/2016/5/12/chartex" xmlns:cx7="http://schemas.microsoft.com/office/drawing/2016/5/13/chartex" xmlns:cx8="http://schemas.microsoft.com/office/drawing/2016/5/14/chartex" xmlns:mc="http://schemas.openxmlformats.org/markup-compatibility/2006" xmlns:aink="http://schemas.microsoft.com/office/drawing/2016/ink" xmlns:am3d="http://schemas.microsoft.com/office/drawing/2017/model3d" xmlns:o="urn:schemas-microsoft-com:office:office" xmlns:oel="http://schemas.microsoft.com/office/2019/extlst" xmlns:r="http://schemas.openxmlformats.org/officeDocument/2006/relationships" xmlns:m="http://schemas.openxmlformats.org/officeDocument/2006/math" xmlns:v="urn:schemas-microsoft-com:vml" xmlns:wp14="http://schemas.microsoft.com/office/word/2010/wordprocessingDrawing" xmlns:wp="http://schemas.openxmlformats.org/drawingml/2006/wordprocessingDrawing" xmlns:w10="urn:schemas-microsoft-com:office:word" xmlns:w="http://schemas.openxmlformats.org/wordprocessingml/2006/main" xmlns:w14="http://schemas.microsoft.com/office/word/2010/wordml" xmlns:w15="http://schemas.microsoft.com/office/word/2012/wordml" xmlns:w16cex="http://schemas.microsoft.com/office/word/2018/wordml/cex" xmlns:w16cid="http://schemas.microsoft.com/office/word/2016/wordml/cid" xmlns:w16="http://schemas.microsoft.com/office/word/2018/wordml" xmlns:w16du="http://schemas.microsoft.com/office/word/2023/wordml/word16du" xmlns:w16sdtdh="http://schemas.microsoft.com/office/word/2020/wordml/sdtdatahash" xmlns:w16sdtfl="http://schemas.microsoft.com/office/word/2024/wordml/sdtformatlock" xmlns:w16se="http://schemas.microsoft.com/office/word/2015/wordml/symex" xmlns:wpg="http://schemas.microsoft.com/office/word/2010/wordprocessingGroup" xmlns:wpi="http://schemas.microsoft.com/office/word/2010/wordprocessingInk" xmlns:wne="http://schemas.microsoft.com/office/word/2006/wordml" xmlns:wps="http://schemas.microsoft.com/office/word/2010/wordprocessingShape" mc:Ignorable="w14 w15 w16se w16cid w16 w16cex w16sdtdh w16sdtfl w16du wp14">
   <w:endnote w:type="separator" w:id="-1">
     <w:p>
       <w:pPr>
@@ -12377,7 +12373,7 @@
 </file>
 
 <file path=word/footer1.xml><?xml version="1.0" encoding="utf-8"?>
-<w:ftr xmlns:wpc="http://schemas.microsoft.com/office/word/2010/wordprocessingCanvas" xmlns:cx="http://schemas.microsoft.com/office/drawing/2014/chartex" xmlns:cx1="http://schemas.microsoft.com/office/drawing/2015/9/8/chartex" xmlns:cx2="http://schemas.microsoft.com/office/drawing/2015/10/21/chartex" xmlns:cx3="http://schemas.microsoft.com/office/drawing/2016/5/9/chartex" xmlns:cx4="http://schemas.microsoft.com/office/drawing/2016/5/10/chartex" xmlns:cx5="http://schemas.microsoft.com/office/drawing/2016/5/11/chartex" xmlns:cx6="http://schemas.microsoft.com/office/drawing/2016/5/12/chartex" xmlns:cx7="http://schemas.microsoft.com/office/drawing/2016/5/13/chartex" xmlns:cx8="http://schemas.microsoft.com/office/drawing/2016/5/14/chartex" xmlns:mc="http://schemas.openxmlformats.org/markup-compatibility/2006" xmlns:aink="http://schemas.microsoft.com/office/drawing/2016/ink" xmlns:am3d="http://schemas.microsoft.com/office/drawing/2017/model3d" xmlns:o="urn:schemas-microsoft-com:office:office" xmlns:r="http://schemas.openxmlformats.org/officeDocument/2006/relationships" xmlns:m="http://schemas.openxmlformats.org/officeDocument/2006/math" xmlns:v="urn:schemas-microsoft-com:vml" xmlns:wp14="http://schemas.microsoft.com/office/word/2010/wordprocessingDrawing" xmlns:wp="http://schemas.openxmlformats.org/drawingml/2006/wordprocessingDrawing" xmlns:w10="urn:schemas-microsoft-com:office:word" xmlns:w="http://schemas.openxmlformats.org/wordprocessingml/2006/main" xmlns:w14="http://schemas.microsoft.com/office/word/2010/wordml" xmlns:w15="http://schemas.microsoft.com/office/word/2012/wordml" xmlns:w16cex="http://schemas.microsoft.com/office/word/2018/wordml/cex" xmlns:w16cid="http://schemas.microsoft.com/office/word/2016/wordml/cid" xmlns:w16="http://schemas.microsoft.com/office/word/2018/wordml" xmlns:w16sdtdh="http://schemas.microsoft.com/office/word/2020/wordml/sdtdatahash" xmlns:w16se="http://schemas.microsoft.com/office/word/2015/wordml/symex" xmlns:wpg="http://schemas.microsoft.com/office/word/2010/wordprocessingGroup" xmlns:wpi="http://schemas.microsoft.com/office/word/2010/wordprocessingInk" xmlns:wne="http://schemas.microsoft.com/office/word/2006/wordml" xmlns:wps="http://schemas.microsoft.com/office/word/2010/wordprocessingShape" mc:Ignorable="w14 w15 w16se w16cid w16 w16cex w16sdtdh wp14">
+<w:ftr xmlns:wpc="http://schemas.microsoft.com/office/word/2010/wordprocessingCanvas" xmlns:cx="http://schemas.microsoft.com/office/drawing/2014/chartex" xmlns:cx1="http://schemas.microsoft.com/office/drawing/2015/9/8/chartex" xmlns:cx2="http://schemas.microsoft.com/office/drawing/2015/10/21/chartex" xmlns:cx3="http://schemas.microsoft.com/office/drawing/2016/5/9/chartex" xmlns:cx4="http://schemas.microsoft.com/office/drawing/2016/5/10/chartex" xmlns:cx5="http://schemas.microsoft.com/office/drawing/2016/5/11/chartex" xmlns:cx6="http://schemas.microsoft.com/office/drawing/2016/5/12/chartex" xmlns:cx7="http://schemas.microsoft.com/office/drawing/2016/5/13/chartex" xmlns:cx8="http://schemas.microsoft.com/office/drawing/2016/5/14/chartex" xmlns:mc="http://schemas.openxmlformats.org/markup-compatibility/2006" xmlns:aink="http://schemas.microsoft.com/office/drawing/2016/ink" xmlns:am3d="http://schemas.microsoft.com/office/drawing/2017/model3d" xmlns:o="urn:schemas-microsoft-com:office:office" xmlns:oel="http://schemas.microsoft.com/office/2019/extlst" xmlns:r="http://schemas.openxmlformats.org/officeDocument/2006/relationships" xmlns:m="http://schemas.openxmlformats.org/officeDocument/2006/math" xmlns:v="urn:schemas-microsoft-com:vml" xmlns:wp14="http://schemas.microsoft.com/office/word/2010/wordprocessingDrawing" xmlns:wp="http://schemas.openxmlformats.org/drawingml/2006/wordprocessingDrawing" xmlns:w10="urn:schemas-microsoft-com:office:word" xmlns:w="http://schemas.openxmlformats.org/wordprocessingml/2006/main" xmlns:w14="http://schemas.microsoft.com/office/word/2010/wordml" xmlns:w15="http://schemas.microsoft.com/office/word/2012/wordml" xmlns:w16cex="http://schemas.microsoft.com/office/word/2018/wordml/cex" xmlns:w16cid="http://schemas.microsoft.com/office/word/2016/wordml/cid" xmlns:w16="http://schemas.microsoft.com/office/word/2018/wordml" xmlns:w16du="http://schemas.microsoft.com/office/word/2023/wordml/word16du" xmlns:w16sdtdh="http://schemas.microsoft.com/office/word/2020/wordml/sdtdatahash" xmlns:w16sdtfl="http://schemas.microsoft.com/office/word/2024/wordml/sdtformatlock" xmlns:w16se="http://schemas.microsoft.com/office/word/2015/wordml/symex" xmlns:wpg="http://schemas.microsoft.com/office/word/2010/wordprocessingGroup" xmlns:wpi="http://schemas.microsoft.com/office/word/2010/wordprocessingInk" xmlns:wne="http://schemas.microsoft.com/office/word/2006/wordml" xmlns:wps="http://schemas.microsoft.com/office/word/2010/wordprocessingShape" mc:Ignorable="w14 w15 w16se w16cid w16 w16cex w16sdtdh w16sdtfl w16du wp14">
   <w:p>
     <w:pPr>
       <w:pStyle w:val="Rodap"/>
@@ -12387,7 +12383,7 @@
 </file>
 
 <file path=word/footer2.xml><?xml version="1.0" encoding="utf-8"?>
-<w:ftr xmlns:wpc="http://schemas.microsoft.com/office/word/2010/wordprocessingCanvas" xmlns:cx="http://schemas.microsoft.com/office/drawing/2014/chartex" xmlns:cx1="http://schemas.microsoft.com/office/drawing/2015/9/8/chartex" xmlns:cx2="http://schemas.microsoft.com/office/drawing/2015/10/21/chartex" xmlns:cx3="http://schemas.microsoft.com/office/drawing/2016/5/9/chartex" xmlns:cx4="http://schemas.microsoft.com/office/drawing/2016/5/10/chartex" xmlns:cx5="http://schemas.microsoft.com/office/drawing/2016/5/11/chartex" xmlns:cx6="http://schemas.microsoft.com/office/drawing/2016/5/12/chartex" xmlns:cx7="http://schemas.microsoft.com/office/drawing/2016/5/13/chartex" xmlns:cx8="http://schemas.microsoft.com/office/drawing/2016/5/14/chartex" xmlns:mc="http://schemas.openxmlformats.org/markup-compatibility/2006" xmlns:aink="http://schemas.microsoft.com/office/drawing/2016/ink" xmlns:am3d="http://schemas.microsoft.com/office/drawing/2017/model3d" xmlns:o="urn:schemas-microsoft-com:office:office" xmlns:r="http://schemas.openxmlformats.org/officeDocument/2006/relationships" xmlns:m="http://schemas.openxmlformats.org/officeDocument/2006/math" xmlns:v="urn:schemas-microsoft-com:vml" xmlns:wp14="http://schemas.microsoft.com/office/word/2010/wordprocessingDrawing" xmlns:wp="http://schemas.openxmlformats.org/drawingml/2006/wordprocessingDrawing" xmlns:w10="urn:schemas-microsoft-com:office:word" xmlns:w="http://schemas.openxmlformats.org/wordprocessingml/2006/main" xmlns:w14="http://schemas.microsoft.com/office/word/2010/wordml" xmlns:w15="http://schemas.microsoft.com/office/word/2012/wordml" xmlns:w16cex="http://schemas.microsoft.com/office/word/2018/wordml/cex" xmlns:w16cid="http://schemas.microsoft.com/office/word/2016/wordml/cid" xmlns:w16="http://schemas.microsoft.com/office/word/2018/wordml" xmlns:w16sdtdh="http://schemas.microsoft.com/office/word/2020/wordml/sdtdatahash" xmlns:w16se="http://schemas.microsoft.com/office/word/2015/wordml/symex" xmlns:wpg="http://schemas.microsoft.com/office/word/2010/wordprocessingGroup" xmlns:wpi="http://schemas.microsoft.com/office/word/2010/wordprocessingInk" xmlns:wne="http://schemas.microsoft.com/office/word/2006/wordml" xmlns:wps="http://schemas.microsoft.com/office/word/2010/wordprocessingShape" mc:Ignorable="w14 w15 w16se w16cid w16 w16cex w16sdtdh wp14">
+<w:ftr xmlns:wpc="http://schemas.microsoft.com/office/word/2010/wordprocessingCanvas" xmlns:cx="http://schemas.microsoft.com/office/drawing/2014/chartex" xmlns:cx1="http://schemas.microsoft.com/office/drawing/2015/9/8/chartex" xmlns:cx2="http://schemas.microsoft.com/office/drawing/2015/10/21/chartex" xmlns:cx3="http://schemas.microsoft.com/office/drawing/2016/5/9/chartex" xmlns:cx4="http://schemas.microsoft.com/office/drawing/2016/5/10/chartex" xmlns:cx5="http://schemas.microsoft.com/office/drawing/2016/5/11/chartex" xmlns:cx6="http://schemas.microsoft.com/office/drawing/2016/5/12/chartex" xmlns:cx7="http://schemas.microsoft.com/office/drawing/2016/5/13/chartex" xmlns:cx8="http://schemas.microsoft.com/office/drawing/2016/5/14/chartex" xmlns:mc="http://schemas.openxmlformats.org/markup-compatibility/2006" xmlns:aink="http://schemas.microsoft.com/office/drawing/2016/ink" xmlns:am3d="http://schemas.microsoft.com/office/drawing/2017/model3d" xmlns:o="urn:schemas-microsoft-com:office:office" xmlns:oel="http://schemas.microsoft.com/office/2019/extlst" xmlns:r="http://schemas.openxmlformats.org/officeDocument/2006/relationships" xmlns:m="http://schemas.openxmlformats.org/officeDocument/2006/math" xmlns:v="urn:schemas-microsoft-com:vml" xmlns:wp14="http://schemas.microsoft.com/office/word/2010/wordprocessingDrawing" xmlns:wp="http://schemas.openxmlformats.org/drawingml/2006/wordprocessingDrawing" xmlns:w10="urn:schemas-microsoft-com:office:word" xmlns:w="http://schemas.openxmlformats.org/wordprocessingml/2006/main" xmlns:w14="http://schemas.microsoft.com/office/word/2010/wordml" xmlns:w15="http://schemas.microsoft.com/office/word/2012/wordml" xmlns:w16cex="http://schemas.microsoft.com/office/word/2018/wordml/cex" xmlns:w16cid="http://schemas.microsoft.com/office/word/2016/wordml/cid" xmlns:w16="http://schemas.microsoft.com/office/word/2018/wordml" xmlns:w16du="http://schemas.microsoft.com/office/word/2023/wordml/word16du" xmlns:w16sdtdh="http://schemas.microsoft.com/office/word/2020/wordml/sdtdatahash" xmlns:w16sdtfl="http://schemas.microsoft.com/office/word/2024/wordml/sdtformatlock" xmlns:w16se="http://schemas.microsoft.com/office/word/2015/wordml/symex" xmlns:wpg="http://schemas.microsoft.com/office/word/2010/wordprocessingGroup" xmlns:wpi="http://schemas.microsoft.com/office/word/2010/wordprocessingInk" xmlns:wne="http://schemas.microsoft.com/office/word/2006/wordml" xmlns:wps="http://schemas.microsoft.com/office/word/2010/wordprocessingShape" mc:Ignorable="w14 w15 w16se w16cid w16 w16cex w16sdtdh w16sdtfl w16du wp14">
   <w:p>
     <w:pPr>
       <w:pStyle w:val="Rodap"/>
@@ -12569,7 +12565,7 @@
 </file>
 
 <file path=word/footer3.xml><?xml version="1.0" encoding="utf-8"?>
-<w:ftr xmlns:wpc="http://schemas.microsoft.com/office/word/2010/wordprocessingCanvas" xmlns:cx="http://schemas.microsoft.com/office/drawing/2014/chartex" xmlns:cx1="http://schemas.microsoft.com/office/drawing/2015/9/8/chartex" xmlns:cx2="http://schemas.microsoft.com/office/drawing/2015/10/21/chartex" xmlns:cx3="http://schemas.microsoft.com/office/drawing/2016/5/9/chartex" xmlns:cx4="http://schemas.microsoft.com/office/drawing/2016/5/10/chartex" xmlns:cx5="http://schemas.microsoft.com/office/drawing/2016/5/11/chartex" xmlns:cx6="http://schemas.microsoft.com/office/drawing/2016/5/12/chartex" xmlns:cx7="http://schemas.microsoft.com/office/drawing/2016/5/13/chartex" xmlns:cx8="http://schemas.microsoft.com/office/drawing/2016/5/14/chartex" xmlns:mc="http://schemas.openxmlformats.org/markup-compatibility/2006" xmlns:aink="http://schemas.microsoft.com/office/drawing/2016/ink" xmlns:am3d="http://schemas.microsoft.com/office/drawing/2017/model3d" xmlns:o="urn:schemas-microsoft-com:office:office" xmlns:r="http://schemas.openxmlformats.org/officeDocument/2006/relationships" xmlns:m="http://schemas.openxmlformats.org/officeDocument/2006/math" xmlns:v="urn:schemas-microsoft-com:vml" xmlns:wp14="http://schemas.microsoft.com/office/word/2010/wordprocessingDrawing" xmlns:wp="http://schemas.openxmlformats.org/drawingml/2006/wordprocessingDrawing" xmlns:w10="urn:schemas-microsoft-com:office:word" xmlns:w="http://schemas.openxmlformats.org/wordprocessingml/2006/main" xmlns:w14="http://schemas.microsoft.com/office/word/2010/wordml" xmlns:w15="http://schemas.microsoft.com/office/word/2012/wordml" xmlns:w16cex="http://schemas.microsoft.com/office/word/2018/wordml/cex" xmlns:w16cid="http://schemas.microsoft.com/office/word/2016/wordml/cid" xmlns:w16="http://schemas.microsoft.com/office/word/2018/wordml" xmlns:w16sdtdh="http://schemas.microsoft.com/office/word/2020/wordml/sdtdatahash" xmlns:w16se="http://schemas.microsoft.com/office/word/2015/wordml/symex" xmlns:wpg="http://schemas.microsoft.com/office/word/2010/wordprocessingGroup" xmlns:wpi="http://schemas.microsoft.com/office/word/2010/wordprocessingInk" xmlns:wne="http://schemas.microsoft.com/office/word/2006/wordml" xmlns:wps="http://schemas.microsoft.com/office/word/2010/wordprocessingShape" mc:Ignorable="w14 w15 w16se w16cid w16 w16cex w16sdtdh wp14">
+<w:ftr xmlns:wpc="http://schemas.microsoft.com/office/word/2010/wordprocessingCanvas" xmlns:cx="http://schemas.microsoft.com/office/drawing/2014/chartex" xmlns:cx1="http://schemas.microsoft.com/office/drawing/2015/9/8/chartex" xmlns:cx2="http://schemas.microsoft.com/office/drawing/2015/10/21/chartex" xmlns:cx3="http://schemas.microsoft.com/office/drawing/2016/5/9/chartex" xmlns:cx4="http://schemas.microsoft.com/office/drawing/2016/5/10/chartex" xmlns:cx5="http://schemas.microsoft.com/office/drawing/2016/5/11/chartex" xmlns:cx6="http://schemas.microsoft.com/office/drawing/2016/5/12/chartex" xmlns:cx7="http://schemas.microsoft.com/office/drawing/2016/5/13/chartex" xmlns:cx8="http://schemas.microsoft.com/office/drawing/2016/5/14/chartex" xmlns:mc="http://schemas.openxmlformats.org/markup-compatibility/2006" xmlns:aink="http://schemas.microsoft.com/office/drawing/2016/ink" xmlns:am3d="http://schemas.microsoft.com/office/drawing/2017/model3d" xmlns:o="urn:schemas-microsoft-com:office:office" xmlns:oel="http://schemas.microsoft.com/office/2019/extlst" xmlns:r="http://schemas.openxmlformats.org/officeDocument/2006/relationships" xmlns:m="http://schemas.openxmlformats.org/officeDocument/2006/math" xmlns:v="urn:schemas-microsoft-com:vml" xmlns:wp14="http://schemas.microsoft.com/office/word/2010/wordprocessingDrawing" xmlns:wp="http://schemas.openxmlformats.org/drawingml/2006/wordprocessingDrawing" xmlns:w10="urn:schemas-microsoft-com:office:word" xmlns:w="http://schemas.openxmlformats.org/wordprocessingml/2006/main" xmlns:w14="http://schemas.microsoft.com/office/word/2010/wordml" xmlns:w15="http://schemas.microsoft.com/office/word/2012/wordml" xmlns:w16cex="http://schemas.microsoft.com/office/word/2018/wordml/cex" xmlns:w16cid="http://schemas.microsoft.com/office/word/2016/wordml/cid" xmlns:w16="http://schemas.microsoft.com/office/word/2018/wordml" xmlns:w16du="http://schemas.microsoft.com/office/word/2023/wordml/word16du" xmlns:w16sdtdh="http://schemas.microsoft.com/office/word/2020/wordml/sdtdatahash" xmlns:w16sdtfl="http://schemas.microsoft.com/office/word/2024/wordml/sdtformatlock" xmlns:w16se="http://schemas.microsoft.com/office/word/2015/wordml/symex" xmlns:wpg="http://schemas.microsoft.com/office/word/2010/wordprocessingGroup" xmlns:wpi="http://schemas.microsoft.com/office/word/2010/wordprocessingInk" xmlns:wne="http://schemas.microsoft.com/office/word/2006/wordml" xmlns:wps="http://schemas.microsoft.com/office/word/2010/wordprocessingShape" mc:Ignorable="w14 w15 w16se w16cid w16 w16cex w16sdtdh w16sdtfl w16du wp14">
   <w:p>
     <w:pPr>
       <w:pStyle w:val="Rodap"/>
@@ -12579,7 +12575,7 @@
 </file>
 
 <file path=word/footnotes.xml><?xml version="1.0" encoding="utf-8"?>
-<w:footnotes xmlns:wpc="http://schemas.microsoft.com/office/word/2010/wordprocessingCanvas" xmlns:cx="http://schemas.microsoft.com/office/drawing/2014/chartex" xmlns:cx1="http://schemas.microsoft.com/office/drawing/2015/9/8/chartex" xmlns:cx2="http://schemas.microsoft.com/office/drawing/2015/10/21/chartex" xmlns:cx3="http://schemas.microsoft.com/office/drawing/2016/5/9/chartex" xmlns:cx4="http://schemas.microsoft.com/office/drawing/2016/5/10/chartex" xmlns:cx5="http://schemas.microsoft.com/office/drawing/2016/5/11/chartex" xmlns:cx6="http://schemas.microsoft.com/office/drawing/2016/5/12/chartex" xmlns:cx7="http://schemas.microsoft.com/office/drawing/2016/5/13/chartex" xmlns:cx8="http://schemas.microsoft.com/office/drawing/2016/5/14/chartex" xmlns:mc="http://schemas.openxmlformats.org/markup-compatibility/2006" xmlns:aink="http://schemas.microsoft.com/office/drawing/2016/ink" xmlns:am3d="http://schemas.microsoft.com/office/drawing/2017/model3d" xmlns:o="urn:schemas-microsoft-com:office:office" xmlns:r="http://schemas.openxmlformats.org/officeDocument/2006/relationships" xmlns:m="http://schemas.openxmlformats.org/officeDocument/2006/math" xmlns:v="urn:schemas-microsoft-com:vml" xmlns:wp14="http://schemas.microsoft.com/office/word/2010/wordprocessingDrawing" xmlns:wp="http://schemas.openxmlformats.org/drawingml/2006/wordprocessingDrawing" xmlns:w10="urn:schemas-microsoft-com:office:word" xmlns:w="http://schemas.openxmlformats.org/wordprocessingml/2006/main" xmlns:w14="http://schemas.microsoft.com/office/word/2010/wordml" xmlns:w15="http://schemas.microsoft.com/office/word/2012/wordml" xmlns:w16cex="http://schemas.microsoft.com/office/word/2018/wordml/cex" xmlns:w16cid="http://schemas.microsoft.com/office/word/2016/wordml/cid" xmlns:w16="http://schemas.microsoft.com/office/word/2018/wordml" xmlns:w16sdtdh="http://schemas.microsoft.com/office/word/2020/wordml/sdtdatahash" xmlns:w16se="http://schemas.microsoft.com/office/word/2015/wordml/symex" xmlns:wpg="http://schemas.microsoft.com/office/word/2010/wordprocessingGroup" xmlns:wpi="http://schemas.microsoft.com/office/word/2010/wordprocessingInk" xmlns:wne="http://schemas.microsoft.com/office/word/2006/wordml" xmlns:wps="http://schemas.microsoft.com/office/word/2010/wordprocessingShape" mc:Ignorable="w14 w15 w16se w16cid w16 w16cex w16sdtdh wp14">
+<w:footnotes xmlns:wpc="http://schemas.microsoft.com/office/word/2010/wordprocessingCanvas" xmlns:cx="http://schemas.microsoft.com/office/drawing/2014/chartex" xmlns:cx1="http://schemas.microsoft.com/office/drawing/2015/9/8/chartex" xmlns:cx2="http://schemas.microsoft.com/office/drawing/2015/10/21/chartex" xmlns:cx3="http://schemas.microsoft.com/office/drawing/2016/5/9/chartex" xmlns:cx4="http://schemas.microsoft.com/office/drawing/2016/5/10/chartex" xmlns:cx5="http://schemas.microsoft.com/office/drawing/2016/5/11/chartex" xmlns:cx6="http://schemas.microsoft.com/office/drawing/2016/5/12/chartex" xmlns:cx7="http://schemas.microsoft.com/office/drawing/2016/5/13/chartex" xmlns:cx8="http://schemas.microsoft.com/office/drawing/2016/5/14/chartex" xmlns:mc="http://schemas.openxmlformats.org/markup-compatibility/2006" xmlns:aink="http://schemas.microsoft.com/office/drawing/2016/ink" xmlns:am3d="http://schemas.microsoft.com/office/drawing/2017/model3d" xmlns:o="urn:schemas-microsoft-com:office:office" xmlns:oel="http://schemas.microsoft.com/office/2019/extlst" xmlns:r="http://schemas.openxmlformats.org/officeDocument/2006/relationships" xmlns:m="http://schemas.openxmlformats.org/officeDocument/2006/math" xmlns:v="urn:schemas-microsoft-com:vml" xmlns:wp14="http://schemas.microsoft.com/office/word/2010/wordprocessingDrawing" xmlns:wp="http://schemas.openxmlformats.org/drawingml/2006/wordprocessingDrawing" xmlns:w10="urn:schemas-microsoft-com:office:word" xmlns:w="http://schemas.openxmlformats.org/wordprocessingml/2006/main" xmlns:w14="http://schemas.microsoft.com/office/word/2010/wordml" xmlns:w15="http://schemas.microsoft.com/office/word/2012/wordml" xmlns:w16cex="http://schemas.microsoft.com/office/word/2018/wordml/cex" xmlns:w16cid="http://schemas.microsoft.com/office/word/2016/wordml/cid" xmlns:w16="http://schemas.microsoft.com/office/word/2018/wordml" xmlns:w16du="http://schemas.microsoft.com/office/word/2023/wordml/word16du" xmlns:w16sdtdh="http://schemas.microsoft.com/office/word/2020/wordml/sdtdatahash" xmlns:w16sdtfl="http://schemas.microsoft.com/office/word/2024/wordml/sdtformatlock" xmlns:w16se="http://schemas.microsoft.com/office/word/2015/wordml/symex" xmlns:wpg="http://schemas.microsoft.com/office/word/2010/wordprocessingGroup" xmlns:wpi="http://schemas.microsoft.com/office/word/2010/wordprocessingInk" xmlns:wne="http://schemas.microsoft.com/office/word/2006/wordml" xmlns:wps="http://schemas.microsoft.com/office/word/2010/wordprocessingShape" mc:Ignorable="w14 w15 w16se w16cid w16 w16cex w16sdtdh w16sdtfl w16du wp14">
   <w:footnote w:type="separator" w:id="-1">
     <w:p>
       <w:pPr>
@@ -12604,7 +12600,7 @@
 </file>
 
 <file path=word/header1.xml><?xml version="1.0" encoding="utf-8"?>
-<w:hdr xmlns:wpc="http://schemas.microsoft.com/office/word/2010/wordprocessingCanvas" xmlns:cx="http://schemas.microsoft.com/office/drawing/2014/chartex" xmlns:cx1="http://schemas.microsoft.com/office/drawing/2015/9/8/chartex" xmlns:cx2="http://schemas.microsoft.com/office/drawing/2015/10/21/chartex" xmlns:cx3="http://schemas.microsoft.com/office/drawing/2016/5/9/chartex" xmlns:cx4="http://schemas.microsoft.com/office/drawing/2016/5/10/chartex" xmlns:cx5="http://schemas.microsoft.com/office/drawing/2016/5/11/chartex" xmlns:cx6="http://schemas.microsoft.com/office/drawing/2016/5/12/chartex" xmlns:cx7="http://schemas.microsoft.com/office/drawing/2016/5/13/chartex" xmlns:cx8="http://schemas.microsoft.com/office/drawing/2016/5/14/chartex" xmlns:mc="http://schemas.openxmlformats.org/markup-compatibility/2006" xmlns:aink="http://schemas.microsoft.com/office/drawing/2016/ink" xmlns:am3d="http://schemas.microsoft.com/office/drawing/2017/model3d" xmlns:o="urn:schemas-microsoft-com:office:office" xmlns:r="http://schemas.openxmlformats.org/officeDocument/2006/relationships" xmlns:m="http://schemas.openxmlformats.org/officeDocument/2006/math" xmlns:v="urn:schemas-microsoft-com:vml" xmlns:wp14="http://schemas.microsoft.com/office/word/2010/wordprocessingDrawing" xmlns:wp="http://schemas.openxmlformats.org/drawingml/2006/wordprocessingDrawing" xmlns:w10="urn:schemas-microsoft-com:office:word" xmlns:w="http://schemas.openxmlformats.org/wordprocessingml/2006/main" xmlns:w14="http://schemas.microsoft.com/office/word/2010/wordml" xmlns:w15="http://schemas.microsoft.com/office/word/2012/wordml" xmlns:w16cex="http://schemas.microsoft.com/office/word/2018/wordml/cex" xmlns:w16cid="http://schemas.microsoft.com/office/word/2016/wordml/cid" xmlns:w16="http://schemas.microsoft.com/office/word/2018/wordml" xmlns:w16sdtdh="http://schemas.microsoft.com/office/word/2020/wordml/sdtdatahash" xmlns:w16se="http://schemas.microsoft.com/office/word/2015/wordml/symex" xmlns:wpg="http://schemas.microsoft.com/office/word/2010/wordprocessingGroup" xmlns:wpi="http://schemas.microsoft.com/office/word/2010/wordprocessingInk" xmlns:wne="http://schemas.microsoft.com/office/word/2006/wordml" xmlns:wps="http://schemas.microsoft.com/office/word/2010/wordprocessingShape" mc:Ignorable="w14 w15 w16se w16cid w16 w16cex w16sdtdh wp14">
+<w:hdr xmlns:wpc="http://schemas.microsoft.com/office/word/2010/wordprocessingCanvas" xmlns:cx="http://schemas.microsoft.com/office/drawing/2014/chartex" xmlns:cx1="http://schemas.microsoft.com/office/drawing/2015/9/8/chartex" xmlns:cx2="http://schemas.microsoft.com/office/drawing/2015/10/21/chartex" xmlns:cx3="http://schemas.microsoft.com/office/drawing/2016/5/9/chartex" xmlns:cx4="http://schemas.microsoft.com/office/drawing/2016/5/10/chartex" xmlns:cx5="http://schemas.microsoft.com/office/drawing/2016/5/11/chartex" xmlns:cx6="http://schemas.microsoft.com/office/drawing/2016/5/12/chartex" xmlns:cx7="http://schemas.microsoft.com/office/drawing/2016/5/13/chartex" xmlns:cx8="http://schemas.microsoft.com/office/drawing/2016/5/14/chartex" xmlns:mc="http://schemas.openxmlformats.org/markup-compatibility/2006" xmlns:aink="http://schemas.microsoft.com/office/drawing/2016/ink" xmlns:am3d="http://schemas.microsoft.com/office/drawing/2017/model3d" xmlns:o="urn:schemas-microsoft-com:office:office" xmlns:oel="http://schemas.microsoft.com/office/2019/extlst" xmlns:r="http://schemas.openxmlformats.org/officeDocument/2006/relationships" xmlns:m="http://schemas.openxmlformats.org/officeDocument/2006/math" xmlns:v="urn:schemas-microsoft-com:vml" xmlns:wp14="http://schemas.microsoft.com/office/word/2010/wordprocessingDrawing" xmlns:wp="http://schemas.openxmlformats.org/drawingml/2006/wordprocessingDrawing" xmlns:w10="urn:schemas-microsoft-com:office:word" xmlns:w="http://schemas.openxmlformats.org/wordprocessingml/2006/main" xmlns:w14="http://schemas.microsoft.com/office/word/2010/wordml" xmlns:w15="http://schemas.microsoft.com/office/word/2012/wordml" xmlns:w16cex="http://schemas.microsoft.com/office/word/2018/wordml/cex" xmlns:w16cid="http://schemas.microsoft.com/office/word/2016/wordml/cid" xmlns:w16="http://schemas.microsoft.com/office/word/2018/wordml" xmlns:w16du="http://schemas.microsoft.com/office/word/2023/wordml/word16du" xmlns:w16sdtdh="http://schemas.microsoft.com/office/word/2020/wordml/sdtdatahash" xmlns:w16sdtfl="http://schemas.microsoft.com/office/word/2024/wordml/sdtformatlock" xmlns:w16se="http://schemas.microsoft.com/office/word/2015/wordml/symex" xmlns:wpg="http://schemas.microsoft.com/office/word/2010/wordprocessingGroup" xmlns:wpi="http://schemas.microsoft.com/office/word/2010/wordprocessingInk" xmlns:wne="http://schemas.microsoft.com/office/word/2006/wordml" xmlns:wps="http://schemas.microsoft.com/office/word/2010/wordprocessingShape" mc:Ignorable="w14 w15 w16se w16cid w16 w16cex w16sdtdh w16sdtfl w16du wp14">
   <w:p>
     <w:pPr>
       <w:pStyle w:val="Cabealho"/>
@@ -12614,7 +12610,7 @@
 </file>
 
 <file path=word/header2.xml><?xml version="1.0" encoding="utf-8"?>
-<w:hdr xmlns:wpc="http://schemas.microsoft.com/office/word/2010/wordprocessingCanvas" xmlns:cx="http://schemas.microsoft.com/office/drawing/2014/chartex" xmlns:cx1="http://schemas.microsoft.com/office/drawing/2015/9/8/chartex" xmlns:cx2="http://schemas.microsoft.com/office/drawing/2015/10/21/chartex" xmlns:cx3="http://schemas.microsoft.com/office/drawing/2016/5/9/chartex" xmlns:cx4="http://schemas.microsoft.com/office/drawing/2016/5/10/chartex" xmlns:cx5="http://schemas.microsoft.com/office/drawing/2016/5/11/chartex" xmlns:cx6="http://schemas.microsoft.com/office/drawing/2016/5/12/chartex" xmlns:cx7="http://schemas.microsoft.com/office/drawing/2016/5/13/chartex" xmlns:cx8="http://schemas.microsoft.com/office/drawing/2016/5/14/chartex" xmlns:mc="http://schemas.openxmlformats.org/markup-compatibility/2006" xmlns:aink="http://schemas.microsoft.com/office/drawing/2016/ink" xmlns:am3d="http://schemas.microsoft.com/office/drawing/2017/model3d" xmlns:o="urn:schemas-microsoft-com:office:office" xmlns:r="http://schemas.openxmlformats.org/officeDocument/2006/relationships" xmlns:m="http://schemas.openxmlformats.org/officeDocument/2006/math" xmlns:v="urn:schemas-microsoft-com:vml" xmlns:wp14="http://schemas.microsoft.com/office/word/2010/wordprocessingDrawing" xmlns:wp="http://schemas.openxmlformats.org/drawingml/2006/wordprocessingDrawing" xmlns:w10="urn:schemas-microsoft-com:office:word" xmlns:w="http://schemas.openxmlformats.org/wordprocessingml/2006/main" xmlns:w14="http://schemas.microsoft.com/office/word/2010/wordml" xmlns:w15="http://schemas.microsoft.com/office/word/2012/wordml" xmlns:w16cex="http://schemas.microsoft.com/office/word/2018/wordml/cex" xmlns:w16cid="http://schemas.microsoft.com/office/word/2016/wordml/cid" xmlns:w16="http://schemas.microsoft.com/office/word/2018/wordml" xmlns:w16sdtdh="http://schemas.microsoft.com/office/word/2020/wordml/sdtdatahash" xmlns:w16se="http://schemas.microsoft.com/office/word/2015/wordml/symex" xmlns:wpg="http://schemas.microsoft.com/office/word/2010/wordprocessingGroup" xmlns:wpi="http://schemas.microsoft.com/office/word/2010/wordprocessingInk" xmlns:wne="http://schemas.microsoft.com/office/word/2006/wordml" xmlns:wps="http://schemas.microsoft.com/office/word/2010/wordprocessingShape" mc:Ignorable="w14 w15 w16se w16cid w16 w16cex w16sdtdh wp14">
+<w:hdr xmlns:wpc="http://schemas.microsoft.com/office/word/2010/wordprocessingCanvas" xmlns:cx="http://schemas.microsoft.com/office/drawing/2014/chartex" xmlns:cx1="http://schemas.microsoft.com/office/drawing/2015/9/8/chartex" xmlns:cx2="http://schemas.microsoft.com/office/drawing/2015/10/21/chartex" xmlns:cx3="http://schemas.microsoft.com/office/drawing/2016/5/9/chartex" xmlns:cx4="http://schemas.microsoft.com/office/drawing/2016/5/10/chartex" xmlns:cx5="http://schemas.microsoft.com/office/drawing/2016/5/11/chartex" xmlns:cx6="http://schemas.microsoft.com/office/drawing/2016/5/12/chartex" xmlns:cx7="http://schemas.microsoft.com/office/drawing/2016/5/13/chartex" xmlns:cx8="http://schemas.microsoft.com/office/drawing/2016/5/14/chartex" xmlns:mc="http://schemas.openxmlformats.org/markup-compatibility/2006" xmlns:aink="http://schemas.microsoft.com/office/drawing/2016/ink" xmlns:am3d="http://schemas.microsoft.com/office/drawing/2017/model3d" xmlns:o="urn:schemas-microsoft-com:office:office" xmlns:oel="http://schemas.microsoft.com/office/2019/extlst" xmlns:r="http://schemas.openxmlformats.org/officeDocument/2006/relationships" xmlns:m="http://schemas.openxmlformats.org/officeDocument/2006/math" xmlns:v="urn:schemas-microsoft-com:vml" xmlns:wp14="http://schemas.microsoft.com/office/word/2010/wordprocessingDrawing" xmlns:wp="http://schemas.openxmlformats.org/drawingml/2006/wordprocessingDrawing" xmlns:w10="urn:schemas-microsoft-com:office:word" xmlns:w="http://schemas.openxmlformats.org/wordprocessingml/2006/main" xmlns:w14="http://schemas.microsoft.com/office/word/2010/wordml" xmlns:w15="http://schemas.microsoft.com/office/word/2012/wordml" xmlns:w16cex="http://schemas.microsoft.com/office/word/2018/wordml/cex" xmlns:w16cid="http://schemas.microsoft.com/office/word/2016/wordml/cid" xmlns:w16="http://schemas.microsoft.com/office/word/2018/wordml" xmlns:w16du="http://schemas.microsoft.com/office/word/2023/wordml/word16du" xmlns:w16sdtdh="http://schemas.microsoft.com/office/word/2020/wordml/sdtdatahash" xmlns:w16sdtfl="http://schemas.microsoft.com/office/word/2024/wordml/sdtformatlock" xmlns:w16se="http://schemas.microsoft.com/office/word/2015/wordml/symex" xmlns:wpg="http://schemas.microsoft.com/office/word/2010/wordprocessingGroup" xmlns:wpi="http://schemas.microsoft.com/office/word/2010/wordprocessingInk" xmlns:wne="http://schemas.microsoft.com/office/word/2006/wordml" xmlns:wps="http://schemas.microsoft.com/office/word/2010/wordprocessingShape" mc:Ignorable="w14 w15 w16se w16cid w16 w16cex w16sdtdh w16sdtfl w16du wp14">
   <w:p>
     <w:pPr>
       <w:pStyle w:val="Cabealho"/>
@@ -12684,7 +12680,7 @@
 </file>
 
 <file path=word/header3.xml><?xml version="1.0" encoding="utf-8"?>
-<w:hdr xmlns:wpc="http://schemas.microsoft.com/office/word/2010/wordprocessingCanvas" xmlns:cx="http://schemas.microsoft.com/office/drawing/2014/chartex" xmlns:cx1="http://schemas.microsoft.com/office/drawing/2015/9/8/chartex" xmlns:cx2="http://schemas.microsoft.com/office/drawing/2015/10/21/chartex" xmlns:cx3="http://schemas.microsoft.com/office/drawing/2016/5/9/chartex" xmlns:cx4="http://schemas.microsoft.com/office/drawing/2016/5/10/chartex" xmlns:cx5="http://schemas.microsoft.com/office/drawing/2016/5/11/chartex" xmlns:cx6="http://schemas.microsoft.com/office/drawing/2016/5/12/chartex" xmlns:cx7="http://schemas.microsoft.com/office/drawing/2016/5/13/chartex" xmlns:cx8="http://schemas.microsoft.com/office/drawing/2016/5/14/chartex" xmlns:mc="http://schemas.openxmlformats.org/markup-compatibility/2006" xmlns:aink="http://schemas.microsoft.com/office/drawing/2016/ink" xmlns:am3d="http://schemas.microsoft.com/office/drawing/2017/model3d" xmlns:o="urn:schemas-microsoft-com:office:office" xmlns:r="http://schemas.openxmlformats.org/officeDocument/2006/relationships" xmlns:m="http://schemas.openxmlformats.org/officeDocument/2006/math" xmlns:v="urn:schemas-microsoft-com:vml" xmlns:wp14="http://schemas.microsoft.com/office/word/2010/wordprocessingDrawing" xmlns:wp="http://schemas.openxmlformats.org/drawingml/2006/wordprocessingDrawing" xmlns:w10="urn:schemas-microsoft-com:office:word" xmlns:w="http://schemas.openxmlformats.org/wordprocessingml/2006/main" xmlns:w14="http://schemas.microsoft.com/office/word/2010/wordml" xmlns:w15="http://schemas.microsoft.com/office/word/2012/wordml" xmlns:w16cex="http://schemas.microsoft.com/office/word/2018/wordml/cex" xmlns:w16cid="http://schemas.microsoft.com/office/word/2016/wordml/cid" xmlns:w16="http://schemas.microsoft.com/office/word/2018/wordml" xmlns:w16sdtdh="http://schemas.microsoft.com/office/word/2020/wordml/sdtdatahash" xmlns:w16se="http://schemas.microsoft.com/office/word/2015/wordml/symex" xmlns:wpg="http://schemas.microsoft.com/office/word/2010/wordprocessingGroup" xmlns:wpi="http://schemas.microsoft.com/office/word/2010/wordprocessingInk" xmlns:wne="http://schemas.microsoft.com/office/word/2006/wordml" xmlns:wps="http://schemas.microsoft.com/office/word/2010/wordprocessingShape" mc:Ignorable="w14 w15 w16se w16cid w16 w16cex w16sdtdh wp14">
+<w:hdr xmlns:wpc="http://schemas.microsoft.com/office/word/2010/wordprocessingCanvas" xmlns:cx="http://schemas.microsoft.com/office/drawing/2014/chartex" xmlns:cx1="http://schemas.microsoft.com/office/drawing/2015/9/8/chartex" xmlns:cx2="http://schemas.microsoft.com/office/drawing/2015/10/21/chartex" xmlns:cx3="http://schemas.microsoft.com/office/drawing/2016/5/9/chartex" xmlns:cx4="http://schemas.microsoft.com/office/drawing/2016/5/10/chartex" xmlns:cx5="http://schemas.microsoft.com/office/drawing/2016/5/11/chartex" xmlns:cx6="http://schemas.microsoft.com/office/drawing/2016/5/12/chartex" xmlns:cx7="http://schemas.microsoft.com/office/drawing/2016/5/13/chartex" xmlns:cx8="http://schemas.microsoft.com/office/drawing/2016/5/14/chartex" xmlns:mc="http://schemas.openxmlformats.org/markup-compatibility/2006" xmlns:aink="http://schemas.microsoft.com/office/drawing/2016/ink" xmlns:am3d="http://schemas.microsoft.com/office/drawing/2017/model3d" xmlns:o="urn:schemas-microsoft-com:office:office" xmlns:oel="http://schemas.microsoft.com/office/2019/extlst" xmlns:r="http://schemas.openxmlformats.org/officeDocument/2006/relationships" xmlns:m="http://schemas.openxmlformats.org/officeDocument/2006/math" xmlns:v="urn:schemas-microsoft-com:vml" xmlns:wp14="http://schemas.microsoft.com/office/word/2010/wordprocessingDrawing" xmlns:wp="http://schemas.openxmlformats.org/drawingml/2006/wordprocessingDrawing" xmlns:w10="urn:schemas-microsoft-com:office:word" xmlns:w="http://schemas.openxmlformats.org/wordprocessingml/2006/main" xmlns:w14="http://schemas.microsoft.com/office/word/2010/wordml" xmlns:w15="http://schemas.microsoft.com/office/word/2012/wordml" xmlns:w16cex="http://schemas.microsoft.com/office/word/2018/wordml/cex" xmlns:w16cid="http://schemas.microsoft.com/office/word/2016/wordml/cid" xmlns:w16="http://schemas.microsoft.com/office/word/2018/wordml" xmlns:w16du="http://schemas.microsoft.com/office/word/2023/wordml/word16du" xmlns:w16sdtdh="http://schemas.microsoft.com/office/word/2020/wordml/sdtdatahash" xmlns:w16sdtfl="http://schemas.microsoft.com/office/word/2024/wordml/sdtformatlock" xmlns:w16se="http://schemas.microsoft.com/office/word/2015/wordml/symex" xmlns:wpg="http://schemas.microsoft.com/office/word/2010/wordprocessingGroup" xmlns:wpi="http://schemas.microsoft.com/office/word/2010/wordprocessingInk" xmlns:wne="http://schemas.microsoft.com/office/word/2006/wordml" xmlns:wps="http://schemas.microsoft.com/office/word/2010/wordprocessingShape" mc:Ignorable="w14 w15 w16se w16cid w16 w16cex w16sdtdh w16sdtfl w16du wp14">
   <w:p>
     <w:pPr>
       <w:pStyle w:val="Cabealho"/>
@@ -12694,7 +12690,7 @@
 </file>
 
 <file path=word/styles.xml><?xml version="1.0" encoding="utf-8"?>
-<w:styles xmlns:mc="http://schemas.openxmlformats.org/markup-compatibility/2006" xmlns:r="http://schemas.openxmlformats.org/officeDocument/2006/relationships" xmlns:w="http://schemas.openxmlformats.org/wordprocessingml/2006/main" xmlns:w14="http://schemas.microsoft.com/office/word/2010/wordml" xmlns:w15="http://schemas.microsoft.com/office/word/2012/wordml" xmlns:w16cex="http://schemas.microsoft.com/office/word/2018/wordml/cex" xmlns:w16cid="http://schemas.microsoft.com/office/word/2016/wordml/cid" xmlns:w16="http://schemas.microsoft.com/office/word/2018/wordml" xmlns:w16sdtdh="http://schemas.microsoft.com/office/word/2020/wordml/sdtdatahash" xmlns:w16se="http://schemas.microsoft.com/office/word/2015/wordml/symex" mc:Ignorable="w14 w15 w16se w16cid w16 w16cex w16sdtdh">
+<w:styles xmlns:mc="http://schemas.openxmlformats.org/markup-compatibility/2006" xmlns:r="http://schemas.openxmlformats.org/officeDocument/2006/relationships" xmlns:w="http://schemas.openxmlformats.org/wordprocessingml/2006/main" xmlns:w14="http://schemas.microsoft.com/office/word/2010/wordml" xmlns:w15="http://schemas.microsoft.com/office/word/2012/wordml" xmlns:w16cex="http://schemas.microsoft.com/office/word/2018/wordml/cex" xmlns:w16cid="http://schemas.microsoft.com/office/word/2016/wordml/cid" xmlns:w16="http://schemas.microsoft.com/office/word/2018/wordml" xmlns:w16du="http://schemas.microsoft.com/office/word/2023/wordml/word16du" xmlns:w16sdtdh="http://schemas.microsoft.com/office/word/2020/wordml/sdtdatahash" xmlns:w16sdtfl="http://schemas.microsoft.com/office/word/2024/wordml/sdtformatlock" xmlns:w16se="http://schemas.microsoft.com/office/word/2015/wordml/symex" mc:Ignorable="w14 w15 w16se w16cid w16 w16cex w16sdtdh w16sdtfl w16du">
   <w:docDefaults>
     <w:rPrDefault>
       <w:rPr>
@@ -13462,6 +13458,15 @@
 </file>
 
 <file path=customXml/item1.xml><?xml version="1.0" encoding="utf-8"?>
+<?mso-contentType ?>
+<FormTemplates xmlns="http://schemas.microsoft.com/sharepoint/v3/contenttype/forms">
+  <Display>DocumentLibraryForm</Display>
+  <Edit>DocumentLibraryForm</Edit>
+  <New>DocumentLibraryForm</New>
+</FormTemplates>
+</file>
+
+<file path=customXml/item2.xml><?xml version="1.0" encoding="utf-8"?>
 <ct:contentTypeSchema xmlns:ct="http://schemas.microsoft.com/office/2006/metadata/contentType" xmlns:ma="http://schemas.microsoft.com/office/2006/metadata/properties/metaAttributes" ct:_="" ma:_="" ma:contentTypeName="Documento" ma:contentTypeID="0x010100E388B93522CAD84BA03D9E6626FE9EBF" ma:contentTypeVersion="6" ma:contentTypeDescription="Crie um novo documento." ma:contentTypeScope="" ma:versionID="e8316a96c236cca615f74a59e8cd93ca">
   <xsd:schema xmlns:xsd="http://www.w3.org/2001/XMLSchema" xmlns:xs="http://www.w3.org/2001/XMLSchema" xmlns:p="http://schemas.microsoft.com/office/2006/metadata/properties" xmlns:ns3="fb7a161d-2631-4e38-bbcc-a058d3c79703" targetNamespace="http://schemas.microsoft.com/office/2006/metadata/properties" ma:root="true" ma:fieldsID="3d87f6cf0ad75164e5e319d0256020a4" ns3:_="">
     <xsd:import namespace="fb7a161d-2631-4e38-bbcc-a058d3c79703"/>
@@ -13617,16 +13622,11 @@
 </ct:contentTypeSchema>
 </file>
 
-<file path=customXml/item2.xml><?xml version="1.0" encoding="utf-8"?>
-<?mso-contentType ?>
-<FormTemplates xmlns="http://schemas.microsoft.com/sharepoint/v3/contenttype/forms">
-  <Display>DocumentLibraryForm</Display>
-  <Edit>DocumentLibraryForm</Edit>
-  <New>DocumentLibraryForm</New>
-</FormTemplates>
+<file path=customXml/item3.xml><?xml version="1.0" encoding="utf-8"?>
+<b:Sources xmlns:b="http://schemas.openxmlformats.org/officeDocument/2006/bibliography" xmlns="http://schemas.openxmlformats.org/officeDocument/2006/bibliography" SelectedStyle="\APASixthEditionOfficeOnline.xsl" StyleName="APA" Version="6"/>
 </file>
 
-<file path=customXml/item3.xml><?xml version="1.0" encoding="utf-8"?>
+<file path=customXml/item4.xml><?xml version="1.0" encoding="utf-8"?>
 <p:properties xmlns:p="http://schemas.microsoft.com/office/2006/metadata/properties" xmlns:xsi="http://www.w3.org/2001/XMLSchema-instance" xmlns:pc="http://schemas.microsoft.com/office/infopath/2007/PartnerControls">
   <documentManagement>
     <_activity xmlns="fb7a161d-2631-4e38-bbcc-a058d3c79703" xsi:nil="true"/>
@@ -13634,11 +13634,15 @@
 </p:properties>
 </file>
 
-<file path=customXml/item4.xml><?xml version="1.0" encoding="utf-8"?>
-<b:Sources xmlns:b="http://schemas.openxmlformats.org/officeDocument/2006/bibliography" xmlns="http://schemas.openxmlformats.org/officeDocument/2006/bibliography" SelectedStyle="\APASixthEditionOfficeOnline.xsl" StyleName="APA" Version="6"/>
+<file path=customXml/itemProps1.xml><?xml version="1.0" encoding="utf-8"?>
+<ds:datastoreItem xmlns:ds="http://schemas.openxmlformats.org/officeDocument/2006/customXml" ds:itemID="{7E250951-7135-4631-84B9-FAF9AA0C8021}">
+  <ds:schemaRefs>
+    <ds:schemaRef ds:uri="http://schemas.microsoft.com/sharepoint/v3/contenttype/forms"/>
+  </ds:schemaRefs>
+</ds:datastoreItem>
 </file>
 
-<file path=customXml/itemProps1.xml><?xml version="1.0" encoding="utf-8"?>
+<file path=customXml/itemProps2.xml><?xml version="1.0" encoding="utf-8"?>
 <ds:datastoreItem xmlns:ds="http://schemas.openxmlformats.org/officeDocument/2006/customXml" ds:itemID="{55FE5082-5F4A-4B47-8F91-19CBC7BDA1D7}">
   <ds:schemaRefs>
     <ds:schemaRef ds:uri="http://schemas.microsoft.com/office/2006/metadata/contentType"/>
@@ -13656,15 +13660,15 @@
 </ds:datastoreItem>
 </file>
 
-<file path=customXml/itemProps2.xml><?xml version="1.0" encoding="utf-8"?>
-<ds:datastoreItem xmlns:ds="http://schemas.openxmlformats.org/officeDocument/2006/customXml" ds:itemID="{7E250951-7135-4631-84B9-FAF9AA0C8021}">
+<file path=customXml/itemProps3.xml><?xml version="1.0" encoding="utf-8"?>
+<ds:datastoreItem xmlns:ds="http://schemas.openxmlformats.org/officeDocument/2006/customXml" ds:itemID="{A84F834D-AF08-40D0-B2A8-18F81A686CBE}">
   <ds:schemaRefs>
-    <ds:schemaRef ds:uri="http://schemas.microsoft.com/sharepoint/v3/contenttype/forms"/>
+    <ds:schemaRef ds:uri="http://schemas.openxmlformats.org/officeDocument/2006/bibliography"/>
   </ds:schemaRefs>
 </ds:datastoreItem>
 </file>
 
-<file path=customXml/itemProps3.xml><?xml version="1.0" encoding="utf-8"?>
+<file path=customXml/itemProps4.xml><?xml version="1.0" encoding="utf-8"?>
 <ds:datastoreItem xmlns:ds="http://schemas.openxmlformats.org/officeDocument/2006/customXml" ds:itemID="{E2F32906-61A5-40A0-AFFA-037E9194FF65}">
   <ds:schemaRefs>
     <ds:schemaRef ds:uri="http://schemas.microsoft.com/office/2006/metadata/properties"/>
@@ -13672,12 +13676,4 @@
     <ds:schemaRef ds:uri="fb7a161d-2631-4e38-bbcc-a058d3c79703"/>
   </ds:schemaRefs>
 </ds:datastoreItem>
-</file>
-
-<file path=customXml/itemProps4.xml><?xml version="1.0" encoding="utf-8"?>
-<ds:datastoreItem xmlns:ds="http://schemas.openxmlformats.org/officeDocument/2006/customXml" ds:itemID="{A84F834D-AF08-40D0-B2A8-18F81A686CBE}">
-  <ds:schemaRefs>
-    <ds:schemaRef ds:uri="http://schemas.openxmlformats.org/officeDocument/2006/bibliography"/>
-  </ds:schemaRefs>
-</ds:datastoreItem>
 </file>
</xml_diff>

<commit_message>
feat : rota de criar estagiario pronta
</commit_message>
<xml_diff>
--- a/FREQUÊNCIA ESTAGIÁRIOS - MODELO.docx
+++ b/FREQUÊNCIA ESTAGIÁRIOS - MODELO.docx
@@ -1,11 +1,11 @@
 
 <file path=word/document.xml><?xml version="1.0" encoding="utf-8"?>
-<w:document xmlns:wpc="http://schemas.microsoft.com/office/word/2010/wordprocessingCanvas" xmlns:cx="http://schemas.microsoft.com/office/drawing/2014/chartex" xmlns:cx1="http://schemas.microsoft.com/office/drawing/2015/9/8/chartex" xmlns:cx2="http://schemas.microsoft.com/office/drawing/2015/10/21/chartex" xmlns:cx3="http://schemas.microsoft.com/office/drawing/2016/5/9/chartex" xmlns:cx4="http://schemas.microsoft.com/office/drawing/2016/5/10/chartex" xmlns:cx5="http://schemas.microsoft.com/office/drawing/2016/5/11/chartex" xmlns:cx6="http://schemas.microsoft.com/office/drawing/2016/5/12/chartex" xmlns:cx7="http://schemas.microsoft.com/office/drawing/2016/5/13/chartex" xmlns:cx8="http://schemas.microsoft.com/office/drawing/2016/5/14/chartex" xmlns:mc="http://schemas.openxmlformats.org/markup-compatibility/2006" xmlns:aink="http://schemas.microsoft.com/office/drawing/2016/ink" xmlns:am3d="http://schemas.microsoft.com/office/drawing/2017/model3d" xmlns:o="urn:schemas-microsoft-com:office:office" xmlns:oel="http://schemas.microsoft.com/office/2019/extlst" xmlns:r="http://schemas.openxmlformats.org/officeDocument/2006/relationships" xmlns:m="http://schemas.openxmlformats.org/officeDocument/2006/math" xmlns:v="urn:schemas-microsoft-com:vml" xmlns:wp14="http://schemas.microsoft.com/office/word/2010/wordprocessingDrawing" xmlns:wp="http://schemas.openxmlformats.org/drawingml/2006/wordprocessingDrawing" xmlns:w10="urn:schemas-microsoft-com:office:word" xmlns:w="http://schemas.openxmlformats.org/wordprocessingml/2006/main" xmlns:w14="http://schemas.microsoft.com/office/word/2010/wordml" xmlns:w15="http://schemas.microsoft.com/office/word/2012/wordml" xmlns:w16cex="http://schemas.microsoft.com/office/word/2018/wordml/cex" xmlns:w16cid="http://schemas.microsoft.com/office/word/2016/wordml/cid" xmlns:w16="http://schemas.microsoft.com/office/word/2018/wordml" xmlns:w16du="http://schemas.microsoft.com/office/word/2023/wordml/word16du" xmlns:w16sdtdh="http://schemas.microsoft.com/office/word/2020/wordml/sdtdatahash" xmlns:w16sdtfl="http://schemas.microsoft.com/office/word/2024/wordml/sdtformatlock" xmlns:w16se="http://schemas.microsoft.com/office/word/2015/wordml/symex" xmlns:wpg="http://schemas.microsoft.com/office/word/2010/wordprocessingGroup" xmlns:wpi="http://schemas.microsoft.com/office/word/2010/wordprocessingInk" xmlns:wne="http://schemas.microsoft.com/office/word/2006/wordml" xmlns:wps="http://schemas.microsoft.com/office/word/2010/wordprocessingShape" mc:Ignorable="w14 w15 w16se w16cid w16 w16cex w16sdtdh w16sdtfl w16du wp14">
+<w:document xmlns:wpc="http://schemas.microsoft.com/office/word/2010/wordprocessingCanvas" xmlns:cx="http://schemas.microsoft.com/office/drawing/2014/chartex" xmlns:cx1="http://schemas.microsoft.com/office/drawing/2015/9/8/chartex" xmlns:cx2="http://schemas.microsoft.com/office/drawing/2015/10/21/chartex" xmlns:cx3="http://schemas.microsoft.com/office/drawing/2016/5/9/chartex" xmlns:cx4="http://schemas.microsoft.com/office/drawing/2016/5/10/chartex" xmlns:cx5="http://schemas.microsoft.com/office/drawing/2016/5/11/chartex" xmlns:cx6="http://schemas.microsoft.com/office/drawing/2016/5/12/chartex" xmlns:cx7="http://schemas.microsoft.com/office/drawing/2016/5/13/chartex" xmlns:cx8="http://schemas.microsoft.com/office/drawing/2016/5/14/chartex" xmlns:mc="http://schemas.openxmlformats.org/markup-compatibility/2006" xmlns:aink="http://schemas.microsoft.com/office/drawing/2016/ink" xmlns:am3d="http://schemas.microsoft.com/office/drawing/2017/model3d" xmlns:o="urn:schemas-microsoft-com:office:office" xmlns:r="http://schemas.openxmlformats.org/officeDocument/2006/relationships" xmlns:m="http://schemas.openxmlformats.org/officeDocument/2006/math" xmlns:v="urn:schemas-microsoft-com:vml" xmlns:wp14="http://schemas.microsoft.com/office/word/2010/wordprocessingDrawing" xmlns:wp="http://schemas.openxmlformats.org/drawingml/2006/wordprocessingDrawing" xmlns:w10="urn:schemas-microsoft-com:office:word" xmlns:w="http://schemas.openxmlformats.org/wordprocessingml/2006/main" xmlns:w14="http://schemas.microsoft.com/office/word/2010/wordml" xmlns:w15="http://schemas.microsoft.com/office/word/2012/wordml" xmlns:w16cex="http://schemas.microsoft.com/office/word/2018/wordml/cex" xmlns:w16cid="http://schemas.microsoft.com/office/word/2016/wordml/cid" xmlns:w16="http://schemas.microsoft.com/office/word/2018/wordml" xmlns:w16sdtdh="http://schemas.microsoft.com/office/word/2020/wordml/sdtdatahash" xmlns:w16se="http://schemas.microsoft.com/office/word/2015/wordml/symex" xmlns:wpg="http://schemas.microsoft.com/office/word/2010/wordprocessingGroup" xmlns:wpi="http://schemas.microsoft.com/office/word/2010/wordprocessingInk" xmlns:wne="http://schemas.microsoft.com/office/word/2006/wordml" xmlns:wps="http://schemas.microsoft.com/office/word/2010/wordprocessingShape" mc:Ignorable="w14 w15 w16se w16cid w16 w16cex w16sdtdh wp14">
   <w:body>
     <w:tbl>
       <w:tblPr>
         <w:tblpPr w:leftFromText="141" w:rightFromText="141" w:vertAnchor="page" w:horzAnchor="margin" w:tblpXSpec="center" w:tblpY="1740"/>
-        <w:tblW w:w="11711" w:type="dxa"/>
+        <w:tblW w:w="11624" w:type="dxa"/>
         <w:tblBorders>
           <w:top w:val="single" w:sz="4" w:space="0" w:color="auto"/>
           <w:left w:val="single" w:sz="4" w:space="0" w:color="auto"/>
@@ -22,20 +22,19 @@
         <w:tblLook w:val="04A0" w:firstRow="1" w:lastRow="0" w:firstColumn="1" w:lastColumn="0" w:noHBand="0" w:noVBand="1"/>
       </w:tblPr>
       <w:tblGrid>
-        <w:gridCol w:w="563"/>
+        <w:gridCol w:w="730"/>
         <w:gridCol w:w="992"/>
         <w:gridCol w:w="1701"/>
         <w:gridCol w:w="268"/>
         <w:gridCol w:w="582"/>
-        <w:gridCol w:w="1985"/>
-        <w:gridCol w:w="327"/>
-        <w:gridCol w:w="665"/>
+        <w:gridCol w:w="1823"/>
+        <w:gridCol w:w="1154"/>
         <w:gridCol w:w="347"/>
         <w:gridCol w:w="1584"/>
         <w:gridCol w:w="32"/>
         <w:gridCol w:w="730"/>
         <w:gridCol w:w="299"/>
-        <w:gridCol w:w="1636"/>
+        <w:gridCol w:w="1382"/>
       </w:tblGrid>
       <w:tr>
         <w:trPr>
@@ -43,8 +42,8 @@
         </w:trPr>
         <w:tc>
           <w:tcPr>
-            <w:tcW w:w="6418" w:type="dxa"/>
-            <w:gridSpan w:val="7"/>
+            <w:tcW w:w="6096" w:type="dxa"/>
+            <w:gridSpan w:val="6"/>
             <w:shd w:val="clear" w:color="000000" w:fill="99FF66"/>
             <w:vAlign w:val="bottom"/>
             <w:hideMark/>
@@ -79,7 +78,7 @@
         </w:tc>
         <w:tc>
           <w:tcPr>
-            <w:tcW w:w="1012" w:type="dxa"/>
+            <w:tcW w:w="1501" w:type="dxa"/>
             <w:gridSpan w:val="2"/>
             <w:shd w:val="clear" w:color="auto" w:fill="auto"/>
             <w:vAlign w:val="bottom"/>
@@ -200,7 +199,7 @@
         </w:tc>
         <w:tc>
           <w:tcPr>
-            <w:tcW w:w="1636" w:type="dxa"/>
+            <w:tcW w:w="1382" w:type="dxa"/>
             <w:shd w:val="clear" w:color="auto" w:fill="auto"/>
             <w:vAlign w:val="bottom"/>
             <w:hideMark/>
@@ -240,7 +239,7 @@
         </w:trPr>
         <w:tc>
           <w:tcPr>
-            <w:tcW w:w="3524" w:type="dxa"/>
+            <w:tcW w:w="3691" w:type="dxa"/>
             <w:gridSpan w:val="4"/>
             <w:vMerge w:val="restart"/>
             <w:shd w:val="clear" w:color="auto" w:fill="auto"/>
@@ -277,8 +276,8 @@
         </w:tc>
         <w:tc>
           <w:tcPr>
-            <w:tcW w:w="2894" w:type="dxa"/>
-            <w:gridSpan w:val="3"/>
+            <w:tcW w:w="2405" w:type="dxa"/>
+            <w:gridSpan w:val="2"/>
             <w:vMerge w:val="restart"/>
             <w:shd w:val="clear" w:color="auto" w:fill="auto"/>
             <w:vAlign w:val="center"/>
@@ -314,7 +313,7 @@
         </w:tc>
         <w:tc>
           <w:tcPr>
-            <w:tcW w:w="2628" w:type="dxa"/>
+            <w:tcW w:w="3117" w:type="dxa"/>
             <w:gridSpan w:val="4"/>
             <w:shd w:val="clear" w:color="auto" w:fill="auto"/>
             <w:vAlign w:val="bottom"/>
@@ -396,7 +395,7 @@
         </w:tc>
         <w:tc>
           <w:tcPr>
-            <w:tcW w:w="1636" w:type="dxa"/>
+            <w:tcW w:w="1382" w:type="dxa"/>
             <w:shd w:val="clear" w:color="auto" w:fill="auto"/>
             <w:vAlign w:val="bottom"/>
             <w:hideMark/>
@@ -432,7 +431,7 @@
         </w:trPr>
         <w:tc>
           <w:tcPr>
-            <w:tcW w:w="3524" w:type="dxa"/>
+            <w:tcW w:w="3691" w:type="dxa"/>
             <w:gridSpan w:val="4"/>
             <w:vMerge/>
             <w:shd w:val="clear" w:color="auto" w:fill="auto"/>
@@ -456,8 +455,8 @@
         </w:tc>
         <w:tc>
           <w:tcPr>
-            <w:tcW w:w="2894" w:type="dxa"/>
-            <w:gridSpan w:val="3"/>
+            <w:tcW w:w="2405" w:type="dxa"/>
+            <w:gridSpan w:val="2"/>
             <w:vMerge/>
             <w:shd w:val="clear" w:color="auto" w:fill="auto"/>
             <w:vAlign w:val="center"/>
@@ -481,7 +480,7 @@
         </w:tc>
         <w:tc>
           <w:tcPr>
-            <w:tcW w:w="1012" w:type="dxa"/>
+            <w:tcW w:w="1501" w:type="dxa"/>
             <w:gridSpan w:val="2"/>
             <w:shd w:val="clear" w:color="auto" w:fill="auto"/>
             <w:vAlign w:val="bottom"/>
@@ -575,7 +574,7 @@
         </w:tc>
         <w:tc>
           <w:tcPr>
-            <w:tcW w:w="1636" w:type="dxa"/>
+            <w:tcW w:w="1382" w:type="dxa"/>
             <w:shd w:val="clear" w:color="auto" w:fill="auto"/>
             <w:vAlign w:val="bottom"/>
             <w:hideMark/>
@@ -611,8 +610,8 @@
         </w:trPr>
         <w:tc>
           <w:tcPr>
-            <w:tcW w:w="6418" w:type="dxa"/>
-            <w:gridSpan w:val="7"/>
+            <w:tcW w:w="6096" w:type="dxa"/>
+            <w:gridSpan w:val="6"/>
             <w:shd w:val="clear" w:color="000000" w:fill="FFFFFF"/>
             <w:vAlign w:val="bottom"/>
             <w:hideMark/>
@@ -647,7 +646,7 @@
         </w:tc>
         <w:tc>
           <w:tcPr>
-            <w:tcW w:w="2628" w:type="dxa"/>
+            <w:tcW w:w="3117" w:type="dxa"/>
             <w:gridSpan w:val="4"/>
             <w:shd w:val="clear" w:color="000000" w:fill="FFFFFF"/>
             <w:vAlign w:val="bottom"/>
@@ -683,7 +682,7 @@
         </w:tc>
         <w:tc>
           <w:tcPr>
-            <w:tcW w:w="2665" w:type="dxa"/>
+            <w:tcW w:w="2411" w:type="dxa"/>
             <w:gridSpan w:val="3"/>
             <w:shd w:val="clear" w:color="000000" w:fill="FFFFFF"/>
             <w:vAlign w:val="bottom"/>
@@ -735,7 +734,7 @@
         </w:trPr>
         <w:tc>
           <w:tcPr>
-            <w:tcW w:w="563" w:type="dxa"/>
+            <w:tcW w:w="730" w:type="dxa"/>
             <w:vMerge w:val="restart"/>
             <w:shd w:val="clear" w:color="auto" w:fill="auto"/>
             <w:vAlign w:val="center"/>
@@ -771,8 +770,8 @@
         </w:tc>
         <w:tc>
           <w:tcPr>
-            <w:tcW w:w="11148" w:type="dxa"/>
-            <w:gridSpan w:val="13"/>
+            <w:tcW w:w="10894" w:type="dxa"/>
+            <w:gridSpan w:val="12"/>
             <w:shd w:val="clear" w:color="000000" w:fill="C5E0B4"/>
             <w:vAlign w:val="center"/>
             <w:hideMark/>
@@ -812,7 +811,7 @@
         </w:trPr>
         <w:tc>
           <w:tcPr>
-            <w:tcW w:w="563" w:type="dxa"/>
+            <w:tcW w:w="730" w:type="dxa"/>
             <w:vMerge/>
             <w:vAlign w:val="center"/>
             <w:hideMark/>
@@ -834,44 +833,44 @@
         </w:tc>
         <w:tc>
           <w:tcPr>
+            <w:tcW w:w="5366" w:type="dxa"/>
+            <w:gridSpan w:val="5"/>
+            <w:shd w:val="clear" w:color="auto" w:fill="auto"/>
+            <w:vAlign w:val="bottom"/>
+            <w:hideMark/>
+          </w:tcPr>
+          <w:p>
+            <w:pPr>
+              <w:spacing w:after="0" w:line="240" w:lineRule="auto"/>
+              <w:jc w:val="center"/>
+              <w:rPr>
+                <w:rFonts w:ascii="Tahoma" w:eastAsia="Times New Roman" w:hAnsi="Tahoma" w:cs="Tahoma"/>
+                <w:b/>
+                <w:bCs/>
+                <w:color w:val="404040"/>
+                <w:sz w:val="14"/>
+                <w:szCs w:val="14"/>
+                <w:lang w:eastAsia="pt-BR"/>
+              </w:rPr>
+            </w:pPr>
+            <w:r>
+              <w:rPr>
+                <w:rFonts w:ascii="Tahoma" w:eastAsia="Times New Roman" w:hAnsi="Tahoma" w:cs="Tahoma"/>
+                <w:b/>
+                <w:bCs/>
+                <w:color w:val="404040"/>
+                <w:sz w:val="14"/>
+                <w:szCs w:val="14"/>
+                <w:lang w:eastAsia="pt-BR"/>
+              </w:rPr>
+              <w:t>MATUTINO</w:t>
+            </w:r>
+          </w:p>
+        </w:tc>
+        <w:tc>
+          <w:tcPr>
             <w:tcW w:w="5528" w:type="dxa"/>
-            <w:gridSpan w:val="5"/>
-            <w:shd w:val="clear" w:color="auto" w:fill="auto"/>
-            <w:vAlign w:val="bottom"/>
-            <w:hideMark/>
-          </w:tcPr>
-          <w:p>
-            <w:pPr>
-              <w:spacing w:after="0" w:line="240" w:lineRule="auto"/>
-              <w:jc w:val="center"/>
-              <w:rPr>
-                <w:rFonts w:ascii="Tahoma" w:eastAsia="Times New Roman" w:hAnsi="Tahoma" w:cs="Tahoma"/>
-                <w:b/>
-                <w:bCs/>
-                <w:color w:val="404040"/>
-                <w:sz w:val="14"/>
-                <w:szCs w:val="14"/>
-                <w:lang w:eastAsia="pt-BR"/>
-              </w:rPr>
-            </w:pPr>
-            <w:r>
-              <w:rPr>
-                <w:rFonts w:ascii="Tahoma" w:eastAsia="Times New Roman" w:hAnsi="Tahoma" w:cs="Tahoma"/>
-                <w:b/>
-                <w:bCs/>
-                <w:color w:val="404040"/>
-                <w:sz w:val="14"/>
-                <w:szCs w:val="14"/>
-                <w:lang w:eastAsia="pt-BR"/>
-              </w:rPr>
-              <w:t>MATUTINO</w:t>
-            </w:r>
-          </w:p>
-        </w:tc>
-        <w:tc>
-          <w:tcPr>
-            <w:tcW w:w="5620" w:type="dxa"/>
-            <w:gridSpan w:val="8"/>
+            <w:gridSpan w:val="7"/>
             <w:shd w:val="clear" w:color="auto" w:fill="auto"/>
             <w:vAlign w:val="bottom"/>
             <w:hideMark/>
@@ -911,7 +910,7 @@
         </w:trPr>
         <w:tc>
           <w:tcPr>
-            <w:tcW w:w="563" w:type="dxa"/>
+            <w:tcW w:w="730" w:type="dxa"/>
             <w:vMerge/>
             <w:vAlign w:val="center"/>
             <w:hideMark/>
@@ -1027,7 +1026,7 @@
         </w:tc>
         <w:tc>
           <w:tcPr>
-            <w:tcW w:w="1985" w:type="dxa"/>
+            <w:tcW w:w="1823" w:type="dxa"/>
             <w:shd w:val="clear" w:color="auto" w:fill="auto"/>
             <w:vAlign w:val="center"/>
             <w:hideMark/>
@@ -1058,8 +1057,7 @@
         </w:tc>
         <w:tc>
           <w:tcPr>
-            <w:tcW w:w="992" w:type="dxa"/>
-            <w:gridSpan w:val="2"/>
+            <w:tcW w:w="1154" w:type="dxa"/>
             <w:shd w:val="clear" w:color="auto" w:fill="auto"/>
             <w:vAlign w:val="center"/>
             <w:hideMark/>
@@ -1154,7 +1152,7 @@
         </w:tc>
         <w:tc>
           <w:tcPr>
-            <w:tcW w:w="1935" w:type="dxa"/>
+            <w:tcW w:w="1681" w:type="dxa"/>
             <w:gridSpan w:val="2"/>
             <w:shd w:val="clear" w:color="auto" w:fill="auto"/>
             <w:vAlign w:val="center"/>
@@ -1191,7 +1189,7 @@
         </w:trPr>
         <w:tc>
           <w:tcPr>
-            <w:tcW w:w="563" w:type="dxa"/>
+            <w:tcW w:w="730" w:type="dxa"/>
             <w:shd w:val="clear" w:color="auto" w:fill="auto"/>
             <w:vAlign w:val="bottom"/>
             <w:hideMark/>
@@ -1317,31 +1315,30 @@
         </w:tc>
         <w:tc>
           <w:tcPr>
-            <w:tcW w:w="1985" w:type="dxa"/>
-            <w:shd w:val="clear" w:color="000000" w:fill="FFFFFF"/>
-            <w:vAlign w:val="bottom"/>
-            <w:hideMark/>
-          </w:tcPr>
-          <w:p>
-            <w:pPr>
-              <w:spacing w:after="0" w:line="240" w:lineRule="auto"/>
-              <w:jc w:val="center"/>
-              <w:rPr>
-                <w:rFonts w:ascii="Tahoma" w:eastAsia="Times New Roman" w:hAnsi="Tahoma" w:cs="Tahoma"/>
-                <w:b/>
-                <w:bCs/>
-                <w:color w:val="385724"/>
-                <w:sz w:val="15"/>
-                <w:szCs w:val="15"/>
-                <w:lang w:eastAsia="pt-BR"/>
-              </w:rPr>
-            </w:pPr>
-          </w:p>
-        </w:tc>
-        <w:tc>
-          <w:tcPr>
-            <w:tcW w:w="992" w:type="dxa"/>
-            <w:gridSpan w:val="2"/>
+            <w:tcW w:w="1823" w:type="dxa"/>
+            <w:shd w:val="clear" w:color="000000" w:fill="FFFFFF"/>
+            <w:vAlign w:val="bottom"/>
+            <w:hideMark/>
+          </w:tcPr>
+          <w:p>
+            <w:pPr>
+              <w:spacing w:after="0" w:line="240" w:lineRule="auto"/>
+              <w:jc w:val="center"/>
+              <w:rPr>
+                <w:rFonts w:ascii="Tahoma" w:eastAsia="Times New Roman" w:hAnsi="Tahoma" w:cs="Tahoma"/>
+                <w:b/>
+                <w:bCs/>
+                <w:color w:val="385724"/>
+                <w:sz w:val="15"/>
+                <w:szCs w:val="15"/>
+                <w:lang w:eastAsia="pt-BR"/>
+              </w:rPr>
+            </w:pPr>
+          </w:p>
+        </w:tc>
+        <w:tc>
+          <w:tcPr>
+            <w:tcW w:w="1154" w:type="dxa"/>
             <w:shd w:val="clear" w:color="000000" w:fill="FFFFFF"/>
             <w:vAlign w:val="bottom"/>
             <w:hideMark/>
@@ -1447,7 +1444,7 @@
         </w:tc>
         <w:tc>
           <w:tcPr>
-            <w:tcW w:w="1935" w:type="dxa"/>
+            <w:tcW w:w="1681" w:type="dxa"/>
             <w:gridSpan w:val="2"/>
             <w:shd w:val="clear" w:color="000000" w:fill="FFFFFF"/>
             <w:vAlign w:val="bottom"/>
@@ -1475,7 +1472,7 @@
         </w:trPr>
         <w:tc>
           <w:tcPr>
-            <w:tcW w:w="563" w:type="dxa"/>
+            <w:tcW w:w="730" w:type="dxa"/>
             <w:shd w:val="clear" w:color="auto" w:fill="auto"/>
             <w:vAlign w:val="bottom"/>
             <w:hideMark/>
@@ -1601,31 +1598,30 @@
         </w:tc>
         <w:tc>
           <w:tcPr>
-            <w:tcW w:w="1985" w:type="dxa"/>
-            <w:shd w:val="clear" w:color="000000" w:fill="FFFFFF"/>
-            <w:vAlign w:val="bottom"/>
-            <w:hideMark/>
-          </w:tcPr>
-          <w:p>
-            <w:pPr>
-              <w:spacing w:after="0" w:line="240" w:lineRule="auto"/>
-              <w:jc w:val="center"/>
-              <w:rPr>
-                <w:rFonts w:ascii="Tahoma" w:eastAsia="Times New Roman" w:hAnsi="Tahoma" w:cs="Tahoma"/>
-                <w:b/>
-                <w:bCs/>
-                <w:color w:val="385724"/>
-                <w:sz w:val="15"/>
-                <w:szCs w:val="15"/>
-                <w:lang w:eastAsia="pt-BR"/>
-              </w:rPr>
-            </w:pPr>
-          </w:p>
-        </w:tc>
-        <w:tc>
-          <w:tcPr>
-            <w:tcW w:w="992" w:type="dxa"/>
-            <w:gridSpan w:val="2"/>
+            <w:tcW w:w="1823" w:type="dxa"/>
+            <w:shd w:val="clear" w:color="000000" w:fill="FFFFFF"/>
+            <w:vAlign w:val="bottom"/>
+            <w:hideMark/>
+          </w:tcPr>
+          <w:p>
+            <w:pPr>
+              <w:spacing w:after="0" w:line="240" w:lineRule="auto"/>
+              <w:jc w:val="center"/>
+              <w:rPr>
+                <w:rFonts w:ascii="Tahoma" w:eastAsia="Times New Roman" w:hAnsi="Tahoma" w:cs="Tahoma"/>
+                <w:b/>
+                <w:bCs/>
+                <w:color w:val="385724"/>
+                <w:sz w:val="15"/>
+                <w:szCs w:val="15"/>
+                <w:lang w:eastAsia="pt-BR"/>
+              </w:rPr>
+            </w:pPr>
+          </w:p>
+        </w:tc>
+        <w:tc>
+          <w:tcPr>
+            <w:tcW w:w="1154" w:type="dxa"/>
             <w:shd w:val="clear" w:color="000000" w:fill="FFFFFF"/>
             <w:vAlign w:val="bottom"/>
             <w:hideMark/>
@@ -1743,7 +1739,7 @@
         </w:tc>
         <w:tc>
           <w:tcPr>
-            <w:tcW w:w="1935" w:type="dxa"/>
+            <w:tcW w:w="1681" w:type="dxa"/>
             <w:gridSpan w:val="2"/>
             <w:shd w:val="clear" w:color="000000" w:fill="FFFFFF"/>
             <w:vAlign w:val="bottom"/>
@@ -1771,7 +1767,7 @@
         </w:trPr>
         <w:tc>
           <w:tcPr>
-            <w:tcW w:w="563" w:type="dxa"/>
+            <w:tcW w:w="730" w:type="dxa"/>
             <w:shd w:val="clear" w:color="auto" w:fill="auto"/>
             <w:vAlign w:val="bottom"/>
             <w:hideMark/>
@@ -1919,31 +1915,30 @@
         </w:tc>
         <w:tc>
           <w:tcPr>
-            <w:tcW w:w="1985" w:type="dxa"/>
-            <w:shd w:val="clear" w:color="000000" w:fill="FFFFFF"/>
-            <w:vAlign w:val="bottom"/>
-            <w:hideMark/>
-          </w:tcPr>
-          <w:p>
-            <w:pPr>
-              <w:spacing w:after="0" w:line="240" w:lineRule="auto"/>
-              <w:jc w:val="center"/>
-              <w:rPr>
-                <w:rFonts w:ascii="Tahoma" w:eastAsia="Times New Roman" w:hAnsi="Tahoma" w:cs="Tahoma"/>
-                <w:b/>
-                <w:bCs/>
-                <w:color w:val="385724"/>
-                <w:sz w:val="15"/>
-                <w:szCs w:val="15"/>
-                <w:lang w:eastAsia="pt-BR"/>
-              </w:rPr>
-            </w:pPr>
-          </w:p>
-        </w:tc>
-        <w:tc>
-          <w:tcPr>
-            <w:tcW w:w="992" w:type="dxa"/>
-            <w:gridSpan w:val="2"/>
+            <w:tcW w:w="1823" w:type="dxa"/>
+            <w:shd w:val="clear" w:color="000000" w:fill="FFFFFF"/>
+            <w:vAlign w:val="bottom"/>
+            <w:hideMark/>
+          </w:tcPr>
+          <w:p>
+            <w:pPr>
+              <w:spacing w:after="0" w:line="240" w:lineRule="auto"/>
+              <w:jc w:val="center"/>
+              <w:rPr>
+                <w:rFonts w:ascii="Tahoma" w:eastAsia="Times New Roman" w:hAnsi="Tahoma" w:cs="Tahoma"/>
+                <w:b/>
+                <w:bCs/>
+                <w:color w:val="385724"/>
+                <w:sz w:val="15"/>
+                <w:szCs w:val="15"/>
+                <w:lang w:eastAsia="pt-BR"/>
+              </w:rPr>
+            </w:pPr>
+          </w:p>
+        </w:tc>
+        <w:tc>
+          <w:tcPr>
+            <w:tcW w:w="1154" w:type="dxa"/>
             <w:shd w:val="clear" w:color="000000" w:fill="FFFFFF"/>
             <w:vAlign w:val="bottom"/>
             <w:hideMark/>
@@ -2039,7 +2034,7 @@
         </w:tc>
         <w:tc>
           <w:tcPr>
-            <w:tcW w:w="1935" w:type="dxa"/>
+            <w:tcW w:w="1681" w:type="dxa"/>
             <w:gridSpan w:val="2"/>
             <w:shd w:val="clear" w:color="000000" w:fill="FFFFFF"/>
             <w:vAlign w:val="bottom"/>
@@ -2067,7 +2062,7 @@
         </w:trPr>
         <w:tc>
           <w:tcPr>
-            <w:tcW w:w="563" w:type="dxa"/>
+            <w:tcW w:w="730" w:type="dxa"/>
             <w:shd w:val="clear" w:color="auto" w:fill="auto"/>
             <w:vAlign w:val="bottom"/>
             <w:hideMark/>
@@ -2213,7 +2208,7 @@
         </w:tc>
         <w:tc>
           <w:tcPr>
-            <w:tcW w:w="1985" w:type="dxa"/>
+            <w:tcW w:w="1823" w:type="dxa"/>
             <w:shd w:val="clear" w:color="000000" w:fill="FFFFFF"/>
             <w:vAlign w:val="bottom"/>
             <w:hideMark/>
@@ -2258,8 +2253,7 @@
         </w:tc>
         <w:tc>
           <w:tcPr>
-            <w:tcW w:w="992" w:type="dxa"/>
-            <w:gridSpan w:val="2"/>
+            <w:tcW w:w="1154" w:type="dxa"/>
             <w:shd w:val="clear" w:color="000000" w:fill="FFFFFF"/>
             <w:vAlign w:val="bottom"/>
             <w:hideMark/>
@@ -2355,7 +2349,7 @@
         </w:tc>
         <w:tc>
           <w:tcPr>
-            <w:tcW w:w="1935" w:type="dxa"/>
+            <w:tcW w:w="1681" w:type="dxa"/>
             <w:gridSpan w:val="2"/>
             <w:shd w:val="clear" w:color="000000" w:fill="FFFFFF"/>
             <w:vAlign w:val="bottom"/>
@@ -2383,7 +2377,7 @@
         </w:trPr>
         <w:tc>
           <w:tcPr>
-            <w:tcW w:w="563" w:type="dxa"/>
+            <w:tcW w:w="730" w:type="dxa"/>
             <w:shd w:val="clear" w:color="auto" w:fill="auto"/>
             <w:vAlign w:val="bottom"/>
             <w:hideMark/>
@@ -2531,7 +2525,7 @@
         </w:tc>
         <w:tc>
           <w:tcPr>
-            <w:tcW w:w="1985" w:type="dxa"/>
+            <w:tcW w:w="1823" w:type="dxa"/>
             <w:shd w:val="clear" w:color="auto" w:fill="auto"/>
             <w:vAlign w:val="bottom"/>
             <w:hideMark/>
@@ -2576,8 +2570,7 @@
         </w:tc>
         <w:tc>
           <w:tcPr>
-            <w:tcW w:w="992" w:type="dxa"/>
-            <w:gridSpan w:val="2"/>
+            <w:tcW w:w="1154" w:type="dxa"/>
             <w:shd w:val="clear" w:color="auto" w:fill="auto"/>
             <w:vAlign w:val="bottom"/>
             <w:hideMark/>
@@ -2673,7 +2666,7 @@
         </w:tc>
         <w:tc>
           <w:tcPr>
-            <w:tcW w:w="1935" w:type="dxa"/>
+            <w:tcW w:w="1681" w:type="dxa"/>
             <w:gridSpan w:val="2"/>
             <w:shd w:val="clear" w:color="auto" w:fill="auto"/>
             <w:vAlign w:val="bottom"/>
@@ -2701,7 +2694,7 @@
         </w:trPr>
         <w:tc>
           <w:tcPr>
-            <w:tcW w:w="563" w:type="dxa"/>
+            <w:tcW w:w="730" w:type="dxa"/>
             <w:shd w:val="clear" w:color="auto" w:fill="auto"/>
             <w:vAlign w:val="bottom"/>
             <w:hideMark/>
@@ -2849,7 +2842,7 @@
         </w:tc>
         <w:tc>
           <w:tcPr>
-            <w:tcW w:w="1985" w:type="dxa"/>
+            <w:tcW w:w="1823" w:type="dxa"/>
             <w:shd w:val="clear" w:color="auto" w:fill="auto"/>
             <w:vAlign w:val="bottom"/>
             <w:hideMark/>
@@ -2894,8 +2887,7 @@
         </w:tc>
         <w:tc>
           <w:tcPr>
-            <w:tcW w:w="992" w:type="dxa"/>
-            <w:gridSpan w:val="2"/>
+            <w:tcW w:w="1154" w:type="dxa"/>
             <w:shd w:val="clear" w:color="auto" w:fill="auto"/>
             <w:vAlign w:val="bottom"/>
             <w:hideMark/>
@@ -2991,7 +2983,7 @@
         </w:tc>
         <w:tc>
           <w:tcPr>
-            <w:tcW w:w="1935" w:type="dxa"/>
+            <w:tcW w:w="1681" w:type="dxa"/>
             <w:gridSpan w:val="2"/>
             <w:shd w:val="clear" w:color="auto" w:fill="auto"/>
             <w:vAlign w:val="bottom"/>
@@ -3019,7 +3011,7 @@
         </w:trPr>
         <w:tc>
           <w:tcPr>
-            <w:tcW w:w="563" w:type="dxa"/>
+            <w:tcW w:w="730" w:type="dxa"/>
             <w:shd w:val="clear" w:color="auto" w:fill="auto"/>
             <w:vAlign w:val="bottom"/>
             <w:hideMark/>
@@ -3157,7 +3149,7 @@
         </w:tc>
         <w:tc>
           <w:tcPr>
-            <w:tcW w:w="1985" w:type="dxa"/>
+            <w:tcW w:w="1823" w:type="dxa"/>
             <w:shd w:val="clear" w:color="000000" w:fill="FFFFFF"/>
             <w:vAlign w:val="bottom"/>
             <w:hideMark/>
@@ -3202,8 +3194,7 @@
         </w:tc>
         <w:tc>
           <w:tcPr>
-            <w:tcW w:w="992" w:type="dxa"/>
-            <w:gridSpan w:val="2"/>
+            <w:tcW w:w="1154" w:type="dxa"/>
             <w:shd w:val="clear" w:color="000000" w:fill="FFFFFF"/>
             <w:vAlign w:val="bottom"/>
             <w:hideMark/>
@@ -3298,7 +3289,7 @@
         </w:tc>
         <w:tc>
           <w:tcPr>
-            <w:tcW w:w="1935" w:type="dxa"/>
+            <w:tcW w:w="1681" w:type="dxa"/>
             <w:gridSpan w:val="2"/>
             <w:shd w:val="clear" w:color="000000" w:fill="FFFFFF"/>
             <w:vAlign w:val="bottom"/>
@@ -3326,7 +3317,7 @@
         </w:trPr>
         <w:tc>
           <w:tcPr>
-            <w:tcW w:w="563" w:type="dxa"/>
+            <w:tcW w:w="730" w:type="dxa"/>
             <w:shd w:val="clear" w:color="auto" w:fill="auto"/>
             <w:vAlign w:val="bottom"/>
             <w:hideMark/>
@@ -3474,30 +3465,29 @@
         </w:tc>
         <w:tc>
           <w:tcPr>
-            <w:tcW w:w="1985" w:type="dxa"/>
-            <w:shd w:val="clear" w:color="000000" w:fill="FFFFFF"/>
-            <w:vAlign w:val="bottom"/>
-            <w:hideMark/>
-          </w:tcPr>
-          <w:p>
-            <w:pPr>
-              <w:spacing w:after="0" w:line="240" w:lineRule="auto"/>
-              <w:rPr>
-                <w:rFonts w:ascii="Tahoma" w:eastAsia="Times New Roman" w:hAnsi="Tahoma" w:cs="Tahoma"/>
-                <w:b/>
-                <w:bCs/>
-                <w:color w:val="385724"/>
-                <w:sz w:val="14"/>
-                <w:szCs w:val="14"/>
-                <w:lang w:eastAsia="pt-BR"/>
-              </w:rPr>
-            </w:pPr>
-          </w:p>
-        </w:tc>
-        <w:tc>
-          <w:tcPr>
-            <w:tcW w:w="992" w:type="dxa"/>
-            <w:gridSpan w:val="2"/>
+            <w:tcW w:w="1823" w:type="dxa"/>
+            <w:shd w:val="clear" w:color="000000" w:fill="FFFFFF"/>
+            <w:vAlign w:val="bottom"/>
+            <w:hideMark/>
+          </w:tcPr>
+          <w:p>
+            <w:pPr>
+              <w:spacing w:after="0" w:line="240" w:lineRule="auto"/>
+              <w:rPr>
+                <w:rFonts w:ascii="Tahoma" w:eastAsia="Times New Roman" w:hAnsi="Tahoma" w:cs="Tahoma"/>
+                <w:b/>
+                <w:bCs/>
+                <w:color w:val="385724"/>
+                <w:sz w:val="14"/>
+                <w:szCs w:val="14"/>
+                <w:lang w:eastAsia="pt-BR"/>
+              </w:rPr>
+            </w:pPr>
+          </w:p>
+        </w:tc>
+        <w:tc>
+          <w:tcPr>
+            <w:tcW w:w="1154" w:type="dxa"/>
             <w:shd w:val="clear" w:color="000000" w:fill="FFFFFF"/>
             <w:vAlign w:val="bottom"/>
             <w:hideMark/>
@@ -3592,7 +3582,7 @@
         </w:tc>
         <w:tc>
           <w:tcPr>
-            <w:tcW w:w="1935" w:type="dxa"/>
+            <w:tcW w:w="1681" w:type="dxa"/>
             <w:gridSpan w:val="2"/>
             <w:shd w:val="clear" w:color="000000" w:fill="FFFFFF"/>
             <w:vAlign w:val="bottom"/>
@@ -3620,7 +3610,7 @@
         </w:trPr>
         <w:tc>
           <w:tcPr>
-            <w:tcW w:w="563" w:type="dxa"/>
+            <w:tcW w:w="730" w:type="dxa"/>
             <w:shd w:val="clear" w:color="auto" w:fill="auto"/>
             <w:vAlign w:val="bottom"/>
             <w:hideMark/>
@@ -3768,43 +3758,42 @@
         </w:tc>
         <w:tc>
           <w:tcPr>
-            <w:tcW w:w="1985" w:type="dxa"/>
-            <w:shd w:val="clear" w:color="000000" w:fill="FFFFFF"/>
-            <w:vAlign w:val="bottom"/>
-            <w:hideMark/>
-          </w:tcPr>
-          <w:p>
-            <w:pPr>
-              <w:spacing w:after="0" w:line="240" w:lineRule="auto"/>
-              <w:jc w:val="center"/>
-              <w:rPr>
-                <w:rFonts w:ascii="Tahoma" w:eastAsia="Times New Roman" w:hAnsi="Tahoma" w:cs="Tahoma"/>
-                <w:b/>
-                <w:bCs/>
-                <w:color w:val="385724"/>
-                <w:sz w:val="14"/>
-                <w:szCs w:val="14"/>
-                <w:lang w:eastAsia="pt-BR"/>
-              </w:rPr>
-            </w:pPr>
-            <w:r>
-              <w:rPr>
-                <w:rFonts w:ascii="Tahoma" w:eastAsia="Times New Roman" w:hAnsi="Tahoma" w:cs="Tahoma"/>
-                <w:b/>
-                <w:bCs/>
-                <w:color w:val="385724"/>
-                <w:sz w:val="14"/>
-                <w:szCs w:val="14"/>
-                <w:lang w:eastAsia="pt-BR"/>
-              </w:rPr>
-              <w:t> </w:t>
-            </w:r>
-          </w:p>
-        </w:tc>
-        <w:tc>
-          <w:tcPr>
-            <w:tcW w:w="992" w:type="dxa"/>
-            <w:gridSpan w:val="2"/>
+            <w:tcW w:w="1823" w:type="dxa"/>
+            <w:shd w:val="clear" w:color="000000" w:fill="FFFFFF"/>
+            <w:vAlign w:val="bottom"/>
+            <w:hideMark/>
+          </w:tcPr>
+          <w:p>
+            <w:pPr>
+              <w:spacing w:after="0" w:line="240" w:lineRule="auto"/>
+              <w:jc w:val="center"/>
+              <w:rPr>
+                <w:rFonts w:ascii="Tahoma" w:eastAsia="Times New Roman" w:hAnsi="Tahoma" w:cs="Tahoma"/>
+                <w:b/>
+                <w:bCs/>
+                <w:color w:val="385724"/>
+                <w:sz w:val="14"/>
+                <w:szCs w:val="14"/>
+                <w:lang w:eastAsia="pt-BR"/>
+              </w:rPr>
+            </w:pPr>
+            <w:r>
+              <w:rPr>
+                <w:rFonts w:ascii="Tahoma" w:eastAsia="Times New Roman" w:hAnsi="Tahoma" w:cs="Tahoma"/>
+                <w:b/>
+                <w:bCs/>
+                <w:color w:val="385724"/>
+                <w:sz w:val="14"/>
+                <w:szCs w:val="14"/>
+                <w:lang w:eastAsia="pt-BR"/>
+              </w:rPr>
+              <w:t> </w:t>
+            </w:r>
+          </w:p>
+        </w:tc>
+        <w:tc>
+          <w:tcPr>
+            <w:tcW w:w="1154" w:type="dxa"/>
             <w:shd w:val="clear" w:color="000000" w:fill="FFFFFF"/>
             <w:vAlign w:val="bottom"/>
             <w:hideMark/>
@@ -3921,7 +3910,7 @@
         </w:tc>
         <w:tc>
           <w:tcPr>
-            <w:tcW w:w="1935" w:type="dxa"/>
+            <w:tcW w:w="1681" w:type="dxa"/>
             <w:gridSpan w:val="2"/>
             <w:shd w:val="clear" w:color="000000" w:fill="FFFFFF"/>
             <w:vAlign w:val="bottom"/>
@@ -3949,7 +3938,7 @@
         </w:trPr>
         <w:tc>
           <w:tcPr>
-            <w:tcW w:w="563" w:type="dxa"/>
+            <w:tcW w:w="730" w:type="dxa"/>
             <w:shd w:val="clear" w:color="auto" w:fill="auto"/>
             <w:vAlign w:val="bottom"/>
             <w:hideMark/>
@@ -4087,43 +4076,42 @@
         </w:tc>
         <w:tc>
           <w:tcPr>
-            <w:tcW w:w="1985" w:type="dxa"/>
-            <w:shd w:val="clear" w:color="000000" w:fill="FFFFFF"/>
-            <w:vAlign w:val="bottom"/>
-            <w:hideMark/>
-          </w:tcPr>
-          <w:p>
-            <w:pPr>
-              <w:spacing w:after="0" w:line="240" w:lineRule="auto"/>
-              <w:jc w:val="center"/>
-              <w:rPr>
-                <w:rFonts w:ascii="Tahoma" w:eastAsia="Times New Roman" w:hAnsi="Tahoma" w:cs="Tahoma"/>
-                <w:b/>
-                <w:bCs/>
-                <w:color w:val="385724"/>
-                <w:sz w:val="14"/>
-                <w:szCs w:val="14"/>
-                <w:lang w:eastAsia="pt-BR"/>
-              </w:rPr>
-            </w:pPr>
-            <w:r>
-              <w:rPr>
-                <w:rFonts w:ascii="Tahoma" w:eastAsia="Times New Roman" w:hAnsi="Tahoma" w:cs="Tahoma"/>
-                <w:b/>
-                <w:bCs/>
-                <w:color w:val="385724"/>
-                <w:sz w:val="14"/>
-                <w:szCs w:val="14"/>
-                <w:lang w:eastAsia="pt-BR"/>
-              </w:rPr>
-              <w:t> </w:t>
-            </w:r>
-          </w:p>
-        </w:tc>
-        <w:tc>
-          <w:tcPr>
-            <w:tcW w:w="992" w:type="dxa"/>
-            <w:gridSpan w:val="2"/>
+            <w:tcW w:w="1823" w:type="dxa"/>
+            <w:shd w:val="clear" w:color="000000" w:fill="FFFFFF"/>
+            <w:vAlign w:val="bottom"/>
+            <w:hideMark/>
+          </w:tcPr>
+          <w:p>
+            <w:pPr>
+              <w:spacing w:after="0" w:line="240" w:lineRule="auto"/>
+              <w:jc w:val="center"/>
+              <w:rPr>
+                <w:rFonts w:ascii="Tahoma" w:eastAsia="Times New Roman" w:hAnsi="Tahoma" w:cs="Tahoma"/>
+                <w:b/>
+                <w:bCs/>
+                <w:color w:val="385724"/>
+                <w:sz w:val="14"/>
+                <w:szCs w:val="14"/>
+                <w:lang w:eastAsia="pt-BR"/>
+              </w:rPr>
+            </w:pPr>
+            <w:r>
+              <w:rPr>
+                <w:rFonts w:ascii="Tahoma" w:eastAsia="Times New Roman" w:hAnsi="Tahoma" w:cs="Tahoma"/>
+                <w:b/>
+                <w:bCs/>
+                <w:color w:val="385724"/>
+                <w:sz w:val="14"/>
+                <w:szCs w:val="14"/>
+                <w:lang w:eastAsia="pt-BR"/>
+              </w:rPr>
+              <w:t> </w:t>
+            </w:r>
+          </w:p>
+        </w:tc>
+        <w:tc>
+          <w:tcPr>
+            <w:tcW w:w="1154" w:type="dxa"/>
             <w:shd w:val="clear" w:color="000000" w:fill="FFFFFF"/>
             <w:vAlign w:val="bottom"/>
             <w:hideMark/>
@@ -4218,7 +4206,7 @@
         </w:tc>
         <w:tc>
           <w:tcPr>
-            <w:tcW w:w="1935" w:type="dxa"/>
+            <w:tcW w:w="1681" w:type="dxa"/>
             <w:gridSpan w:val="2"/>
             <w:shd w:val="clear" w:color="000000" w:fill="FFFFFF"/>
             <w:vAlign w:val="bottom"/>
@@ -4246,7 +4234,7 @@
         </w:trPr>
         <w:tc>
           <w:tcPr>
-            <w:tcW w:w="563" w:type="dxa"/>
+            <w:tcW w:w="730" w:type="dxa"/>
             <w:shd w:val="clear" w:color="auto" w:fill="auto"/>
             <w:vAlign w:val="bottom"/>
             <w:hideMark/>
@@ -4394,30 +4382,29 @@
         </w:tc>
         <w:tc>
           <w:tcPr>
-            <w:tcW w:w="1985" w:type="dxa"/>
-            <w:shd w:val="clear" w:color="000000" w:fill="FFFFFF"/>
-            <w:vAlign w:val="bottom"/>
-            <w:hideMark/>
-          </w:tcPr>
-          <w:p>
-            <w:pPr>
-              <w:spacing w:after="0" w:line="240" w:lineRule="auto"/>
-              <w:rPr>
-                <w:rFonts w:ascii="Tahoma" w:eastAsia="Times New Roman" w:hAnsi="Tahoma" w:cs="Tahoma"/>
-                <w:b/>
-                <w:bCs/>
-                <w:color w:val="385724"/>
-                <w:sz w:val="14"/>
-                <w:szCs w:val="14"/>
-                <w:lang w:eastAsia="pt-BR"/>
-              </w:rPr>
-            </w:pPr>
-          </w:p>
-        </w:tc>
-        <w:tc>
-          <w:tcPr>
-            <w:tcW w:w="992" w:type="dxa"/>
-            <w:gridSpan w:val="2"/>
+            <w:tcW w:w="1823" w:type="dxa"/>
+            <w:shd w:val="clear" w:color="000000" w:fill="FFFFFF"/>
+            <w:vAlign w:val="bottom"/>
+            <w:hideMark/>
+          </w:tcPr>
+          <w:p>
+            <w:pPr>
+              <w:spacing w:after="0" w:line="240" w:lineRule="auto"/>
+              <w:rPr>
+                <w:rFonts w:ascii="Tahoma" w:eastAsia="Times New Roman" w:hAnsi="Tahoma" w:cs="Tahoma"/>
+                <w:b/>
+                <w:bCs/>
+                <w:color w:val="385724"/>
+                <w:sz w:val="14"/>
+                <w:szCs w:val="14"/>
+                <w:lang w:eastAsia="pt-BR"/>
+              </w:rPr>
+            </w:pPr>
+          </w:p>
+        </w:tc>
+        <w:tc>
+          <w:tcPr>
+            <w:tcW w:w="1154" w:type="dxa"/>
             <w:shd w:val="clear" w:color="000000" w:fill="FFFFFF"/>
             <w:vAlign w:val="bottom"/>
             <w:hideMark/>
@@ -4512,7 +4499,7 @@
         </w:tc>
         <w:tc>
           <w:tcPr>
-            <w:tcW w:w="1935" w:type="dxa"/>
+            <w:tcW w:w="1681" w:type="dxa"/>
             <w:gridSpan w:val="2"/>
             <w:shd w:val="clear" w:color="000000" w:fill="FFFFFF"/>
             <w:vAlign w:val="bottom"/>
@@ -4540,7 +4527,7 @@
         </w:trPr>
         <w:tc>
           <w:tcPr>
-            <w:tcW w:w="563" w:type="dxa"/>
+            <w:tcW w:w="730" w:type="dxa"/>
             <w:shd w:val="clear" w:color="auto" w:fill="auto"/>
             <w:vAlign w:val="bottom"/>
             <w:hideMark/>
@@ -4688,30 +4675,29 @@
         </w:tc>
         <w:tc>
           <w:tcPr>
-            <w:tcW w:w="1985" w:type="dxa"/>
-            <w:shd w:val="clear" w:color="auto" w:fill="auto"/>
-            <w:vAlign w:val="bottom"/>
-            <w:hideMark/>
-          </w:tcPr>
-          <w:p>
-            <w:pPr>
-              <w:spacing w:after="0" w:line="240" w:lineRule="auto"/>
-              <w:rPr>
-                <w:rFonts w:ascii="Tahoma" w:eastAsia="Times New Roman" w:hAnsi="Tahoma" w:cs="Tahoma"/>
-                <w:b/>
-                <w:bCs/>
-                <w:color w:val="385724"/>
-                <w:sz w:val="14"/>
-                <w:szCs w:val="14"/>
-                <w:lang w:eastAsia="pt-BR"/>
-              </w:rPr>
-            </w:pPr>
-          </w:p>
-        </w:tc>
-        <w:tc>
-          <w:tcPr>
-            <w:tcW w:w="992" w:type="dxa"/>
-            <w:gridSpan w:val="2"/>
+            <w:tcW w:w="1823" w:type="dxa"/>
+            <w:shd w:val="clear" w:color="auto" w:fill="auto"/>
+            <w:vAlign w:val="bottom"/>
+            <w:hideMark/>
+          </w:tcPr>
+          <w:p>
+            <w:pPr>
+              <w:spacing w:after="0" w:line="240" w:lineRule="auto"/>
+              <w:rPr>
+                <w:rFonts w:ascii="Tahoma" w:eastAsia="Times New Roman" w:hAnsi="Tahoma" w:cs="Tahoma"/>
+                <w:b/>
+                <w:bCs/>
+                <w:color w:val="385724"/>
+                <w:sz w:val="14"/>
+                <w:szCs w:val="14"/>
+                <w:lang w:eastAsia="pt-BR"/>
+              </w:rPr>
+            </w:pPr>
+          </w:p>
+        </w:tc>
+        <w:tc>
+          <w:tcPr>
+            <w:tcW w:w="1154" w:type="dxa"/>
             <w:shd w:val="clear" w:color="auto" w:fill="auto"/>
             <w:vAlign w:val="bottom"/>
             <w:hideMark/>
@@ -4807,7 +4793,7 @@
         </w:tc>
         <w:tc>
           <w:tcPr>
-            <w:tcW w:w="1935" w:type="dxa"/>
+            <w:tcW w:w="1681" w:type="dxa"/>
             <w:gridSpan w:val="2"/>
             <w:shd w:val="clear" w:color="auto" w:fill="auto"/>
             <w:vAlign w:val="bottom"/>
@@ -4835,7 +4821,7 @@
         </w:trPr>
         <w:tc>
           <w:tcPr>
-            <w:tcW w:w="563" w:type="dxa"/>
+            <w:tcW w:w="730" w:type="dxa"/>
             <w:shd w:val="clear" w:color="auto" w:fill="auto"/>
             <w:vAlign w:val="bottom"/>
             <w:hideMark/>
@@ -4983,30 +4969,29 @@
         </w:tc>
         <w:tc>
           <w:tcPr>
-            <w:tcW w:w="1985" w:type="dxa"/>
-            <w:shd w:val="clear" w:color="auto" w:fill="auto"/>
-            <w:vAlign w:val="bottom"/>
-            <w:hideMark/>
-          </w:tcPr>
-          <w:p>
-            <w:pPr>
-              <w:spacing w:after="0" w:line="240" w:lineRule="auto"/>
-              <w:rPr>
-                <w:rFonts w:ascii="Tahoma" w:eastAsia="Times New Roman" w:hAnsi="Tahoma" w:cs="Tahoma"/>
-                <w:b/>
-                <w:bCs/>
-                <w:color w:val="385724"/>
-                <w:sz w:val="14"/>
-                <w:szCs w:val="14"/>
-                <w:lang w:eastAsia="pt-BR"/>
-              </w:rPr>
-            </w:pPr>
-          </w:p>
-        </w:tc>
-        <w:tc>
-          <w:tcPr>
-            <w:tcW w:w="992" w:type="dxa"/>
-            <w:gridSpan w:val="2"/>
+            <w:tcW w:w="1823" w:type="dxa"/>
+            <w:shd w:val="clear" w:color="auto" w:fill="auto"/>
+            <w:vAlign w:val="bottom"/>
+            <w:hideMark/>
+          </w:tcPr>
+          <w:p>
+            <w:pPr>
+              <w:spacing w:after="0" w:line="240" w:lineRule="auto"/>
+              <w:rPr>
+                <w:rFonts w:ascii="Tahoma" w:eastAsia="Times New Roman" w:hAnsi="Tahoma" w:cs="Tahoma"/>
+                <w:b/>
+                <w:bCs/>
+                <w:color w:val="385724"/>
+                <w:sz w:val="14"/>
+                <w:szCs w:val="14"/>
+                <w:lang w:eastAsia="pt-BR"/>
+              </w:rPr>
+            </w:pPr>
+          </w:p>
+        </w:tc>
+        <w:tc>
+          <w:tcPr>
+            <w:tcW w:w="1154" w:type="dxa"/>
             <w:shd w:val="clear" w:color="auto" w:fill="auto"/>
             <w:vAlign w:val="bottom"/>
             <w:hideMark/>
@@ -5101,7 +5086,7 @@
         </w:tc>
         <w:tc>
           <w:tcPr>
-            <w:tcW w:w="1935" w:type="dxa"/>
+            <w:tcW w:w="1681" w:type="dxa"/>
             <w:gridSpan w:val="2"/>
             <w:shd w:val="clear" w:color="auto" w:fill="auto"/>
             <w:vAlign w:val="bottom"/>
@@ -5129,7 +5114,7 @@
         </w:trPr>
         <w:tc>
           <w:tcPr>
-            <w:tcW w:w="563" w:type="dxa"/>
+            <w:tcW w:w="730" w:type="dxa"/>
             <w:shd w:val="clear" w:color="auto" w:fill="auto"/>
             <w:vAlign w:val="bottom"/>
             <w:hideMark/>
@@ -5277,30 +5262,29 @@
         </w:tc>
         <w:tc>
           <w:tcPr>
-            <w:tcW w:w="1985" w:type="dxa"/>
-            <w:shd w:val="clear" w:color="000000" w:fill="FFFFFF"/>
-            <w:vAlign w:val="bottom"/>
-            <w:hideMark/>
-          </w:tcPr>
-          <w:p>
-            <w:pPr>
-              <w:spacing w:after="0" w:line="240" w:lineRule="auto"/>
-              <w:rPr>
-                <w:rFonts w:ascii="Tahoma" w:eastAsia="Times New Roman" w:hAnsi="Tahoma" w:cs="Tahoma"/>
-                <w:b/>
-                <w:bCs/>
-                <w:color w:val="385724"/>
-                <w:sz w:val="14"/>
-                <w:szCs w:val="14"/>
-                <w:lang w:eastAsia="pt-BR"/>
-              </w:rPr>
-            </w:pPr>
-          </w:p>
-        </w:tc>
-        <w:tc>
-          <w:tcPr>
-            <w:tcW w:w="992" w:type="dxa"/>
-            <w:gridSpan w:val="2"/>
+            <w:tcW w:w="1823" w:type="dxa"/>
+            <w:shd w:val="clear" w:color="000000" w:fill="FFFFFF"/>
+            <w:vAlign w:val="bottom"/>
+            <w:hideMark/>
+          </w:tcPr>
+          <w:p>
+            <w:pPr>
+              <w:spacing w:after="0" w:line="240" w:lineRule="auto"/>
+              <w:rPr>
+                <w:rFonts w:ascii="Tahoma" w:eastAsia="Times New Roman" w:hAnsi="Tahoma" w:cs="Tahoma"/>
+                <w:b/>
+                <w:bCs/>
+                <w:color w:val="385724"/>
+                <w:sz w:val="14"/>
+                <w:szCs w:val="14"/>
+                <w:lang w:eastAsia="pt-BR"/>
+              </w:rPr>
+            </w:pPr>
+          </w:p>
+        </w:tc>
+        <w:tc>
+          <w:tcPr>
+            <w:tcW w:w="1154" w:type="dxa"/>
             <w:shd w:val="clear" w:color="000000" w:fill="FFFFFF"/>
             <w:vAlign w:val="bottom"/>
             <w:hideMark/>
@@ -5395,7 +5379,7 @@
         </w:tc>
         <w:tc>
           <w:tcPr>
-            <w:tcW w:w="1935" w:type="dxa"/>
+            <w:tcW w:w="1681" w:type="dxa"/>
             <w:gridSpan w:val="2"/>
             <w:shd w:val="clear" w:color="000000" w:fill="FFFFFF"/>
             <w:vAlign w:val="bottom"/>
@@ -5423,7 +5407,7 @@
         </w:trPr>
         <w:tc>
           <w:tcPr>
-            <w:tcW w:w="563" w:type="dxa"/>
+            <w:tcW w:w="730" w:type="dxa"/>
             <w:shd w:val="clear" w:color="auto" w:fill="auto"/>
             <w:vAlign w:val="bottom"/>
             <w:hideMark/>
@@ -5571,31 +5555,30 @@
         </w:tc>
         <w:tc>
           <w:tcPr>
-            <w:tcW w:w="1985" w:type="dxa"/>
-            <w:shd w:val="clear" w:color="000000" w:fill="FFFFFF"/>
-            <w:vAlign w:val="bottom"/>
-            <w:hideMark/>
-          </w:tcPr>
-          <w:p>
-            <w:pPr>
-              <w:spacing w:after="0" w:line="240" w:lineRule="auto"/>
-              <w:jc w:val="center"/>
-              <w:rPr>
-                <w:rFonts w:ascii="Tahoma" w:eastAsia="Times New Roman" w:hAnsi="Tahoma" w:cs="Tahoma"/>
-                <w:b/>
-                <w:bCs/>
-                <w:color w:val="385724"/>
-                <w:sz w:val="14"/>
-                <w:szCs w:val="14"/>
-                <w:lang w:eastAsia="pt-BR"/>
-              </w:rPr>
-            </w:pPr>
-          </w:p>
-        </w:tc>
-        <w:tc>
-          <w:tcPr>
-            <w:tcW w:w="992" w:type="dxa"/>
-            <w:gridSpan w:val="2"/>
+            <w:tcW w:w="1823" w:type="dxa"/>
+            <w:shd w:val="clear" w:color="000000" w:fill="FFFFFF"/>
+            <w:vAlign w:val="bottom"/>
+            <w:hideMark/>
+          </w:tcPr>
+          <w:p>
+            <w:pPr>
+              <w:spacing w:after="0" w:line="240" w:lineRule="auto"/>
+              <w:jc w:val="center"/>
+              <w:rPr>
+                <w:rFonts w:ascii="Tahoma" w:eastAsia="Times New Roman" w:hAnsi="Tahoma" w:cs="Tahoma"/>
+                <w:b/>
+                <w:bCs/>
+                <w:color w:val="385724"/>
+                <w:sz w:val="14"/>
+                <w:szCs w:val="14"/>
+                <w:lang w:eastAsia="pt-BR"/>
+              </w:rPr>
+            </w:pPr>
+          </w:p>
+        </w:tc>
+        <w:tc>
+          <w:tcPr>
+            <w:tcW w:w="1154" w:type="dxa"/>
             <w:shd w:val="clear" w:color="000000" w:fill="FFFFFF"/>
             <w:vAlign w:val="bottom"/>
             <w:hideMark/>
@@ -5691,7 +5674,7 @@
         </w:tc>
         <w:tc>
           <w:tcPr>
-            <w:tcW w:w="1935" w:type="dxa"/>
+            <w:tcW w:w="1681" w:type="dxa"/>
             <w:gridSpan w:val="2"/>
             <w:shd w:val="clear" w:color="000000" w:fill="FFFFFF"/>
             <w:vAlign w:val="bottom"/>
@@ -5719,7 +5702,7 @@
         </w:trPr>
         <w:tc>
           <w:tcPr>
-            <w:tcW w:w="563" w:type="dxa"/>
+            <w:tcW w:w="730" w:type="dxa"/>
             <w:shd w:val="clear" w:color="auto" w:fill="auto"/>
             <w:vAlign w:val="bottom"/>
             <w:hideMark/>
@@ -5867,31 +5850,30 @@
         </w:tc>
         <w:tc>
           <w:tcPr>
-            <w:tcW w:w="1985" w:type="dxa"/>
-            <w:shd w:val="clear" w:color="000000" w:fill="FFFFFF"/>
-            <w:vAlign w:val="bottom"/>
-            <w:hideMark/>
-          </w:tcPr>
-          <w:p>
-            <w:pPr>
-              <w:spacing w:after="0" w:line="240" w:lineRule="auto"/>
-              <w:jc w:val="center"/>
-              <w:rPr>
-                <w:rFonts w:ascii="Tahoma" w:eastAsia="Times New Roman" w:hAnsi="Tahoma" w:cs="Tahoma"/>
-                <w:b/>
-                <w:bCs/>
-                <w:color w:val="385724"/>
-                <w:sz w:val="14"/>
-                <w:szCs w:val="14"/>
-                <w:lang w:eastAsia="pt-BR"/>
-              </w:rPr>
-            </w:pPr>
-          </w:p>
-        </w:tc>
-        <w:tc>
-          <w:tcPr>
-            <w:tcW w:w="992" w:type="dxa"/>
-            <w:gridSpan w:val="2"/>
+            <w:tcW w:w="1823" w:type="dxa"/>
+            <w:shd w:val="clear" w:color="000000" w:fill="FFFFFF"/>
+            <w:vAlign w:val="bottom"/>
+            <w:hideMark/>
+          </w:tcPr>
+          <w:p>
+            <w:pPr>
+              <w:spacing w:after="0" w:line="240" w:lineRule="auto"/>
+              <w:jc w:val="center"/>
+              <w:rPr>
+                <w:rFonts w:ascii="Tahoma" w:eastAsia="Times New Roman" w:hAnsi="Tahoma" w:cs="Tahoma"/>
+                <w:b/>
+                <w:bCs/>
+                <w:color w:val="385724"/>
+                <w:sz w:val="14"/>
+                <w:szCs w:val="14"/>
+                <w:lang w:eastAsia="pt-BR"/>
+              </w:rPr>
+            </w:pPr>
+          </w:p>
+        </w:tc>
+        <w:tc>
+          <w:tcPr>
+            <w:tcW w:w="1154" w:type="dxa"/>
             <w:shd w:val="clear" w:color="000000" w:fill="FFFFFF"/>
             <w:vAlign w:val="bottom"/>
             <w:hideMark/>
@@ -5999,7 +5981,7 @@
         </w:tc>
         <w:tc>
           <w:tcPr>
-            <w:tcW w:w="1935" w:type="dxa"/>
+            <w:tcW w:w="1681" w:type="dxa"/>
             <w:gridSpan w:val="2"/>
             <w:shd w:val="clear" w:color="000000" w:fill="FFFFFF"/>
             <w:vAlign w:val="bottom"/>
@@ -6027,7 +6009,7 @@
         </w:trPr>
         <w:tc>
           <w:tcPr>
-            <w:tcW w:w="563" w:type="dxa"/>
+            <w:tcW w:w="730" w:type="dxa"/>
             <w:shd w:val="clear" w:color="auto" w:fill="auto"/>
             <w:vAlign w:val="bottom"/>
             <w:hideMark/>
@@ -6153,43 +6135,42 @@
         </w:tc>
         <w:tc>
           <w:tcPr>
-            <w:tcW w:w="1985" w:type="dxa"/>
-            <w:shd w:val="clear" w:color="000000" w:fill="FFFFFF"/>
-            <w:vAlign w:val="bottom"/>
-            <w:hideMark/>
-          </w:tcPr>
-          <w:p>
-            <w:pPr>
-              <w:spacing w:after="0" w:line="240" w:lineRule="auto"/>
-              <w:jc w:val="center"/>
-              <w:rPr>
-                <w:rFonts w:ascii="Tahoma" w:eastAsia="Times New Roman" w:hAnsi="Tahoma" w:cs="Tahoma"/>
-                <w:b/>
-                <w:bCs/>
-                <w:color w:val="385724"/>
-                <w:sz w:val="14"/>
-                <w:szCs w:val="14"/>
-                <w:lang w:eastAsia="pt-BR"/>
-              </w:rPr>
-            </w:pPr>
-            <w:r>
-              <w:rPr>
-                <w:rFonts w:ascii="Tahoma" w:eastAsia="Times New Roman" w:hAnsi="Tahoma" w:cs="Tahoma"/>
-                <w:b/>
-                <w:bCs/>
-                <w:color w:val="385724"/>
-                <w:sz w:val="14"/>
-                <w:szCs w:val="14"/>
-                <w:lang w:eastAsia="pt-BR"/>
-              </w:rPr>
-              <w:t> </w:t>
-            </w:r>
-          </w:p>
-        </w:tc>
-        <w:tc>
-          <w:tcPr>
-            <w:tcW w:w="992" w:type="dxa"/>
-            <w:gridSpan w:val="2"/>
+            <w:tcW w:w="1823" w:type="dxa"/>
+            <w:shd w:val="clear" w:color="000000" w:fill="FFFFFF"/>
+            <w:vAlign w:val="bottom"/>
+            <w:hideMark/>
+          </w:tcPr>
+          <w:p>
+            <w:pPr>
+              <w:spacing w:after="0" w:line="240" w:lineRule="auto"/>
+              <w:jc w:val="center"/>
+              <w:rPr>
+                <w:rFonts w:ascii="Tahoma" w:eastAsia="Times New Roman" w:hAnsi="Tahoma" w:cs="Tahoma"/>
+                <w:b/>
+                <w:bCs/>
+                <w:color w:val="385724"/>
+                <w:sz w:val="14"/>
+                <w:szCs w:val="14"/>
+                <w:lang w:eastAsia="pt-BR"/>
+              </w:rPr>
+            </w:pPr>
+            <w:r>
+              <w:rPr>
+                <w:rFonts w:ascii="Tahoma" w:eastAsia="Times New Roman" w:hAnsi="Tahoma" w:cs="Tahoma"/>
+                <w:b/>
+                <w:bCs/>
+                <w:color w:val="385724"/>
+                <w:sz w:val="14"/>
+                <w:szCs w:val="14"/>
+                <w:lang w:eastAsia="pt-BR"/>
+              </w:rPr>
+              <w:t> </w:t>
+            </w:r>
+          </w:p>
+        </w:tc>
+        <w:tc>
+          <w:tcPr>
+            <w:tcW w:w="1154" w:type="dxa"/>
             <w:shd w:val="clear" w:color="000000" w:fill="FFFFFF"/>
             <w:vAlign w:val="bottom"/>
             <w:hideMark/>
@@ -6297,7 +6278,7 @@
         </w:tc>
         <w:tc>
           <w:tcPr>
-            <w:tcW w:w="1935" w:type="dxa"/>
+            <w:tcW w:w="1681" w:type="dxa"/>
             <w:gridSpan w:val="2"/>
             <w:shd w:val="clear" w:color="000000" w:fill="FFFFFF"/>
             <w:vAlign w:val="bottom"/>
@@ -6325,7 +6306,7 @@
         </w:trPr>
         <w:tc>
           <w:tcPr>
-            <w:tcW w:w="563" w:type="dxa"/>
+            <w:tcW w:w="730" w:type="dxa"/>
             <w:shd w:val="clear" w:color="auto" w:fill="auto"/>
             <w:vAlign w:val="bottom"/>
             <w:hideMark/>
@@ -6451,30 +6432,29 @@
         </w:tc>
         <w:tc>
           <w:tcPr>
-            <w:tcW w:w="1985" w:type="dxa"/>
-            <w:shd w:val="clear" w:color="000000" w:fill="FFFFFF"/>
-            <w:vAlign w:val="bottom"/>
-            <w:hideMark/>
-          </w:tcPr>
-          <w:p>
-            <w:pPr>
-              <w:spacing w:after="0" w:line="240" w:lineRule="auto"/>
-              <w:rPr>
-                <w:rFonts w:ascii="Tahoma" w:eastAsia="Times New Roman" w:hAnsi="Tahoma" w:cs="Tahoma"/>
-                <w:b/>
-                <w:bCs/>
-                <w:color w:val="385724"/>
-                <w:sz w:val="14"/>
-                <w:szCs w:val="14"/>
-                <w:lang w:eastAsia="pt-BR"/>
-              </w:rPr>
-            </w:pPr>
-          </w:p>
-        </w:tc>
-        <w:tc>
-          <w:tcPr>
-            <w:tcW w:w="992" w:type="dxa"/>
-            <w:gridSpan w:val="2"/>
+            <w:tcW w:w="1823" w:type="dxa"/>
+            <w:shd w:val="clear" w:color="000000" w:fill="FFFFFF"/>
+            <w:vAlign w:val="bottom"/>
+            <w:hideMark/>
+          </w:tcPr>
+          <w:p>
+            <w:pPr>
+              <w:spacing w:after="0" w:line="240" w:lineRule="auto"/>
+              <w:rPr>
+                <w:rFonts w:ascii="Tahoma" w:eastAsia="Times New Roman" w:hAnsi="Tahoma" w:cs="Tahoma"/>
+                <w:b/>
+                <w:bCs/>
+                <w:color w:val="385724"/>
+                <w:sz w:val="14"/>
+                <w:szCs w:val="14"/>
+                <w:lang w:eastAsia="pt-BR"/>
+              </w:rPr>
+            </w:pPr>
+          </w:p>
+        </w:tc>
+        <w:tc>
+          <w:tcPr>
+            <w:tcW w:w="1154" w:type="dxa"/>
             <w:shd w:val="clear" w:color="000000" w:fill="FFFFFF"/>
             <w:vAlign w:val="bottom"/>
             <w:hideMark/>
@@ -6569,7 +6549,7 @@
         </w:tc>
         <w:tc>
           <w:tcPr>
-            <w:tcW w:w="1935" w:type="dxa"/>
+            <w:tcW w:w="1681" w:type="dxa"/>
             <w:gridSpan w:val="2"/>
             <w:shd w:val="clear" w:color="000000" w:fill="FFFFFF"/>
             <w:vAlign w:val="bottom"/>
@@ -6597,7 +6577,7 @@
         </w:trPr>
         <w:tc>
           <w:tcPr>
-            <w:tcW w:w="563" w:type="dxa"/>
+            <w:tcW w:w="730" w:type="dxa"/>
             <w:shd w:val="clear" w:color="auto" w:fill="auto"/>
             <w:vAlign w:val="bottom"/>
             <w:hideMark/>
@@ -6745,30 +6725,29 @@
         </w:tc>
         <w:tc>
           <w:tcPr>
-            <w:tcW w:w="1985" w:type="dxa"/>
-            <w:shd w:val="clear" w:color="auto" w:fill="auto"/>
-            <w:vAlign w:val="bottom"/>
-            <w:hideMark/>
-          </w:tcPr>
-          <w:p>
-            <w:pPr>
-              <w:spacing w:after="0" w:line="240" w:lineRule="auto"/>
-              <w:rPr>
-                <w:rFonts w:ascii="Tahoma" w:eastAsia="Times New Roman" w:hAnsi="Tahoma" w:cs="Tahoma"/>
-                <w:b/>
-                <w:bCs/>
-                <w:color w:val="385724"/>
-                <w:sz w:val="14"/>
-                <w:szCs w:val="14"/>
-                <w:lang w:eastAsia="pt-BR"/>
-              </w:rPr>
-            </w:pPr>
-          </w:p>
-        </w:tc>
-        <w:tc>
-          <w:tcPr>
-            <w:tcW w:w="992" w:type="dxa"/>
-            <w:gridSpan w:val="2"/>
+            <w:tcW w:w="1823" w:type="dxa"/>
+            <w:shd w:val="clear" w:color="auto" w:fill="auto"/>
+            <w:vAlign w:val="bottom"/>
+            <w:hideMark/>
+          </w:tcPr>
+          <w:p>
+            <w:pPr>
+              <w:spacing w:after="0" w:line="240" w:lineRule="auto"/>
+              <w:rPr>
+                <w:rFonts w:ascii="Tahoma" w:eastAsia="Times New Roman" w:hAnsi="Tahoma" w:cs="Tahoma"/>
+                <w:b/>
+                <w:bCs/>
+                <w:color w:val="385724"/>
+                <w:sz w:val="14"/>
+                <w:szCs w:val="14"/>
+                <w:lang w:eastAsia="pt-BR"/>
+              </w:rPr>
+            </w:pPr>
+          </w:p>
+        </w:tc>
+        <w:tc>
+          <w:tcPr>
+            <w:tcW w:w="1154" w:type="dxa"/>
             <w:shd w:val="clear" w:color="auto" w:fill="auto"/>
             <w:vAlign w:val="bottom"/>
             <w:hideMark/>
@@ -6863,7 +6842,7 @@
         </w:tc>
         <w:tc>
           <w:tcPr>
-            <w:tcW w:w="1935" w:type="dxa"/>
+            <w:tcW w:w="1681" w:type="dxa"/>
             <w:gridSpan w:val="2"/>
             <w:shd w:val="clear" w:color="auto" w:fill="auto"/>
             <w:vAlign w:val="bottom"/>
@@ -6891,7 +6870,7 @@
         </w:trPr>
         <w:tc>
           <w:tcPr>
-            <w:tcW w:w="563" w:type="dxa"/>
+            <w:tcW w:w="730" w:type="dxa"/>
             <w:shd w:val="clear" w:color="auto" w:fill="auto"/>
             <w:vAlign w:val="bottom"/>
             <w:hideMark/>
@@ -7039,30 +7018,29 @@
         </w:tc>
         <w:tc>
           <w:tcPr>
-            <w:tcW w:w="1985" w:type="dxa"/>
-            <w:shd w:val="clear" w:color="auto" w:fill="auto"/>
-            <w:vAlign w:val="bottom"/>
-            <w:hideMark/>
-          </w:tcPr>
-          <w:p>
-            <w:pPr>
-              <w:spacing w:after="0" w:line="240" w:lineRule="auto"/>
-              <w:rPr>
-                <w:rFonts w:ascii="Tahoma" w:eastAsia="Times New Roman" w:hAnsi="Tahoma" w:cs="Tahoma"/>
-                <w:b/>
-                <w:bCs/>
-                <w:color w:val="385724"/>
-                <w:sz w:val="14"/>
-                <w:szCs w:val="14"/>
-                <w:lang w:eastAsia="pt-BR"/>
-              </w:rPr>
-            </w:pPr>
-          </w:p>
-        </w:tc>
-        <w:tc>
-          <w:tcPr>
-            <w:tcW w:w="992" w:type="dxa"/>
-            <w:gridSpan w:val="2"/>
+            <w:tcW w:w="1823" w:type="dxa"/>
+            <w:shd w:val="clear" w:color="auto" w:fill="auto"/>
+            <w:vAlign w:val="bottom"/>
+            <w:hideMark/>
+          </w:tcPr>
+          <w:p>
+            <w:pPr>
+              <w:spacing w:after="0" w:line="240" w:lineRule="auto"/>
+              <w:rPr>
+                <w:rFonts w:ascii="Tahoma" w:eastAsia="Times New Roman" w:hAnsi="Tahoma" w:cs="Tahoma"/>
+                <w:b/>
+                <w:bCs/>
+                <w:color w:val="385724"/>
+                <w:sz w:val="14"/>
+                <w:szCs w:val="14"/>
+                <w:lang w:eastAsia="pt-BR"/>
+              </w:rPr>
+            </w:pPr>
+          </w:p>
+        </w:tc>
+        <w:tc>
+          <w:tcPr>
+            <w:tcW w:w="1154" w:type="dxa"/>
             <w:shd w:val="clear" w:color="auto" w:fill="auto"/>
             <w:vAlign w:val="bottom"/>
             <w:hideMark/>
@@ -7170,7 +7148,7 @@
         </w:tc>
         <w:tc>
           <w:tcPr>
-            <w:tcW w:w="1935" w:type="dxa"/>
+            <w:tcW w:w="1681" w:type="dxa"/>
             <w:gridSpan w:val="2"/>
             <w:shd w:val="clear" w:color="auto" w:fill="auto"/>
             <w:vAlign w:val="bottom"/>
@@ -7198,7 +7176,7 @@
         </w:trPr>
         <w:tc>
           <w:tcPr>
-            <w:tcW w:w="563" w:type="dxa"/>
+            <w:tcW w:w="730" w:type="dxa"/>
             <w:shd w:val="clear" w:color="auto" w:fill="auto"/>
             <w:vAlign w:val="bottom"/>
             <w:hideMark/>
@@ -7336,30 +7314,29 @@
         </w:tc>
         <w:tc>
           <w:tcPr>
-            <w:tcW w:w="1985" w:type="dxa"/>
-            <w:shd w:val="clear" w:color="000000" w:fill="FFFFFF"/>
-            <w:vAlign w:val="bottom"/>
-            <w:hideMark/>
-          </w:tcPr>
-          <w:p>
-            <w:pPr>
-              <w:spacing w:after="0" w:line="240" w:lineRule="auto"/>
-              <w:rPr>
-                <w:rFonts w:ascii="Tahoma" w:eastAsia="Times New Roman" w:hAnsi="Tahoma" w:cs="Tahoma"/>
-                <w:b/>
-                <w:bCs/>
-                <w:color w:val="385724"/>
-                <w:sz w:val="14"/>
-                <w:szCs w:val="14"/>
-                <w:lang w:eastAsia="pt-BR"/>
-              </w:rPr>
-            </w:pPr>
-          </w:p>
-        </w:tc>
-        <w:tc>
-          <w:tcPr>
-            <w:tcW w:w="992" w:type="dxa"/>
-            <w:gridSpan w:val="2"/>
+            <w:tcW w:w="1823" w:type="dxa"/>
+            <w:shd w:val="clear" w:color="000000" w:fill="FFFFFF"/>
+            <w:vAlign w:val="bottom"/>
+            <w:hideMark/>
+          </w:tcPr>
+          <w:p>
+            <w:pPr>
+              <w:spacing w:after="0" w:line="240" w:lineRule="auto"/>
+              <w:rPr>
+                <w:rFonts w:ascii="Tahoma" w:eastAsia="Times New Roman" w:hAnsi="Tahoma" w:cs="Tahoma"/>
+                <w:b/>
+                <w:bCs/>
+                <w:color w:val="385724"/>
+                <w:sz w:val="14"/>
+                <w:szCs w:val="14"/>
+                <w:lang w:eastAsia="pt-BR"/>
+              </w:rPr>
+            </w:pPr>
+          </w:p>
+        </w:tc>
+        <w:tc>
+          <w:tcPr>
+            <w:tcW w:w="1154" w:type="dxa"/>
             <w:shd w:val="clear" w:color="000000" w:fill="FFFFFF"/>
             <w:vAlign w:val="bottom"/>
             <w:hideMark/>
@@ -7454,7 +7431,7 @@
         </w:tc>
         <w:tc>
           <w:tcPr>
-            <w:tcW w:w="1935" w:type="dxa"/>
+            <w:tcW w:w="1681" w:type="dxa"/>
             <w:gridSpan w:val="2"/>
             <w:shd w:val="clear" w:color="000000" w:fill="FFFFFF"/>
             <w:vAlign w:val="bottom"/>
@@ -7482,7 +7459,7 @@
         </w:trPr>
         <w:tc>
           <w:tcPr>
-            <w:tcW w:w="563" w:type="dxa"/>
+            <w:tcW w:w="730" w:type="dxa"/>
             <w:shd w:val="clear" w:color="auto" w:fill="auto"/>
             <w:vAlign w:val="bottom"/>
             <w:hideMark/>
@@ -7608,30 +7585,29 @@
         </w:tc>
         <w:tc>
           <w:tcPr>
-            <w:tcW w:w="1985" w:type="dxa"/>
-            <w:shd w:val="clear" w:color="000000" w:fill="FFFFFF"/>
-            <w:vAlign w:val="bottom"/>
-            <w:hideMark/>
-          </w:tcPr>
-          <w:p>
-            <w:pPr>
-              <w:spacing w:after="0" w:line="240" w:lineRule="auto"/>
-              <w:rPr>
-                <w:rFonts w:ascii="Tahoma" w:eastAsia="Times New Roman" w:hAnsi="Tahoma" w:cs="Tahoma"/>
-                <w:b/>
-                <w:bCs/>
-                <w:color w:val="385724"/>
-                <w:sz w:val="14"/>
-                <w:szCs w:val="14"/>
-                <w:lang w:eastAsia="pt-BR"/>
-              </w:rPr>
-            </w:pPr>
-          </w:p>
-        </w:tc>
-        <w:tc>
-          <w:tcPr>
-            <w:tcW w:w="992" w:type="dxa"/>
-            <w:gridSpan w:val="2"/>
+            <w:tcW w:w="1823" w:type="dxa"/>
+            <w:shd w:val="clear" w:color="000000" w:fill="FFFFFF"/>
+            <w:vAlign w:val="bottom"/>
+            <w:hideMark/>
+          </w:tcPr>
+          <w:p>
+            <w:pPr>
+              <w:spacing w:after="0" w:line="240" w:lineRule="auto"/>
+              <w:rPr>
+                <w:rFonts w:ascii="Tahoma" w:eastAsia="Times New Roman" w:hAnsi="Tahoma" w:cs="Tahoma"/>
+                <w:b/>
+                <w:bCs/>
+                <w:color w:val="385724"/>
+                <w:sz w:val="14"/>
+                <w:szCs w:val="14"/>
+                <w:lang w:eastAsia="pt-BR"/>
+              </w:rPr>
+            </w:pPr>
+          </w:p>
+        </w:tc>
+        <w:tc>
+          <w:tcPr>
+            <w:tcW w:w="1154" w:type="dxa"/>
             <w:shd w:val="clear" w:color="000000" w:fill="FFFFFF"/>
             <w:vAlign w:val="bottom"/>
             <w:hideMark/>
@@ -7739,7 +7715,7 @@
         </w:tc>
         <w:tc>
           <w:tcPr>
-            <w:tcW w:w="1935" w:type="dxa"/>
+            <w:tcW w:w="1681" w:type="dxa"/>
             <w:gridSpan w:val="2"/>
             <w:shd w:val="clear" w:color="000000" w:fill="FFFFFF"/>
             <w:vAlign w:val="bottom"/>
@@ -7767,7 +7743,7 @@
         </w:trPr>
         <w:tc>
           <w:tcPr>
-            <w:tcW w:w="563" w:type="dxa"/>
+            <w:tcW w:w="730" w:type="dxa"/>
             <w:shd w:val="clear" w:color="auto" w:fill="auto"/>
             <w:vAlign w:val="bottom"/>
             <w:hideMark/>
@@ -7905,30 +7881,29 @@
         </w:tc>
         <w:tc>
           <w:tcPr>
-            <w:tcW w:w="1985" w:type="dxa"/>
-            <w:shd w:val="clear" w:color="000000" w:fill="FFFFFF"/>
-            <w:vAlign w:val="bottom"/>
-            <w:hideMark/>
-          </w:tcPr>
-          <w:p>
-            <w:pPr>
-              <w:spacing w:after="0" w:line="240" w:lineRule="auto"/>
-              <w:rPr>
-                <w:rFonts w:ascii="Tahoma" w:eastAsia="Times New Roman" w:hAnsi="Tahoma" w:cs="Tahoma"/>
-                <w:b/>
-                <w:bCs/>
-                <w:color w:val="385724"/>
-                <w:sz w:val="14"/>
-                <w:szCs w:val="14"/>
-                <w:lang w:eastAsia="pt-BR"/>
-              </w:rPr>
-            </w:pPr>
-          </w:p>
-        </w:tc>
-        <w:tc>
-          <w:tcPr>
-            <w:tcW w:w="992" w:type="dxa"/>
-            <w:gridSpan w:val="2"/>
+            <w:tcW w:w="1823" w:type="dxa"/>
+            <w:shd w:val="clear" w:color="000000" w:fill="FFFFFF"/>
+            <w:vAlign w:val="bottom"/>
+            <w:hideMark/>
+          </w:tcPr>
+          <w:p>
+            <w:pPr>
+              <w:spacing w:after="0" w:line="240" w:lineRule="auto"/>
+              <w:rPr>
+                <w:rFonts w:ascii="Tahoma" w:eastAsia="Times New Roman" w:hAnsi="Tahoma" w:cs="Tahoma"/>
+                <w:b/>
+                <w:bCs/>
+                <w:color w:val="385724"/>
+                <w:sz w:val="14"/>
+                <w:szCs w:val="14"/>
+                <w:lang w:eastAsia="pt-BR"/>
+              </w:rPr>
+            </w:pPr>
+          </w:p>
+        </w:tc>
+        <w:tc>
+          <w:tcPr>
+            <w:tcW w:w="1154" w:type="dxa"/>
             <w:shd w:val="clear" w:color="000000" w:fill="FFFFFF"/>
             <w:vAlign w:val="bottom"/>
             <w:hideMark/>
@@ -8023,7 +7998,7 @@
         </w:tc>
         <w:tc>
           <w:tcPr>
-            <w:tcW w:w="1935" w:type="dxa"/>
+            <w:tcW w:w="1681" w:type="dxa"/>
             <w:gridSpan w:val="2"/>
             <w:shd w:val="clear" w:color="000000" w:fill="FFFFFF"/>
             <w:vAlign w:val="bottom"/>
@@ -8051,7 +8026,7 @@
         </w:trPr>
         <w:tc>
           <w:tcPr>
-            <w:tcW w:w="563" w:type="dxa"/>
+            <w:tcW w:w="730" w:type="dxa"/>
             <w:shd w:val="clear" w:color="auto" w:fill="auto"/>
             <w:vAlign w:val="bottom"/>
             <w:hideMark/>
@@ -8176,30 +8151,29 @@
         </w:tc>
         <w:tc>
           <w:tcPr>
-            <w:tcW w:w="1985" w:type="dxa"/>
-            <w:shd w:val="clear" w:color="000000" w:fill="FFFFFF"/>
-            <w:vAlign w:val="bottom"/>
-            <w:hideMark/>
-          </w:tcPr>
-          <w:p>
-            <w:pPr>
-              <w:spacing w:after="0" w:line="240" w:lineRule="auto"/>
-              <w:rPr>
-                <w:rFonts w:ascii="Tahoma" w:eastAsia="Times New Roman" w:hAnsi="Tahoma" w:cs="Tahoma"/>
-                <w:b/>
-                <w:bCs/>
-                <w:color w:val="385724"/>
-                <w:sz w:val="14"/>
-                <w:szCs w:val="14"/>
-                <w:lang w:eastAsia="pt-BR"/>
-              </w:rPr>
-            </w:pPr>
-          </w:p>
-        </w:tc>
-        <w:tc>
-          <w:tcPr>
-            <w:tcW w:w="992" w:type="dxa"/>
-            <w:gridSpan w:val="2"/>
+            <w:tcW w:w="1823" w:type="dxa"/>
+            <w:shd w:val="clear" w:color="000000" w:fill="FFFFFF"/>
+            <w:vAlign w:val="bottom"/>
+            <w:hideMark/>
+          </w:tcPr>
+          <w:p>
+            <w:pPr>
+              <w:spacing w:after="0" w:line="240" w:lineRule="auto"/>
+              <w:rPr>
+                <w:rFonts w:ascii="Tahoma" w:eastAsia="Times New Roman" w:hAnsi="Tahoma" w:cs="Tahoma"/>
+                <w:b/>
+                <w:bCs/>
+                <w:color w:val="385724"/>
+                <w:sz w:val="14"/>
+                <w:szCs w:val="14"/>
+                <w:lang w:eastAsia="pt-BR"/>
+              </w:rPr>
+            </w:pPr>
+          </w:p>
+        </w:tc>
+        <w:tc>
+          <w:tcPr>
+            <w:tcW w:w="1154" w:type="dxa"/>
             <w:shd w:val="clear" w:color="000000" w:fill="FFFFFF"/>
             <w:vAlign w:val="bottom"/>
             <w:hideMark/>
@@ -8294,7 +8268,7 @@
         </w:tc>
         <w:tc>
           <w:tcPr>
-            <w:tcW w:w="1935" w:type="dxa"/>
+            <w:tcW w:w="1681" w:type="dxa"/>
             <w:gridSpan w:val="2"/>
             <w:shd w:val="clear" w:color="000000" w:fill="FFFFFF"/>
             <w:vAlign w:val="bottom"/>
@@ -8322,7 +8296,7 @@
         </w:trPr>
         <w:tc>
           <w:tcPr>
-            <w:tcW w:w="563" w:type="dxa"/>
+            <w:tcW w:w="730" w:type="dxa"/>
             <w:shd w:val="clear" w:color="auto" w:fill="auto"/>
             <w:vAlign w:val="bottom"/>
             <w:hideMark/>
@@ -8447,30 +8421,29 @@
         </w:tc>
         <w:tc>
           <w:tcPr>
-            <w:tcW w:w="1985" w:type="dxa"/>
-            <w:shd w:val="clear" w:color="000000" w:fill="FFFFFF"/>
-            <w:vAlign w:val="bottom"/>
-            <w:hideMark/>
-          </w:tcPr>
-          <w:p>
-            <w:pPr>
-              <w:spacing w:after="0" w:line="240" w:lineRule="auto"/>
-              <w:rPr>
-                <w:rFonts w:ascii="Tahoma" w:eastAsia="Times New Roman" w:hAnsi="Tahoma" w:cs="Tahoma"/>
-                <w:b/>
-                <w:bCs/>
-                <w:color w:val="385724"/>
-                <w:sz w:val="14"/>
-                <w:szCs w:val="14"/>
-                <w:lang w:eastAsia="pt-BR"/>
-              </w:rPr>
-            </w:pPr>
-          </w:p>
-        </w:tc>
-        <w:tc>
-          <w:tcPr>
-            <w:tcW w:w="992" w:type="dxa"/>
-            <w:gridSpan w:val="2"/>
+            <w:tcW w:w="1823" w:type="dxa"/>
+            <w:shd w:val="clear" w:color="000000" w:fill="FFFFFF"/>
+            <w:vAlign w:val="bottom"/>
+            <w:hideMark/>
+          </w:tcPr>
+          <w:p>
+            <w:pPr>
+              <w:spacing w:after="0" w:line="240" w:lineRule="auto"/>
+              <w:rPr>
+                <w:rFonts w:ascii="Tahoma" w:eastAsia="Times New Roman" w:hAnsi="Tahoma" w:cs="Tahoma"/>
+                <w:b/>
+                <w:bCs/>
+                <w:color w:val="385724"/>
+                <w:sz w:val="14"/>
+                <w:szCs w:val="14"/>
+                <w:lang w:eastAsia="pt-BR"/>
+              </w:rPr>
+            </w:pPr>
+          </w:p>
+        </w:tc>
+        <w:tc>
+          <w:tcPr>
+            <w:tcW w:w="1154" w:type="dxa"/>
             <w:shd w:val="clear" w:color="000000" w:fill="FFFFFF"/>
             <w:vAlign w:val="bottom"/>
             <w:hideMark/>
@@ -8565,7 +8538,7 @@
         </w:tc>
         <w:tc>
           <w:tcPr>
-            <w:tcW w:w="1935" w:type="dxa"/>
+            <w:tcW w:w="1681" w:type="dxa"/>
             <w:gridSpan w:val="2"/>
             <w:shd w:val="clear" w:color="000000" w:fill="FFFFFF"/>
             <w:vAlign w:val="bottom"/>
@@ -8593,7 +8566,7 @@
         </w:trPr>
         <w:tc>
           <w:tcPr>
-            <w:tcW w:w="563" w:type="dxa"/>
+            <w:tcW w:w="730" w:type="dxa"/>
             <w:shd w:val="clear" w:color="auto" w:fill="auto"/>
             <w:vAlign w:val="bottom"/>
             <w:hideMark/>
@@ -8718,30 +8691,29 @@
         </w:tc>
         <w:tc>
           <w:tcPr>
-            <w:tcW w:w="1985" w:type="dxa"/>
-            <w:shd w:val="clear" w:color="auto" w:fill="auto"/>
-            <w:vAlign w:val="bottom"/>
-            <w:hideMark/>
-          </w:tcPr>
-          <w:p>
-            <w:pPr>
-              <w:spacing w:after="0" w:line="240" w:lineRule="auto"/>
-              <w:rPr>
-                <w:rFonts w:ascii="Tahoma" w:eastAsia="Times New Roman" w:hAnsi="Tahoma" w:cs="Tahoma"/>
-                <w:b/>
-                <w:bCs/>
-                <w:color w:val="385724"/>
-                <w:sz w:val="14"/>
-                <w:szCs w:val="14"/>
-                <w:lang w:eastAsia="pt-BR"/>
-              </w:rPr>
-            </w:pPr>
-          </w:p>
-        </w:tc>
-        <w:tc>
-          <w:tcPr>
-            <w:tcW w:w="992" w:type="dxa"/>
-            <w:gridSpan w:val="2"/>
+            <w:tcW w:w="1823" w:type="dxa"/>
+            <w:shd w:val="clear" w:color="auto" w:fill="auto"/>
+            <w:vAlign w:val="bottom"/>
+            <w:hideMark/>
+          </w:tcPr>
+          <w:p>
+            <w:pPr>
+              <w:spacing w:after="0" w:line="240" w:lineRule="auto"/>
+              <w:rPr>
+                <w:rFonts w:ascii="Tahoma" w:eastAsia="Times New Roman" w:hAnsi="Tahoma" w:cs="Tahoma"/>
+                <w:b/>
+                <w:bCs/>
+                <w:color w:val="385724"/>
+                <w:sz w:val="14"/>
+                <w:szCs w:val="14"/>
+                <w:lang w:eastAsia="pt-BR"/>
+              </w:rPr>
+            </w:pPr>
+          </w:p>
+        </w:tc>
+        <w:tc>
+          <w:tcPr>
+            <w:tcW w:w="1154" w:type="dxa"/>
             <w:shd w:val="clear" w:color="auto" w:fill="auto"/>
             <w:vAlign w:val="bottom"/>
             <w:hideMark/>
@@ -8836,7 +8808,7 @@
         </w:tc>
         <w:tc>
           <w:tcPr>
-            <w:tcW w:w="1935" w:type="dxa"/>
+            <w:tcW w:w="1681" w:type="dxa"/>
             <w:gridSpan w:val="2"/>
             <w:shd w:val="clear" w:color="auto" w:fill="auto"/>
             <w:vAlign w:val="bottom"/>
@@ -8864,7 +8836,7 @@
         </w:trPr>
         <w:tc>
           <w:tcPr>
-            <w:tcW w:w="563" w:type="dxa"/>
+            <w:tcW w:w="730" w:type="dxa"/>
             <w:shd w:val="clear" w:color="auto" w:fill="auto"/>
             <w:vAlign w:val="bottom"/>
             <w:hideMark/>
@@ -8989,30 +8961,29 @@
         </w:tc>
         <w:tc>
           <w:tcPr>
-            <w:tcW w:w="1985" w:type="dxa"/>
-            <w:shd w:val="clear" w:color="auto" w:fill="auto"/>
-            <w:vAlign w:val="bottom"/>
-            <w:hideMark/>
-          </w:tcPr>
-          <w:p>
-            <w:pPr>
-              <w:spacing w:after="0" w:line="240" w:lineRule="auto"/>
-              <w:rPr>
-                <w:rFonts w:ascii="Tahoma" w:eastAsia="Times New Roman" w:hAnsi="Tahoma" w:cs="Tahoma"/>
-                <w:b/>
-                <w:bCs/>
-                <w:color w:val="385724"/>
-                <w:sz w:val="14"/>
-                <w:szCs w:val="14"/>
-                <w:lang w:eastAsia="pt-BR"/>
-              </w:rPr>
-            </w:pPr>
-          </w:p>
-        </w:tc>
-        <w:tc>
-          <w:tcPr>
-            <w:tcW w:w="992" w:type="dxa"/>
-            <w:gridSpan w:val="2"/>
+            <w:tcW w:w="1823" w:type="dxa"/>
+            <w:shd w:val="clear" w:color="auto" w:fill="auto"/>
+            <w:vAlign w:val="bottom"/>
+            <w:hideMark/>
+          </w:tcPr>
+          <w:p>
+            <w:pPr>
+              <w:spacing w:after="0" w:line="240" w:lineRule="auto"/>
+              <w:rPr>
+                <w:rFonts w:ascii="Tahoma" w:eastAsia="Times New Roman" w:hAnsi="Tahoma" w:cs="Tahoma"/>
+                <w:b/>
+                <w:bCs/>
+                <w:color w:val="385724"/>
+                <w:sz w:val="14"/>
+                <w:szCs w:val="14"/>
+                <w:lang w:eastAsia="pt-BR"/>
+              </w:rPr>
+            </w:pPr>
+          </w:p>
+        </w:tc>
+        <w:tc>
+          <w:tcPr>
+            <w:tcW w:w="1154" w:type="dxa"/>
             <w:shd w:val="clear" w:color="auto" w:fill="auto"/>
             <w:vAlign w:val="bottom"/>
             <w:hideMark/>
@@ -9107,7 +9078,7 @@
         </w:tc>
         <w:tc>
           <w:tcPr>
-            <w:tcW w:w="1935" w:type="dxa"/>
+            <w:tcW w:w="1681" w:type="dxa"/>
             <w:gridSpan w:val="2"/>
             <w:shd w:val="clear" w:color="auto" w:fill="auto"/>
             <w:vAlign w:val="bottom"/>
@@ -9135,7 +9106,7 @@
         </w:trPr>
         <w:tc>
           <w:tcPr>
-            <w:tcW w:w="563" w:type="dxa"/>
+            <w:tcW w:w="730" w:type="dxa"/>
             <w:shd w:val="clear" w:color="auto" w:fill="auto"/>
             <w:vAlign w:val="bottom"/>
             <w:hideMark/>
@@ -9260,30 +9231,29 @@
         </w:tc>
         <w:tc>
           <w:tcPr>
-            <w:tcW w:w="1985" w:type="dxa"/>
-            <w:shd w:val="clear" w:color="000000" w:fill="FFFFFF"/>
-            <w:vAlign w:val="bottom"/>
-            <w:hideMark/>
-          </w:tcPr>
-          <w:p>
-            <w:pPr>
-              <w:spacing w:after="0" w:line="240" w:lineRule="auto"/>
-              <w:rPr>
-                <w:rFonts w:ascii="Tahoma" w:eastAsia="Times New Roman" w:hAnsi="Tahoma" w:cs="Tahoma"/>
-                <w:b/>
-                <w:bCs/>
-                <w:color w:val="385724"/>
-                <w:sz w:val="14"/>
-                <w:szCs w:val="14"/>
-                <w:lang w:eastAsia="pt-BR"/>
-              </w:rPr>
-            </w:pPr>
-          </w:p>
-        </w:tc>
-        <w:tc>
-          <w:tcPr>
-            <w:tcW w:w="992" w:type="dxa"/>
-            <w:gridSpan w:val="2"/>
+            <w:tcW w:w="1823" w:type="dxa"/>
+            <w:shd w:val="clear" w:color="000000" w:fill="FFFFFF"/>
+            <w:vAlign w:val="bottom"/>
+            <w:hideMark/>
+          </w:tcPr>
+          <w:p>
+            <w:pPr>
+              <w:spacing w:after="0" w:line="240" w:lineRule="auto"/>
+              <w:rPr>
+                <w:rFonts w:ascii="Tahoma" w:eastAsia="Times New Roman" w:hAnsi="Tahoma" w:cs="Tahoma"/>
+                <w:b/>
+                <w:bCs/>
+                <w:color w:val="385724"/>
+                <w:sz w:val="14"/>
+                <w:szCs w:val="14"/>
+                <w:lang w:eastAsia="pt-BR"/>
+              </w:rPr>
+            </w:pPr>
+          </w:p>
+        </w:tc>
+        <w:tc>
+          <w:tcPr>
+            <w:tcW w:w="1154" w:type="dxa"/>
             <w:shd w:val="clear" w:color="000000" w:fill="FFFFFF"/>
             <w:vAlign w:val="bottom"/>
             <w:hideMark/>
@@ -9378,7 +9348,7 @@
         </w:tc>
         <w:tc>
           <w:tcPr>
-            <w:tcW w:w="1935" w:type="dxa"/>
+            <w:tcW w:w="1681" w:type="dxa"/>
             <w:gridSpan w:val="2"/>
             <w:shd w:val="clear" w:color="000000" w:fill="FFFFFF"/>
             <w:vAlign w:val="bottom"/>
@@ -9406,7 +9376,7 @@
         </w:trPr>
         <w:tc>
           <w:tcPr>
-            <w:tcW w:w="563" w:type="dxa"/>
+            <w:tcW w:w="730" w:type="dxa"/>
             <w:shd w:val="clear" w:color="auto" w:fill="auto"/>
             <w:vAlign w:val="bottom"/>
             <w:hideMark/>
@@ -9521,30 +9491,29 @@
         </w:tc>
         <w:tc>
           <w:tcPr>
-            <w:tcW w:w="1985" w:type="dxa"/>
-            <w:shd w:val="clear" w:color="000000" w:fill="FFFFFF"/>
-            <w:vAlign w:val="bottom"/>
-            <w:hideMark/>
-          </w:tcPr>
-          <w:p>
-            <w:pPr>
-              <w:spacing w:after="0" w:line="240" w:lineRule="auto"/>
-              <w:rPr>
-                <w:rFonts w:ascii="Tahoma" w:eastAsia="Times New Roman" w:hAnsi="Tahoma" w:cs="Tahoma"/>
-                <w:b/>
-                <w:bCs/>
-                <w:color w:val="385724"/>
-                <w:sz w:val="14"/>
-                <w:szCs w:val="14"/>
-                <w:lang w:eastAsia="pt-BR"/>
-              </w:rPr>
-            </w:pPr>
-          </w:p>
-        </w:tc>
-        <w:tc>
-          <w:tcPr>
-            <w:tcW w:w="992" w:type="dxa"/>
-            <w:gridSpan w:val="2"/>
+            <w:tcW w:w="1823" w:type="dxa"/>
+            <w:shd w:val="clear" w:color="000000" w:fill="FFFFFF"/>
+            <w:vAlign w:val="bottom"/>
+            <w:hideMark/>
+          </w:tcPr>
+          <w:p>
+            <w:pPr>
+              <w:spacing w:after="0" w:line="240" w:lineRule="auto"/>
+              <w:rPr>
+                <w:rFonts w:ascii="Tahoma" w:eastAsia="Times New Roman" w:hAnsi="Tahoma" w:cs="Tahoma"/>
+                <w:b/>
+                <w:bCs/>
+                <w:color w:val="385724"/>
+                <w:sz w:val="14"/>
+                <w:szCs w:val="14"/>
+                <w:lang w:eastAsia="pt-BR"/>
+              </w:rPr>
+            </w:pPr>
+          </w:p>
+        </w:tc>
+        <w:tc>
+          <w:tcPr>
+            <w:tcW w:w="1154" w:type="dxa"/>
             <w:shd w:val="clear" w:color="000000" w:fill="FFFFFF"/>
             <w:vAlign w:val="bottom"/>
             <w:hideMark/>
@@ -9639,7 +9608,7 @@
         </w:tc>
         <w:tc>
           <w:tcPr>
-            <w:tcW w:w="1935" w:type="dxa"/>
+            <w:tcW w:w="1681" w:type="dxa"/>
             <w:gridSpan w:val="2"/>
             <w:shd w:val="clear" w:color="000000" w:fill="FFFFFF"/>
             <w:vAlign w:val="bottom"/>
@@ -9667,7 +9636,7 @@
         </w:trPr>
         <w:tc>
           <w:tcPr>
-            <w:tcW w:w="563" w:type="dxa"/>
+            <w:tcW w:w="730" w:type="dxa"/>
             <w:shd w:val="clear" w:color="auto" w:fill="auto"/>
             <w:vAlign w:val="bottom"/>
             <w:hideMark/>
@@ -9782,30 +9751,29 @@
         </w:tc>
         <w:tc>
           <w:tcPr>
-            <w:tcW w:w="1985" w:type="dxa"/>
-            <w:shd w:val="clear" w:color="000000" w:fill="FFFFFF"/>
-            <w:vAlign w:val="bottom"/>
-            <w:hideMark/>
-          </w:tcPr>
-          <w:p>
-            <w:pPr>
-              <w:spacing w:after="0" w:line="240" w:lineRule="auto"/>
-              <w:rPr>
-                <w:rFonts w:ascii="Tahoma" w:eastAsia="Times New Roman" w:hAnsi="Tahoma" w:cs="Tahoma"/>
-                <w:b/>
-                <w:bCs/>
-                <w:color w:val="385724"/>
-                <w:sz w:val="14"/>
-                <w:szCs w:val="14"/>
-                <w:lang w:eastAsia="pt-BR"/>
-              </w:rPr>
-            </w:pPr>
-          </w:p>
-        </w:tc>
-        <w:tc>
-          <w:tcPr>
-            <w:tcW w:w="992" w:type="dxa"/>
-            <w:gridSpan w:val="2"/>
+            <w:tcW w:w="1823" w:type="dxa"/>
+            <w:shd w:val="clear" w:color="000000" w:fill="FFFFFF"/>
+            <w:vAlign w:val="bottom"/>
+            <w:hideMark/>
+          </w:tcPr>
+          <w:p>
+            <w:pPr>
+              <w:spacing w:after="0" w:line="240" w:lineRule="auto"/>
+              <w:rPr>
+                <w:rFonts w:ascii="Tahoma" w:eastAsia="Times New Roman" w:hAnsi="Tahoma" w:cs="Tahoma"/>
+                <w:b/>
+                <w:bCs/>
+                <w:color w:val="385724"/>
+                <w:sz w:val="14"/>
+                <w:szCs w:val="14"/>
+                <w:lang w:eastAsia="pt-BR"/>
+              </w:rPr>
+            </w:pPr>
+          </w:p>
+        </w:tc>
+        <w:tc>
+          <w:tcPr>
+            <w:tcW w:w="1154" w:type="dxa"/>
             <w:shd w:val="clear" w:color="000000" w:fill="FFFFFF"/>
             <w:vAlign w:val="bottom"/>
             <w:hideMark/>
@@ -9900,7 +9868,7 @@
         </w:tc>
         <w:tc>
           <w:tcPr>
-            <w:tcW w:w="1935" w:type="dxa"/>
+            <w:tcW w:w="1681" w:type="dxa"/>
             <w:gridSpan w:val="2"/>
             <w:shd w:val="clear" w:color="000000" w:fill="FFFFFF"/>
             <w:vAlign w:val="bottom"/>
@@ -9937,7 +9905,7 @@
 </file>
 
 <file path=word/endnotes.xml><?xml version="1.0" encoding="utf-8"?>
-<w:endnotes xmlns:wpc="http://schemas.microsoft.com/office/word/2010/wordprocessingCanvas" xmlns:cx="http://schemas.microsoft.com/office/drawing/2014/chartex" xmlns:cx1="http://schemas.microsoft.com/office/drawing/2015/9/8/chartex" xmlns:cx2="http://schemas.microsoft.com/office/drawing/2015/10/21/chartex" xmlns:cx3="http://schemas.microsoft.com/office/drawing/2016/5/9/chartex" xmlns:cx4="http://schemas.microsoft.com/office/drawing/2016/5/10/chartex" xmlns:cx5="http://schemas.microsoft.com/office/drawing/2016/5/11/chartex" xmlns:cx6="http://schemas.microsoft.com/office/drawing/2016/5/12/chartex" xmlns:cx7="http://schemas.microsoft.com/office/drawing/2016/5/13/chartex" xmlns:cx8="http://schemas.microsoft.com/office/drawing/2016/5/14/chartex" xmlns:mc="http://schemas.openxmlformats.org/markup-compatibility/2006" xmlns:aink="http://schemas.microsoft.com/office/drawing/2016/ink" xmlns:am3d="http://schemas.microsoft.com/office/drawing/2017/model3d" xmlns:o="urn:schemas-microsoft-com:office:office" xmlns:oel="http://schemas.microsoft.com/office/2019/extlst" xmlns:r="http://schemas.openxmlformats.org/officeDocument/2006/relationships" xmlns:m="http://schemas.openxmlformats.org/officeDocument/2006/math" xmlns:v="urn:schemas-microsoft-com:vml" xmlns:wp14="http://schemas.microsoft.com/office/word/2010/wordprocessingDrawing" xmlns:wp="http://schemas.openxmlformats.org/drawingml/2006/wordprocessingDrawing" xmlns:w10="urn:schemas-microsoft-com:office:word" xmlns:w="http://schemas.openxmlformats.org/wordprocessingml/2006/main" xmlns:w14="http://schemas.microsoft.com/office/word/2010/wordml" xmlns:w15="http://schemas.microsoft.com/office/word/2012/wordml" xmlns:w16cex="http://schemas.microsoft.com/office/word/2018/wordml/cex" xmlns:w16cid="http://schemas.microsoft.com/office/word/2016/wordml/cid" xmlns:w16="http://schemas.microsoft.com/office/word/2018/wordml" xmlns:w16du="http://schemas.microsoft.com/office/word/2023/wordml/word16du" xmlns:w16sdtdh="http://schemas.microsoft.com/office/word/2020/wordml/sdtdatahash" xmlns:w16sdtfl="http://schemas.microsoft.com/office/word/2024/wordml/sdtformatlock" xmlns:w16se="http://schemas.microsoft.com/office/word/2015/wordml/symex" xmlns:wpg="http://schemas.microsoft.com/office/word/2010/wordprocessingGroup" xmlns:wpi="http://schemas.microsoft.com/office/word/2010/wordprocessingInk" xmlns:wne="http://schemas.microsoft.com/office/word/2006/wordml" xmlns:wps="http://schemas.microsoft.com/office/word/2010/wordprocessingShape" mc:Ignorable="w14 w15 w16se w16cid w16 w16cex w16sdtdh w16sdtfl w16du wp14">
+<w:endnotes xmlns:wpc="http://schemas.microsoft.com/office/word/2010/wordprocessingCanvas" xmlns:cx="http://schemas.microsoft.com/office/drawing/2014/chartex" xmlns:cx1="http://schemas.microsoft.com/office/drawing/2015/9/8/chartex" xmlns:cx2="http://schemas.microsoft.com/office/drawing/2015/10/21/chartex" xmlns:cx3="http://schemas.microsoft.com/office/drawing/2016/5/9/chartex" xmlns:cx4="http://schemas.microsoft.com/office/drawing/2016/5/10/chartex" xmlns:cx5="http://schemas.microsoft.com/office/drawing/2016/5/11/chartex" xmlns:cx6="http://schemas.microsoft.com/office/drawing/2016/5/12/chartex" xmlns:cx7="http://schemas.microsoft.com/office/drawing/2016/5/13/chartex" xmlns:cx8="http://schemas.microsoft.com/office/drawing/2016/5/14/chartex" xmlns:mc="http://schemas.openxmlformats.org/markup-compatibility/2006" xmlns:aink="http://schemas.microsoft.com/office/drawing/2016/ink" xmlns:am3d="http://schemas.microsoft.com/office/drawing/2017/model3d" xmlns:o="urn:schemas-microsoft-com:office:office" xmlns:r="http://schemas.openxmlformats.org/officeDocument/2006/relationships" xmlns:m="http://schemas.openxmlformats.org/officeDocument/2006/math" xmlns:v="urn:schemas-microsoft-com:vml" xmlns:wp14="http://schemas.microsoft.com/office/word/2010/wordprocessingDrawing" xmlns:wp="http://schemas.openxmlformats.org/drawingml/2006/wordprocessingDrawing" xmlns:w10="urn:schemas-microsoft-com:office:word" xmlns:w="http://schemas.openxmlformats.org/wordprocessingml/2006/main" xmlns:w14="http://schemas.microsoft.com/office/word/2010/wordml" xmlns:w15="http://schemas.microsoft.com/office/word/2012/wordml" xmlns:w16cex="http://schemas.microsoft.com/office/word/2018/wordml/cex" xmlns:w16cid="http://schemas.microsoft.com/office/word/2016/wordml/cid" xmlns:w16="http://schemas.microsoft.com/office/word/2018/wordml" xmlns:w16sdtdh="http://schemas.microsoft.com/office/word/2020/wordml/sdtdatahash" xmlns:w16se="http://schemas.microsoft.com/office/word/2015/wordml/symex" xmlns:wpg="http://schemas.microsoft.com/office/word/2010/wordprocessingGroup" xmlns:wpi="http://schemas.microsoft.com/office/word/2010/wordprocessingInk" xmlns:wne="http://schemas.microsoft.com/office/word/2006/wordml" xmlns:wps="http://schemas.microsoft.com/office/word/2010/wordprocessingShape" mc:Ignorable="w14 w15 w16se w16cid w16 w16cex w16sdtdh wp14">
   <w:endnote w:type="separator" w:id="-1">
     <w:p>
       <w:pPr>
@@ -9962,7 +9930,7 @@
 </file>
 
 <file path=word/footer1.xml><?xml version="1.0" encoding="utf-8"?>
-<w:ftr xmlns:wpc="http://schemas.microsoft.com/office/word/2010/wordprocessingCanvas" xmlns:cx="http://schemas.microsoft.com/office/drawing/2014/chartex" xmlns:cx1="http://schemas.microsoft.com/office/drawing/2015/9/8/chartex" xmlns:cx2="http://schemas.microsoft.com/office/drawing/2015/10/21/chartex" xmlns:cx3="http://schemas.microsoft.com/office/drawing/2016/5/9/chartex" xmlns:cx4="http://schemas.microsoft.com/office/drawing/2016/5/10/chartex" xmlns:cx5="http://schemas.microsoft.com/office/drawing/2016/5/11/chartex" xmlns:cx6="http://schemas.microsoft.com/office/drawing/2016/5/12/chartex" xmlns:cx7="http://schemas.microsoft.com/office/drawing/2016/5/13/chartex" xmlns:cx8="http://schemas.microsoft.com/office/drawing/2016/5/14/chartex" xmlns:mc="http://schemas.openxmlformats.org/markup-compatibility/2006" xmlns:aink="http://schemas.microsoft.com/office/drawing/2016/ink" xmlns:am3d="http://schemas.microsoft.com/office/drawing/2017/model3d" xmlns:o="urn:schemas-microsoft-com:office:office" xmlns:oel="http://schemas.microsoft.com/office/2019/extlst" xmlns:r="http://schemas.openxmlformats.org/officeDocument/2006/relationships" xmlns:m="http://schemas.openxmlformats.org/officeDocument/2006/math" xmlns:v="urn:schemas-microsoft-com:vml" xmlns:wp14="http://schemas.microsoft.com/office/word/2010/wordprocessingDrawing" xmlns:wp="http://schemas.openxmlformats.org/drawingml/2006/wordprocessingDrawing" xmlns:w10="urn:schemas-microsoft-com:office:word" xmlns:w="http://schemas.openxmlformats.org/wordprocessingml/2006/main" xmlns:w14="http://schemas.microsoft.com/office/word/2010/wordml" xmlns:w15="http://schemas.microsoft.com/office/word/2012/wordml" xmlns:w16cex="http://schemas.microsoft.com/office/word/2018/wordml/cex" xmlns:w16cid="http://schemas.microsoft.com/office/word/2016/wordml/cid" xmlns:w16="http://schemas.microsoft.com/office/word/2018/wordml" xmlns:w16du="http://schemas.microsoft.com/office/word/2023/wordml/word16du" xmlns:w16sdtdh="http://schemas.microsoft.com/office/word/2020/wordml/sdtdatahash" xmlns:w16sdtfl="http://schemas.microsoft.com/office/word/2024/wordml/sdtformatlock" xmlns:w16se="http://schemas.microsoft.com/office/word/2015/wordml/symex" xmlns:wpg="http://schemas.microsoft.com/office/word/2010/wordprocessingGroup" xmlns:wpi="http://schemas.microsoft.com/office/word/2010/wordprocessingInk" xmlns:wne="http://schemas.microsoft.com/office/word/2006/wordml" xmlns:wps="http://schemas.microsoft.com/office/word/2010/wordprocessingShape" mc:Ignorable="w14 w15 w16se w16cid w16 w16cex w16sdtdh w16sdtfl w16du wp14">
+<w:ftr xmlns:wpc="http://schemas.microsoft.com/office/word/2010/wordprocessingCanvas" xmlns:cx="http://schemas.microsoft.com/office/drawing/2014/chartex" xmlns:cx1="http://schemas.microsoft.com/office/drawing/2015/9/8/chartex" xmlns:cx2="http://schemas.microsoft.com/office/drawing/2015/10/21/chartex" xmlns:cx3="http://schemas.microsoft.com/office/drawing/2016/5/9/chartex" xmlns:cx4="http://schemas.microsoft.com/office/drawing/2016/5/10/chartex" xmlns:cx5="http://schemas.microsoft.com/office/drawing/2016/5/11/chartex" xmlns:cx6="http://schemas.microsoft.com/office/drawing/2016/5/12/chartex" xmlns:cx7="http://schemas.microsoft.com/office/drawing/2016/5/13/chartex" xmlns:cx8="http://schemas.microsoft.com/office/drawing/2016/5/14/chartex" xmlns:mc="http://schemas.openxmlformats.org/markup-compatibility/2006" xmlns:aink="http://schemas.microsoft.com/office/drawing/2016/ink" xmlns:am3d="http://schemas.microsoft.com/office/drawing/2017/model3d" xmlns:o="urn:schemas-microsoft-com:office:office" xmlns:r="http://schemas.openxmlformats.org/officeDocument/2006/relationships" xmlns:m="http://schemas.openxmlformats.org/officeDocument/2006/math" xmlns:v="urn:schemas-microsoft-com:vml" xmlns:wp14="http://schemas.microsoft.com/office/word/2010/wordprocessingDrawing" xmlns:wp="http://schemas.openxmlformats.org/drawingml/2006/wordprocessingDrawing" xmlns:w10="urn:schemas-microsoft-com:office:word" xmlns:w="http://schemas.openxmlformats.org/wordprocessingml/2006/main" xmlns:w14="http://schemas.microsoft.com/office/word/2010/wordml" xmlns:w15="http://schemas.microsoft.com/office/word/2012/wordml" xmlns:w16cex="http://schemas.microsoft.com/office/word/2018/wordml/cex" xmlns:w16cid="http://schemas.microsoft.com/office/word/2016/wordml/cid" xmlns:w16="http://schemas.microsoft.com/office/word/2018/wordml" xmlns:w16sdtdh="http://schemas.microsoft.com/office/word/2020/wordml/sdtdatahash" xmlns:w16se="http://schemas.microsoft.com/office/word/2015/wordml/symex" xmlns:wpg="http://schemas.microsoft.com/office/word/2010/wordprocessingGroup" xmlns:wpi="http://schemas.microsoft.com/office/word/2010/wordprocessingInk" xmlns:wne="http://schemas.microsoft.com/office/word/2006/wordml" xmlns:wps="http://schemas.microsoft.com/office/word/2010/wordprocessingShape" mc:Ignorable="w14 w15 w16se w16cid w16 w16cex w16sdtdh wp14">
   <w:p>
     <w:pPr>
       <w:pStyle w:val="Rodap"/>
@@ -10144,7 +10112,7 @@
 </file>
 
 <file path=word/footnotes.xml><?xml version="1.0" encoding="utf-8"?>
-<w:footnotes xmlns:wpc="http://schemas.microsoft.com/office/word/2010/wordprocessingCanvas" xmlns:cx="http://schemas.microsoft.com/office/drawing/2014/chartex" xmlns:cx1="http://schemas.microsoft.com/office/drawing/2015/9/8/chartex" xmlns:cx2="http://schemas.microsoft.com/office/drawing/2015/10/21/chartex" xmlns:cx3="http://schemas.microsoft.com/office/drawing/2016/5/9/chartex" xmlns:cx4="http://schemas.microsoft.com/office/drawing/2016/5/10/chartex" xmlns:cx5="http://schemas.microsoft.com/office/drawing/2016/5/11/chartex" xmlns:cx6="http://schemas.microsoft.com/office/drawing/2016/5/12/chartex" xmlns:cx7="http://schemas.microsoft.com/office/drawing/2016/5/13/chartex" xmlns:cx8="http://schemas.microsoft.com/office/drawing/2016/5/14/chartex" xmlns:mc="http://schemas.openxmlformats.org/markup-compatibility/2006" xmlns:aink="http://schemas.microsoft.com/office/drawing/2016/ink" xmlns:am3d="http://schemas.microsoft.com/office/drawing/2017/model3d" xmlns:o="urn:schemas-microsoft-com:office:office" xmlns:oel="http://schemas.microsoft.com/office/2019/extlst" xmlns:r="http://schemas.openxmlformats.org/officeDocument/2006/relationships" xmlns:m="http://schemas.openxmlformats.org/officeDocument/2006/math" xmlns:v="urn:schemas-microsoft-com:vml" xmlns:wp14="http://schemas.microsoft.com/office/word/2010/wordprocessingDrawing" xmlns:wp="http://schemas.openxmlformats.org/drawingml/2006/wordprocessingDrawing" xmlns:w10="urn:schemas-microsoft-com:office:word" xmlns:w="http://schemas.openxmlformats.org/wordprocessingml/2006/main" xmlns:w14="http://schemas.microsoft.com/office/word/2010/wordml" xmlns:w15="http://schemas.microsoft.com/office/word/2012/wordml" xmlns:w16cex="http://schemas.microsoft.com/office/word/2018/wordml/cex" xmlns:w16cid="http://schemas.microsoft.com/office/word/2016/wordml/cid" xmlns:w16="http://schemas.microsoft.com/office/word/2018/wordml" xmlns:w16du="http://schemas.microsoft.com/office/word/2023/wordml/word16du" xmlns:w16sdtdh="http://schemas.microsoft.com/office/word/2020/wordml/sdtdatahash" xmlns:w16sdtfl="http://schemas.microsoft.com/office/word/2024/wordml/sdtformatlock" xmlns:w16se="http://schemas.microsoft.com/office/word/2015/wordml/symex" xmlns:wpg="http://schemas.microsoft.com/office/word/2010/wordprocessingGroup" xmlns:wpi="http://schemas.microsoft.com/office/word/2010/wordprocessingInk" xmlns:wne="http://schemas.microsoft.com/office/word/2006/wordml" xmlns:wps="http://schemas.microsoft.com/office/word/2010/wordprocessingShape" mc:Ignorable="w14 w15 w16se w16cid w16 w16cex w16sdtdh w16sdtfl w16du wp14">
+<w:footnotes xmlns:wpc="http://schemas.microsoft.com/office/word/2010/wordprocessingCanvas" xmlns:cx="http://schemas.microsoft.com/office/drawing/2014/chartex" xmlns:cx1="http://schemas.microsoft.com/office/drawing/2015/9/8/chartex" xmlns:cx2="http://schemas.microsoft.com/office/drawing/2015/10/21/chartex" xmlns:cx3="http://schemas.microsoft.com/office/drawing/2016/5/9/chartex" xmlns:cx4="http://schemas.microsoft.com/office/drawing/2016/5/10/chartex" xmlns:cx5="http://schemas.microsoft.com/office/drawing/2016/5/11/chartex" xmlns:cx6="http://schemas.microsoft.com/office/drawing/2016/5/12/chartex" xmlns:cx7="http://schemas.microsoft.com/office/drawing/2016/5/13/chartex" xmlns:cx8="http://schemas.microsoft.com/office/drawing/2016/5/14/chartex" xmlns:mc="http://schemas.openxmlformats.org/markup-compatibility/2006" xmlns:aink="http://schemas.microsoft.com/office/drawing/2016/ink" xmlns:am3d="http://schemas.microsoft.com/office/drawing/2017/model3d" xmlns:o="urn:schemas-microsoft-com:office:office" xmlns:r="http://schemas.openxmlformats.org/officeDocument/2006/relationships" xmlns:m="http://schemas.openxmlformats.org/officeDocument/2006/math" xmlns:v="urn:schemas-microsoft-com:vml" xmlns:wp14="http://schemas.microsoft.com/office/word/2010/wordprocessingDrawing" xmlns:wp="http://schemas.openxmlformats.org/drawingml/2006/wordprocessingDrawing" xmlns:w10="urn:schemas-microsoft-com:office:word" xmlns:w="http://schemas.openxmlformats.org/wordprocessingml/2006/main" xmlns:w14="http://schemas.microsoft.com/office/word/2010/wordml" xmlns:w15="http://schemas.microsoft.com/office/word/2012/wordml" xmlns:w16cex="http://schemas.microsoft.com/office/word/2018/wordml/cex" xmlns:w16cid="http://schemas.microsoft.com/office/word/2016/wordml/cid" xmlns:w16="http://schemas.microsoft.com/office/word/2018/wordml" xmlns:w16sdtdh="http://schemas.microsoft.com/office/word/2020/wordml/sdtdatahash" xmlns:w16se="http://schemas.microsoft.com/office/word/2015/wordml/symex" xmlns:wpg="http://schemas.microsoft.com/office/word/2010/wordprocessingGroup" xmlns:wpi="http://schemas.microsoft.com/office/word/2010/wordprocessingInk" xmlns:wne="http://schemas.microsoft.com/office/word/2006/wordml" xmlns:wps="http://schemas.microsoft.com/office/word/2010/wordprocessingShape" mc:Ignorable="w14 w15 w16se w16cid w16 w16cex w16sdtdh wp14">
   <w:footnote w:type="separator" w:id="-1">
     <w:p>
       <w:pPr>
@@ -10169,7 +10137,7 @@
 </file>
 
 <file path=word/header1.xml><?xml version="1.0" encoding="utf-8"?>
-<w:hdr xmlns:wpc="http://schemas.microsoft.com/office/word/2010/wordprocessingCanvas" xmlns:cx="http://schemas.microsoft.com/office/drawing/2014/chartex" xmlns:cx1="http://schemas.microsoft.com/office/drawing/2015/9/8/chartex" xmlns:cx2="http://schemas.microsoft.com/office/drawing/2015/10/21/chartex" xmlns:cx3="http://schemas.microsoft.com/office/drawing/2016/5/9/chartex" xmlns:cx4="http://schemas.microsoft.com/office/drawing/2016/5/10/chartex" xmlns:cx5="http://schemas.microsoft.com/office/drawing/2016/5/11/chartex" xmlns:cx6="http://schemas.microsoft.com/office/drawing/2016/5/12/chartex" xmlns:cx7="http://schemas.microsoft.com/office/drawing/2016/5/13/chartex" xmlns:cx8="http://schemas.microsoft.com/office/drawing/2016/5/14/chartex" xmlns:mc="http://schemas.openxmlformats.org/markup-compatibility/2006" xmlns:aink="http://schemas.microsoft.com/office/drawing/2016/ink" xmlns:am3d="http://schemas.microsoft.com/office/drawing/2017/model3d" xmlns:o="urn:schemas-microsoft-com:office:office" xmlns:oel="http://schemas.microsoft.com/office/2019/extlst" xmlns:r="http://schemas.openxmlformats.org/officeDocument/2006/relationships" xmlns:m="http://schemas.openxmlformats.org/officeDocument/2006/math" xmlns:v="urn:schemas-microsoft-com:vml" xmlns:wp14="http://schemas.microsoft.com/office/word/2010/wordprocessingDrawing" xmlns:wp="http://schemas.openxmlformats.org/drawingml/2006/wordprocessingDrawing" xmlns:w10="urn:schemas-microsoft-com:office:word" xmlns:w="http://schemas.openxmlformats.org/wordprocessingml/2006/main" xmlns:w14="http://schemas.microsoft.com/office/word/2010/wordml" xmlns:w15="http://schemas.microsoft.com/office/word/2012/wordml" xmlns:w16cex="http://schemas.microsoft.com/office/word/2018/wordml/cex" xmlns:w16cid="http://schemas.microsoft.com/office/word/2016/wordml/cid" xmlns:w16="http://schemas.microsoft.com/office/word/2018/wordml" xmlns:w16du="http://schemas.microsoft.com/office/word/2023/wordml/word16du" xmlns:w16sdtdh="http://schemas.microsoft.com/office/word/2020/wordml/sdtdatahash" xmlns:w16sdtfl="http://schemas.microsoft.com/office/word/2024/wordml/sdtformatlock" xmlns:w16se="http://schemas.microsoft.com/office/word/2015/wordml/symex" xmlns:wpg="http://schemas.microsoft.com/office/word/2010/wordprocessingGroup" xmlns:wpi="http://schemas.microsoft.com/office/word/2010/wordprocessingInk" xmlns:wne="http://schemas.microsoft.com/office/word/2006/wordml" xmlns:wps="http://schemas.microsoft.com/office/word/2010/wordprocessingShape" mc:Ignorable="w14 w15 w16se w16cid w16 w16cex w16sdtdh w16sdtfl w16du wp14">
+<w:hdr xmlns:wpc="http://schemas.microsoft.com/office/word/2010/wordprocessingCanvas" xmlns:cx="http://schemas.microsoft.com/office/drawing/2014/chartex" xmlns:cx1="http://schemas.microsoft.com/office/drawing/2015/9/8/chartex" xmlns:cx2="http://schemas.microsoft.com/office/drawing/2015/10/21/chartex" xmlns:cx3="http://schemas.microsoft.com/office/drawing/2016/5/9/chartex" xmlns:cx4="http://schemas.microsoft.com/office/drawing/2016/5/10/chartex" xmlns:cx5="http://schemas.microsoft.com/office/drawing/2016/5/11/chartex" xmlns:cx6="http://schemas.microsoft.com/office/drawing/2016/5/12/chartex" xmlns:cx7="http://schemas.microsoft.com/office/drawing/2016/5/13/chartex" xmlns:cx8="http://schemas.microsoft.com/office/drawing/2016/5/14/chartex" xmlns:mc="http://schemas.openxmlformats.org/markup-compatibility/2006" xmlns:aink="http://schemas.microsoft.com/office/drawing/2016/ink" xmlns:am3d="http://schemas.microsoft.com/office/drawing/2017/model3d" xmlns:o="urn:schemas-microsoft-com:office:office" xmlns:r="http://schemas.openxmlformats.org/officeDocument/2006/relationships" xmlns:m="http://schemas.openxmlformats.org/officeDocument/2006/math" xmlns:v="urn:schemas-microsoft-com:vml" xmlns:wp14="http://schemas.microsoft.com/office/word/2010/wordprocessingDrawing" xmlns:wp="http://schemas.openxmlformats.org/drawingml/2006/wordprocessingDrawing" xmlns:w10="urn:schemas-microsoft-com:office:word" xmlns:w="http://schemas.openxmlformats.org/wordprocessingml/2006/main" xmlns:w14="http://schemas.microsoft.com/office/word/2010/wordml" xmlns:w15="http://schemas.microsoft.com/office/word/2012/wordml" xmlns:w16cex="http://schemas.microsoft.com/office/word/2018/wordml/cex" xmlns:w16cid="http://schemas.microsoft.com/office/word/2016/wordml/cid" xmlns:w16="http://schemas.microsoft.com/office/word/2018/wordml" xmlns:w16sdtdh="http://schemas.microsoft.com/office/word/2020/wordml/sdtdatahash" xmlns:w16se="http://schemas.microsoft.com/office/word/2015/wordml/symex" xmlns:wpg="http://schemas.microsoft.com/office/word/2010/wordprocessingGroup" xmlns:wpi="http://schemas.microsoft.com/office/word/2010/wordprocessingInk" xmlns:wne="http://schemas.microsoft.com/office/word/2006/wordml" xmlns:wps="http://schemas.microsoft.com/office/word/2010/wordprocessingShape" mc:Ignorable="w14 w15 w16se w16cid w16 w16cex w16sdtdh wp14">
   <w:p>
     <w:pPr>
       <w:pStyle w:val="Cabealho"/>
@@ -10239,7 +10207,7 @@
 </file>
 
 <file path=word/styles.xml><?xml version="1.0" encoding="utf-8"?>
-<w:styles xmlns:mc="http://schemas.openxmlformats.org/markup-compatibility/2006" xmlns:r="http://schemas.openxmlformats.org/officeDocument/2006/relationships" xmlns:w="http://schemas.openxmlformats.org/wordprocessingml/2006/main" xmlns:w14="http://schemas.microsoft.com/office/word/2010/wordml" xmlns:w15="http://schemas.microsoft.com/office/word/2012/wordml" xmlns:w16cex="http://schemas.microsoft.com/office/word/2018/wordml/cex" xmlns:w16cid="http://schemas.microsoft.com/office/word/2016/wordml/cid" xmlns:w16="http://schemas.microsoft.com/office/word/2018/wordml" xmlns:w16du="http://schemas.microsoft.com/office/word/2023/wordml/word16du" xmlns:w16sdtdh="http://schemas.microsoft.com/office/word/2020/wordml/sdtdatahash" xmlns:w16sdtfl="http://schemas.microsoft.com/office/word/2024/wordml/sdtformatlock" xmlns:w16se="http://schemas.microsoft.com/office/word/2015/wordml/symex" mc:Ignorable="w14 w15 w16se w16cid w16 w16cex w16sdtdh w16sdtfl w16du">
+<w:styles xmlns:mc="http://schemas.openxmlformats.org/markup-compatibility/2006" xmlns:r="http://schemas.openxmlformats.org/officeDocument/2006/relationships" xmlns:w="http://schemas.openxmlformats.org/wordprocessingml/2006/main" xmlns:w14="http://schemas.microsoft.com/office/word/2010/wordml" xmlns:w15="http://schemas.microsoft.com/office/word/2012/wordml" xmlns:w16cex="http://schemas.microsoft.com/office/word/2018/wordml/cex" xmlns:w16cid="http://schemas.microsoft.com/office/word/2016/wordml/cid" xmlns:w16="http://schemas.microsoft.com/office/word/2018/wordml" xmlns:w16sdtdh="http://schemas.microsoft.com/office/word/2020/wordml/sdtdatahash" xmlns:w16se="http://schemas.microsoft.com/office/word/2015/wordml/symex" mc:Ignorable="w14 w15 w16se w16cid w16 w16cex w16sdtdh">
   <w:docDefaults>
     <w:rPrDefault>
       <w:rPr>
@@ -11007,10 +10975,6 @@
 </file>
 
 <file path=customXml/item1.xml><?xml version="1.0" encoding="utf-8"?>
-<b:Sources xmlns:b="http://schemas.openxmlformats.org/officeDocument/2006/bibliography" xmlns="http://schemas.openxmlformats.org/officeDocument/2006/bibliography" SelectedStyle="\APASixthEditionOfficeOnline.xsl" StyleName="APA" Version="6"/>
-</file>
-
-<file path=customXml/item2.xml><?xml version="1.0" encoding="utf-8"?>
 <ct:contentTypeSchema xmlns:ct="http://schemas.microsoft.com/office/2006/metadata/contentType" xmlns:ma="http://schemas.microsoft.com/office/2006/metadata/properties/metaAttributes" ct:_="" ma:_="" ma:contentTypeName="Documento" ma:contentTypeID="0x010100E388B93522CAD84BA03D9E6626FE9EBF" ma:contentTypeVersion="6" ma:contentTypeDescription="Crie um novo documento." ma:contentTypeScope="" ma:versionID="e8316a96c236cca615f74a59e8cd93ca">
   <xsd:schema xmlns:xsd="http://www.w3.org/2001/XMLSchema" xmlns:xs="http://www.w3.org/2001/XMLSchema" xmlns:p="http://schemas.microsoft.com/office/2006/metadata/properties" xmlns:ns3="fb7a161d-2631-4e38-bbcc-a058d3c79703" targetNamespace="http://schemas.microsoft.com/office/2006/metadata/properties" ma:root="true" ma:fieldsID="3d87f6cf0ad75164e5e319d0256020a4" ns3:_="">
     <xsd:import namespace="fb7a161d-2631-4e38-bbcc-a058d3c79703"/>
@@ -11166,7 +11130,19 @@
 </ct:contentTypeSchema>
 </file>
 
+<file path=customXml/item2.xml><?xml version="1.0" encoding="utf-8"?>
+<b:Sources xmlns:b="http://schemas.openxmlformats.org/officeDocument/2006/bibliography" xmlns="http://schemas.openxmlformats.org/officeDocument/2006/bibliography" SelectedStyle="\APASixthEditionOfficeOnline.xsl" StyleName="APA" Version="6"/>
+</file>
+
 <file path=customXml/item3.xml><?xml version="1.0" encoding="utf-8"?>
+<p:properties xmlns:p="http://schemas.microsoft.com/office/2006/metadata/properties" xmlns:xsi="http://www.w3.org/2001/XMLSchema-instance" xmlns:pc="http://schemas.microsoft.com/office/infopath/2007/PartnerControls">
+  <documentManagement>
+    <_activity xmlns="fb7a161d-2631-4e38-bbcc-a058d3c79703" xsi:nil="true"/>
+  </documentManagement>
+</p:properties>
+</file>
+
+<file path=customXml/item4.xml><?xml version="1.0" encoding="utf-8"?>
 <?mso-contentType ?>
 <FormTemplates xmlns="http://schemas.microsoft.com/sharepoint/v3/contenttype/forms">
   <Display>DocumentLibraryForm</Display>
@@ -11175,23 +11151,7 @@
 </FormTemplates>
 </file>
 
-<file path=customXml/item4.xml><?xml version="1.0" encoding="utf-8"?>
-<p:properties xmlns:p="http://schemas.microsoft.com/office/2006/metadata/properties" xmlns:xsi="http://www.w3.org/2001/XMLSchema-instance" xmlns:pc="http://schemas.microsoft.com/office/infopath/2007/PartnerControls">
-  <documentManagement>
-    <_activity xmlns="fb7a161d-2631-4e38-bbcc-a058d3c79703" xsi:nil="true"/>
-  </documentManagement>
-</p:properties>
-</file>
-
 <file path=customXml/itemProps1.xml><?xml version="1.0" encoding="utf-8"?>
-<ds:datastoreItem xmlns:ds="http://schemas.openxmlformats.org/officeDocument/2006/customXml" ds:itemID="{A84F834D-AF08-40D0-B2A8-18F81A686CBE}">
-  <ds:schemaRefs>
-    <ds:schemaRef ds:uri="http://schemas.openxmlformats.org/officeDocument/2006/bibliography"/>
-  </ds:schemaRefs>
-</ds:datastoreItem>
-</file>
-
-<file path=customXml/itemProps2.xml><?xml version="1.0" encoding="utf-8"?>
 <ds:datastoreItem xmlns:ds="http://schemas.openxmlformats.org/officeDocument/2006/customXml" ds:itemID="{55FE5082-5F4A-4B47-8F91-19CBC7BDA1D7}">
   <ds:schemaRefs>
     <ds:schemaRef ds:uri="http://schemas.microsoft.com/office/2006/metadata/contentType"/>
@@ -11209,15 +11169,15 @@
 </ds:datastoreItem>
 </file>
 
-<file path=customXml/itemProps3.xml><?xml version="1.0" encoding="utf-8"?>
-<ds:datastoreItem xmlns:ds="http://schemas.openxmlformats.org/officeDocument/2006/customXml" ds:itemID="{7E250951-7135-4631-84B9-FAF9AA0C8021}">
+<file path=customXml/itemProps2.xml><?xml version="1.0" encoding="utf-8"?>
+<ds:datastoreItem xmlns:ds="http://schemas.openxmlformats.org/officeDocument/2006/customXml" ds:itemID="{A84F834D-AF08-40D0-B2A8-18F81A686CBE}">
   <ds:schemaRefs>
-    <ds:schemaRef ds:uri="http://schemas.microsoft.com/sharepoint/v3/contenttype/forms"/>
+    <ds:schemaRef ds:uri="http://schemas.openxmlformats.org/officeDocument/2006/bibliography"/>
   </ds:schemaRefs>
 </ds:datastoreItem>
 </file>
 
-<file path=customXml/itemProps4.xml><?xml version="1.0" encoding="utf-8"?>
+<file path=customXml/itemProps3.xml><?xml version="1.0" encoding="utf-8"?>
 <ds:datastoreItem xmlns:ds="http://schemas.openxmlformats.org/officeDocument/2006/customXml" ds:itemID="{E2F32906-61A5-40A0-AFFA-037E9194FF65}">
   <ds:schemaRefs>
     <ds:schemaRef ds:uri="http://schemas.microsoft.com/office/2006/metadata/properties"/>
@@ -11225,4 +11185,12 @@
     <ds:schemaRef ds:uri="fb7a161d-2631-4e38-bbcc-a058d3c79703"/>
   </ds:schemaRefs>
 </ds:datastoreItem>
+</file>
+
+<file path=customXml/itemProps4.xml><?xml version="1.0" encoding="utf-8"?>
+<ds:datastoreItem xmlns:ds="http://schemas.openxmlformats.org/officeDocument/2006/customXml" ds:itemID="{7E250951-7135-4631-84B9-FAF9AA0C8021}">
+  <ds:schemaRefs>
+    <ds:schemaRef ds:uri="http://schemas.microsoft.com/sharepoint/v3/contenttype/forms"/>
+  </ds:schemaRefs>
+</ds:datastoreItem>
 </file>
</xml_diff>

<commit_message>
feat : adicionando novo documento word
</commit_message>
<xml_diff>
--- a/FREQUÊNCIA ESTAGIÁRIOS - MODELO.docx
+++ b/FREQUÊNCIA ESTAGIÁRIOS - MODELO.docx
@@ -1,6 +1,6 @@
 
 <file path=word/document.xml><?xml version="1.0" encoding="utf-8"?>
-<w:document xmlns:wpc="http://schemas.microsoft.com/office/word/2010/wordprocessingCanvas" xmlns:cx="http://schemas.microsoft.com/office/drawing/2014/chartex" xmlns:cx1="http://schemas.microsoft.com/office/drawing/2015/9/8/chartex" xmlns:cx2="http://schemas.microsoft.com/office/drawing/2015/10/21/chartex" xmlns:cx3="http://schemas.microsoft.com/office/drawing/2016/5/9/chartex" xmlns:cx4="http://schemas.microsoft.com/office/drawing/2016/5/10/chartex" xmlns:cx5="http://schemas.microsoft.com/office/drawing/2016/5/11/chartex" xmlns:cx6="http://schemas.microsoft.com/office/drawing/2016/5/12/chartex" xmlns:cx7="http://schemas.microsoft.com/office/drawing/2016/5/13/chartex" xmlns:cx8="http://schemas.microsoft.com/office/drawing/2016/5/14/chartex" xmlns:mc="http://schemas.openxmlformats.org/markup-compatibility/2006" xmlns:aink="http://schemas.microsoft.com/office/drawing/2016/ink" xmlns:am3d="http://schemas.microsoft.com/office/drawing/2017/model3d" xmlns:o="urn:schemas-microsoft-com:office:office" xmlns:r="http://schemas.openxmlformats.org/officeDocument/2006/relationships" xmlns:m="http://schemas.openxmlformats.org/officeDocument/2006/math" xmlns:v="urn:schemas-microsoft-com:vml" xmlns:wp14="http://schemas.microsoft.com/office/word/2010/wordprocessingDrawing" xmlns:wp="http://schemas.openxmlformats.org/drawingml/2006/wordprocessingDrawing" xmlns:w10="urn:schemas-microsoft-com:office:word" xmlns:w="http://schemas.openxmlformats.org/wordprocessingml/2006/main" xmlns:w14="http://schemas.microsoft.com/office/word/2010/wordml" xmlns:w15="http://schemas.microsoft.com/office/word/2012/wordml" xmlns:w16cex="http://schemas.microsoft.com/office/word/2018/wordml/cex" xmlns:w16cid="http://schemas.microsoft.com/office/word/2016/wordml/cid" xmlns:w16="http://schemas.microsoft.com/office/word/2018/wordml" xmlns:w16sdtdh="http://schemas.microsoft.com/office/word/2020/wordml/sdtdatahash" xmlns:w16se="http://schemas.microsoft.com/office/word/2015/wordml/symex" xmlns:wpg="http://schemas.microsoft.com/office/word/2010/wordprocessingGroup" xmlns:wpi="http://schemas.microsoft.com/office/word/2010/wordprocessingInk" xmlns:wne="http://schemas.microsoft.com/office/word/2006/wordml" xmlns:wps="http://schemas.microsoft.com/office/word/2010/wordprocessingShape" mc:Ignorable="w14 w15 w16se w16cid w16 w16cex w16sdtdh wp14">
+<w:document xmlns:wpc="http://schemas.microsoft.com/office/word/2010/wordprocessingCanvas" xmlns:cx="http://schemas.microsoft.com/office/drawing/2014/chartex" xmlns:cx1="http://schemas.microsoft.com/office/drawing/2015/9/8/chartex" xmlns:cx2="http://schemas.microsoft.com/office/drawing/2015/10/21/chartex" xmlns:cx3="http://schemas.microsoft.com/office/drawing/2016/5/9/chartex" xmlns:cx4="http://schemas.microsoft.com/office/drawing/2016/5/10/chartex" xmlns:cx5="http://schemas.microsoft.com/office/drawing/2016/5/11/chartex" xmlns:cx6="http://schemas.microsoft.com/office/drawing/2016/5/12/chartex" xmlns:cx7="http://schemas.microsoft.com/office/drawing/2016/5/13/chartex" xmlns:cx8="http://schemas.microsoft.com/office/drawing/2016/5/14/chartex" xmlns:mc="http://schemas.openxmlformats.org/markup-compatibility/2006" xmlns:aink="http://schemas.microsoft.com/office/drawing/2016/ink" xmlns:am3d="http://schemas.microsoft.com/office/drawing/2017/model3d" xmlns:o="urn:schemas-microsoft-com:office:office" xmlns:oel="http://schemas.microsoft.com/office/2019/extlst" xmlns:r="http://schemas.openxmlformats.org/officeDocument/2006/relationships" xmlns:m="http://schemas.openxmlformats.org/officeDocument/2006/math" xmlns:v="urn:schemas-microsoft-com:vml" xmlns:wp14="http://schemas.microsoft.com/office/word/2010/wordprocessingDrawing" xmlns:wp="http://schemas.openxmlformats.org/drawingml/2006/wordprocessingDrawing" xmlns:w10="urn:schemas-microsoft-com:office:word" xmlns:w="http://schemas.openxmlformats.org/wordprocessingml/2006/main" xmlns:w14="http://schemas.microsoft.com/office/word/2010/wordml" xmlns:w15="http://schemas.microsoft.com/office/word/2012/wordml" xmlns:w16cex="http://schemas.microsoft.com/office/word/2018/wordml/cex" xmlns:w16cid="http://schemas.microsoft.com/office/word/2016/wordml/cid" xmlns:w16="http://schemas.microsoft.com/office/word/2018/wordml" xmlns:w16du="http://schemas.microsoft.com/office/word/2023/wordml/word16du" xmlns:w16sdtdh="http://schemas.microsoft.com/office/word/2020/wordml/sdtdatahash" xmlns:w16sdtfl="http://schemas.microsoft.com/office/word/2024/wordml/sdtformatlock" xmlns:w16se="http://schemas.microsoft.com/office/word/2015/wordml/symex" xmlns:wpg="http://schemas.microsoft.com/office/word/2010/wordprocessingGroup" xmlns:wpi="http://schemas.microsoft.com/office/word/2010/wordprocessingInk" xmlns:wne="http://schemas.microsoft.com/office/word/2006/wordml" xmlns:wps="http://schemas.microsoft.com/office/word/2010/wordprocessingShape" mc:Ignorable="w14 w15 w16se w16cid w16 w16cex w16sdtdh w16sdtfl w16du wp14">
   <w:body>
     <w:tbl>
       <w:tblPr>
@@ -9891,7 +9891,13 @@
         </w:tc>
       </w:tr>
     </w:tbl>
-    <w:p/>
+    <w:p>
+      <w:pPr>
+        <w:tabs>
+          <w:tab w:val="left" w:pos="1695"/>
+        </w:tabs>
+      </w:pPr>
+    </w:p>
     <w:sectPr>
       <w:headerReference w:type="default" r:id="rId10"/>
       <w:footerReference w:type="default" r:id="rId11"/>
@@ -9905,7 +9911,7 @@
 </file>
 
 <file path=word/endnotes.xml><?xml version="1.0" encoding="utf-8"?>
-<w:endnotes xmlns:wpc="http://schemas.microsoft.com/office/word/2010/wordprocessingCanvas" xmlns:cx="http://schemas.microsoft.com/office/drawing/2014/chartex" xmlns:cx1="http://schemas.microsoft.com/office/drawing/2015/9/8/chartex" xmlns:cx2="http://schemas.microsoft.com/office/drawing/2015/10/21/chartex" xmlns:cx3="http://schemas.microsoft.com/office/drawing/2016/5/9/chartex" xmlns:cx4="http://schemas.microsoft.com/office/drawing/2016/5/10/chartex" xmlns:cx5="http://schemas.microsoft.com/office/drawing/2016/5/11/chartex" xmlns:cx6="http://schemas.microsoft.com/office/drawing/2016/5/12/chartex" xmlns:cx7="http://schemas.microsoft.com/office/drawing/2016/5/13/chartex" xmlns:cx8="http://schemas.microsoft.com/office/drawing/2016/5/14/chartex" xmlns:mc="http://schemas.openxmlformats.org/markup-compatibility/2006" xmlns:aink="http://schemas.microsoft.com/office/drawing/2016/ink" xmlns:am3d="http://schemas.microsoft.com/office/drawing/2017/model3d" xmlns:o="urn:schemas-microsoft-com:office:office" xmlns:r="http://schemas.openxmlformats.org/officeDocument/2006/relationships" xmlns:m="http://schemas.openxmlformats.org/officeDocument/2006/math" xmlns:v="urn:schemas-microsoft-com:vml" xmlns:wp14="http://schemas.microsoft.com/office/word/2010/wordprocessingDrawing" xmlns:wp="http://schemas.openxmlformats.org/drawingml/2006/wordprocessingDrawing" xmlns:w10="urn:schemas-microsoft-com:office:word" xmlns:w="http://schemas.openxmlformats.org/wordprocessingml/2006/main" xmlns:w14="http://schemas.microsoft.com/office/word/2010/wordml" xmlns:w15="http://schemas.microsoft.com/office/word/2012/wordml" xmlns:w16cex="http://schemas.microsoft.com/office/word/2018/wordml/cex" xmlns:w16cid="http://schemas.microsoft.com/office/word/2016/wordml/cid" xmlns:w16="http://schemas.microsoft.com/office/word/2018/wordml" xmlns:w16sdtdh="http://schemas.microsoft.com/office/word/2020/wordml/sdtdatahash" xmlns:w16se="http://schemas.microsoft.com/office/word/2015/wordml/symex" xmlns:wpg="http://schemas.microsoft.com/office/word/2010/wordprocessingGroup" xmlns:wpi="http://schemas.microsoft.com/office/word/2010/wordprocessingInk" xmlns:wne="http://schemas.microsoft.com/office/word/2006/wordml" xmlns:wps="http://schemas.microsoft.com/office/word/2010/wordprocessingShape" mc:Ignorable="w14 w15 w16se w16cid w16 w16cex w16sdtdh wp14">
+<w:endnotes xmlns:wpc="http://schemas.microsoft.com/office/word/2010/wordprocessingCanvas" xmlns:cx="http://schemas.microsoft.com/office/drawing/2014/chartex" xmlns:cx1="http://schemas.microsoft.com/office/drawing/2015/9/8/chartex" xmlns:cx2="http://schemas.microsoft.com/office/drawing/2015/10/21/chartex" xmlns:cx3="http://schemas.microsoft.com/office/drawing/2016/5/9/chartex" xmlns:cx4="http://schemas.microsoft.com/office/drawing/2016/5/10/chartex" xmlns:cx5="http://schemas.microsoft.com/office/drawing/2016/5/11/chartex" xmlns:cx6="http://schemas.microsoft.com/office/drawing/2016/5/12/chartex" xmlns:cx7="http://schemas.microsoft.com/office/drawing/2016/5/13/chartex" xmlns:cx8="http://schemas.microsoft.com/office/drawing/2016/5/14/chartex" xmlns:mc="http://schemas.openxmlformats.org/markup-compatibility/2006" xmlns:aink="http://schemas.microsoft.com/office/drawing/2016/ink" xmlns:am3d="http://schemas.microsoft.com/office/drawing/2017/model3d" xmlns:o="urn:schemas-microsoft-com:office:office" xmlns:oel="http://schemas.microsoft.com/office/2019/extlst" xmlns:r="http://schemas.openxmlformats.org/officeDocument/2006/relationships" xmlns:m="http://schemas.openxmlformats.org/officeDocument/2006/math" xmlns:v="urn:schemas-microsoft-com:vml" xmlns:wp14="http://schemas.microsoft.com/office/word/2010/wordprocessingDrawing" xmlns:wp="http://schemas.openxmlformats.org/drawingml/2006/wordprocessingDrawing" xmlns:w10="urn:schemas-microsoft-com:office:word" xmlns:w="http://schemas.openxmlformats.org/wordprocessingml/2006/main" xmlns:w14="http://schemas.microsoft.com/office/word/2010/wordml" xmlns:w15="http://schemas.microsoft.com/office/word/2012/wordml" xmlns:w16cex="http://schemas.microsoft.com/office/word/2018/wordml/cex" xmlns:w16cid="http://schemas.microsoft.com/office/word/2016/wordml/cid" xmlns:w16="http://schemas.microsoft.com/office/word/2018/wordml" xmlns:w16du="http://schemas.microsoft.com/office/word/2023/wordml/word16du" xmlns:w16sdtdh="http://schemas.microsoft.com/office/word/2020/wordml/sdtdatahash" xmlns:w16sdtfl="http://schemas.microsoft.com/office/word/2024/wordml/sdtformatlock" xmlns:w16se="http://schemas.microsoft.com/office/word/2015/wordml/symex" xmlns:wpg="http://schemas.microsoft.com/office/word/2010/wordprocessingGroup" xmlns:wpi="http://schemas.microsoft.com/office/word/2010/wordprocessingInk" xmlns:wne="http://schemas.microsoft.com/office/word/2006/wordml" xmlns:wps="http://schemas.microsoft.com/office/word/2010/wordprocessingShape" mc:Ignorable="w14 w15 w16se w16cid w16 w16cex w16sdtdh w16sdtfl w16du wp14">
   <w:endnote w:type="separator" w:id="-1">
     <w:p>
       <w:pPr>
@@ -9930,7 +9936,7 @@
 </file>
 
 <file path=word/footer1.xml><?xml version="1.0" encoding="utf-8"?>
-<w:ftr xmlns:wpc="http://schemas.microsoft.com/office/word/2010/wordprocessingCanvas" xmlns:cx="http://schemas.microsoft.com/office/drawing/2014/chartex" xmlns:cx1="http://schemas.microsoft.com/office/drawing/2015/9/8/chartex" xmlns:cx2="http://schemas.microsoft.com/office/drawing/2015/10/21/chartex" xmlns:cx3="http://schemas.microsoft.com/office/drawing/2016/5/9/chartex" xmlns:cx4="http://schemas.microsoft.com/office/drawing/2016/5/10/chartex" xmlns:cx5="http://schemas.microsoft.com/office/drawing/2016/5/11/chartex" xmlns:cx6="http://schemas.microsoft.com/office/drawing/2016/5/12/chartex" xmlns:cx7="http://schemas.microsoft.com/office/drawing/2016/5/13/chartex" xmlns:cx8="http://schemas.microsoft.com/office/drawing/2016/5/14/chartex" xmlns:mc="http://schemas.openxmlformats.org/markup-compatibility/2006" xmlns:aink="http://schemas.microsoft.com/office/drawing/2016/ink" xmlns:am3d="http://schemas.microsoft.com/office/drawing/2017/model3d" xmlns:o="urn:schemas-microsoft-com:office:office" xmlns:r="http://schemas.openxmlformats.org/officeDocument/2006/relationships" xmlns:m="http://schemas.openxmlformats.org/officeDocument/2006/math" xmlns:v="urn:schemas-microsoft-com:vml" xmlns:wp14="http://schemas.microsoft.com/office/word/2010/wordprocessingDrawing" xmlns:wp="http://schemas.openxmlformats.org/drawingml/2006/wordprocessingDrawing" xmlns:w10="urn:schemas-microsoft-com:office:word" xmlns:w="http://schemas.openxmlformats.org/wordprocessingml/2006/main" xmlns:w14="http://schemas.microsoft.com/office/word/2010/wordml" xmlns:w15="http://schemas.microsoft.com/office/word/2012/wordml" xmlns:w16cex="http://schemas.microsoft.com/office/word/2018/wordml/cex" xmlns:w16cid="http://schemas.microsoft.com/office/word/2016/wordml/cid" xmlns:w16="http://schemas.microsoft.com/office/word/2018/wordml" xmlns:w16sdtdh="http://schemas.microsoft.com/office/word/2020/wordml/sdtdatahash" xmlns:w16se="http://schemas.microsoft.com/office/word/2015/wordml/symex" xmlns:wpg="http://schemas.microsoft.com/office/word/2010/wordprocessingGroup" xmlns:wpi="http://schemas.microsoft.com/office/word/2010/wordprocessingInk" xmlns:wne="http://schemas.microsoft.com/office/word/2006/wordml" xmlns:wps="http://schemas.microsoft.com/office/word/2010/wordprocessingShape" mc:Ignorable="w14 w15 w16se w16cid w16 w16cex w16sdtdh wp14">
+<w:ftr xmlns:wpc="http://schemas.microsoft.com/office/word/2010/wordprocessingCanvas" xmlns:cx="http://schemas.microsoft.com/office/drawing/2014/chartex" xmlns:cx1="http://schemas.microsoft.com/office/drawing/2015/9/8/chartex" xmlns:cx2="http://schemas.microsoft.com/office/drawing/2015/10/21/chartex" xmlns:cx3="http://schemas.microsoft.com/office/drawing/2016/5/9/chartex" xmlns:cx4="http://schemas.microsoft.com/office/drawing/2016/5/10/chartex" xmlns:cx5="http://schemas.microsoft.com/office/drawing/2016/5/11/chartex" xmlns:cx6="http://schemas.microsoft.com/office/drawing/2016/5/12/chartex" xmlns:cx7="http://schemas.microsoft.com/office/drawing/2016/5/13/chartex" xmlns:cx8="http://schemas.microsoft.com/office/drawing/2016/5/14/chartex" xmlns:mc="http://schemas.openxmlformats.org/markup-compatibility/2006" xmlns:aink="http://schemas.microsoft.com/office/drawing/2016/ink" xmlns:am3d="http://schemas.microsoft.com/office/drawing/2017/model3d" xmlns:o="urn:schemas-microsoft-com:office:office" xmlns:oel="http://schemas.microsoft.com/office/2019/extlst" xmlns:r="http://schemas.openxmlformats.org/officeDocument/2006/relationships" xmlns:m="http://schemas.openxmlformats.org/officeDocument/2006/math" xmlns:v="urn:schemas-microsoft-com:vml" xmlns:wp14="http://schemas.microsoft.com/office/word/2010/wordprocessingDrawing" xmlns:wp="http://schemas.openxmlformats.org/drawingml/2006/wordprocessingDrawing" xmlns:w10="urn:schemas-microsoft-com:office:word" xmlns:w="http://schemas.openxmlformats.org/wordprocessingml/2006/main" xmlns:w14="http://schemas.microsoft.com/office/word/2010/wordml" xmlns:w15="http://schemas.microsoft.com/office/word/2012/wordml" xmlns:w16cex="http://schemas.microsoft.com/office/word/2018/wordml/cex" xmlns:w16cid="http://schemas.microsoft.com/office/word/2016/wordml/cid" xmlns:w16="http://schemas.microsoft.com/office/word/2018/wordml" xmlns:w16du="http://schemas.microsoft.com/office/word/2023/wordml/word16du" xmlns:w16sdtdh="http://schemas.microsoft.com/office/word/2020/wordml/sdtdatahash" xmlns:w16sdtfl="http://schemas.microsoft.com/office/word/2024/wordml/sdtformatlock" xmlns:w16se="http://schemas.microsoft.com/office/word/2015/wordml/symex" xmlns:wpg="http://schemas.microsoft.com/office/word/2010/wordprocessingGroup" xmlns:wpi="http://schemas.microsoft.com/office/word/2010/wordprocessingInk" xmlns:wne="http://schemas.microsoft.com/office/word/2006/wordml" xmlns:wps="http://schemas.microsoft.com/office/word/2010/wordprocessingShape" mc:Ignorable="w14 w15 w16se w16cid w16 w16cex w16sdtdh w16sdtfl w16du wp14">
   <w:p>
     <w:pPr>
       <w:pStyle w:val="Rodap"/>
@@ -9945,13 +9951,556 @@
         <w:noProof/>
       </w:rPr>
       <w:drawing>
-        <wp:anchor distT="0" distB="0" distL="114300" distR="114300" simplePos="0" relativeHeight="251659264" behindDoc="1" locked="0" layoutInCell="1" allowOverlap="1" wp14:anchorId="2673284B" wp14:editId="596C9C1B">
+        <wp:anchor distT="0" distB="0" distL="114300" distR="114300" simplePos="0" relativeHeight="251674624" behindDoc="0" locked="0" layoutInCell="1" hidden="0" allowOverlap="1" wp14:anchorId="2FD48F8B" wp14:editId="4423A547">
+          <wp:simplePos x="0" y="0"/>
+          <wp:positionH relativeFrom="column">
+            <wp:posOffset>4914900</wp:posOffset>
+          </wp:positionH>
+          <wp:positionV relativeFrom="paragraph">
+            <wp:posOffset>653415</wp:posOffset>
+          </wp:positionV>
+          <wp:extent cx="2851785" cy="942975"/>
+          <wp:effectExtent l="0" t="0" r="0" b="0"/>
+          <wp:wrapNone/>
+          <wp:docPr id="249" name="image3.png" descr="Interface gráfica do usuário, Texto&#10;&#10;O conteúdo gerado por IA pode estar incorreto."/>
+          <wp:cNvGraphicFramePr/>
+          <a:graphic xmlns:a="http://schemas.openxmlformats.org/drawingml/2006/main">
+            <a:graphicData uri="http://schemas.openxmlformats.org/drawingml/2006/picture">
+              <pic:pic xmlns:pic="http://schemas.openxmlformats.org/drawingml/2006/picture">
+                <pic:nvPicPr>
+                  <pic:cNvPr id="249" name="image3.png" descr="Interface gráfica do usuário, Texto&#10;&#10;O conteúdo gerado por IA pode estar incorreto."/>
+                  <pic:cNvPicPr preferRelativeResize="0"/>
+                </pic:nvPicPr>
+                <pic:blipFill>
+                  <a:blip r:embed="rId1"/>
+                  <a:srcRect/>
+                  <a:stretch>
+                    <a:fillRect/>
+                  </a:stretch>
+                </pic:blipFill>
+                <pic:spPr>
+                  <a:xfrm>
+                    <a:off x="0" y="0"/>
+                    <a:ext cx="2851785" cy="942975"/>
+                  </a:xfrm>
+                  <a:prstGeom prst="rect">
+                    <a:avLst/>
+                  </a:prstGeom>
+                  <a:ln/>
+                </pic:spPr>
+              </pic:pic>
+            </a:graphicData>
+          </a:graphic>
+          <wp14:sizeRelH relativeFrom="margin">
+            <wp14:pctWidth>0</wp14:pctWidth>
+          </wp14:sizeRelH>
+          <wp14:sizeRelV relativeFrom="margin">
+            <wp14:pctHeight>0</wp14:pctHeight>
+          </wp14:sizeRelV>
+        </wp:anchor>
+      </w:drawing>
+    </w:r>
+    <w:r>
+      <w:rPr>
+        <w:noProof/>
+      </w:rPr>
+      <w:drawing>
+        <wp:anchor distT="0" distB="0" distL="0" distR="0" simplePos="0" relativeHeight="251663360" behindDoc="1" locked="0" layoutInCell="1" hidden="0" allowOverlap="1" wp14:anchorId="44857C34" wp14:editId="036E4E9C">
           <wp:simplePos x="0" y="0"/>
           <wp:positionH relativeFrom="margin">
-            <wp:posOffset>2409825</wp:posOffset>
+            <wp:align>right</wp:align>
           </wp:positionH>
           <wp:positionV relativeFrom="paragraph">
-            <wp:posOffset>153670</wp:posOffset>
+            <wp:posOffset>510541</wp:posOffset>
+          </wp:positionV>
+          <wp:extent cx="7548880" cy="1085850"/>
+          <wp:effectExtent l="0" t="0" r="0" b="0"/>
+          <wp:wrapNone/>
+          <wp:docPr id="1637977548" name="image4.png" descr="Imagem de vídeo game&#10;&#10;O conteúdo gerado por IA pode estar incorreto."/>
+          <wp:cNvGraphicFramePr/>
+          <a:graphic xmlns:a="http://schemas.openxmlformats.org/drawingml/2006/main">
+            <a:graphicData uri="http://schemas.openxmlformats.org/drawingml/2006/picture">
+              <pic:pic xmlns:pic="http://schemas.openxmlformats.org/drawingml/2006/picture">
+                <pic:nvPicPr>
+                  <pic:cNvPr id="1637977548" name="image4.png" descr="Imagem de vídeo game&#10;&#10;O conteúdo gerado por IA pode estar incorreto."/>
+                  <pic:cNvPicPr preferRelativeResize="0"/>
+                </pic:nvPicPr>
+                <pic:blipFill rotWithShape="1">
+                  <a:blip r:embed="rId2"/>
+                  <a:srcRect t="83427"/>
+                  <a:stretch/>
+                </pic:blipFill>
+                <pic:spPr bwMode="auto">
+                  <a:xfrm>
+                    <a:off x="0" y="0"/>
+                    <a:ext cx="7548880" cy="1085850"/>
+                  </a:xfrm>
+                  <a:prstGeom prst="rect">
+                    <a:avLst/>
+                  </a:prstGeom>
+                  <a:ln>
+                    <a:noFill/>
+                  </a:ln>
+                  <a:extLst>
+                    <a:ext uri="{53640926-AAD7-44D8-BBD7-CCE9431645EC}">
+                      <a14:shadowObscured xmlns:a14="http://schemas.microsoft.com/office/drawing/2010/main"/>
+                    </a:ext>
+                  </a:extLst>
+                </pic:spPr>
+              </pic:pic>
+            </a:graphicData>
+          </a:graphic>
+          <wp14:sizeRelV relativeFrom="margin">
+            <wp14:pctHeight>0</wp14:pctHeight>
+          </wp14:sizeRelV>
+        </wp:anchor>
+      </w:drawing>
+    </w:r>
+    <w:r>
+      <w:rPr>
+        <w:noProof/>
+      </w:rPr>
+      <w:drawing>
+        <wp:anchor distT="0" distB="0" distL="0" distR="0" simplePos="0" relativeHeight="251672576" behindDoc="1" locked="0" layoutInCell="1" hidden="0" allowOverlap="1" wp14:anchorId="2CEC64F4" wp14:editId="2AC7C532">
+          <wp:simplePos x="0" y="0"/>
+          <wp:positionH relativeFrom="column">
+            <wp:posOffset>5038725</wp:posOffset>
+          </wp:positionH>
+          <wp:positionV relativeFrom="paragraph">
+            <wp:posOffset>720090</wp:posOffset>
+          </wp:positionV>
+          <wp:extent cx="201930" cy="257175"/>
+          <wp:effectExtent l="0" t="0" r="0" b="0"/>
+          <wp:wrapNone/>
+          <wp:docPr id="250" name="image2.png" descr="Ícone&#10;&#10;O conteúdo gerado por IA pode estar incorreto."/>
+          <wp:cNvGraphicFramePr/>
+          <a:graphic xmlns:a="http://schemas.openxmlformats.org/drawingml/2006/main">
+            <a:graphicData uri="http://schemas.openxmlformats.org/drawingml/2006/picture">
+              <pic:pic xmlns:pic="http://schemas.openxmlformats.org/drawingml/2006/picture">
+                <pic:nvPicPr>
+                  <pic:cNvPr id="250" name="image2.png" descr="Ícone&#10;&#10;O conteúdo gerado por IA pode estar incorreto."/>
+                  <pic:cNvPicPr preferRelativeResize="0"/>
+                </pic:nvPicPr>
+                <pic:blipFill>
+                  <a:blip r:embed="rId3"/>
+                  <a:srcRect/>
+                  <a:stretch>
+                    <a:fillRect/>
+                  </a:stretch>
+                </pic:blipFill>
+                <pic:spPr>
+                  <a:xfrm>
+                    <a:off x="0" y="0"/>
+                    <a:ext cx="201930" cy="257175"/>
+                  </a:xfrm>
+                  <a:prstGeom prst="rect">
+                    <a:avLst/>
+                  </a:prstGeom>
+                  <a:ln/>
+                </pic:spPr>
+              </pic:pic>
+            </a:graphicData>
+          </a:graphic>
+        </wp:anchor>
+      </w:drawing>
+    </w:r>
+    <w:r>
+      <w:rPr>
+        <w:noProof/>
+      </w:rPr>
+      <mc:AlternateContent>
+        <mc:Choice Requires="wps">
+          <w:drawing>
+            <wp:anchor distT="45720" distB="45720" distL="114300" distR="114300" simplePos="0" relativeHeight="251670528" behindDoc="0" locked="0" layoutInCell="1" hidden="0" allowOverlap="1" wp14:anchorId="09334B75" wp14:editId="020D44BC">
+              <wp:simplePos x="0" y="0"/>
+              <wp:positionH relativeFrom="margin">
+                <wp:posOffset>2686050</wp:posOffset>
+              </wp:positionH>
+              <wp:positionV relativeFrom="paragraph">
+                <wp:posOffset>762635</wp:posOffset>
+              </wp:positionV>
+              <wp:extent cx="2038350" cy="828675"/>
+              <wp:effectExtent l="0" t="0" r="0" b="9525"/>
+              <wp:wrapNone/>
+              <wp:docPr id="246" name="Retângulo 246"/>
+              <wp:cNvGraphicFramePr/>
+              <a:graphic xmlns:a="http://schemas.openxmlformats.org/drawingml/2006/main">
+                <a:graphicData uri="http://schemas.microsoft.com/office/word/2010/wordprocessingShape">
+                  <wps:wsp>
+                    <wps:cNvSpPr/>
+                    <wps:spPr>
+                      <a:xfrm>
+                        <a:off x="0" y="0"/>
+                        <a:ext cx="2038350" cy="828675"/>
+                      </a:xfrm>
+                      <a:prstGeom prst="rect">
+                        <a:avLst/>
+                      </a:prstGeom>
+                      <a:noFill/>
+                      <a:ln>
+                        <a:noFill/>
+                      </a:ln>
+                    </wps:spPr>
+                    <wps:txbx>
+                      <w:txbxContent>
+                        <w:p>
+                          <w:pPr>
+                            <w:spacing w:after="0" w:line="240" w:lineRule="auto"/>
+                            <w:textDirection w:val="btLr"/>
+                          </w:pPr>
+                          <w:r>
+                            <w:rPr>
+                              <w:rFonts w:ascii="Arial" w:eastAsia="Arial" w:hAnsi="Arial" w:cs="Arial"/>
+                              <w:color w:val="1B335D"/>
+                              <w:sz w:val="18"/>
+                            </w:rPr>
+                            <w:t>Fone:(92) 3632-0654</w:t>
+                          </w:r>
+                        </w:p>
+                        <w:p>
+                          <w:pPr>
+                            <w:spacing w:after="0" w:line="240" w:lineRule="auto"/>
+                            <w:textDirection w:val="btLr"/>
+                          </w:pPr>
+                          <w:r>
+                            <w:rPr>
+                              <w:rFonts w:ascii="Arial" w:eastAsia="Arial" w:hAnsi="Arial" w:cs="Arial"/>
+                              <w:color w:val="293258"/>
+                              <w:sz w:val="18"/>
+                            </w:rPr>
+                            <w:t xml:space="preserve">Rua Bento Maciel, 02, </w:t>
+                          </w:r>
+                        </w:p>
+                        <w:p>
+                          <w:pPr>
+                            <w:spacing w:after="0" w:line="240" w:lineRule="auto"/>
+                            <w:textDirection w:val="btLr"/>
+                          </w:pPr>
+                          <w:r>
+                            <w:rPr>
+                              <w:rFonts w:ascii="Arial" w:eastAsia="Arial" w:hAnsi="Arial" w:cs="Arial"/>
+                              <w:color w:val="293258"/>
+                              <w:sz w:val="18"/>
+                            </w:rPr>
+                            <w:t>Conjunto Celetramazon - Adrianópolis.</w:t>
+                          </w:r>
+                        </w:p>
+                        <w:p>
+                          <w:pPr>
+                            <w:spacing w:after="0" w:line="240" w:lineRule="auto"/>
+                            <w:textDirection w:val="btLr"/>
+                          </w:pPr>
+                          <w:r>
+                            <w:rPr>
+                              <w:rFonts w:ascii="Arial" w:eastAsia="Arial" w:hAnsi="Arial" w:cs="Arial"/>
+                              <w:color w:val="1B335D"/>
+                              <w:sz w:val="18"/>
+                            </w:rPr>
+                            <w:t xml:space="preserve">Manaus – Am </w:t>
+                          </w:r>
+                          <w:r>
+                            <w:rPr>
+                              <w:rFonts w:ascii="Arial" w:eastAsia="Arial" w:hAnsi="Arial" w:cs="Arial"/>
+                              <w:color w:val="293258"/>
+                              <w:sz w:val="18"/>
+                            </w:rPr>
+                            <w:t>– CEP 69057-300</w:t>
+                          </w:r>
+                        </w:p>
+                        <w:p>
+                          <w:pPr>
+                            <w:spacing w:after="0" w:line="240" w:lineRule="auto"/>
+                            <w:textDirection w:val="btLr"/>
+                          </w:pPr>
+                        </w:p>
+                      </w:txbxContent>
+                    </wps:txbx>
+                    <wps:bodyPr spcFirstLastPara="1" wrap="square" lIns="91425" tIns="45700" rIns="91425" bIns="45700" anchor="t" anchorCtr="0">
+                      <a:noAutofit/>
+                    </wps:bodyPr>
+                  </wps:wsp>
+                </a:graphicData>
+              </a:graphic>
+            </wp:anchor>
+          </w:drawing>
+        </mc:Choice>
+        <mc:Fallback>
+          <w:pict>
+            <v:rect w14:anchorId="09334B75" id="Retângulo 246" o:spid="_x0000_s1026" style="position:absolute;margin-left:211.5pt;margin-top:60.05pt;width:160.5pt;height:65.25pt;z-index:251670528;visibility:visible;mso-wrap-style:square;mso-wrap-distance-left:9pt;mso-wrap-distance-top:3.6pt;mso-wrap-distance-right:9pt;mso-wrap-distance-bottom:3.6pt;mso-position-horizontal:absolute;mso-position-horizontal-relative:margin;mso-position-vertical:absolute;mso-position-vertical-relative:text;v-text-anchor:top" o:gfxdata="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" filled="f" stroked="f">
+              <v:textbox inset="2.53958mm,1.2694mm,2.53958mm,1.2694mm">
+                <w:txbxContent>
+                  <w:p>
+                    <w:pPr>
+                      <w:spacing w:after="0" w:line="240" w:lineRule="auto"/>
+                      <w:textDirection w:val="btLr"/>
+                    </w:pPr>
+                    <w:r>
+                      <w:rPr>
+                        <w:rFonts w:ascii="Arial" w:eastAsia="Arial" w:hAnsi="Arial" w:cs="Arial"/>
+                        <w:color w:val="1B335D"/>
+                        <w:sz w:val="18"/>
+                      </w:rPr>
+                      <w:t>Fone:(92) 3632-0654</w:t>
+                    </w:r>
+                  </w:p>
+                  <w:p>
+                    <w:pPr>
+                      <w:spacing w:after="0" w:line="240" w:lineRule="auto"/>
+                      <w:textDirection w:val="btLr"/>
+                    </w:pPr>
+                    <w:r>
+                      <w:rPr>
+                        <w:rFonts w:ascii="Arial" w:eastAsia="Arial" w:hAnsi="Arial" w:cs="Arial"/>
+                        <w:color w:val="293258"/>
+                        <w:sz w:val="18"/>
+                      </w:rPr>
+                      <w:t xml:space="preserve">Rua Bento Maciel, 02, </w:t>
+                    </w:r>
+                  </w:p>
+                  <w:p>
+                    <w:pPr>
+                      <w:spacing w:after="0" w:line="240" w:lineRule="auto"/>
+                      <w:textDirection w:val="btLr"/>
+                    </w:pPr>
+                    <w:r>
+                      <w:rPr>
+                        <w:rFonts w:ascii="Arial" w:eastAsia="Arial" w:hAnsi="Arial" w:cs="Arial"/>
+                        <w:color w:val="293258"/>
+                        <w:sz w:val="18"/>
+                      </w:rPr>
+                      <w:t>Conjunto Celetramazon - Adrianópolis.</w:t>
+                    </w:r>
+                  </w:p>
+                  <w:p>
+                    <w:pPr>
+                      <w:spacing w:after="0" w:line="240" w:lineRule="auto"/>
+                      <w:textDirection w:val="btLr"/>
+                    </w:pPr>
+                    <w:r>
+                      <w:rPr>
+                        <w:rFonts w:ascii="Arial" w:eastAsia="Arial" w:hAnsi="Arial" w:cs="Arial"/>
+                        <w:color w:val="1B335D"/>
+                        <w:sz w:val="18"/>
+                      </w:rPr>
+                      <w:t xml:space="preserve">Manaus – Am </w:t>
+                    </w:r>
+                    <w:r>
+                      <w:rPr>
+                        <w:rFonts w:ascii="Arial" w:eastAsia="Arial" w:hAnsi="Arial" w:cs="Arial"/>
+                        <w:color w:val="293258"/>
+                        <w:sz w:val="18"/>
+                      </w:rPr>
+                      <w:t>– CEP 69057-300</w:t>
+                    </w:r>
+                  </w:p>
+                  <w:p>
+                    <w:pPr>
+                      <w:spacing w:after="0" w:line="240" w:lineRule="auto"/>
+                      <w:textDirection w:val="btLr"/>
+                    </w:pPr>
+                  </w:p>
+                </w:txbxContent>
+              </v:textbox>
+              <w10:wrap anchorx="margin"/>
+            </v:rect>
+          </w:pict>
+        </mc:Fallback>
+      </mc:AlternateContent>
+    </w:r>
+    <w:r>
+      <w:rPr>
+        <w:noProof/>
+      </w:rPr>
+      <mc:AlternateContent>
+        <mc:Choice Requires="wps">
+          <w:drawing>
+            <wp:anchor distT="45720" distB="45720" distL="114300" distR="114300" simplePos="0" relativeHeight="251665408" behindDoc="0" locked="0" layoutInCell="1" hidden="0" allowOverlap="1" wp14:anchorId="69339CCB" wp14:editId="3E6AEE6B">
+              <wp:simplePos x="0" y="0"/>
+              <wp:positionH relativeFrom="column">
+                <wp:posOffset>695325</wp:posOffset>
+              </wp:positionH>
+              <wp:positionV relativeFrom="paragraph">
+                <wp:posOffset>843915</wp:posOffset>
+              </wp:positionV>
+              <wp:extent cx="1597660" cy="704850"/>
+              <wp:effectExtent l="0" t="0" r="0" b="0"/>
+              <wp:wrapNone/>
+              <wp:docPr id="247" name="Retângulo 247"/>
+              <wp:cNvGraphicFramePr/>
+              <a:graphic xmlns:a="http://schemas.openxmlformats.org/drawingml/2006/main">
+                <a:graphicData uri="http://schemas.microsoft.com/office/word/2010/wordprocessingShape">
+                  <wps:wsp>
+                    <wps:cNvSpPr/>
+                    <wps:spPr>
+                      <a:xfrm>
+                        <a:off x="0" y="0"/>
+                        <a:ext cx="1597660" cy="704850"/>
+                      </a:xfrm>
+                      <a:prstGeom prst="rect">
+                        <a:avLst/>
+                      </a:prstGeom>
+                      <a:noFill/>
+                      <a:ln>
+                        <a:noFill/>
+                      </a:ln>
+                    </wps:spPr>
+                    <wps:txbx>
+                      <w:txbxContent>
+                        <w:p>
+                          <w:pPr>
+                            <w:spacing w:after="0" w:line="258" w:lineRule="auto"/>
+                            <w:textDirection w:val="btLr"/>
+                          </w:pPr>
+                          <w:r>
+                            <w:rPr>
+                              <w:rFonts w:ascii="Arial" w:eastAsia="Arial" w:hAnsi="Arial" w:cs="Arial"/>
+                              <w:color w:val="0563C1"/>
+                              <w:sz w:val="18"/>
+                              <w:u w:val="single"/>
+                            </w:rPr>
+                            <w:t>www.sejusc.am.gov.br</w:t>
+                          </w:r>
+                        </w:p>
+                        <w:p>
+                          <w:pPr>
+                            <w:spacing w:after="0" w:line="258" w:lineRule="auto"/>
+                            <w:textDirection w:val="btLr"/>
+                          </w:pPr>
+                          <w:r>
+                            <w:rPr>
+                              <w:rFonts w:ascii="Arial" w:eastAsia="Arial" w:hAnsi="Arial" w:cs="Arial"/>
+                              <w:color w:val="1B335D"/>
+                              <w:sz w:val="18"/>
+                            </w:rPr>
+                            <w:t>instagram: @SejuscAm</w:t>
+                          </w:r>
+                        </w:p>
+                        <w:p>
+                          <w:pPr>
+                            <w:spacing w:after="0" w:line="258" w:lineRule="auto"/>
+                            <w:textDirection w:val="btLr"/>
+                          </w:pPr>
+                          <w:r>
+                            <w:rPr>
+                              <w:rFonts w:ascii="Arial" w:eastAsia="Arial" w:hAnsi="Arial" w:cs="Arial"/>
+                              <w:color w:val="1B335D"/>
+                              <w:sz w:val="18"/>
+                            </w:rPr>
+                            <w:t>twitter.com/SejuscAm</w:t>
+                          </w:r>
+                        </w:p>
+                        <w:p>
+                          <w:pPr>
+                            <w:spacing w:after="0" w:line="258" w:lineRule="auto"/>
+                            <w:textDirection w:val="btLr"/>
+                          </w:pPr>
+                          <w:r>
+                            <w:rPr>
+                              <w:rFonts w:ascii="Arial" w:eastAsia="Arial" w:hAnsi="Arial" w:cs="Arial"/>
+                              <w:color w:val="1B335D"/>
+                              <w:sz w:val="18"/>
+                            </w:rPr>
+                            <w:t>facebook.com/SejuscAM</w:t>
+                          </w:r>
+                        </w:p>
+                      </w:txbxContent>
+                    </wps:txbx>
+                    <wps:bodyPr spcFirstLastPara="1" wrap="square" lIns="91425" tIns="45700" rIns="91425" bIns="45700" anchor="t" anchorCtr="0">
+                      <a:noAutofit/>
+                    </wps:bodyPr>
+                  </wps:wsp>
+                </a:graphicData>
+              </a:graphic>
+              <wp14:sizeRelH relativeFrom="margin">
+                <wp14:pctWidth>0</wp14:pctWidth>
+              </wp14:sizeRelH>
+              <wp14:sizeRelV relativeFrom="margin">
+                <wp14:pctHeight>0</wp14:pctHeight>
+              </wp14:sizeRelV>
+            </wp:anchor>
+          </w:drawing>
+        </mc:Choice>
+        <mc:Fallback>
+          <w:pict>
+            <v:rect w14:anchorId="69339CCB" id="Retângulo 247" o:spid="_x0000_s1027" style="position:absolute;margin-left:54.75pt;margin-top:66.45pt;width:125.8pt;height:55.5pt;z-index:251665408;visibility:visible;mso-wrap-style:square;mso-width-percent:0;mso-height-percent:0;mso-wrap-distance-left:9pt;mso-wrap-distance-top:3.6pt;mso-wrap-distance-right:9pt;mso-wrap-distance-bottom:3.6pt;mso-position-horizontal:absolute;mso-position-horizontal-relative:text;mso-position-vertical:absolute;mso-position-vertical-relative:text;mso-width-percent:0;mso-height-percent:0;mso-width-relative:margin;mso-height-relative:margin;v-text-anchor:top" o:gfxdata="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" filled="f" stroked="f">
+              <v:textbox inset="2.53958mm,1.2694mm,2.53958mm,1.2694mm">
+                <w:txbxContent>
+                  <w:p>
+                    <w:pPr>
+                      <w:spacing w:after="0" w:line="258" w:lineRule="auto"/>
+                      <w:textDirection w:val="btLr"/>
+                    </w:pPr>
+                    <w:r>
+                      <w:rPr>
+                        <w:rFonts w:ascii="Arial" w:eastAsia="Arial" w:hAnsi="Arial" w:cs="Arial"/>
+                        <w:color w:val="0563C1"/>
+                        <w:sz w:val="18"/>
+                        <w:u w:val="single"/>
+                      </w:rPr>
+                      <w:t>www.sejusc.am.gov.br</w:t>
+                    </w:r>
+                  </w:p>
+                  <w:p>
+                    <w:pPr>
+                      <w:spacing w:after="0" w:line="258" w:lineRule="auto"/>
+                      <w:textDirection w:val="btLr"/>
+                    </w:pPr>
+                    <w:r>
+                      <w:rPr>
+                        <w:rFonts w:ascii="Arial" w:eastAsia="Arial" w:hAnsi="Arial" w:cs="Arial"/>
+                        <w:color w:val="1B335D"/>
+                        <w:sz w:val="18"/>
+                      </w:rPr>
+                      <w:t>instagram: @SejuscAm</w:t>
+                    </w:r>
+                  </w:p>
+                  <w:p>
+                    <w:pPr>
+                      <w:spacing w:after="0" w:line="258" w:lineRule="auto"/>
+                      <w:textDirection w:val="btLr"/>
+                    </w:pPr>
+                    <w:r>
+                      <w:rPr>
+                        <w:rFonts w:ascii="Arial" w:eastAsia="Arial" w:hAnsi="Arial" w:cs="Arial"/>
+                        <w:color w:val="1B335D"/>
+                        <w:sz w:val="18"/>
+                      </w:rPr>
+                      <w:t>twitter.com/SejuscAm</w:t>
+                    </w:r>
+                  </w:p>
+                  <w:p>
+                    <w:pPr>
+                      <w:spacing w:after="0" w:line="258" w:lineRule="auto"/>
+                      <w:textDirection w:val="btLr"/>
+                    </w:pPr>
+                    <w:r>
+                      <w:rPr>
+                        <w:rFonts w:ascii="Arial" w:eastAsia="Arial" w:hAnsi="Arial" w:cs="Arial"/>
+                        <w:color w:val="1B335D"/>
+                        <w:sz w:val="18"/>
+                      </w:rPr>
+                      <w:t>facebook.com/SejuscAM</w:t>
+                    </w:r>
+                  </w:p>
+                </w:txbxContent>
+              </v:textbox>
+            </v:rect>
+          </w:pict>
+        </mc:Fallback>
+      </mc:AlternateContent>
+    </w:r>
+    <w:r>
+      <w:rPr>
+        <w:noProof/>
+      </w:rPr>
+      <w:drawing>
+        <wp:anchor distT="0" distB="0" distL="114300" distR="114300" simplePos="0" relativeHeight="251659264" behindDoc="1" locked="0" layoutInCell="1" allowOverlap="1" wp14:anchorId="2673284B" wp14:editId="0F2B1975">
+          <wp:simplePos x="0" y="0"/>
+          <wp:positionH relativeFrom="margin">
+            <wp:posOffset>2495550</wp:posOffset>
+          </wp:positionH>
+          <wp:positionV relativeFrom="paragraph">
+            <wp:posOffset>-103505</wp:posOffset>
           </wp:positionV>
           <wp:extent cx="2390775" cy="882650"/>
           <wp:effectExtent l="0" t="0" r="9525" b="0"/>
@@ -9990,7 +10539,7 @@
                   </pic:cNvPicPr>
                 </pic:nvPicPr>
                 <pic:blipFill>
-                  <a:blip r:embed="rId1">
+                  <a:blip r:embed="rId4">
                     <a:extLst>
                       <a:ext uri="{28A0092B-C50C-407E-A947-70E740481C1C}">
                         <a14:useLocalDpi xmlns:a14="http://schemas.microsoft.com/office/drawing/2010/main" val="0"/>
@@ -10027,58 +10576,29 @@
         <w:noProof/>
       </w:rPr>
       <w:drawing>
-        <wp:anchor distT="0" distB="0" distL="114300" distR="114300" simplePos="0" relativeHeight="251658240" behindDoc="1" locked="0" layoutInCell="1" allowOverlap="1" wp14:anchorId="74C20422" wp14:editId="5139B334">
+        <wp:anchor distT="0" distB="0" distL="0" distR="0" simplePos="0" relativeHeight="251667456" behindDoc="1" locked="0" layoutInCell="1" hidden="0" allowOverlap="1" wp14:anchorId="621BF815" wp14:editId="7AC97DBF">
           <wp:simplePos x="0" y="0"/>
-          <wp:positionH relativeFrom="margin">
-            <wp:posOffset>11430</wp:posOffset>
+          <wp:positionH relativeFrom="column">
+            <wp:posOffset>2438400</wp:posOffset>
           </wp:positionH>
           <wp:positionV relativeFrom="paragraph">
-            <wp:posOffset>567690</wp:posOffset>
+            <wp:posOffset>748665</wp:posOffset>
           </wp:positionV>
-          <wp:extent cx="7548880" cy="1179195"/>
-          <wp:effectExtent l="0" t="0" r="0" b="1905"/>
-          <wp:wrapTight wrapText="bothSides">
-            <wp:wrapPolygon edited="0">
-              <wp:start x="0" y="0"/>
-              <wp:lineTo x="0" y="21286"/>
-              <wp:lineTo x="21531" y="21286"/>
-              <wp:lineTo x="21531" y="0"/>
-              <wp:lineTo x="0" y="0"/>
-            </wp:wrapPolygon>
-          </wp:wrapTight>
-          <wp:docPr id="9" name="Imagem 8">
-            <a:extLst xmlns:a="http://schemas.openxmlformats.org/drawingml/2006/main">
-              <a:ext uri="{FF2B5EF4-FFF2-40B4-BE49-F238E27FC236}">
-                <a16:creationId xmlns:a16="http://schemas.microsoft.com/office/drawing/2014/main" id="{00000000-0008-0000-0000-000009000000}"/>
-              </a:ext>
-            </a:extLst>
-          </wp:docPr>
-          <wp:cNvGraphicFramePr>
-            <a:graphicFrameLocks xmlns:a="http://schemas.openxmlformats.org/drawingml/2006/main" noChangeAspect="1"/>
-          </wp:cNvGraphicFramePr>
+          <wp:extent cx="93345" cy="680720"/>
+          <wp:effectExtent l="0" t="0" r="1905" b="0"/>
+          <wp:wrapNone/>
+          <wp:docPr id="252" name="image1.png" descr="Padrão do plano de fundo&#10;&#10;O conteúdo gerado por IA pode estar incorreto."/>
+          <wp:cNvGraphicFramePr/>
           <a:graphic xmlns:a="http://schemas.openxmlformats.org/drawingml/2006/main">
             <a:graphicData uri="http://schemas.openxmlformats.org/drawingml/2006/picture">
               <pic:pic xmlns:pic="http://schemas.openxmlformats.org/drawingml/2006/picture">
                 <pic:nvPicPr>
-                  <pic:cNvPr id="9" name="Imagem 8">
-                    <a:extLst>
-                      <a:ext uri="{FF2B5EF4-FFF2-40B4-BE49-F238E27FC236}">
-                        <a16:creationId xmlns:a16="http://schemas.microsoft.com/office/drawing/2014/main" id="{00000000-0008-0000-0000-000009000000}"/>
-                      </a:ext>
-                    </a:extLst>
-                  </pic:cNvPr>
-                  <pic:cNvPicPr>
-                    <a:picLocks noChangeAspect="1"/>
-                  </pic:cNvPicPr>
+                  <pic:cNvPr id="252" name="image1.png" descr="Padrão do plano de fundo&#10;&#10;O conteúdo gerado por IA pode estar incorreto."/>
+                  <pic:cNvPicPr preferRelativeResize="0"/>
                 </pic:nvPicPr>
                 <pic:blipFill>
-                  <a:blip r:embed="rId2">
-                    <a:extLst>
-                      <a:ext uri="{28A0092B-C50C-407E-A947-70E740481C1C}">
-                        <a14:useLocalDpi xmlns:a14="http://schemas.microsoft.com/office/drawing/2010/main" val="0"/>
-                      </a:ext>
-                    </a:extLst>
-                  </a:blip>
+                  <a:blip r:embed="rId5"/>
+                  <a:srcRect/>
                   <a:stretch>
                     <a:fillRect/>
                   </a:stretch>
@@ -10086,21 +10606,64 @@
                 <pic:spPr>
                   <a:xfrm>
                     <a:off x="0" y="0"/>
-                    <a:ext cx="7548880" cy="1179195"/>
+                    <a:ext cx="93345" cy="680720"/>
                   </a:xfrm>
                   <a:prstGeom prst="rect">
                     <a:avLst/>
                   </a:prstGeom>
+                  <a:ln/>
                 </pic:spPr>
               </pic:pic>
             </a:graphicData>
           </a:graphic>
-          <wp14:sizeRelH relativeFrom="margin">
-            <wp14:pctWidth>0</wp14:pctWidth>
-          </wp14:sizeRelH>
-          <wp14:sizeRelV relativeFrom="margin">
-            <wp14:pctHeight>0</wp14:pctHeight>
-          </wp14:sizeRelV>
+        </wp:anchor>
+      </w:drawing>
+    </w:r>
+    <w:r>
+      <w:rPr>
+        <w:noProof/>
+      </w:rPr>
+      <w:drawing>
+        <wp:anchor distT="0" distB="0" distL="0" distR="0" simplePos="0" relativeHeight="251668480" behindDoc="1" locked="0" layoutInCell="1" hidden="0" allowOverlap="1" wp14:anchorId="0A25F69C" wp14:editId="384239B8">
+          <wp:simplePos x="0" y="0"/>
+          <wp:positionH relativeFrom="column">
+            <wp:posOffset>4874895</wp:posOffset>
+          </wp:positionH>
+          <wp:positionV relativeFrom="paragraph">
+            <wp:posOffset>739140</wp:posOffset>
+          </wp:positionV>
+          <wp:extent cx="93345" cy="680720"/>
+          <wp:effectExtent l="0" t="0" r="1905" b="0"/>
+          <wp:wrapNone/>
+          <wp:docPr id="332595726" name="image1.png" descr="Padrão do plano de fundo&#10;&#10;O conteúdo gerado por IA pode estar incorreto."/>
+          <wp:cNvGraphicFramePr/>
+          <a:graphic xmlns:a="http://schemas.openxmlformats.org/drawingml/2006/main">
+            <a:graphicData uri="http://schemas.openxmlformats.org/drawingml/2006/picture">
+              <pic:pic xmlns:pic="http://schemas.openxmlformats.org/drawingml/2006/picture">
+                <pic:nvPicPr>
+                  <pic:cNvPr id="252" name="image1.png" descr="Padrão do plano de fundo&#10;&#10;O conteúdo gerado por IA pode estar incorreto."/>
+                  <pic:cNvPicPr preferRelativeResize="0"/>
+                </pic:nvPicPr>
+                <pic:blipFill>
+                  <a:blip r:embed="rId5"/>
+                  <a:srcRect/>
+                  <a:stretch>
+                    <a:fillRect/>
+                  </a:stretch>
+                </pic:blipFill>
+                <pic:spPr>
+                  <a:xfrm>
+                    <a:off x="0" y="0"/>
+                    <a:ext cx="93345" cy="680720"/>
+                  </a:xfrm>
+                  <a:prstGeom prst="rect">
+                    <a:avLst/>
+                  </a:prstGeom>
+                  <a:ln/>
+                </pic:spPr>
+              </pic:pic>
+            </a:graphicData>
+          </a:graphic>
         </wp:anchor>
       </w:drawing>
     </w:r>
@@ -10112,7 +10675,7 @@
 </file>
 
 <file path=word/footnotes.xml><?xml version="1.0" encoding="utf-8"?>
-<w:footnotes xmlns:wpc="http://schemas.microsoft.com/office/word/2010/wordprocessingCanvas" xmlns:cx="http://schemas.microsoft.com/office/drawing/2014/chartex" xmlns:cx1="http://schemas.microsoft.com/office/drawing/2015/9/8/chartex" xmlns:cx2="http://schemas.microsoft.com/office/drawing/2015/10/21/chartex" xmlns:cx3="http://schemas.microsoft.com/office/drawing/2016/5/9/chartex" xmlns:cx4="http://schemas.microsoft.com/office/drawing/2016/5/10/chartex" xmlns:cx5="http://schemas.microsoft.com/office/drawing/2016/5/11/chartex" xmlns:cx6="http://schemas.microsoft.com/office/drawing/2016/5/12/chartex" xmlns:cx7="http://schemas.microsoft.com/office/drawing/2016/5/13/chartex" xmlns:cx8="http://schemas.microsoft.com/office/drawing/2016/5/14/chartex" xmlns:mc="http://schemas.openxmlformats.org/markup-compatibility/2006" xmlns:aink="http://schemas.microsoft.com/office/drawing/2016/ink" xmlns:am3d="http://schemas.microsoft.com/office/drawing/2017/model3d" xmlns:o="urn:schemas-microsoft-com:office:office" xmlns:r="http://schemas.openxmlformats.org/officeDocument/2006/relationships" xmlns:m="http://schemas.openxmlformats.org/officeDocument/2006/math" xmlns:v="urn:schemas-microsoft-com:vml" xmlns:wp14="http://schemas.microsoft.com/office/word/2010/wordprocessingDrawing" xmlns:wp="http://schemas.openxmlformats.org/drawingml/2006/wordprocessingDrawing" xmlns:w10="urn:schemas-microsoft-com:office:word" xmlns:w="http://schemas.openxmlformats.org/wordprocessingml/2006/main" xmlns:w14="http://schemas.microsoft.com/office/word/2010/wordml" xmlns:w15="http://schemas.microsoft.com/office/word/2012/wordml" xmlns:w16cex="http://schemas.microsoft.com/office/word/2018/wordml/cex" xmlns:w16cid="http://schemas.microsoft.com/office/word/2016/wordml/cid" xmlns:w16="http://schemas.microsoft.com/office/word/2018/wordml" xmlns:w16sdtdh="http://schemas.microsoft.com/office/word/2020/wordml/sdtdatahash" xmlns:w16se="http://schemas.microsoft.com/office/word/2015/wordml/symex" xmlns:wpg="http://schemas.microsoft.com/office/word/2010/wordprocessingGroup" xmlns:wpi="http://schemas.microsoft.com/office/word/2010/wordprocessingInk" xmlns:wne="http://schemas.microsoft.com/office/word/2006/wordml" xmlns:wps="http://schemas.microsoft.com/office/word/2010/wordprocessingShape" mc:Ignorable="w14 w15 w16se w16cid w16 w16cex w16sdtdh wp14">
+<w:footnotes xmlns:wpc="http://schemas.microsoft.com/office/word/2010/wordprocessingCanvas" xmlns:cx="http://schemas.microsoft.com/office/drawing/2014/chartex" xmlns:cx1="http://schemas.microsoft.com/office/drawing/2015/9/8/chartex" xmlns:cx2="http://schemas.microsoft.com/office/drawing/2015/10/21/chartex" xmlns:cx3="http://schemas.microsoft.com/office/drawing/2016/5/9/chartex" xmlns:cx4="http://schemas.microsoft.com/office/drawing/2016/5/10/chartex" xmlns:cx5="http://schemas.microsoft.com/office/drawing/2016/5/11/chartex" xmlns:cx6="http://schemas.microsoft.com/office/drawing/2016/5/12/chartex" xmlns:cx7="http://schemas.microsoft.com/office/drawing/2016/5/13/chartex" xmlns:cx8="http://schemas.microsoft.com/office/drawing/2016/5/14/chartex" xmlns:mc="http://schemas.openxmlformats.org/markup-compatibility/2006" xmlns:aink="http://schemas.microsoft.com/office/drawing/2016/ink" xmlns:am3d="http://schemas.microsoft.com/office/drawing/2017/model3d" xmlns:o="urn:schemas-microsoft-com:office:office" xmlns:oel="http://schemas.microsoft.com/office/2019/extlst" xmlns:r="http://schemas.openxmlformats.org/officeDocument/2006/relationships" xmlns:m="http://schemas.openxmlformats.org/officeDocument/2006/math" xmlns:v="urn:schemas-microsoft-com:vml" xmlns:wp14="http://schemas.microsoft.com/office/word/2010/wordprocessingDrawing" xmlns:wp="http://schemas.openxmlformats.org/drawingml/2006/wordprocessingDrawing" xmlns:w10="urn:schemas-microsoft-com:office:word" xmlns:w="http://schemas.openxmlformats.org/wordprocessingml/2006/main" xmlns:w14="http://schemas.microsoft.com/office/word/2010/wordml" xmlns:w15="http://schemas.microsoft.com/office/word/2012/wordml" xmlns:w16cex="http://schemas.microsoft.com/office/word/2018/wordml/cex" xmlns:w16cid="http://schemas.microsoft.com/office/word/2016/wordml/cid" xmlns:w16="http://schemas.microsoft.com/office/word/2018/wordml" xmlns:w16du="http://schemas.microsoft.com/office/word/2023/wordml/word16du" xmlns:w16sdtdh="http://schemas.microsoft.com/office/word/2020/wordml/sdtdatahash" xmlns:w16sdtfl="http://schemas.microsoft.com/office/word/2024/wordml/sdtformatlock" xmlns:w16se="http://schemas.microsoft.com/office/word/2015/wordml/symex" xmlns:wpg="http://schemas.microsoft.com/office/word/2010/wordprocessingGroup" xmlns:wpi="http://schemas.microsoft.com/office/word/2010/wordprocessingInk" xmlns:wne="http://schemas.microsoft.com/office/word/2006/wordml" xmlns:wps="http://schemas.microsoft.com/office/word/2010/wordprocessingShape" mc:Ignorable="w14 w15 w16se w16cid w16 w16cex w16sdtdh w16sdtfl w16du wp14">
   <w:footnote w:type="separator" w:id="-1">
     <w:p>
       <w:pPr>
@@ -10137,7 +10700,7 @@
 </file>
 
 <file path=word/header1.xml><?xml version="1.0" encoding="utf-8"?>
-<w:hdr xmlns:wpc="http://schemas.microsoft.com/office/word/2010/wordprocessingCanvas" xmlns:cx="http://schemas.microsoft.com/office/drawing/2014/chartex" xmlns:cx1="http://schemas.microsoft.com/office/drawing/2015/9/8/chartex" xmlns:cx2="http://schemas.microsoft.com/office/drawing/2015/10/21/chartex" xmlns:cx3="http://schemas.microsoft.com/office/drawing/2016/5/9/chartex" xmlns:cx4="http://schemas.microsoft.com/office/drawing/2016/5/10/chartex" xmlns:cx5="http://schemas.microsoft.com/office/drawing/2016/5/11/chartex" xmlns:cx6="http://schemas.microsoft.com/office/drawing/2016/5/12/chartex" xmlns:cx7="http://schemas.microsoft.com/office/drawing/2016/5/13/chartex" xmlns:cx8="http://schemas.microsoft.com/office/drawing/2016/5/14/chartex" xmlns:mc="http://schemas.openxmlformats.org/markup-compatibility/2006" xmlns:aink="http://schemas.microsoft.com/office/drawing/2016/ink" xmlns:am3d="http://schemas.microsoft.com/office/drawing/2017/model3d" xmlns:o="urn:schemas-microsoft-com:office:office" xmlns:r="http://schemas.openxmlformats.org/officeDocument/2006/relationships" xmlns:m="http://schemas.openxmlformats.org/officeDocument/2006/math" xmlns:v="urn:schemas-microsoft-com:vml" xmlns:wp14="http://schemas.microsoft.com/office/word/2010/wordprocessingDrawing" xmlns:wp="http://schemas.openxmlformats.org/drawingml/2006/wordprocessingDrawing" xmlns:w10="urn:schemas-microsoft-com:office:word" xmlns:w="http://schemas.openxmlformats.org/wordprocessingml/2006/main" xmlns:w14="http://schemas.microsoft.com/office/word/2010/wordml" xmlns:w15="http://schemas.microsoft.com/office/word/2012/wordml" xmlns:w16cex="http://schemas.microsoft.com/office/word/2018/wordml/cex" xmlns:w16cid="http://schemas.microsoft.com/office/word/2016/wordml/cid" xmlns:w16="http://schemas.microsoft.com/office/word/2018/wordml" xmlns:w16sdtdh="http://schemas.microsoft.com/office/word/2020/wordml/sdtdatahash" xmlns:w16se="http://schemas.microsoft.com/office/word/2015/wordml/symex" xmlns:wpg="http://schemas.microsoft.com/office/word/2010/wordprocessingGroup" xmlns:wpi="http://schemas.microsoft.com/office/word/2010/wordprocessingInk" xmlns:wne="http://schemas.microsoft.com/office/word/2006/wordml" xmlns:wps="http://schemas.microsoft.com/office/word/2010/wordprocessingShape" mc:Ignorable="w14 w15 w16se w16cid w16 w16cex w16sdtdh wp14">
+<w:hdr xmlns:wpc="http://schemas.microsoft.com/office/word/2010/wordprocessingCanvas" xmlns:cx="http://schemas.microsoft.com/office/drawing/2014/chartex" xmlns:cx1="http://schemas.microsoft.com/office/drawing/2015/9/8/chartex" xmlns:cx2="http://schemas.microsoft.com/office/drawing/2015/10/21/chartex" xmlns:cx3="http://schemas.microsoft.com/office/drawing/2016/5/9/chartex" xmlns:cx4="http://schemas.microsoft.com/office/drawing/2016/5/10/chartex" xmlns:cx5="http://schemas.microsoft.com/office/drawing/2016/5/11/chartex" xmlns:cx6="http://schemas.microsoft.com/office/drawing/2016/5/12/chartex" xmlns:cx7="http://schemas.microsoft.com/office/drawing/2016/5/13/chartex" xmlns:cx8="http://schemas.microsoft.com/office/drawing/2016/5/14/chartex" xmlns:mc="http://schemas.openxmlformats.org/markup-compatibility/2006" xmlns:aink="http://schemas.microsoft.com/office/drawing/2016/ink" xmlns:am3d="http://schemas.microsoft.com/office/drawing/2017/model3d" xmlns:o="urn:schemas-microsoft-com:office:office" xmlns:oel="http://schemas.microsoft.com/office/2019/extlst" xmlns:r="http://schemas.openxmlformats.org/officeDocument/2006/relationships" xmlns:m="http://schemas.openxmlformats.org/officeDocument/2006/math" xmlns:v="urn:schemas-microsoft-com:vml" xmlns:wp14="http://schemas.microsoft.com/office/word/2010/wordprocessingDrawing" xmlns:wp="http://schemas.openxmlformats.org/drawingml/2006/wordprocessingDrawing" xmlns:w10="urn:schemas-microsoft-com:office:word" xmlns:w="http://schemas.openxmlformats.org/wordprocessingml/2006/main" xmlns:w14="http://schemas.microsoft.com/office/word/2010/wordml" xmlns:w15="http://schemas.microsoft.com/office/word/2012/wordml" xmlns:w16cex="http://schemas.microsoft.com/office/word/2018/wordml/cex" xmlns:w16cid="http://schemas.microsoft.com/office/word/2016/wordml/cid" xmlns:w16="http://schemas.microsoft.com/office/word/2018/wordml" xmlns:w16du="http://schemas.microsoft.com/office/word/2023/wordml/word16du" xmlns:w16sdtdh="http://schemas.microsoft.com/office/word/2020/wordml/sdtdatahash" xmlns:w16sdtfl="http://schemas.microsoft.com/office/word/2024/wordml/sdtformatlock" xmlns:w16se="http://schemas.microsoft.com/office/word/2015/wordml/symex" xmlns:wpg="http://schemas.microsoft.com/office/word/2010/wordprocessingGroup" xmlns:wpi="http://schemas.microsoft.com/office/word/2010/wordprocessingInk" xmlns:wne="http://schemas.microsoft.com/office/word/2006/wordml" xmlns:wps="http://schemas.microsoft.com/office/word/2010/wordprocessingShape" mc:Ignorable="w14 w15 w16se w16cid w16 w16cex w16sdtdh w16sdtfl w16du wp14">
   <w:p>
     <w:pPr>
       <w:pStyle w:val="Cabealho"/>
@@ -10147,56 +10710,55 @@
         <w:noProof/>
       </w:rPr>
       <w:drawing>
-        <wp:anchor distT="0" distB="0" distL="114300" distR="114300" simplePos="0" relativeHeight="251657216" behindDoc="0" locked="0" layoutInCell="1" allowOverlap="1" wp14:anchorId="2D40B67C" wp14:editId="4F8B0D41">
+        <wp:anchor distT="0" distB="0" distL="0" distR="0" simplePos="0" relativeHeight="251661312" behindDoc="1" locked="0" layoutInCell="1" hidden="0" allowOverlap="1" wp14:anchorId="13F28795" wp14:editId="21758F23">
           <wp:simplePos x="0" y="0"/>
-          <wp:positionH relativeFrom="page">
-            <wp:posOffset>0</wp:posOffset>
+          <wp:positionH relativeFrom="margin">
+            <wp:posOffset>19050</wp:posOffset>
           </wp:positionH>
-          <wp:positionV relativeFrom="paragraph">
-            <wp:posOffset>-430530</wp:posOffset>
+          <wp:positionV relativeFrom="page">
+            <wp:align>top</wp:align>
           </wp:positionV>
-          <wp:extent cx="7559675" cy="1000125"/>
-          <wp:effectExtent l="0" t="0" r="3175" b="9525"/>
-          <wp:wrapSquare wrapText="bothSides"/>
-          <wp:docPr id="1" name="Imagem 1"/>
-          <wp:cNvGraphicFramePr>
-            <a:graphicFrameLocks xmlns:a="http://schemas.openxmlformats.org/drawingml/2006/main" noChangeAspect="1"/>
-          </wp:cNvGraphicFramePr>
+          <wp:extent cx="8124825" cy="923925"/>
+          <wp:effectExtent l="0" t="0" r="0" b="9525"/>
+          <wp:wrapNone/>
+          <wp:docPr id="248" name="image4.png" descr="Imagem de vídeo game&#10;&#10;O conteúdo gerado por IA pode estar incorreto."/>
+          <wp:cNvGraphicFramePr/>
           <a:graphic xmlns:a="http://schemas.openxmlformats.org/drawingml/2006/main">
             <a:graphicData uri="http://schemas.openxmlformats.org/drawingml/2006/picture">
               <pic:pic xmlns:pic="http://schemas.openxmlformats.org/drawingml/2006/picture">
                 <pic:nvPicPr>
-                  <pic:cNvPr id="1" name="Imagem 1"/>
-                  <pic:cNvPicPr/>
+                  <pic:cNvPr id="248" name="image4.png" descr="Imagem de vídeo game&#10;&#10;O conteúdo gerado por IA pode estar incorreto."/>
+                  <pic:cNvPicPr preferRelativeResize="0"/>
                 </pic:nvPicPr>
-                <pic:blipFill>
-                  <a:blip r:embed="rId1">
-                    <a:extLst>
-                      <a:ext uri="{28A0092B-C50C-407E-A947-70E740481C1C}">
-                        <a14:useLocalDpi xmlns:a14="http://schemas.microsoft.com/office/drawing/2010/main" val="0"/>
-                      </a:ext>
-                    </a:extLst>
-                  </a:blip>
-                  <a:stretch>
-                    <a:fillRect/>
-                  </a:stretch>
+                <pic:blipFill rotWithShape="1">
+                  <a:blip r:embed="rId1"/>
+                  <a:srcRect l="3292" r="-3351" b="86795"/>
+                  <a:stretch/>
                 </pic:blipFill>
-                <pic:spPr>
+                <pic:spPr bwMode="auto">
                   <a:xfrm>
                     <a:off x="0" y="0"/>
-                    <a:ext cx="7559675" cy="1000125"/>
+                    <a:ext cx="8124825" cy="923925"/>
                   </a:xfrm>
                   <a:prstGeom prst="rect">
                     <a:avLst/>
                   </a:prstGeom>
+                  <a:ln>
+                    <a:noFill/>
+                  </a:ln>
+                  <a:extLst>
+                    <a:ext uri="{53640926-AAD7-44D8-BBD7-CCE9431645EC}">
+                      <a14:shadowObscured xmlns:a14="http://schemas.microsoft.com/office/drawing/2010/main"/>
+                    </a:ext>
+                  </a:extLst>
                 </pic:spPr>
               </pic:pic>
             </a:graphicData>
           </a:graphic>
-          <wp14:sizeRelH relativeFrom="page">
+          <wp14:sizeRelH relativeFrom="margin">
             <wp14:pctWidth>0</wp14:pctWidth>
           </wp14:sizeRelH>
-          <wp14:sizeRelV relativeFrom="page">
+          <wp14:sizeRelV relativeFrom="margin">
             <wp14:pctHeight>0</wp14:pctHeight>
           </wp14:sizeRelV>
         </wp:anchor>
@@ -10207,7 +10769,7 @@
 </file>
 
 <file path=word/styles.xml><?xml version="1.0" encoding="utf-8"?>
-<w:styles xmlns:mc="http://schemas.openxmlformats.org/markup-compatibility/2006" xmlns:r="http://schemas.openxmlformats.org/officeDocument/2006/relationships" xmlns:w="http://schemas.openxmlformats.org/wordprocessingml/2006/main" xmlns:w14="http://schemas.microsoft.com/office/word/2010/wordml" xmlns:w15="http://schemas.microsoft.com/office/word/2012/wordml" xmlns:w16cex="http://schemas.microsoft.com/office/word/2018/wordml/cex" xmlns:w16cid="http://schemas.microsoft.com/office/word/2016/wordml/cid" xmlns:w16="http://schemas.microsoft.com/office/word/2018/wordml" xmlns:w16sdtdh="http://schemas.microsoft.com/office/word/2020/wordml/sdtdatahash" xmlns:w16se="http://schemas.microsoft.com/office/word/2015/wordml/symex" mc:Ignorable="w14 w15 w16se w16cid w16 w16cex w16sdtdh">
+<w:styles xmlns:mc="http://schemas.openxmlformats.org/markup-compatibility/2006" xmlns:r="http://schemas.openxmlformats.org/officeDocument/2006/relationships" xmlns:w="http://schemas.openxmlformats.org/wordprocessingml/2006/main" xmlns:w14="http://schemas.microsoft.com/office/word/2010/wordml" xmlns:w15="http://schemas.microsoft.com/office/word/2012/wordml" xmlns:w16cex="http://schemas.microsoft.com/office/word/2018/wordml/cex" xmlns:w16cid="http://schemas.microsoft.com/office/word/2016/wordml/cid" xmlns:w16="http://schemas.microsoft.com/office/word/2018/wordml" xmlns:w16du="http://schemas.microsoft.com/office/word/2023/wordml/word16du" xmlns:w16sdtdh="http://schemas.microsoft.com/office/word/2020/wordml/sdtdatahash" xmlns:w16sdtfl="http://schemas.microsoft.com/office/word/2024/wordml/sdtformatlock" xmlns:w16se="http://schemas.microsoft.com/office/word/2015/wordml/symex" mc:Ignorable="w14 w15 w16se w16cid w16 w16cex w16sdtdh w16sdtfl w16du">
   <w:docDefaults>
     <w:rPrDefault>
       <w:rPr>

</xml_diff>

<commit_message>
feat : adicionaod feriado ao estagiario
</commit_message>
<xml_diff>
--- a/FREQUÊNCIA ESTAGIÁRIOS - MODELO.docx
+++ b/FREQUÊNCIA ESTAGIÁRIOS - MODELO.docx
@@ -156,7 +156,19 @@
                 <w:szCs w:val="18"/>
                 <w:lang w:eastAsia="pt-BR"/>
               </w:rPr>
-              <w:t>ABRIL / MAIO</w:t>
+              <w:t xml:space="preserve">CAMPO </w:t>
+            </w:r>
+            <w:r>
+              <w:rPr>
+                <w:rFonts w:ascii="Calibri" w:eastAsia="Times New Roman" w:hAnsi="Calibri" w:cs="Calibri"/>
+                <w:b/>
+                <w:bCs/>
+                <w:color w:val="404040"/>
+                <w:sz w:val="18"/>
+                <w:szCs w:val="18"/>
+                <w:lang w:eastAsia="pt-BR"/>
+              </w:rPr>
+              <w:t>MES</w:t>
             </w:r>
           </w:p>
         </w:tc>
@@ -11537,6 +11549,27 @@
 </file>
 
 <file path=customXml/item1.xml><?xml version="1.0" encoding="utf-8"?>
+<?mso-contentType ?>
+<FormTemplates xmlns="http://schemas.microsoft.com/sharepoint/v3/contenttype/forms">
+  <Display>DocumentLibraryForm</Display>
+  <Edit>DocumentLibraryForm</Edit>
+  <New>DocumentLibraryForm</New>
+</FormTemplates>
+</file>
+
+<file path=customXml/item2.xml><?xml version="1.0" encoding="utf-8"?>
+<p:properties xmlns:p="http://schemas.microsoft.com/office/2006/metadata/properties" xmlns:xsi="http://www.w3.org/2001/XMLSchema-instance" xmlns:pc="http://schemas.microsoft.com/office/infopath/2007/PartnerControls">
+  <documentManagement>
+    <_activity xmlns="fb7a161d-2631-4e38-bbcc-a058d3c79703" xsi:nil="true"/>
+  </documentManagement>
+</p:properties>
+</file>
+
+<file path=customXml/item3.xml><?xml version="1.0" encoding="utf-8"?>
+<b:Sources xmlns:b="http://schemas.openxmlformats.org/officeDocument/2006/bibliography" xmlns="http://schemas.openxmlformats.org/officeDocument/2006/bibliography" SelectedStyle="\APASixthEditionOfficeOnline.xsl" StyleName="APA" Version="6"/>
+</file>
+
+<file path=customXml/item4.xml><?xml version="1.0" encoding="utf-8"?>
 <ct:contentTypeSchema xmlns:ct="http://schemas.microsoft.com/office/2006/metadata/contentType" xmlns:ma="http://schemas.microsoft.com/office/2006/metadata/properties/metaAttributes" ct:_="" ma:_="" ma:contentTypeName="Documento" ma:contentTypeID="0x010100E388B93522CAD84BA03D9E6626FE9EBF" ma:contentTypeVersion="6" ma:contentTypeDescription="Crie um novo documento." ma:contentTypeScope="" ma:versionID="e8316a96c236cca615f74a59e8cd93ca">
   <xsd:schema xmlns:xsd="http://www.w3.org/2001/XMLSchema" xmlns:xs="http://www.w3.org/2001/XMLSchema" xmlns:p="http://schemas.microsoft.com/office/2006/metadata/properties" xmlns:ns3="fb7a161d-2631-4e38-bbcc-a058d3c79703" targetNamespace="http://schemas.microsoft.com/office/2006/metadata/properties" ma:root="true" ma:fieldsID="3d87f6cf0ad75164e5e319d0256020a4" ns3:_="">
     <xsd:import namespace="fb7a161d-2631-4e38-bbcc-a058d3c79703"/>
@@ -11692,28 +11725,33 @@
 </ct:contentTypeSchema>
 </file>
 
-<file path=customXml/item2.xml><?xml version="1.0" encoding="utf-8"?>
-<b:Sources xmlns:b="http://schemas.openxmlformats.org/officeDocument/2006/bibliography" xmlns="http://schemas.openxmlformats.org/officeDocument/2006/bibliography" SelectedStyle="\APASixthEditionOfficeOnline.xsl" StyleName="APA" Version="6"/>
+<file path=customXml/itemProps1.xml><?xml version="1.0" encoding="utf-8"?>
+<ds:datastoreItem xmlns:ds="http://schemas.openxmlformats.org/officeDocument/2006/customXml" ds:itemID="{7E250951-7135-4631-84B9-FAF9AA0C8021}">
+  <ds:schemaRefs>
+    <ds:schemaRef ds:uri="http://schemas.microsoft.com/sharepoint/v3/contenttype/forms"/>
+  </ds:schemaRefs>
+</ds:datastoreItem>
 </file>
 
-<file path=customXml/item3.xml><?xml version="1.0" encoding="utf-8"?>
-<p:properties xmlns:p="http://schemas.microsoft.com/office/2006/metadata/properties" xmlns:xsi="http://www.w3.org/2001/XMLSchema-instance" xmlns:pc="http://schemas.microsoft.com/office/infopath/2007/PartnerControls">
-  <documentManagement>
-    <_activity xmlns="fb7a161d-2631-4e38-bbcc-a058d3c79703" xsi:nil="true"/>
-  </documentManagement>
-</p:properties>
+<file path=customXml/itemProps2.xml><?xml version="1.0" encoding="utf-8"?>
+<ds:datastoreItem xmlns:ds="http://schemas.openxmlformats.org/officeDocument/2006/customXml" ds:itemID="{E2F32906-61A5-40A0-AFFA-037E9194FF65}">
+  <ds:schemaRefs>
+    <ds:schemaRef ds:uri="http://schemas.microsoft.com/office/2006/metadata/properties"/>
+    <ds:schemaRef ds:uri="http://schemas.microsoft.com/office/infopath/2007/PartnerControls"/>
+    <ds:schemaRef ds:uri="fb7a161d-2631-4e38-bbcc-a058d3c79703"/>
+  </ds:schemaRefs>
+</ds:datastoreItem>
 </file>
 
-<file path=customXml/item4.xml><?xml version="1.0" encoding="utf-8"?>
-<?mso-contentType ?>
-<FormTemplates xmlns="http://schemas.microsoft.com/sharepoint/v3/contenttype/forms">
-  <Display>DocumentLibraryForm</Display>
-  <Edit>DocumentLibraryForm</Edit>
-  <New>DocumentLibraryForm</New>
-</FormTemplates>
+<file path=customXml/itemProps3.xml><?xml version="1.0" encoding="utf-8"?>
+<ds:datastoreItem xmlns:ds="http://schemas.openxmlformats.org/officeDocument/2006/customXml" ds:itemID="{A84F834D-AF08-40D0-B2A8-18F81A686CBE}">
+  <ds:schemaRefs>
+    <ds:schemaRef ds:uri="http://schemas.openxmlformats.org/officeDocument/2006/bibliography"/>
+  </ds:schemaRefs>
+</ds:datastoreItem>
 </file>
 
-<file path=customXml/itemProps1.xml><?xml version="1.0" encoding="utf-8"?>
+<file path=customXml/itemProps4.xml><?xml version="1.0" encoding="utf-8"?>
 <ds:datastoreItem xmlns:ds="http://schemas.openxmlformats.org/officeDocument/2006/customXml" ds:itemID="{55FE5082-5F4A-4B47-8F91-19CBC7BDA1D7}">
   <ds:schemaRefs>
     <ds:schemaRef ds:uri="http://schemas.microsoft.com/office/2006/metadata/contentType"/>
@@ -11729,30 +11767,4 @@
     <ds:schemaRef ds:uri="http://schemas.microsoft.com/internal/obd"/>
   </ds:schemaRefs>
 </ds:datastoreItem>
-</file>
-
-<file path=customXml/itemProps2.xml><?xml version="1.0" encoding="utf-8"?>
-<ds:datastoreItem xmlns:ds="http://schemas.openxmlformats.org/officeDocument/2006/customXml" ds:itemID="{A84F834D-AF08-40D0-B2A8-18F81A686CBE}">
-  <ds:schemaRefs>
-    <ds:schemaRef ds:uri="http://schemas.openxmlformats.org/officeDocument/2006/bibliography"/>
-  </ds:schemaRefs>
-</ds:datastoreItem>
-</file>
-
-<file path=customXml/itemProps3.xml><?xml version="1.0" encoding="utf-8"?>
-<ds:datastoreItem xmlns:ds="http://schemas.openxmlformats.org/officeDocument/2006/customXml" ds:itemID="{E2F32906-61A5-40A0-AFFA-037E9194FF65}">
-  <ds:schemaRefs>
-    <ds:schemaRef ds:uri="http://schemas.microsoft.com/office/2006/metadata/properties"/>
-    <ds:schemaRef ds:uri="http://schemas.microsoft.com/office/infopath/2007/PartnerControls"/>
-    <ds:schemaRef ds:uri="fb7a161d-2631-4e38-bbcc-a058d3c79703"/>
-  </ds:schemaRefs>
-</ds:datastoreItem>
-</file>
-
-<file path=customXml/itemProps4.xml><?xml version="1.0" encoding="utf-8"?>
-<ds:datastoreItem xmlns:ds="http://schemas.openxmlformats.org/officeDocument/2006/customXml" ds:itemID="{7E250951-7135-4631-84B9-FAF9AA0C8021}">
-  <ds:schemaRefs>
-    <ds:schemaRef ds:uri="http://schemas.microsoft.com/sharepoint/v3/contenttype/forms"/>
-  </ds:schemaRefs>
-</ds:datastoreItem>
 </file>
</xml_diff>

<commit_message>
fix : erro de linha 31 adicional em meses de 30 dias, resolvido
</commit_message>
<xml_diff>
--- a/FREQUÊNCIA ESTAGIÁRIOS - MODELO.docx
+++ b/FREQUÊNCIA ESTAGIÁRIOS - MODELO.docx
@@ -9651,7 +9651,6 @@
             <w:tcW w:w="730" w:type="dxa"/>
             <w:shd w:val="clear" w:color="auto" w:fill="auto"/>
             <w:vAlign w:val="bottom"/>
-            <w:hideMark/>
           </w:tcPr>
           <w:p>
             <w:pPr>
@@ -9672,34 +9671,21 @@
             <w:tcW w:w="992" w:type="dxa"/>
             <w:shd w:val="clear" w:color="000000" w:fill="FFFFFF"/>
             <w:vAlign w:val="bottom"/>
-            <w:hideMark/>
-          </w:tcPr>
-          <w:p>
-            <w:pPr>
-              <w:spacing w:after="0" w:line="240" w:lineRule="auto"/>
-              <w:jc w:val="center"/>
-              <w:rPr>
-                <w:rFonts w:ascii="Tahoma" w:eastAsia="Times New Roman" w:hAnsi="Tahoma" w:cs="Tahoma"/>
-                <w:b/>
-                <w:bCs/>
-                <w:color w:val="385724"/>
-                <w:sz w:val="14"/>
-                <w:szCs w:val="14"/>
-                <w:lang w:eastAsia="pt-BR"/>
-              </w:rPr>
-            </w:pPr>
-            <w:r>
-              <w:rPr>
-                <w:rFonts w:ascii="Tahoma" w:eastAsia="Times New Roman" w:hAnsi="Tahoma" w:cs="Tahoma"/>
-                <w:b/>
-                <w:bCs/>
-                <w:color w:val="385724"/>
-                <w:sz w:val="14"/>
-                <w:szCs w:val="14"/>
-                <w:lang w:eastAsia="pt-BR"/>
-              </w:rPr>
-              <w:t> </w:t>
-            </w:r>
+          </w:tcPr>
+          <w:p>
+            <w:pPr>
+              <w:spacing w:after="0" w:line="240" w:lineRule="auto"/>
+              <w:jc w:val="center"/>
+              <w:rPr>
+                <w:rFonts w:ascii="Tahoma" w:eastAsia="Times New Roman" w:hAnsi="Tahoma" w:cs="Tahoma"/>
+                <w:b/>
+                <w:bCs/>
+                <w:color w:val="385724"/>
+                <w:sz w:val="14"/>
+                <w:szCs w:val="14"/>
+                <w:lang w:eastAsia="pt-BR"/>
+              </w:rPr>
+            </w:pPr>
           </w:p>
         </w:tc>
         <w:tc>
@@ -9707,7 +9693,6 @@
             <w:tcW w:w="1701" w:type="dxa"/>
             <w:shd w:val="clear" w:color="000000" w:fill="FFFFFF"/>
             <w:vAlign w:val="bottom"/>
-            <w:hideMark/>
           </w:tcPr>
           <w:p>
             <w:pPr>
@@ -9731,34 +9716,21 @@
             <w:shd w:val="clear" w:color="000000" w:fill="FFFFFF"/>
             <w:noWrap/>
             <w:vAlign w:val="bottom"/>
-            <w:hideMark/>
-          </w:tcPr>
-          <w:p>
-            <w:pPr>
-              <w:spacing w:after="0" w:line="240" w:lineRule="auto"/>
-              <w:jc w:val="center"/>
-              <w:rPr>
-                <w:rFonts w:ascii="Tahoma" w:eastAsia="Times New Roman" w:hAnsi="Tahoma" w:cs="Tahoma"/>
-                <w:b/>
-                <w:bCs/>
-                <w:color w:val="385724"/>
-                <w:sz w:val="14"/>
-                <w:szCs w:val="14"/>
-                <w:lang w:eastAsia="pt-BR"/>
-              </w:rPr>
-            </w:pPr>
-            <w:r>
-              <w:rPr>
-                <w:rFonts w:ascii="Tahoma" w:eastAsia="Times New Roman" w:hAnsi="Tahoma" w:cs="Tahoma"/>
-                <w:b/>
-                <w:bCs/>
-                <w:color w:val="385724"/>
-                <w:sz w:val="14"/>
-                <w:szCs w:val="14"/>
-                <w:lang w:eastAsia="pt-BR"/>
-              </w:rPr>
-              <w:t> </w:t>
-            </w:r>
+          </w:tcPr>
+          <w:p>
+            <w:pPr>
+              <w:spacing w:after="0" w:line="240" w:lineRule="auto"/>
+              <w:jc w:val="center"/>
+              <w:rPr>
+                <w:rFonts w:ascii="Tahoma" w:eastAsia="Times New Roman" w:hAnsi="Tahoma" w:cs="Tahoma"/>
+                <w:b/>
+                <w:bCs/>
+                <w:color w:val="385724"/>
+                <w:sz w:val="14"/>
+                <w:szCs w:val="14"/>
+                <w:lang w:eastAsia="pt-BR"/>
+              </w:rPr>
+            </w:pPr>
           </w:p>
         </w:tc>
         <w:tc>
@@ -9766,7 +9738,6 @@
             <w:tcW w:w="1823" w:type="dxa"/>
             <w:shd w:val="clear" w:color="000000" w:fill="FFFFFF"/>
             <w:vAlign w:val="bottom"/>
-            <w:hideMark/>
           </w:tcPr>
           <w:p>
             <w:pPr>
@@ -9788,34 +9759,21 @@
             <w:tcW w:w="1154" w:type="dxa"/>
             <w:shd w:val="clear" w:color="000000" w:fill="FFFFFF"/>
             <w:vAlign w:val="bottom"/>
-            <w:hideMark/>
-          </w:tcPr>
-          <w:p>
-            <w:pPr>
-              <w:spacing w:after="0" w:line="240" w:lineRule="auto"/>
-              <w:jc w:val="center"/>
-              <w:rPr>
-                <w:rFonts w:ascii="Tahoma" w:eastAsia="Times New Roman" w:hAnsi="Tahoma" w:cs="Tahoma"/>
-                <w:b/>
-                <w:bCs/>
-                <w:color w:val="385724"/>
-                <w:sz w:val="14"/>
-                <w:szCs w:val="14"/>
-                <w:lang w:eastAsia="pt-BR"/>
-              </w:rPr>
-            </w:pPr>
-            <w:r>
-              <w:rPr>
-                <w:rFonts w:ascii="Tahoma" w:eastAsia="Times New Roman" w:hAnsi="Tahoma" w:cs="Tahoma"/>
-                <w:b/>
-                <w:bCs/>
-                <w:color w:val="385724"/>
-                <w:sz w:val="14"/>
-                <w:szCs w:val="14"/>
-                <w:lang w:eastAsia="pt-BR"/>
-              </w:rPr>
-              <w:t> </w:t>
-            </w:r>
+          </w:tcPr>
+          <w:p>
+            <w:pPr>
+              <w:spacing w:after="0" w:line="240" w:lineRule="auto"/>
+              <w:jc w:val="center"/>
+              <w:rPr>
+                <w:rFonts w:ascii="Tahoma" w:eastAsia="Times New Roman" w:hAnsi="Tahoma" w:cs="Tahoma"/>
+                <w:b/>
+                <w:bCs/>
+                <w:color w:val="385724"/>
+                <w:sz w:val="14"/>
+                <w:szCs w:val="14"/>
+                <w:lang w:eastAsia="pt-BR"/>
+              </w:rPr>
+            </w:pPr>
           </w:p>
         </w:tc>
         <w:tc>
@@ -9824,7 +9782,6 @@
             <w:gridSpan w:val="2"/>
             <w:shd w:val="clear" w:color="000000" w:fill="FFFFFF"/>
             <w:vAlign w:val="bottom"/>
-            <w:hideMark/>
           </w:tcPr>
           <w:p>
             <w:pPr>
@@ -9848,34 +9805,21 @@
             <w:shd w:val="clear" w:color="000000" w:fill="FFFFFF"/>
             <w:noWrap/>
             <w:vAlign w:val="bottom"/>
-            <w:hideMark/>
-          </w:tcPr>
-          <w:p>
-            <w:pPr>
-              <w:spacing w:after="0" w:line="240" w:lineRule="auto"/>
-              <w:jc w:val="center"/>
-              <w:rPr>
-                <w:rFonts w:ascii="Tahoma" w:eastAsia="Times New Roman" w:hAnsi="Tahoma" w:cs="Tahoma"/>
-                <w:b/>
-                <w:bCs/>
-                <w:color w:val="385724"/>
-                <w:sz w:val="14"/>
-                <w:szCs w:val="14"/>
-                <w:lang w:eastAsia="pt-BR"/>
-              </w:rPr>
-            </w:pPr>
-            <w:r>
-              <w:rPr>
-                <w:rFonts w:ascii="Tahoma" w:eastAsia="Times New Roman" w:hAnsi="Tahoma" w:cs="Tahoma"/>
-                <w:b/>
-                <w:bCs/>
-                <w:color w:val="385724"/>
-                <w:sz w:val="14"/>
-                <w:szCs w:val="14"/>
-                <w:lang w:eastAsia="pt-BR"/>
-              </w:rPr>
-              <w:t> </w:t>
-            </w:r>
+          </w:tcPr>
+          <w:p>
+            <w:pPr>
+              <w:spacing w:after="0" w:line="240" w:lineRule="auto"/>
+              <w:jc w:val="center"/>
+              <w:rPr>
+                <w:rFonts w:ascii="Tahoma" w:eastAsia="Times New Roman" w:hAnsi="Tahoma" w:cs="Tahoma"/>
+                <w:b/>
+                <w:bCs/>
+                <w:color w:val="385724"/>
+                <w:sz w:val="14"/>
+                <w:szCs w:val="14"/>
+                <w:lang w:eastAsia="pt-BR"/>
+              </w:rPr>
+            </w:pPr>
           </w:p>
         </w:tc>
         <w:tc>
@@ -9884,7 +9828,6 @@
             <w:gridSpan w:val="2"/>
             <w:shd w:val="clear" w:color="000000" w:fill="FFFFFF"/>
             <w:vAlign w:val="bottom"/>
-            <w:hideMark/>
           </w:tcPr>
           <w:p>
             <w:pPr>
@@ -11549,27 +11492,6 @@
 </file>
 
 <file path=customXml/item1.xml><?xml version="1.0" encoding="utf-8"?>
-<?mso-contentType ?>
-<FormTemplates xmlns="http://schemas.microsoft.com/sharepoint/v3/contenttype/forms">
-  <Display>DocumentLibraryForm</Display>
-  <Edit>DocumentLibraryForm</Edit>
-  <New>DocumentLibraryForm</New>
-</FormTemplates>
-</file>
-
-<file path=customXml/item2.xml><?xml version="1.0" encoding="utf-8"?>
-<p:properties xmlns:p="http://schemas.microsoft.com/office/2006/metadata/properties" xmlns:xsi="http://www.w3.org/2001/XMLSchema-instance" xmlns:pc="http://schemas.microsoft.com/office/infopath/2007/PartnerControls">
-  <documentManagement>
-    <_activity xmlns="fb7a161d-2631-4e38-bbcc-a058d3c79703" xsi:nil="true"/>
-  </documentManagement>
-</p:properties>
-</file>
-
-<file path=customXml/item3.xml><?xml version="1.0" encoding="utf-8"?>
-<b:Sources xmlns:b="http://schemas.openxmlformats.org/officeDocument/2006/bibliography" xmlns="http://schemas.openxmlformats.org/officeDocument/2006/bibliography" SelectedStyle="\APASixthEditionOfficeOnline.xsl" StyleName="APA" Version="6"/>
-</file>
-
-<file path=customXml/item4.xml><?xml version="1.0" encoding="utf-8"?>
 <ct:contentTypeSchema xmlns:ct="http://schemas.microsoft.com/office/2006/metadata/contentType" xmlns:ma="http://schemas.microsoft.com/office/2006/metadata/properties/metaAttributes" ct:_="" ma:_="" ma:contentTypeName="Documento" ma:contentTypeID="0x010100E388B93522CAD84BA03D9E6626FE9EBF" ma:contentTypeVersion="6" ma:contentTypeDescription="Crie um novo documento." ma:contentTypeScope="" ma:versionID="e8316a96c236cca615f74a59e8cd93ca">
   <xsd:schema xmlns:xsd="http://www.w3.org/2001/XMLSchema" xmlns:xs="http://www.w3.org/2001/XMLSchema" xmlns:p="http://schemas.microsoft.com/office/2006/metadata/properties" xmlns:ns3="fb7a161d-2631-4e38-bbcc-a058d3c79703" targetNamespace="http://schemas.microsoft.com/office/2006/metadata/properties" ma:root="true" ma:fieldsID="3d87f6cf0ad75164e5e319d0256020a4" ns3:_="">
     <xsd:import namespace="fb7a161d-2631-4e38-bbcc-a058d3c79703"/>
@@ -11725,33 +11647,28 @@
 </ct:contentTypeSchema>
 </file>
 
-<file path=customXml/itemProps1.xml><?xml version="1.0" encoding="utf-8"?>
-<ds:datastoreItem xmlns:ds="http://schemas.openxmlformats.org/officeDocument/2006/customXml" ds:itemID="{7E250951-7135-4631-84B9-FAF9AA0C8021}">
-  <ds:schemaRefs>
-    <ds:schemaRef ds:uri="http://schemas.microsoft.com/sharepoint/v3/contenttype/forms"/>
-  </ds:schemaRefs>
-</ds:datastoreItem>
+<file path=customXml/item2.xml><?xml version="1.0" encoding="utf-8"?>
+<b:Sources xmlns:b="http://schemas.openxmlformats.org/officeDocument/2006/bibliography" xmlns="http://schemas.openxmlformats.org/officeDocument/2006/bibliography" SelectedStyle="\APASixthEditionOfficeOnline.xsl" StyleName="APA" Version="6"/>
 </file>
 
-<file path=customXml/itemProps2.xml><?xml version="1.0" encoding="utf-8"?>
-<ds:datastoreItem xmlns:ds="http://schemas.openxmlformats.org/officeDocument/2006/customXml" ds:itemID="{E2F32906-61A5-40A0-AFFA-037E9194FF65}">
-  <ds:schemaRefs>
-    <ds:schemaRef ds:uri="http://schemas.microsoft.com/office/2006/metadata/properties"/>
-    <ds:schemaRef ds:uri="http://schemas.microsoft.com/office/infopath/2007/PartnerControls"/>
-    <ds:schemaRef ds:uri="fb7a161d-2631-4e38-bbcc-a058d3c79703"/>
-  </ds:schemaRefs>
-</ds:datastoreItem>
+<file path=customXml/item3.xml><?xml version="1.0" encoding="utf-8"?>
+<p:properties xmlns:p="http://schemas.microsoft.com/office/2006/metadata/properties" xmlns:xsi="http://www.w3.org/2001/XMLSchema-instance" xmlns:pc="http://schemas.microsoft.com/office/infopath/2007/PartnerControls">
+  <documentManagement>
+    <_activity xmlns="fb7a161d-2631-4e38-bbcc-a058d3c79703" xsi:nil="true"/>
+  </documentManagement>
+</p:properties>
 </file>
 
-<file path=customXml/itemProps3.xml><?xml version="1.0" encoding="utf-8"?>
-<ds:datastoreItem xmlns:ds="http://schemas.openxmlformats.org/officeDocument/2006/customXml" ds:itemID="{A84F834D-AF08-40D0-B2A8-18F81A686CBE}">
-  <ds:schemaRefs>
-    <ds:schemaRef ds:uri="http://schemas.openxmlformats.org/officeDocument/2006/bibliography"/>
-  </ds:schemaRefs>
-</ds:datastoreItem>
+<file path=customXml/item4.xml><?xml version="1.0" encoding="utf-8"?>
+<?mso-contentType ?>
+<FormTemplates xmlns="http://schemas.microsoft.com/sharepoint/v3/contenttype/forms">
+  <Display>DocumentLibraryForm</Display>
+  <Edit>DocumentLibraryForm</Edit>
+  <New>DocumentLibraryForm</New>
+</FormTemplates>
 </file>
 
-<file path=customXml/itemProps4.xml><?xml version="1.0" encoding="utf-8"?>
+<file path=customXml/itemProps1.xml><?xml version="1.0" encoding="utf-8"?>
 <ds:datastoreItem xmlns:ds="http://schemas.openxmlformats.org/officeDocument/2006/customXml" ds:itemID="{55FE5082-5F4A-4B47-8F91-19CBC7BDA1D7}">
   <ds:schemaRefs>
     <ds:schemaRef ds:uri="http://schemas.microsoft.com/office/2006/metadata/contentType"/>
@@ -11767,4 +11684,30 @@
     <ds:schemaRef ds:uri="http://schemas.microsoft.com/internal/obd"/>
   </ds:schemaRefs>
 </ds:datastoreItem>
+</file>
+
+<file path=customXml/itemProps2.xml><?xml version="1.0" encoding="utf-8"?>
+<ds:datastoreItem xmlns:ds="http://schemas.openxmlformats.org/officeDocument/2006/customXml" ds:itemID="{A84F834D-AF08-40D0-B2A8-18F81A686CBE}">
+  <ds:schemaRefs>
+    <ds:schemaRef ds:uri="http://schemas.openxmlformats.org/officeDocument/2006/bibliography"/>
+  </ds:schemaRefs>
+</ds:datastoreItem>
+</file>
+
+<file path=customXml/itemProps3.xml><?xml version="1.0" encoding="utf-8"?>
+<ds:datastoreItem xmlns:ds="http://schemas.openxmlformats.org/officeDocument/2006/customXml" ds:itemID="{E2F32906-61A5-40A0-AFFA-037E9194FF65}">
+  <ds:schemaRefs>
+    <ds:schemaRef ds:uri="http://schemas.microsoft.com/office/2006/metadata/properties"/>
+    <ds:schemaRef ds:uri="http://schemas.microsoft.com/office/infopath/2007/PartnerControls"/>
+    <ds:schemaRef ds:uri="fb7a161d-2631-4e38-bbcc-a058d3c79703"/>
+  </ds:schemaRefs>
+</ds:datastoreItem>
+</file>
+
+<file path=customXml/itemProps4.xml><?xml version="1.0" encoding="utf-8"?>
+<ds:datastoreItem xmlns:ds="http://schemas.openxmlformats.org/officeDocument/2006/customXml" ds:itemID="{7E250951-7135-4631-84B9-FAF9AA0C8021}">
+  <ds:schemaRefs>
+    <ds:schemaRef ds:uri="http://schemas.microsoft.com/sharepoint/v3/contenttype/forms"/>
+  </ds:schemaRefs>
+</ds:datastoreItem>
 </file>
</xml_diff>

<commit_message>
fix : consertando erro de ponto facultativo
</commit_message>
<xml_diff>
--- a/FREQUÊNCIA ESTAGIÁRIOS - MODELO.docx
+++ b/FREQUÊNCIA ESTAGIÁRIOS - MODELO.docx
@@ -5,7 +5,7 @@
     <w:tbl>
       <w:tblPr>
         <w:tblpPr w:leftFromText="141" w:rightFromText="141" w:vertAnchor="page" w:horzAnchor="margin" w:tblpXSpec="center" w:tblpY="1740"/>
-        <w:tblW w:w="11624" w:type="dxa"/>
+        <w:tblW w:w="11552" w:type="dxa"/>
         <w:tblBorders>
           <w:top w:val="single" w:sz="4" w:space="0" w:color="auto"/>
           <w:left w:val="single" w:sz="4" w:space="0" w:color="auto"/>
@@ -26,15 +26,16 @@
         <w:gridCol w:w="992"/>
         <w:gridCol w:w="1701"/>
         <w:gridCol w:w="268"/>
-        <w:gridCol w:w="582"/>
-        <w:gridCol w:w="1823"/>
+        <w:gridCol w:w="840"/>
+        <w:gridCol w:w="1565"/>
         <w:gridCol w:w="1154"/>
         <w:gridCol w:w="347"/>
-        <w:gridCol w:w="1584"/>
-        <w:gridCol w:w="32"/>
-        <w:gridCol w:w="730"/>
-        <w:gridCol w:w="299"/>
-        <w:gridCol w:w="1382"/>
+        <w:gridCol w:w="1187"/>
+        <w:gridCol w:w="429"/>
+        <w:gridCol w:w="957"/>
+        <w:gridCol w:w="31"/>
+        <w:gridCol w:w="1338"/>
+        <w:gridCol w:w="13"/>
       </w:tblGrid>
       <w:tr>
         <w:trPr>
@@ -174,8 +175,7 @@
         </w:tc>
         <w:tc>
           <w:tcPr>
-            <w:tcW w:w="1029" w:type="dxa"/>
-            <w:gridSpan w:val="2"/>
+            <w:tcW w:w="957" w:type="dxa"/>
             <w:shd w:val="clear" w:color="auto" w:fill="auto"/>
             <w:noWrap/>
             <w:vAlign w:val="bottom"/>
@@ -212,6 +212,7 @@
         <w:tc>
           <w:tcPr>
             <w:tcW w:w="1382" w:type="dxa"/>
+            <w:gridSpan w:val="3"/>
             <w:shd w:val="clear" w:color="auto" w:fill="auto"/>
             <w:vAlign w:val="bottom"/>
             <w:hideMark/>
@@ -376,8 +377,7 @@
         </w:tc>
         <w:tc>
           <w:tcPr>
-            <w:tcW w:w="1029" w:type="dxa"/>
-            <w:gridSpan w:val="2"/>
+            <w:tcW w:w="957" w:type="dxa"/>
             <w:shd w:val="clear" w:color="auto" w:fill="auto"/>
             <w:vAlign w:val="bottom"/>
             <w:hideMark/>
@@ -408,6 +408,7 @@
         <w:tc>
           <w:tcPr>
             <w:tcW w:w="1382" w:type="dxa"/>
+            <w:gridSpan w:val="3"/>
             <w:shd w:val="clear" w:color="auto" w:fill="auto"/>
             <w:vAlign w:val="bottom"/>
             <w:hideMark/>
@@ -555,8 +556,7 @@
         </w:tc>
         <w:tc>
           <w:tcPr>
-            <w:tcW w:w="1029" w:type="dxa"/>
-            <w:gridSpan w:val="2"/>
+            <w:tcW w:w="957" w:type="dxa"/>
             <w:shd w:val="clear" w:color="auto" w:fill="auto"/>
             <w:vAlign w:val="bottom"/>
             <w:hideMark/>
@@ -587,6 +587,7 @@
         <w:tc>
           <w:tcPr>
             <w:tcW w:w="1382" w:type="dxa"/>
+            <w:gridSpan w:val="3"/>
             <w:shd w:val="clear" w:color="auto" w:fill="auto"/>
             <w:vAlign w:val="bottom"/>
             <w:hideMark/>
@@ -694,8 +695,8 @@
         </w:tc>
         <w:tc>
           <w:tcPr>
-            <w:tcW w:w="2411" w:type="dxa"/>
-            <w:gridSpan w:val="3"/>
+            <w:tcW w:w="2339" w:type="dxa"/>
+            <w:gridSpan w:val="4"/>
             <w:shd w:val="clear" w:color="000000" w:fill="FFFFFF"/>
             <w:vAlign w:val="bottom"/>
           </w:tcPr>
@@ -782,8 +783,8 @@
         </w:tc>
         <w:tc>
           <w:tcPr>
-            <w:tcW w:w="10894" w:type="dxa"/>
-            <w:gridSpan w:val="12"/>
+            <w:tcW w:w="10822" w:type="dxa"/>
+            <w:gridSpan w:val="13"/>
             <w:shd w:val="clear" w:color="000000" w:fill="C5E0B4"/>
             <w:vAlign w:val="center"/>
             <w:hideMark/>
@@ -881,8 +882,8 @@
         </w:tc>
         <w:tc>
           <w:tcPr>
-            <w:tcW w:w="5528" w:type="dxa"/>
-            <w:gridSpan w:val="7"/>
+            <w:tcW w:w="5456" w:type="dxa"/>
+            <w:gridSpan w:val="8"/>
             <w:shd w:val="clear" w:color="auto" w:fill="auto"/>
             <w:vAlign w:val="bottom"/>
             <w:hideMark/>
@@ -918,6 +919,8 @@
       </w:tr>
       <w:tr>
         <w:trPr>
+          <w:gridAfter w:val="1"/>
+          <w:wAfter w:w="13" w:type="dxa"/>
           <w:trHeight w:val="333"/>
         </w:trPr>
         <w:tc>
@@ -1006,7 +1009,7 @@
         </w:tc>
         <w:tc>
           <w:tcPr>
-            <w:tcW w:w="850" w:type="dxa"/>
+            <w:tcW w:w="1108" w:type="dxa"/>
             <w:gridSpan w:val="2"/>
             <w:shd w:val="clear" w:color="auto" w:fill="auto"/>
             <w:vAlign w:val="center"/>
@@ -1038,7 +1041,7 @@
         </w:tc>
         <w:tc>
           <w:tcPr>
-            <w:tcW w:w="1823" w:type="dxa"/>
+            <w:tcW w:w="1565" w:type="dxa"/>
             <w:shd w:val="clear" w:color="auto" w:fill="auto"/>
             <w:vAlign w:val="center"/>
             <w:hideMark/>
@@ -1100,7 +1103,7 @@
         </w:tc>
         <w:tc>
           <w:tcPr>
-            <w:tcW w:w="1931" w:type="dxa"/>
+            <w:tcW w:w="1534" w:type="dxa"/>
             <w:gridSpan w:val="2"/>
             <w:shd w:val="clear" w:color="auto" w:fill="auto"/>
             <w:vAlign w:val="center"/>
@@ -1132,8 +1135,8 @@
         </w:tc>
         <w:tc>
           <w:tcPr>
-            <w:tcW w:w="762" w:type="dxa"/>
-            <w:gridSpan w:val="2"/>
+            <w:tcW w:w="1417" w:type="dxa"/>
+            <w:gridSpan w:val="3"/>
             <w:shd w:val="clear" w:color="auto" w:fill="auto"/>
             <w:vAlign w:val="center"/>
             <w:hideMark/>
@@ -1164,8 +1167,7 @@
         </w:tc>
         <w:tc>
           <w:tcPr>
-            <w:tcW w:w="1681" w:type="dxa"/>
-            <w:gridSpan w:val="2"/>
+            <w:tcW w:w="1338" w:type="dxa"/>
             <w:shd w:val="clear" w:color="auto" w:fill="auto"/>
             <w:vAlign w:val="center"/>
             <w:hideMark/>
@@ -1197,6 +1199,8 @@
       </w:tr>
       <w:tr>
         <w:trPr>
+          <w:gridAfter w:val="1"/>
+          <w:wAfter w:w="13" w:type="dxa"/>
           <w:trHeight w:val="334"/>
         </w:trPr>
         <w:tc>
@@ -1290,7 +1294,7 @@
         </w:tc>
         <w:tc>
           <w:tcPr>
-            <w:tcW w:w="850" w:type="dxa"/>
+            <w:tcW w:w="1108" w:type="dxa"/>
             <w:gridSpan w:val="2"/>
             <w:shd w:val="clear" w:color="000000" w:fill="FFFFFF"/>
             <w:noWrap/>
@@ -1327,7 +1331,7 @@
         </w:tc>
         <w:tc>
           <w:tcPr>
-            <w:tcW w:w="1823" w:type="dxa"/>
+            <w:tcW w:w="1565" w:type="dxa"/>
             <w:shd w:val="clear" w:color="000000" w:fill="FFFFFF"/>
             <w:vAlign w:val="bottom"/>
             <w:hideMark/>
@@ -1385,7 +1389,7 @@
         </w:tc>
         <w:tc>
           <w:tcPr>
-            <w:tcW w:w="1931" w:type="dxa"/>
+            <w:tcW w:w="1534" w:type="dxa"/>
             <w:gridSpan w:val="2"/>
             <w:shd w:val="clear" w:color="000000" w:fill="FFFFFF"/>
             <w:vAlign w:val="bottom"/>
@@ -1419,8 +1423,8 @@
         </w:tc>
         <w:tc>
           <w:tcPr>
-            <w:tcW w:w="762" w:type="dxa"/>
-            <w:gridSpan w:val="2"/>
+            <w:tcW w:w="1417" w:type="dxa"/>
+            <w:gridSpan w:val="3"/>
             <w:shd w:val="clear" w:color="000000" w:fill="FFFFFF"/>
             <w:noWrap/>
             <w:vAlign w:val="bottom"/>
@@ -1456,8 +1460,7 @@
         </w:tc>
         <w:tc>
           <w:tcPr>
-            <w:tcW w:w="1681" w:type="dxa"/>
-            <w:gridSpan w:val="2"/>
+            <w:tcW w:w="1338" w:type="dxa"/>
             <w:shd w:val="clear" w:color="000000" w:fill="FFFFFF"/>
             <w:vAlign w:val="bottom"/>
             <w:hideMark/>
@@ -1480,6 +1483,8 @@
       </w:tr>
       <w:tr>
         <w:trPr>
+          <w:gridAfter w:val="1"/>
+          <w:wAfter w:w="13" w:type="dxa"/>
           <w:trHeight w:val="334"/>
         </w:trPr>
         <w:tc>
@@ -1546,7 +1551,7 @@
         </w:tc>
         <w:tc>
           <w:tcPr>
-            <w:tcW w:w="850" w:type="dxa"/>
+            <w:tcW w:w="1108" w:type="dxa"/>
             <w:gridSpan w:val="2"/>
             <w:shd w:val="clear" w:color="000000" w:fill="FFFFFF"/>
             <w:noWrap/>
@@ -1570,7 +1575,7 @@
         </w:tc>
         <w:tc>
           <w:tcPr>
-            <w:tcW w:w="1823" w:type="dxa"/>
+            <w:tcW w:w="1565" w:type="dxa"/>
             <w:shd w:val="clear" w:color="000000" w:fill="FFFFFF"/>
             <w:vAlign w:val="bottom"/>
           </w:tcPr>
@@ -1614,7 +1619,7 @@
         </w:tc>
         <w:tc>
           <w:tcPr>
-            <w:tcW w:w="1931" w:type="dxa"/>
+            <w:tcW w:w="1534" w:type="dxa"/>
             <w:gridSpan w:val="2"/>
             <w:shd w:val="clear" w:color="000000" w:fill="FFFFFF"/>
             <w:vAlign w:val="bottom"/>
@@ -1635,8 +1640,8 @@
         </w:tc>
         <w:tc>
           <w:tcPr>
-            <w:tcW w:w="762" w:type="dxa"/>
-            <w:gridSpan w:val="2"/>
+            <w:tcW w:w="1417" w:type="dxa"/>
+            <w:gridSpan w:val="3"/>
             <w:shd w:val="clear" w:color="000000" w:fill="FFFFFF"/>
             <w:noWrap/>
             <w:vAlign w:val="bottom"/>
@@ -1659,8 +1664,7 @@
         </w:tc>
         <w:tc>
           <w:tcPr>
-            <w:tcW w:w="1681" w:type="dxa"/>
-            <w:gridSpan w:val="2"/>
+            <w:tcW w:w="1338" w:type="dxa"/>
             <w:shd w:val="clear" w:color="000000" w:fill="FFFFFF"/>
             <w:vAlign w:val="bottom"/>
           </w:tcPr>
@@ -1682,6 +1686,8 @@
       </w:tr>
       <w:tr>
         <w:trPr>
+          <w:gridAfter w:val="1"/>
+          <w:wAfter w:w="13" w:type="dxa"/>
           <w:trHeight w:val="334"/>
         </w:trPr>
         <w:tc>
@@ -1748,7 +1754,7 @@
         </w:tc>
         <w:tc>
           <w:tcPr>
-            <w:tcW w:w="850" w:type="dxa"/>
+            <w:tcW w:w="1108" w:type="dxa"/>
             <w:gridSpan w:val="2"/>
             <w:shd w:val="clear" w:color="000000" w:fill="FFFFFF"/>
             <w:noWrap/>
@@ -1772,7 +1778,7 @@
         </w:tc>
         <w:tc>
           <w:tcPr>
-            <w:tcW w:w="1823" w:type="dxa"/>
+            <w:tcW w:w="1565" w:type="dxa"/>
             <w:shd w:val="clear" w:color="000000" w:fill="FFFFFF"/>
             <w:vAlign w:val="bottom"/>
           </w:tcPr>
@@ -1816,7 +1822,7 @@
         </w:tc>
         <w:tc>
           <w:tcPr>
-            <w:tcW w:w="1931" w:type="dxa"/>
+            <w:tcW w:w="1534" w:type="dxa"/>
             <w:gridSpan w:val="2"/>
             <w:shd w:val="clear" w:color="000000" w:fill="FFFFFF"/>
             <w:vAlign w:val="bottom"/>
@@ -1837,8 +1843,8 @@
         </w:tc>
         <w:tc>
           <w:tcPr>
-            <w:tcW w:w="762" w:type="dxa"/>
-            <w:gridSpan w:val="2"/>
+            <w:tcW w:w="1417" w:type="dxa"/>
+            <w:gridSpan w:val="3"/>
             <w:shd w:val="clear" w:color="000000" w:fill="FFFFFF"/>
             <w:noWrap/>
             <w:vAlign w:val="bottom"/>
@@ -1861,8 +1867,7 @@
         </w:tc>
         <w:tc>
           <w:tcPr>
-            <w:tcW w:w="1681" w:type="dxa"/>
-            <w:gridSpan w:val="2"/>
+            <w:tcW w:w="1338" w:type="dxa"/>
             <w:shd w:val="clear" w:color="000000" w:fill="FFFFFF"/>
             <w:vAlign w:val="bottom"/>
           </w:tcPr>
@@ -1884,6 +1889,8 @@
       </w:tr>
       <w:tr>
         <w:trPr>
+          <w:gridAfter w:val="1"/>
+          <w:wAfter w:w="13" w:type="dxa"/>
           <w:trHeight w:val="334"/>
         </w:trPr>
         <w:tc>
@@ -1950,7 +1957,7 @@
         </w:tc>
         <w:tc>
           <w:tcPr>
-            <w:tcW w:w="850" w:type="dxa"/>
+            <w:tcW w:w="1108" w:type="dxa"/>
             <w:gridSpan w:val="2"/>
             <w:shd w:val="clear" w:color="000000" w:fill="FFFFFF"/>
             <w:noWrap/>
@@ -1974,7 +1981,7 @@
         </w:tc>
         <w:tc>
           <w:tcPr>
-            <w:tcW w:w="1823" w:type="dxa"/>
+            <w:tcW w:w="1565" w:type="dxa"/>
             <w:shd w:val="clear" w:color="000000" w:fill="FFFFFF"/>
             <w:vAlign w:val="bottom"/>
           </w:tcPr>
@@ -2018,7 +2025,7 @@
         </w:tc>
         <w:tc>
           <w:tcPr>
-            <w:tcW w:w="1931" w:type="dxa"/>
+            <w:tcW w:w="1534" w:type="dxa"/>
             <w:gridSpan w:val="2"/>
             <w:shd w:val="clear" w:color="000000" w:fill="FFFFFF"/>
             <w:vAlign w:val="bottom"/>
@@ -2039,8 +2046,8 @@
         </w:tc>
         <w:tc>
           <w:tcPr>
-            <w:tcW w:w="762" w:type="dxa"/>
-            <w:gridSpan w:val="2"/>
+            <w:tcW w:w="1417" w:type="dxa"/>
+            <w:gridSpan w:val="3"/>
             <w:shd w:val="clear" w:color="000000" w:fill="FFFFFF"/>
             <w:noWrap/>
             <w:vAlign w:val="bottom"/>
@@ -2063,8 +2070,7 @@
         </w:tc>
         <w:tc>
           <w:tcPr>
-            <w:tcW w:w="1681" w:type="dxa"/>
-            <w:gridSpan w:val="2"/>
+            <w:tcW w:w="1338" w:type="dxa"/>
             <w:shd w:val="clear" w:color="000000" w:fill="FFFFFF"/>
             <w:vAlign w:val="bottom"/>
           </w:tcPr>
@@ -2086,6 +2092,8 @@
       </w:tr>
       <w:tr>
         <w:trPr>
+          <w:gridAfter w:val="1"/>
+          <w:wAfter w:w="13" w:type="dxa"/>
           <w:trHeight w:val="334"/>
         </w:trPr>
         <w:tc>
@@ -2152,7 +2160,7 @@
         </w:tc>
         <w:tc>
           <w:tcPr>
-            <w:tcW w:w="850" w:type="dxa"/>
+            <w:tcW w:w="1108" w:type="dxa"/>
             <w:gridSpan w:val="2"/>
             <w:shd w:val="clear" w:color="000000" w:fill="FFFFFF"/>
             <w:noWrap/>
@@ -2176,7 +2184,7 @@
         </w:tc>
         <w:tc>
           <w:tcPr>
-            <w:tcW w:w="1823" w:type="dxa"/>
+            <w:tcW w:w="1565" w:type="dxa"/>
             <w:shd w:val="clear" w:color="000000" w:fill="FFFFFF"/>
             <w:vAlign w:val="bottom"/>
           </w:tcPr>
@@ -2220,7 +2228,7 @@
         </w:tc>
         <w:tc>
           <w:tcPr>
-            <w:tcW w:w="1931" w:type="dxa"/>
+            <w:tcW w:w="1534" w:type="dxa"/>
             <w:gridSpan w:val="2"/>
             <w:shd w:val="clear" w:color="000000" w:fill="FFFFFF"/>
             <w:vAlign w:val="bottom"/>
@@ -2241,8 +2249,8 @@
         </w:tc>
         <w:tc>
           <w:tcPr>
-            <w:tcW w:w="762" w:type="dxa"/>
-            <w:gridSpan w:val="2"/>
+            <w:tcW w:w="1417" w:type="dxa"/>
+            <w:gridSpan w:val="3"/>
             <w:shd w:val="clear" w:color="000000" w:fill="FFFFFF"/>
             <w:noWrap/>
             <w:vAlign w:val="bottom"/>
@@ -2265,8 +2273,7 @@
         </w:tc>
         <w:tc>
           <w:tcPr>
-            <w:tcW w:w="1681" w:type="dxa"/>
-            <w:gridSpan w:val="2"/>
+            <w:tcW w:w="1338" w:type="dxa"/>
             <w:shd w:val="clear" w:color="000000" w:fill="FFFFFF"/>
             <w:vAlign w:val="bottom"/>
           </w:tcPr>
@@ -2288,6 +2295,8 @@
       </w:tr>
       <w:tr>
         <w:trPr>
+          <w:gridAfter w:val="1"/>
+          <w:wAfter w:w="13" w:type="dxa"/>
           <w:trHeight w:val="334"/>
         </w:trPr>
         <w:tc>
@@ -2354,7 +2363,7 @@
         </w:tc>
         <w:tc>
           <w:tcPr>
-            <w:tcW w:w="850" w:type="dxa"/>
+            <w:tcW w:w="1108" w:type="dxa"/>
             <w:gridSpan w:val="2"/>
             <w:shd w:val="clear" w:color="000000" w:fill="FFFFFF"/>
             <w:noWrap/>
@@ -2378,7 +2387,7 @@
         </w:tc>
         <w:tc>
           <w:tcPr>
-            <w:tcW w:w="1823" w:type="dxa"/>
+            <w:tcW w:w="1565" w:type="dxa"/>
             <w:shd w:val="clear" w:color="000000" w:fill="FFFFFF"/>
             <w:vAlign w:val="bottom"/>
           </w:tcPr>
@@ -2422,7 +2431,7 @@
         </w:tc>
         <w:tc>
           <w:tcPr>
-            <w:tcW w:w="1931" w:type="dxa"/>
+            <w:tcW w:w="1534" w:type="dxa"/>
             <w:gridSpan w:val="2"/>
             <w:shd w:val="clear" w:color="000000" w:fill="FFFFFF"/>
             <w:vAlign w:val="bottom"/>
@@ -2443,8 +2452,8 @@
         </w:tc>
         <w:tc>
           <w:tcPr>
-            <w:tcW w:w="762" w:type="dxa"/>
-            <w:gridSpan w:val="2"/>
+            <w:tcW w:w="1417" w:type="dxa"/>
+            <w:gridSpan w:val="3"/>
             <w:shd w:val="clear" w:color="000000" w:fill="FFFFFF"/>
             <w:noWrap/>
             <w:vAlign w:val="bottom"/>
@@ -2467,8 +2476,7 @@
         </w:tc>
         <w:tc>
           <w:tcPr>
-            <w:tcW w:w="1681" w:type="dxa"/>
-            <w:gridSpan w:val="2"/>
+            <w:tcW w:w="1338" w:type="dxa"/>
             <w:shd w:val="clear" w:color="000000" w:fill="FFFFFF"/>
             <w:vAlign w:val="bottom"/>
           </w:tcPr>
@@ -2490,6 +2498,8 @@
       </w:tr>
       <w:tr>
         <w:trPr>
+          <w:gridAfter w:val="1"/>
+          <w:wAfter w:w="13" w:type="dxa"/>
           <w:trHeight w:val="334"/>
         </w:trPr>
         <w:tc>
@@ -2556,7 +2566,7 @@
         </w:tc>
         <w:tc>
           <w:tcPr>
-            <w:tcW w:w="850" w:type="dxa"/>
+            <w:tcW w:w="1108" w:type="dxa"/>
             <w:gridSpan w:val="2"/>
             <w:shd w:val="clear" w:color="000000" w:fill="FFFFFF"/>
             <w:noWrap/>
@@ -2580,7 +2590,7 @@
         </w:tc>
         <w:tc>
           <w:tcPr>
-            <w:tcW w:w="1823" w:type="dxa"/>
+            <w:tcW w:w="1565" w:type="dxa"/>
             <w:shd w:val="clear" w:color="000000" w:fill="FFFFFF"/>
             <w:vAlign w:val="bottom"/>
           </w:tcPr>
@@ -2624,7 +2634,7 @@
         </w:tc>
         <w:tc>
           <w:tcPr>
-            <w:tcW w:w="1931" w:type="dxa"/>
+            <w:tcW w:w="1534" w:type="dxa"/>
             <w:gridSpan w:val="2"/>
             <w:shd w:val="clear" w:color="000000" w:fill="FFFFFF"/>
             <w:vAlign w:val="bottom"/>
@@ -2645,8 +2655,8 @@
         </w:tc>
         <w:tc>
           <w:tcPr>
-            <w:tcW w:w="762" w:type="dxa"/>
-            <w:gridSpan w:val="2"/>
+            <w:tcW w:w="1417" w:type="dxa"/>
+            <w:gridSpan w:val="3"/>
             <w:shd w:val="clear" w:color="000000" w:fill="FFFFFF"/>
             <w:noWrap/>
             <w:vAlign w:val="bottom"/>
@@ -2669,8 +2679,7 @@
         </w:tc>
         <w:tc>
           <w:tcPr>
-            <w:tcW w:w="1681" w:type="dxa"/>
-            <w:gridSpan w:val="2"/>
+            <w:tcW w:w="1338" w:type="dxa"/>
             <w:shd w:val="clear" w:color="000000" w:fill="FFFFFF"/>
             <w:vAlign w:val="bottom"/>
           </w:tcPr>
@@ -2692,6 +2701,8 @@
       </w:tr>
       <w:tr>
         <w:trPr>
+          <w:gridAfter w:val="1"/>
+          <w:wAfter w:w="13" w:type="dxa"/>
           <w:trHeight w:val="334"/>
         </w:trPr>
         <w:tc>
@@ -2758,7 +2769,7 @@
         </w:tc>
         <w:tc>
           <w:tcPr>
-            <w:tcW w:w="850" w:type="dxa"/>
+            <w:tcW w:w="1108" w:type="dxa"/>
             <w:gridSpan w:val="2"/>
             <w:shd w:val="clear" w:color="000000" w:fill="FFFFFF"/>
             <w:noWrap/>
@@ -2782,7 +2793,7 @@
         </w:tc>
         <w:tc>
           <w:tcPr>
-            <w:tcW w:w="1823" w:type="dxa"/>
+            <w:tcW w:w="1565" w:type="dxa"/>
             <w:shd w:val="clear" w:color="000000" w:fill="FFFFFF"/>
             <w:vAlign w:val="bottom"/>
           </w:tcPr>
@@ -2826,7 +2837,7 @@
         </w:tc>
         <w:tc>
           <w:tcPr>
-            <w:tcW w:w="1931" w:type="dxa"/>
+            <w:tcW w:w="1534" w:type="dxa"/>
             <w:gridSpan w:val="2"/>
             <w:shd w:val="clear" w:color="000000" w:fill="FFFFFF"/>
             <w:vAlign w:val="bottom"/>
@@ -2847,8 +2858,8 @@
         </w:tc>
         <w:tc>
           <w:tcPr>
-            <w:tcW w:w="762" w:type="dxa"/>
-            <w:gridSpan w:val="2"/>
+            <w:tcW w:w="1417" w:type="dxa"/>
+            <w:gridSpan w:val="3"/>
             <w:shd w:val="clear" w:color="000000" w:fill="FFFFFF"/>
             <w:noWrap/>
             <w:vAlign w:val="bottom"/>
@@ -2871,8 +2882,7 @@
         </w:tc>
         <w:tc>
           <w:tcPr>
-            <w:tcW w:w="1681" w:type="dxa"/>
-            <w:gridSpan w:val="2"/>
+            <w:tcW w:w="1338" w:type="dxa"/>
             <w:shd w:val="clear" w:color="000000" w:fill="FFFFFF"/>
             <w:vAlign w:val="bottom"/>
           </w:tcPr>
@@ -2894,6 +2904,8 @@
       </w:tr>
       <w:tr>
         <w:trPr>
+          <w:gridAfter w:val="1"/>
+          <w:wAfter w:w="13" w:type="dxa"/>
           <w:trHeight w:val="334"/>
         </w:trPr>
         <w:tc>
@@ -2960,7 +2972,7 @@
         </w:tc>
         <w:tc>
           <w:tcPr>
-            <w:tcW w:w="850" w:type="dxa"/>
+            <w:tcW w:w="1108" w:type="dxa"/>
             <w:gridSpan w:val="2"/>
             <w:shd w:val="clear" w:color="000000" w:fill="FFFFFF"/>
             <w:noWrap/>
@@ -2984,7 +2996,7 @@
         </w:tc>
         <w:tc>
           <w:tcPr>
-            <w:tcW w:w="1823" w:type="dxa"/>
+            <w:tcW w:w="1565" w:type="dxa"/>
             <w:shd w:val="clear" w:color="000000" w:fill="FFFFFF"/>
             <w:vAlign w:val="bottom"/>
           </w:tcPr>
@@ -3028,7 +3040,7 @@
         </w:tc>
         <w:tc>
           <w:tcPr>
-            <w:tcW w:w="1931" w:type="dxa"/>
+            <w:tcW w:w="1534" w:type="dxa"/>
             <w:gridSpan w:val="2"/>
             <w:shd w:val="clear" w:color="000000" w:fill="FFFFFF"/>
             <w:vAlign w:val="bottom"/>
@@ -3049,8 +3061,8 @@
         </w:tc>
         <w:tc>
           <w:tcPr>
-            <w:tcW w:w="762" w:type="dxa"/>
-            <w:gridSpan w:val="2"/>
+            <w:tcW w:w="1417" w:type="dxa"/>
+            <w:gridSpan w:val="3"/>
             <w:shd w:val="clear" w:color="000000" w:fill="FFFFFF"/>
             <w:noWrap/>
             <w:vAlign w:val="bottom"/>
@@ -3073,8 +3085,7 @@
         </w:tc>
         <w:tc>
           <w:tcPr>
-            <w:tcW w:w="1681" w:type="dxa"/>
-            <w:gridSpan w:val="2"/>
+            <w:tcW w:w="1338" w:type="dxa"/>
             <w:shd w:val="clear" w:color="000000" w:fill="FFFFFF"/>
             <w:vAlign w:val="bottom"/>
           </w:tcPr>
@@ -3096,6 +3107,8 @@
       </w:tr>
       <w:tr>
         <w:trPr>
+          <w:gridAfter w:val="1"/>
+          <w:wAfter w:w="13" w:type="dxa"/>
           <w:trHeight w:val="334"/>
         </w:trPr>
         <w:tc>
@@ -3162,7 +3175,7 @@
         </w:tc>
         <w:tc>
           <w:tcPr>
-            <w:tcW w:w="850" w:type="dxa"/>
+            <w:tcW w:w="1108" w:type="dxa"/>
             <w:gridSpan w:val="2"/>
             <w:shd w:val="clear" w:color="000000" w:fill="FFFFFF"/>
             <w:noWrap/>
@@ -3186,7 +3199,7 @@
         </w:tc>
         <w:tc>
           <w:tcPr>
-            <w:tcW w:w="1823" w:type="dxa"/>
+            <w:tcW w:w="1565" w:type="dxa"/>
             <w:shd w:val="clear" w:color="000000" w:fill="FFFFFF"/>
             <w:vAlign w:val="bottom"/>
           </w:tcPr>
@@ -3230,7 +3243,7 @@
         </w:tc>
         <w:tc>
           <w:tcPr>
-            <w:tcW w:w="1931" w:type="dxa"/>
+            <w:tcW w:w="1534" w:type="dxa"/>
             <w:gridSpan w:val="2"/>
             <w:shd w:val="clear" w:color="000000" w:fill="FFFFFF"/>
             <w:vAlign w:val="bottom"/>
@@ -3251,8 +3264,8 @@
         </w:tc>
         <w:tc>
           <w:tcPr>
-            <w:tcW w:w="762" w:type="dxa"/>
-            <w:gridSpan w:val="2"/>
+            <w:tcW w:w="1417" w:type="dxa"/>
+            <w:gridSpan w:val="3"/>
             <w:shd w:val="clear" w:color="000000" w:fill="FFFFFF"/>
             <w:noWrap/>
             <w:vAlign w:val="bottom"/>
@@ -3275,8 +3288,7 @@
         </w:tc>
         <w:tc>
           <w:tcPr>
-            <w:tcW w:w="1681" w:type="dxa"/>
-            <w:gridSpan w:val="2"/>
+            <w:tcW w:w="1338" w:type="dxa"/>
             <w:shd w:val="clear" w:color="000000" w:fill="FFFFFF"/>
             <w:vAlign w:val="bottom"/>
           </w:tcPr>
@@ -3298,6 +3310,8 @@
       </w:tr>
       <w:tr>
         <w:trPr>
+          <w:gridAfter w:val="1"/>
+          <w:wAfter w:w="13" w:type="dxa"/>
           <w:trHeight w:val="334"/>
         </w:trPr>
         <w:tc>
@@ -3364,7 +3378,7 @@
         </w:tc>
         <w:tc>
           <w:tcPr>
-            <w:tcW w:w="850" w:type="dxa"/>
+            <w:tcW w:w="1108" w:type="dxa"/>
             <w:gridSpan w:val="2"/>
             <w:shd w:val="clear" w:color="000000" w:fill="FFFFFF"/>
             <w:noWrap/>
@@ -3388,7 +3402,7 @@
         </w:tc>
         <w:tc>
           <w:tcPr>
-            <w:tcW w:w="1823" w:type="dxa"/>
+            <w:tcW w:w="1565" w:type="dxa"/>
             <w:shd w:val="clear" w:color="000000" w:fill="FFFFFF"/>
             <w:vAlign w:val="bottom"/>
           </w:tcPr>
@@ -3432,7 +3446,7 @@
         </w:tc>
         <w:tc>
           <w:tcPr>
-            <w:tcW w:w="1931" w:type="dxa"/>
+            <w:tcW w:w="1534" w:type="dxa"/>
             <w:gridSpan w:val="2"/>
             <w:shd w:val="clear" w:color="000000" w:fill="FFFFFF"/>
             <w:vAlign w:val="bottom"/>
@@ -3453,8 +3467,8 @@
         </w:tc>
         <w:tc>
           <w:tcPr>
-            <w:tcW w:w="762" w:type="dxa"/>
-            <w:gridSpan w:val="2"/>
+            <w:tcW w:w="1417" w:type="dxa"/>
+            <w:gridSpan w:val="3"/>
             <w:shd w:val="clear" w:color="000000" w:fill="FFFFFF"/>
             <w:noWrap/>
             <w:vAlign w:val="bottom"/>
@@ -3477,8 +3491,7 @@
         </w:tc>
         <w:tc>
           <w:tcPr>
-            <w:tcW w:w="1681" w:type="dxa"/>
-            <w:gridSpan w:val="2"/>
+            <w:tcW w:w="1338" w:type="dxa"/>
             <w:shd w:val="clear" w:color="000000" w:fill="FFFFFF"/>
             <w:vAlign w:val="bottom"/>
           </w:tcPr>
@@ -3500,6 +3513,8 @@
       </w:tr>
       <w:tr>
         <w:trPr>
+          <w:gridAfter w:val="1"/>
+          <w:wAfter w:w="13" w:type="dxa"/>
           <w:trHeight w:val="334"/>
         </w:trPr>
         <w:tc>
@@ -3566,7 +3581,7 @@
         </w:tc>
         <w:tc>
           <w:tcPr>
-            <w:tcW w:w="850" w:type="dxa"/>
+            <w:tcW w:w="1108" w:type="dxa"/>
             <w:gridSpan w:val="2"/>
             <w:shd w:val="clear" w:color="000000" w:fill="FFFFFF"/>
             <w:noWrap/>
@@ -3590,7 +3605,7 @@
         </w:tc>
         <w:tc>
           <w:tcPr>
-            <w:tcW w:w="1823" w:type="dxa"/>
+            <w:tcW w:w="1565" w:type="dxa"/>
             <w:shd w:val="clear" w:color="000000" w:fill="FFFFFF"/>
             <w:vAlign w:val="bottom"/>
           </w:tcPr>
@@ -3634,7 +3649,7 @@
         </w:tc>
         <w:tc>
           <w:tcPr>
-            <w:tcW w:w="1931" w:type="dxa"/>
+            <w:tcW w:w="1534" w:type="dxa"/>
             <w:gridSpan w:val="2"/>
             <w:shd w:val="clear" w:color="000000" w:fill="FFFFFF"/>
             <w:vAlign w:val="bottom"/>
@@ -3655,8 +3670,8 @@
         </w:tc>
         <w:tc>
           <w:tcPr>
-            <w:tcW w:w="762" w:type="dxa"/>
-            <w:gridSpan w:val="2"/>
+            <w:tcW w:w="1417" w:type="dxa"/>
+            <w:gridSpan w:val="3"/>
             <w:shd w:val="clear" w:color="000000" w:fill="FFFFFF"/>
             <w:noWrap/>
             <w:vAlign w:val="bottom"/>
@@ -3679,8 +3694,7 @@
         </w:tc>
         <w:tc>
           <w:tcPr>
-            <w:tcW w:w="1681" w:type="dxa"/>
-            <w:gridSpan w:val="2"/>
+            <w:tcW w:w="1338" w:type="dxa"/>
             <w:shd w:val="clear" w:color="000000" w:fill="FFFFFF"/>
             <w:vAlign w:val="bottom"/>
           </w:tcPr>
@@ -3702,6 +3716,8 @@
       </w:tr>
       <w:tr>
         <w:trPr>
+          <w:gridAfter w:val="1"/>
+          <w:wAfter w:w="13" w:type="dxa"/>
           <w:trHeight w:val="334"/>
         </w:trPr>
         <w:tc>
@@ -3768,7 +3784,7 @@
         </w:tc>
         <w:tc>
           <w:tcPr>
-            <w:tcW w:w="850" w:type="dxa"/>
+            <w:tcW w:w="1108" w:type="dxa"/>
             <w:gridSpan w:val="2"/>
             <w:shd w:val="clear" w:color="000000" w:fill="FFFFFF"/>
             <w:noWrap/>
@@ -3792,7 +3808,7 @@
         </w:tc>
         <w:tc>
           <w:tcPr>
-            <w:tcW w:w="1823" w:type="dxa"/>
+            <w:tcW w:w="1565" w:type="dxa"/>
             <w:shd w:val="clear" w:color="000000" w:fill="FFFFFF"/>
             <w:vAlign w:val="bottom"/>
           </w:tcPr>
@@ -3836,7 +3852,7 @@
         </w:tc>
         <w:tc>
           <w:tcPr>
-            <w:tcW w:w="1931" w:type="dxa"/>
+            <w:tcW w:w="1534" w:type="dxa"/>
             <w:gridSpan w:val="2"/>
             <w:shd w:val="clear" w:color="000000" w:fill="FFFFFF"/>
             <w:vAlign w:val="bottom"/>
@@ -3857,8 +3873,8 @@
         </w:tc>
         <w:tc>
           <w:tcPr>
-            <w:tcW w:w="762" w:type="dxa"/>
-            <w:gridSpan w:val="2"/>
+            <w:tcW w:w="1417" w:type="dxa"/>
+            <w:gridSpan w:val="3"/>
             <w:shd w:val="clear" w:color="000000" w:fill="FFFFFF"/>
             <w:noWrap/>
             <w:vAlign w:val="bottom"/>
@@ -3881,8 +3897,7 @@
         </w:tc>
         <w:tc>
           <w:tcPr>
-            <w:tcW w:w="1681" w:type="dxa"/>
-            <w:gridSpan w:val="2"/>
+            <w:tcW w:w="1338" w:type="dxa"/>
             <w:shd w:val="clear" w:color="000000" w:fill="FFFFFF"/>
             <w:vAlign w:val="bottom"/>
           </w:tcPr>
@@ -3904,6 +3919,8 @@
       </w:tr>
       <w:tr>
         <w:trPr>
+          <w:gridAfter w:val="1"/>
+          <w:wAfter w:w="13" w:type="dxa"/>
           <w:trHeight w:val="334"/>
         </w:trPr>
         <w:tc>
@@ -3970,7 +3987,7 @@
         </w:tc>
         <w:tc>
           <w:tcPr>
-            <w:tcW w:w="850" w:type="dxa"/>
+            <w:tcW w:w="1108" w:type="dxa"/>
             <w:gridSpan w:val="2"/>
             <w:shd w:val="clear" w:color="000000" w:fill="FFFFFF"/>
             <w:noWrap/>
@@ -3994,7 +4011,7 @@
         </w:tc>
         <w:tc>
           <w:tcPr>
-            <w:tcW w:w="1823" w:type="dxa"/>
+            <w:tcW w:w="1565" w:type="dxa"/>
             <w:shd w:val="clear" w:color="000000" w:fill="FFFFFF"/>
             <w:vAlign w:val="bottom"/>
           </w:tcPr>
@@ -4038,7 +4055,7 @@
         </w:tc>
         <w:tc>
           <w:tcPr>
-            <w:tcW w:w="1931" w:type="dxa"/>
+            <w:tcW w:w="1534" w:type="dxa"/>
             <w:gridSpan w:val="2"/>
             <w:shd w:val="clear" w:color="000000" w:fill="FFFFFF"/>
             <w:vAlign w:val="bottom"/>
@@ -4059,8 +4076,8 @@
         </w:tc>
         <w:tc>
           <w:tcPr>
-            <w:tcW w:w="762" w:type="dxa"/>
-            <w:gridSpan w:val="2"/>
+            <w:tcW w:w="1417" w:type="dxa"/>
+            <w:gridSpan w:val="3"/>
             <w:shd w:val="clear" w:color="000000" w:fill="FFFFFF"/>
             <w:noWrap/>
             <w:vAlign w:val="bottom"/>
@@ -4083,8 +4100,7 @@
         </w:tc>
         <w:tc>
           <w:tcPr>
-            <w:tcW w:w="1681" w:type="dxa"/>
-            <w:gridSpan w:val="2"/>
+            <w:tcW w:w="1338" w:type="dxa"/>
             <w:shd w:val="clear" w:color="000000" w:fill="FFFFFF"/>
             <w:vAlign w:val="bottom"/>
           </w:tcPr>
@@ -4106,6 +4122,8 @@
       </w:tr>
       <w:tr>
         <w:trPr>
+          <w:gridAfter w:val="1"/>
+          <w:wAfter w:w="13" w:type="dxa"/>
           <w:trHeight w:val="334"/>
         </w:trPr>
         <w:tc>
@@ -4172,7 +4190,7 @@
         </w:tc>
         <w:tc>
           <w:tcPr>
-            <w:tcW w:w="850" w:type="dxa"/>
+            <w:tcW w:w="1108" w:type="dxa"/>
             <w:gridSpan w:val="2"/>
             <w:shd w:val="clear" w:color="000000" w:fill="FFFFFF"/>
             <w:noWrap/>
@@ -4196,7 +4214,7 @@
         </w:tc>
         <w:tc>
           <w:tcPr>
-            <w:tcW w:w="1823" w:type="dxa"/>
+            <w:tcW w:w="1565" w:type="dxa"/>
             <w:shd w:val="clear" w:color="000000" w:fill="FFFFFF"/>
             <w:vAlign w:val="bottom"/>
           </w:tcPr>
@@ -4240,7 +4258,7 @@
         </w:tc>
         <w:tc>
           <w:tcPr>
-            <w:tcW w:w="1931" w:type="dxa"/>
+            <w:tcW w:w="1534" w:type="dxa"/>
             <w:gridSpan w:val="2"/>
             <w:shd w:val="clear" w:color="000000" w:fill="FFFFFF"/>
             <w:vAlign w:val="bottom"/>
@@ -4261,8 +4279,8 @@
         </w:tc>
         <w:tc>
           <w:tcPr>
-            <w:tcW w:w="762" w:type="dxa"/>
-            <w:gridSpan w:val="2"/>
+            <w:tcW w:w="1417" w:type="dxa"/>
+            <w:gridSpan w:val="3"/>
             <w:shd w:val="clear" w:color="000000" w:fill="FFFFFF"/>
             <w:noWrap/>
             <w:vAlign w:val="bottom"/>
@@ -4285,8 +4303,7 @@
         </w:tc>
         <w:tc>
           <w:tcPr>
-            <w:tcW w:w="1681" w:type="dxa"/>
-            <w:gridSpan w:val="2"/>
+            <w:tcW w:w="1338" w:type="dxa"/>
             <w:shd w:val="clear" w:color="000000" w:fill="FFFFFF"/>
             <w:vAlign w:val="bottom"/>
           </w:tcPr>
@@ -4308,6 +4325,8 @@
       </w:tr>
       <w:tr>
         <w:trPr>
+          <w:gridAfter w:val="1"/>
+          <w:wAfter w:w="13" w:type="dxa"/>
           <w:trHeight w:val="334"/>
         </w:trPr>
         <w:tc>
@@ -4374,7 +4393,7 @@
         </w:tc>
         <w:tc>
           <w:tcPr>
-            <w:tcW w:w="850" w:type="dxa"/>
+            <w:tcW w:w="1108" w:type="dxa"/>
             <w:gridSpan w:val="2"/>
             <w:shd w:val="clear" w:color="000000" w:fill="FFFFFF"/>
             <w:noWrap/>
@@ -4398,7 +4417,7 @@
         </w:tc>
         <w:tc>
           <w:tcPr>
-            <w:tcW w:w="1823" w:type="dxa"/>
+            <w:tcW w:w="1565" w:type="dxa"/>
             <w:shd w:val="clear" w:color="000000" w:fill="FFFFFF"/>
             <w:vAlign w:val="bottom"/>
           </w:tcPr>
@@ -4442,7 +4461,7 @@
         </w:tc>
         <w:tc>
           <w:tcPr>
-            <w:tcW w:w="1931" w:type="dxa"/>
+            <w:tcW w:w="1534" w:type="dxa"/>
             <w:gridSpan w:val="2"/>
             <w:shd w:val="clear" w:color="000000" w:fill="FFFFFF"/>
             <w:vAlign w:val="bottom"/>
@@ -4463,8 +4482,8 @@
         </w:tc>
         <w:tc>
           <w:tcPr>
-            <w:tcW w:w="762" w:type="dxa"/>
-            <w:gridSpan w:val="2"/>
+            <w:tcW w:w="1417" w:type="dxa"/>
+            <w:gridSpan w:val="3"/>
             <w:shd w:val="clear" w:color="000000" w:fill="FFFFFF"/>
             <w:noWrap/>
             <w:vAlign w:val="bottom"/>
@@ -4487,8 +4506,7 @@
         </w:tc>
         <w:tc>
           <w:tcPr>
-            <w:tcW w:w="1681" w:type="dxa"/>
-            <w:gridSpan w:val="2"/>
+            <w:tcW w:w="1338" w:type="dxa"/>
             <w:shd w:val="clear" w:color="000000" w:fill="FFFFFF"/>
             <w:vAlign w:val="bottom"/>
           </w:tcPr>
@@ -4510,6 +4528,8 @@
       </w:tr>
       <w:tr>
         <w:trPr>
+          <w:gridAfter w:val="1"/>
+          <w:wAfter w:w="13" w:type="dxa"/>
           <w:trHeight w:val="334"/>
         </w:trPr>
         <w:tc>
@@ -4576,7 +4596,7 @@
         </w:tc>
         <w:tc>
           <w:tcPr>
-            <w:tcW w:w="850" w:type="dxa"/>
+            <w:tcW w:w="1108" w:type="dxa"/>
             <w:gridSpan w:val="2"/>
             <w:shd w:val="clear" w:color="000000" w:fill="FFFFFF"/>
             <w:noWrap/>
@@ -4600,7 +4620,7 @@
         </w:tc>
         <w:tc>
           <w:tcPr>
-            <w:tcW w:w="1823" w:type="dxa"/>
+            <w:tcW w:w="1565" w:type="dxa"/>
             <w:shd w:val="clear" w:color="000000" w:fill="FFFFFF"/>
             <w:vAlign w:val="bottom"/>
           </w:tcPr>
@@ -4644,7 +4664,7 @@
         </w:tc>
         <w:tc>
           <w:tcPr>
-            <w:tcW w:w="1931" w:type="dxa"/>
+            <w:tcW w:w="1534" w:type="dxa"/>
             <w:gridSpan w:val="2"/>
             <w:shd w:val="clear" w:color="000000" w:fill="FFFFFF"/>
             <w:vAlign w:val="bottom"/>
@@ -4665,8 +4685,8 @@
         </w:tc>
         <w:tc>
           <w:tcPr>
-            <w:tcW w:w="762" w:type="dxa"/>
-            <w:gridSpan w:val="2"/>
+            <w:tcW w:w="1417" w:type="dxa"/>
+            <w:gridSpan w:val="3"/>
             <w:shd w:val="clear" w:color="000000" w:fill="FFFFFF"/>
             <w:noWrap/>
             <w:vAlign w:val="bottom"/>
@@ -4689,8 +4709,7 @@
         </w:tc>
         <w:tc>
           <w:tcPr>
-            <w:tcW w:w="1681" w:type="dxa"/>
-            <w:gridSpan w:val="2"/>
+            <w:tcW w:w="1338" w:type="dxa"/>
             <w:shd w:val="clear" w:color="000000" w:fill="FFFFFF"/>
             <w:vAlign w:val="bottom"/>
           </w:tcPr>
@@ -4712,6 +4731,8 @@
       </w:tr>
       <w:tr>
         <w:trPr>
+          <w:gridAfter w:val="1"/>
+          <w:wAfter w:w="13" w:type="dxa"/>
           <w:trHeight w:val="334"/>
         </w:trPr>
         <w:tc>
@@ -4778,7 +4799,7 @@
         </w:tc>
         <w:tc>
           <w:tcPr>
-            <w:tcW w:w="850" w:type="dxa"/>
+            <w:tcW w:w="1108" w:type="dxa"/>
             <w:gridSpan w:val="2"/>
             <w:shd w:val="clear" w:color="000000" w:fill="FFFFFF"/>
             <w:noWrap/>
@@ -4802,7 +4823,7 @@
         </w:tc>
         <w:tc>
           <w:tcPr>
-            <w:tcW w:w="1823" w:type="dxa"/>
+            <w:tcW w:w="1565" w:type="dxa"/>
             <w:shd w:val="clear" w:color="000000" w:fill="FFFFFF"/>
             <w:vAlign w:val="bottom"/>
           </w:tcPr>
@@ -4846,7 +4867,7 @@
         </w:tc>
         <w:tc>
           <w:tcPr>
-            <w:tcW w:w="1931" w:type="dxa"/>
+            <w:tcW w:w="1534" w:type="dxa"/>
             <w:gridSpan w:val="2"/>
             <w:shd w:val="clear" w:color="000000" w:fill="FFFFFF"/>
             <w:vAlign w:val="bottom"/>
@@ -4867,8 +4888,8 @@
         </w:tc>
         <w:tc>
           <w:tcPr>
-            <w:tcW w:w="762" w:type="dxa"/>
-            <w:gridSpan w:val="2"/>
+            <w:tcW w:w="1417" w:type="dxa"/>
+            <w:gridSpan w:val="3"/>
             <w:shd w:val="clear" w:color="000000" w:fill="FFFFFF"/>
             <w:noWrap/>
             <w:vAlign w:val="bottom"/>
@@ -4891,8 +4912,7 @@
         </w:tc>
         <w:tc>
           <w:tcPr>
-            <w:tcW w:w="1681" w:type="dxa"/>
-            <w:gridSpan w:val="2"/>
+            <w:tcW w:w="1338" w:type="dxa"/>
             <w:shd w:val="clear" w:color="000000" w:fill="FFFFFF"/>
             <w:vAlign w:val="bottom"/>
           </w:tcPr>
@@ -4914,6 +4934,8 @@
       </w:tr>
       <w:tr>
         <w:trPr>
+          <w:gridAfter w:val="1"/>
+          <w:wAfter w:w="13" w:type="dxa"/>
           <w:trHeight w:val="334"/>
         </w:trPr>
         <w:tc>
@@ -4980,7 +5002,7 @@
         </w:tc>
         <w:tc>
           <w:tcPr>
-            <w:tcW w:w="850" w:type="dxa"/>
+            <w:tcW w:w="1108" w:type="dxa"/>
             <w:gridSpan w:val="2"/>
             <w:shd w:val="clear" w:color="000000" w:fill="FFFFFF"/>
             <w:noWrap/>
@@ -5004,7 +5026,7 @@
         </w:tc>
         <w:tc>
           <w:tcPr>
-            <w:tcW w:w="1823" w:type="dxa"/>
+            <w:tcW w:w="1565" w:type="dxa"/>
             <w:shd w:val="clear" w:color="000000" w:fill="FFFFFF"/>
             <w:vAlign w:val="bottom"/>
           </w:tcPr>
@@ -5048,7 +5070,7 @@
         </w:tc>
         <w:tc>
           <w:tcPr>
-            <w:tcW w:w="1931" w:type="dxa"/>
+            <w:tcW w:w="1534" w:type="dxa"/>
             <w:gridSpan w:val="2"/>
             <w:shd w:val="clear" w:color="000000" w:fill="FFFFFF"/>
             <w:vAlign w:val="bottom"/>
@@ -5069,8 +5091,8 @@
         </w:tc>
         <w:tc>
           <w:tcPr>
-            <w:tcW w:w="762" w:type="dxa"/>
-            <w:gridSpan w:val="2"/>
+            <w:tcW w:w="1417" w:type="dxa"/>
+            <w:gridSpan w:val="3"/>
             <w:shd w:val="clear" w:color="000000" w:fill="FFFFFF"/>
             <w:noWrap/>
             <w:vAlign w:val="bottom"/>
@@ -5093,8 +5115,7 @@
         </w:tc>
         <w:tc>
           <w:tcPr>
-            <w:tcW w:w="1681" w:type="dxa"/>
-            <w:gridSpan w:val="2"/>
+            <w:tcW w:w="1338" w:type="dxa"/>
             <w:shd w:val="clear" w:color="000000" w:fill="FFFFFF"/>
             <w:vAlign w:val="bottom"/>
           </w:tcPr>
@@ -5116,6 +5137,8 @@
       </w:tr>
       <w:tr>
         <w:trPr>
+          <w:gridAfter w:val="1"/>
+          <w:wAfter w:w="13" w:type="dxa"/>
           <w:trHeight w:val="334"/>
         </w:trPr>
         <w:tc>
@@ -5182,7 +5205,7 @@
         </w:tc>
         <w:tc>
           <w:tcPr>
-            <w:tcW w:w="850" w:type="dxa"/>
+            <w:tcW w:w="1108" w:type="dxa"/>
             <w:gridSpan w:val="2"/>
             <w:shd w:val="clear" w:color="000000" w:fill="FFFFFF"/>
             <w:noWrap/>
@@ -5206,7 +5229,7 @@
         </w:tc>
         <w:tc>
           <w:tcPr>
-            <w:tcW w:w="1823" w:type="dxa"/>
+            <w:tcW w:w="1565" w:type="dxa"/>
             <w:shd w:val="clear" w:color="000000" w:fill="FFFFFF"/>
             <w:vAlign w:val="bottom"/>
           </w:tcPr>
@@ -5250,7 +5273,7 @@
         </w:tc>
         <w:tc>
           <w:tcPr>
-            <w:tcW w:w="1931" w:type="dxa"/>
+            <w:tcW w:w="1534" w:type="dxa"/>
             <w:gridSpan w:val="2"/>
             <w:shd w:val="clear" w:color="000000" w:fill="FFFFFF"/>
             <w:vAlign w:val="bottom"/>
@@ -5271,8 +5294,8 @@
         </w:tc>
         <w:tc>
           <w:tcPr>
-            <w:tcW w:w="762" w:type="dxa"/>
-            <w:gridSpan w:val="2"/>
+            <w:tcW w:w="1417" w:type="dxa"/>
+            <w:gridSpan w:val="3"/>
             <w:shd w:val="clear" w:color="000000" w:fill="FFFFFF"/>
             <w:noWrap/>
             <w:vAlign w:val="bottom"/>
@@ -5295,8 +5318,7 @@
         </w:tc>
         <w:tc>
           <w:tcPr>
-            <w:tcW w:w="1681" w:type="dxa"/>
-            <w:gridSpan w:val="2"/>
+            <w:tcW w:w="1338" w:type="dxa"/>
             <w:shd w:val="clear" w:color="000000" w:fill="FFFFFF"/>
             <w:vAlign w:val="bottom"/>
           </w:tcPr>
@@ -5318,6 +5340,8 @@
       </w:tr>
       <w:tr>
         <w:trPr>
+          <w:gridAfter w:val="1"/>
+          <w:wAfter w:w="13" w:type="dxa"/>
           <w:trHeight w:val="334"/>
         </w:trPr>
         <w:tc>
@@ -5384,7 +5408,7 @@
         </w:tc>
         <w:tc>
           <w:tcPr>
-            <w:tcW w:w="850" w:type="dxa"/>
+            <w:tcW w:w="1108" w:type="dxa"/>
             <w:gridSpan w:val="2"/>
             <w:shd w:val="clear" w:color="000000" w:fill="FFFFFF"/>
             <w:noWrap/>
@@ -5408,7 +5432,7 @@
         </w:tc>
         <w:tc>
           <w:tcPr>
-            <w:tcW w:w="1823" w:type="dxa"/>
+            <w:tcW w:w="1565" w:type="dxa"/>
             <w:shd w:val="clear" w:color="000000" w:fill="FFFFFF"/>
             <w:vAlign w:val="bottom"/>
           </w:tcPr>
@@ -5452,7 +5476,7 @@
         </w:tc>
         <w:tc>
           <w:tcPr>
-            <w:tcW w:w="1931" w:type="dxa"/>
+            <w:tcW w:w="1534" w:type="dxa"/>
             <w:gridSpan w:val="2"/>
             <w:shd w:val="clear" w:color="000000" w:fill="FFFFFF"/>
             <w:vAlign w:val="bottom"/>
@@ -5473,8 +5497,8 @@
         </w:tc>
         <w:tc>
           <w:tcPr>
-            <w:tcW w:w="762" w:type="dxa"/>
-            <w:gridSpan w:val="2"/>
+            <w:tcW w:w="1417" w:type="dxa"/>
+            <w:gridSpan w:val="3"/>
             <w:shd w:val="clear" w:color="000000" w:fill="FFFFFF"/>
             <w:noWrap/>
             <w:vAlign w:val="bottom"/>
@@ -5497,8 +5521,7 @@
         </w:tc>
         <w:tc>
           <w:tcPr>
-            <w:tcW w:w="1681" w:type="dxa"/>
-            <w:gridSpan w:val="2"/>
+            <w:tcW w:w="1338" w:type="dxa"/>
             <w:shd w:val="clear" w:color="000000" w:fill="FFFFFF"/>
             <w:vAlign w:val="bottom"/>
           </w:tcPr>
@@ -5520,6 +5543,8 @@
       </w:tr>
       <w:tr>
         <w:trPr>
+          <w:gridAfter w:val="1"/>
+          <w:wAfter w:w="13" w:type="dxa"/>
           <w:trHeight w:val="334"/>
         </w:trPr>
         <w:tc>
@@ -5586,7 +5611,7 @@
         </w:tc>
         <w:tc>
           <w:tcPr>
-            <w:tcW w:w="850" w:type="dxa"/>
+            <w:tcW w:w="1108" w:type="dxa"/>
             <w:gridSpan w:val="2"/>
             <w:shd w:val="clear" w:color="000000" w:fill="FFFFFF"/>
             <w:noWrap/>
@@ -5610,7 +5635,7 @@
         </w:tc>
         <w:tc>
           <w:tcPr>
-            <w:tcW w:w="1823" w:type="dxa"/>
+            <w:tcW w:w="1565" w:type="dxa"/>
             <w:shd w:val="clear" w:color="000000" w:fill="FFFFFF"/>
             <w:vAlign w:val="bottom"/>
           </w:tcPr>
@@ -5654,7 +5679,7 @@
         </w:tc>
         <w:tc>
           <w:tcPr>
-            <w:tcW w:w="1931" w:type="dxa"/>
+            <w:tcW w:w="1534" w:type="dxa"/>
             <w:gridSpan w:val="2"/>
             <w:shd w:val="clear" w:color="000000" w:fill="FFFFFF"/>
             <w:vAlign w:val="bottom"/>
@@ -5675,8 +5700,8 @@
         </w:tc>
         <w:tc>
           <w:tcPr>
-            <w:tcW w:w="762" w:type="dxa"/>
-            <w:gridSpan w:val="2"/>
+            <w:tcW w:w="1417" w:type="dxa"/>
+            <w:gridSpan w:val="3"/>
             <w:shd w:val="clear" w:color="000000" w:fill="FFFFFF"/>
             <w:noWrap/>
             <w:vAlign w:val="bottom"/>
@@ -5699,8 +5724,7 @@
         </w:tc>
         <w:tc>
           <w:tcPr>
-            <w:tcW w:w="1681" w:type="dxa"/>
-            <w:gridSpan w:val="2"/>
+            <w:tcW w:w="1338" w:type="dxa"/>
             <w:shd w:val="clear" w:color="000000" w:fill="FFFFFF"/>
             <w:vAlign w:val="bottom"/>
           </w:tcPr>
@@ -5722,6 +5746,8 @@
       </w:tr>
       <w:tr>
         <w:trPr>
+          <w:gridAfter w:val="1"/>
+          <w:wAfter w:w="13" w:type="dxa"/>
           <w:trHeight w:val="334"/>
         </w:trPr>
         <w:tc>
@@ -5788,7 +5814,7 @@
         </w:tc>
         <w:tc>
           <w:tcPr>
-            <w:tcW w:w="850" w:type="dxa"/>
+            <w:tcW w:w="1108" w:type="dxa"/>
             <w:gridSpan w:val="2"/>
             <w:shd w:val="clear" w:color="000000" w:fill="FFFFFF"/>
             <w:noWrap/>
@@ -5812,7 +5838,7 @@
         </w:tc>
         <w:tc>
           <w:tcPr>
-            <w:tcW w:w="1823" w:type="dxa"/>
+            <w:tcW w:w="1565" w:type="dxa"/>
             <w:shd w:val="clear" w:color="000000" w:fill="FFFFFF"/>
             <w:vAlign w:val="bottom"/>
           </w:tcPr>
@@ -5856,7 +5882,7 @@
         </w:tc>
         <w:tc>
           <w:tcPr>
-            <w:tcW w:w="1931" w:type="dxa"/>
+            <w:tcW w:w="1534" w:type="dxa"/>
             <w:gridSpan w:val="2"/>
             <w:shd w:val="clear" w:color="000000" w:fill="FFFFFF"/>
             <w:vAlign w:val="bottom"/>
@@ -5877,8 +5903,8 @@
         </w:tc>
         <w:tc>
           <w:tcPr>
-            <w:tcW w:w="762" w:type="dxa"/>
-            <w:gridSpan w:val="2"/>
+            <w:tcW w:w="1417" w:type="dxa"/>
+            <w:gridSpan w:val="3"/>
             <w:shd w:val="clear" w:color="000000" w:fill="FFFFFF"/>
             <w:noWrap/>
             <w:vAlign w:val="bottom"/>
@@ -5901,8 +5927,7 @@
         </w:tc>
         <w:tc>
           <w:tcPr>
-            <w:tcW w:w="1681" w:type="dxa"/>
-            <w:gridSpan w:val="2"/>
+            <w:tcW w:w="1338" w:type="dxa"/>
             <w:shd w:val="clear" w:color="000000" w:fill="FFFFFF"/>
             <w:vAlign w:val="bottom"/>
           </w:tcPr>
@@ -5924,6 +5949,8 @@
       </w:tr>
       <w:tr>
         <w:trPr>
+          <w:gridAfter w:val="1"/>
+          <w:wAfter w:w="13" w:type="dxa"/>
           <w:trHeight w:val="334"/>
         </w:trPr>
         <w:tc>
@@ -5990,7 +6017,7 @@
         </w:tc>
         <w:tc>
           <w:tcPr>
-            <w:tcW w:w="850" w:type="dxa"/>
+            <w:tcW w:w="1108" w:type="dxa"/>
             <w:gridSpan w:val="2"/>
             <w:shd w:val="clear" w:color="000000" w:fill="FFFFFF"/>
             <w:noWrap/>
@@ -6014,7 +6041,7 @@
         </w:tc>
         <w:tc>
           <w:tcPr>
-            <w:tcW w:w="1823" w:type="dxa"/>
+            <w:tcW w:w="1565" w:type="dxa"/>
             <w:shd w:val="clear" w:color="000000" w:fill="FFFFFF"/>
             <w:vAlign w:val="bottom"/>
           </w:tcPr>
@@ -6058,7 +6085,7 @@
         </w:tc>
         <w:tc>
           <w:tcPr>
-            <w:tcW w:w="1931" w:type="dxa"/>
+            <w:tcW w:w="1534" w:type="dxa"/>
             <w:gridSpan w:val="2"/>
             <w:shd w:val="clear" w:color="000000" w:fill="FFFFFF"/>
             <w:vAlign w:val="bottom"/>
@@ -6079,8 +6106,8 @@
         </w:tc>
         <w:tc>
           <w:tcPr>
-            <w:tcW w:w="762" w:type="dxa"/>
-            <w:gridSpan w:val="2"/>
+            <w:tcW w:w="1417" w:type="dxa"/>
+            <w:gridSpan w:val="3"/>
             <w:shd w:val="clear" w:color="000000" w:fill="FFFFFF"/>
             <w:noWrap/>
             <w:vAlign w:val="bottom"/>
@@ -6103,8 +6130,7 @@
         </w:tc>
         <w:tc>
           <w:tcPr>
-            <w:tcW w:w="1681" w:type="dxa"/>
-            <w:gridSpan w:val="2"/>
+            <w:tcW w:w="1338" w:type="dxa"/>
             <w:shd w:val="clear" w:color="000000" w:fill="FFFFFF"/>
             <w:vAlign w:val="bottom"/>
           </w:tcPr>
@@ -6126,6 +6152,8 @@
       </w:tr>
       <w:tr>
         <w:trPr>
+          <w:gridAfter w:val="1"/>
+          <w:wAfter w:w="13" w:type="dxa"/>
           <w:trHeight w:val="334"/>
         </w:trPr>
         <w:tc>
@@ -6192,7 +6220,7 @@
         </w:tc>
         <w:tc>
           <w:tcPr>
-            <w:tcW w:w="850" w:type="dxa"/>
+            <w:tcW w:w="1108" w:type="dxa"/>
             <w:gridSpan w:val="2"/>
             <w:shd w:val="clear" w:color="000000" w:fill="FFFFFF"/>
             <w:noWrap/>
@@ -6216,7 +6244,7 @@
         </w:tc>
         <w:tc>
           <w:tcPr>
-            <w:tcW w:w="1823" w:type="dxa"/>
+            <w:tcW w:w="1565" w:type="dxa"/>
             <w:shd w:val="clear" w:color="000000" w:fill="FFFFFF"/>
             <w:vAlign w:val="bottom"/>
           </w:tcPr>
@@ -6260,7 +6288,7 @@
         </w:tc>
         <w:tc>
           <w:tcPr>
-            <w:tcW w:w="1931" w:type="dxa"/>
+            <w:tcW w:w="1534" w:type="dxa"/>
             <w:gridSpan w:val="2"/>
             <w:shd w:val="clear" w:color="000000" w:fill="FFFFFF"/>
             <w:vAlign w:val="bottom"/>
@@ -6281,8 +6309,8 @@
         </w:tc>
         <w:tc>
           <w:tcPr>
-            <w:tcW w:w="762" w:type="dxa"/>
-            <w:gridSpan w:val="2"/>
+            <w:tcW w:w="1417" w:type="dxa"/>
+            <w:gridSpan w:val="3"/>
             <w:shd w:val="clear" w:color="000000" w:fill="FFFFFF"/>
             <w:noWrap/>
             <w:vAlign w:val="bottom"/>
@@ -6305,8 +6333,7 @@
         </w:tc>
         <w:tc>
           <w:tcPr>
-            <w:tcW w:w="1681" w:type="dxa"/>
-            <w:gridSpan w:val="2"/>
+            <w:tcW w:w="1338" w:type="dxa"/>
             <w:shd w:val="clear" w:color="000000" w:fill="FFFFFF"/>
             <w:vAlign w:val="bottom"/>
           </w:tcPr>
@@ -6328,6 +6355,8 @@
       </w:tr>
       <w:tr>
         <w:trPr>
+          <w:gridAfter w:val="1"/>
+          <w:wAfter w:w="13" w:type="dxa"/>
           <w:trHeight w:val="334"/>
         </w:trPr>
         <w:tc>
@@ -6394,7 +6423,7 @@
         </w:tc>
         <w:tc>
           <w:tcPr>
-            <w:tcW w:w="850" w:type="dxa"/>
+            <w:tcW w:w="1108" w:type="dxa"/>
             <w:gridSpan w:val="2"/>
             <w:shd w:val="clear" w:color="000000" w:fill="FFFFFF"/>
             <w:noWrap/>
@@ -6418,7 +6447,7 @@
         </w:tc>
         <w:tc>
           <w:tcPr>
-            <w:tcW w:w="1823" w:type="dxa"/>
+            <w:tcW w:w="1565" w:type="dxa"/>
             <w:shd w:val="clear" w:color="000000" w:fill="FFFFFF"/>
             <w:vAlign w:val="bottom"/>
           </w:tcPr>
@@ -6462,7 +6491,7 @@
         </w:tc>
         <w:tc>
           <w:tcPr>
-            <w:tcW w:w="1931" w:type="dxa"/>
+            <w:tcW w:w="1534" w:type="dxa"/>
             <w:gridSpan w:val="2"/>
             <w:shd w:val="clear" w:color="000000" w:fill="FFFFFF"/>
             <w:vAlign w:val="bottom"/>
@@ -6483,8 +6512,8 @@
         </w:tc>
         <w:tc>
           <w:tcPr>
-            <w:tcW w:w="762" w:type="dxa"/>
-            <w:gridSpan w:val="2"/>
+            <w:tcW w:w="1417" w:type="dxa"/>
+            <w:gridSpan w:val="3"/>
             <w:shd w:val="clear" w:color="000000" w:fill="FFFFFF"/>
             <w:noWrap/>
             <w:vAlign w:val="bottom"/>
@@ -6507,8 +6536,7 @@
         </w:tc>
         <w:tc>
           <w:tcPr>
-            <w:tcW w:w="1681" w:type="dxa"/>
-            <w:gridSpan w:val="2"/>
+            <w:tcW w:w="1338" w:type="dxa"/>
             <w:shd w:val="clear" w:color="000000" w:fill="FFFFFF"/>
             <w:vAlign w:val="bottom"/>
           </w:tcPr>
@@ -6530,6 +6558,8 @@
       </w:tr>
       <w:tr>
         <w:trPr>
+          <w:gridAfter w:val="1"/>
+          <w:wAfter w:w="13" w:type="dxa"/>
           <w:trHeight w:val="334"/>
         </w:trPr>
         <w:tc>
@@ -6596,7 +6626,7 @@
         </w:tc>
         <w:tc>
           <w:tcPr>
-            <w:tcW w:w="850" w:type="dxa"/>
+            <w:tcW w:w="1108" w:type="dxa"/>
             <w:gridSpan w:val="2"/>
             <w:shd w:val="clear" w:color="000000" w:fill="FFFFFF"/>
             <w:noWrap/>
@@ -6620,7 +6650,7 @@
         </w:tc>
         <w:tc>
           <w:tcPr>
-            <w:tcW w:w="1823" w:type="dxa"/>
+            <w:tcW w:w="1565" w:type="dxa"/>
             <w:shd w:val="clear" w:color="000000" w:fill="FFFFFF"/>
             <w:vAlign w:val="bottom"/>
           </w:tcPr>
@@ -6664,7 +6694,7 @@
         </w:tc>
         <w:tc>
           <w:tcPr>
-            <w:tcW w:w="1931" w:type="dxa"/>
+            <w:tcW w:w="1534" w:type="dxa"/>
             <w:gridSpan w:val="2"/>
             <w:shd w:val="clear" w:color="000000" w:fill="FFFFFF"/>
             <w:vAlign w:val="bottom"/>
@@ -6685,8 +6715,8 @@
         </w:tc>
         <w:tc>
           <w:tcPr>
-            <w:tcW w:w="762" w:type="dxa"/>
-            <w:gridSpan w:val="2"/>
+            <w:tcW w:w="1417" w:type="dxa"/>
+            <w:gridSpan w:val="3"/>
             <w:shd w:val="clear" w:color="000000" w:fill="FFFFFF"/>
             <w:noWrap/>
             <w:vAlign w:val="bottom"/>
@@ -6709,8 +6739,7 @@
         </w:tc>
         <w:tc>
           <w:tcPr>
-            <w:tcW w:w="1681" w:type="dxa"/>
-            <w:gridSpan w:val="2"/>
+            <w:tcW w:w="1338" w:type="dxa"/>
             <w:shd w:val="clear" w:color="000000" w:fill="FFFFFF"/>
             <w:vAlign w:val="bottom"/>
           </w:tcPr>
@@ -6732,6 +6761,8 @@
       </w:tr>
       <w:tr>
         <w:trPr>
+          <w:gridAfter w:val="1"/>
+          <w:wAfter w:w="13" w:type="dxa"/>
           <w:trHeight w:val="334"/>
         </w:trPr>
         <w:tc>
@@ -6798,7 +6829,7 @@
         </w:tc>
         <w:tc>
           <w:tcPr>
-            <w:tcW w:w="850" w:type="dxa"/>
+            <w:tcW w:w="1108" w:type="dxa"/>
             <w:gridSpan w:val="2"/>
             <w:shd w:val="clear" w:color="000000" w:fill="FFFFFF"/>
             <w:noWrap/>
@@ -6822,7 +6853,7 @@
         </w:tc>
         <w:tc>
           <w:tcPr>
-            <w:tcW w:w="1823" w:type="dxa"/>
+            <w:tcW w:w="1565" w:type="dxa"/>
             <w:shd w:val="clear" w:color="000000" w:fill="FFFFFF"/>
             <w:vAlign w:val="bottom"/>
           </w:tcPr>
@@ -6866,7 +6897,7 @@
         </w:tc>
         <w:tc>
           <w:tcPr>
-            <w:tcW w:w="1931" w:type="dxa"/>
+            <w:tcW w:w="1534" w:type="dxa"/>
             <w:gridSpan w:val="2"/>
             <w:shd w:val="clear" w:color="000000" w:fill="FFFFFF"/>
             <w:vAlign w:val="bottom"/>
@@ -6887,8 +6918,8 @@
         </w:tc>
         <w:tc>
           <w:tcPr>
-            <w:tcW w:w="762" w:type="dxa"/>
-            <w:gridSpan w:val="2"/>
+            <w:tcW w:w="1417" w:type="dxa"/>
+            <w:gridSpan w:val="3"/>
             <w:shd w:val="clear" w:color="000000" w:fill="FFFFFF"/>
             <w:noWrap/>
             <w:vAlign w:val="bottom"/>
@@ -6911,8 +6942,7 @@
         </w:tc>
         <w:tc>
           <w:tcPr>
-            <w:tcW w:w="1681" w:type="dxa"/>
-            <w:gridSpan w:val="2"/>
+            <w:tcW w:w="1338" w:type="dxa"/>
             <w:shd w:val="clear" w:color="000000" w:fill="FFFFFF"/>
             <w:vAlign w:val="bottom"/>
           </w:tcPr>
@@ -6934,6 +6964,8 @@
       </w:tr>
       <w:tr>
         <w:trPr>
+          <w:gridAfter w:val="1"/>
+          <w:wAfter w:w="13" w:type="dxa"/>
           <w:trHeight w:val="334"/>
         </w:trPr>
         <w:tc>
@@ -7000,7 +7032,7 @@
         </w:tc>
         <w:tc>
           <w:tcPr>
-            <w:tcW w:w="850" w:type="dxa"/>
+            <w:tcW w:w="1108" w:type="dxa"/>
             <w:gridSpan w:val="2"/>
             <w:shd w:val="clear" w:color="000000" w:fill="FFFFFF"/>
             <w:noWrap/>
@@ -7024,7 +7056,7 @@
         </w:tc>
         <w:tc>
           <w:tcPr>
-            <w:tcW w:w="1823" w:type="dxa"/>
+            <w:tcW w:w="1565" w:type="dxa"/>
             <w:shd w:val="clear" w:color="000000" w:fill="FFFFFF"/>
             <w:vAlign w:val="bottom"/>
           </w:tcPr>
@@ -7068,7 +7100,7 @@
         </w:tc>
         <w:tc>
           <w:tcPr>
-            <w:tcW w:w="1931" w:type="dxa"/>
+            <w:tcW w:w="1534" w:type="dxa"/>
             <w:gridSpan w:val="2"/>
             <w:shd w:val="clear" w:color="000000" w:fill="FFFFFF"/>
             <w:vAlign w:val="bottom"/>
@@ -7089,8 +7121,8 @@
         </w:tc>
         <w:tc>
           <w:tcPr>
-            <w:tcW w:w="762" w:type="dxa"/>
-            <w:gridSpan w:val="2"/>
+            <w:tcW w:w="1417" w:type="dxa"/>
+            <w:gridSpan w:val="3"/>
             <w:shd w:val="clear" w:color="000000" w:fill="FFFFFF"/>
             <w:noWrap/>
             <w:vAlign w:val="bottom"/>
@@ -7113,8 +7145,7 @@
         </w:tc>
         <w:tc>
           <w:tcPr>
-            <w:tcW w:w="1681" w:type="dxa"/>
-            <w:gridSpan w:val="2"/>
+            <w:tcW w:w="1338" w:type="dxa"/>
             <w:shd w:val="clear" w:color="000000" w:fill="FFFFFF"/>
             <w:vAlign w:val="bottom"/>
           </w:tcPr>
@@ -7136,6 +7167,8 @@
       </w:tr>
       <w:tr>
         <w:trPr>
+          <w:gridAfter w:val="1"/>
+          <w:wAfter w:w="13" w:type="dxa"/>
           <w:trHeight w:val="334"/>
         </w:trPr>
         <w:tc>
@@ -7202,7 +7235,7 @@
         </w:tc>
         <w:tc>
           <w:tcPr>
-            <w:tcW w:w="850" w:type="dxa"/>
+            <w:tcW w:w="1108" w:type="dxa"/>
             <w:gridSpan w:val="2"/>
             <w:shd w:val="clear" w:color="000000" w:fill="FFFFFF"/>
             <w:noWrap/>
@@ -7226,7 +7259,7 @@
         </w:tc>
         <w:tc>
           <w:tcPr>
-            <w:tcW w:w="1823" w:type="dxa"/>
+            <w:tcW w:w="1565" w:type="dxa"/>
             <w:shd w:val="clear" w:color="000000" w:fill="FFFFFF"/>
             <w:vAlign w:val="bottom"/>
           </w:tcPr>
@@ -7270,7 +7303,7 @@
         </w:tc>
         <w:tc>
           <w:tcPr>
-            <w:tcW w:w="1931" w:type="dxa"/>
+            <w:tcW w:w="1534" w:type="dxa"/>
             <w:gridSpan w:val="2"/>
             <w:shd w:val="clear" w:color="000000" w:fill="FFFFFF"/>
             <w:vAlign w:val="bottom"/>
@@ -7291,8 +7324,8 @@
         </w:tc>
         <w:tc>
           <w:tcPr>
-            <w:tcW w:w="762" w:type="dxa"/>
-            <w:gridSpan w:val="2"/>
+            <w:tcW w:w="1417" w:type="dxa"/>
+            <w:gridSpan w:val="3"/>
             <w:shd w:val="clear" w:color="000000" w:fill="FFFFFF"/>
             <w:noWrap/>
             <w:vAlign w:val="bottom"/>
@@ -7315,8 +7348,7 @@
         </w:tc>
         <w:tc>
           <w:tcPr>
-            <w:tcW w:w="1681" w:type="dxa"/>
-            <w:gridSpan w:val="2"/>
+            <w:tcW w:w="1338" w:type="dxa"/>
             <w:shd w:val="clear" w:color="000000" w:fill="FFFFFF"/>
             <w:vAlign w:val="bottom"/>
           </w:tcPr>
@@ -7338,6 +7370,8 @@
       </w:tr>
       <w:tr>
         <w:trPr>
+          <w:gridAfter w:val="1"/>
+          <w:wAfter w:w="13" w:type="dxa"/>
           <w:trHeight w:val="334"/>
         </w:trPr>
         <w:tc>
@@ -7404,7 +7438,7 @@
         </w:tc>
         <w:tc>
           <w:tcPr>
-            <w:tcW w:w="850" w:type="dxa"/>
+            <w:tcW w:w="1108" w:type="dxa"/>
             <w:gridSpan w:val="2"/>
             <w:shd w:val="clear" w:color="000000" w:fill="FFFFFF"/>
             <w:noWrap/>
@@ -7428,7 +7462,7 @@
         </w:tc>
         <w:tc>
           <w:tcPr>
-            <w:tcW w:w="1823" w:type="dxa"/>
+            <w:tcW w:w="1565" w:type="dxa"/>
             <w:shd w:val="clear" w:color="000000" w:fill="FFFFFF"/>
             <w:vAlign w:val="bottom"/>
           </w:tcPr>
@@ -7472,7 +7506,7 @@
         </w:tc>
         <w:tc>
           <w:tcPr>
-            <w:tcW w:w="1931" w:type="dxa"/>
+            <w:tcW w:w="1534" w:type="dxa"/>
             <w:gridSpan w:val="2"/>
             <w:shd w:val="clear" w:color="000000" w:fill="FFFFFF"/>
             <w:vAlign w:val="bottom"/>
@@ -7493,8 +7527,8 @@
         </w:tc>
         <w:tc>
           <w:tcPr>
-            <w:tcW w:w="762" w:type="dxa"/>
-            <w:gridSpan w:val="2"/>
+            <w:tcW w:w="1417" w:type="dxa"/>
+            <w:gridSpan w:val="3"/>
             <w:shd w:val="clear" w:color="000000" w:fill="FFFFFF"/>
             <w:noWrap/>
             <w:vAlign w:val="bottom"/>
@@ -7517,8 +7551,7 @@
         </w:tc>
         <w:tc>
           <w:tcPr>
-            <w:tcW w:w="1681" w:type="dxa"/>
-            <w:gridSpan w:val="2"/>
+            <w:tcW w:w="1338" w:type="dxa"/>
             <w:shd w:val="clear" w:color="000000" w:fill="FFFFFF"/>
             <w:vAlign w:val="bottom"/>
           </w:tcPr>

</xml_diff>